<commit_message>
more to testing, started political
</commit_message>
<xml_diff>
--- a/MCDONALDBradley_Draft_Dissertation006.docx
+++ b/MCDONALDBradley_Draft_Dissertation006.docx
@@ -6260,7 +6260,35 @@
         <w:rPr>
           <w:highlight w:val="yellow"/>
         </w:rPr>
-        <w:t>Mike Bithell: 'The highs and lows of creative freedom are very addictive'; Having developed Thomas Was Alone and Volume, the indie games designer is both a one-man studio and a devoted collaborator. But what does his work actually involve? 2015, , Guardian Newspapers</w:t>
+        <w:t xml:space="preserve">Mike </w:t>
+      </w:r>
+      <w:proofErr w:type="spellStart"/>
+      <w:r>
+        <w:rPr>
+          <w:highlight w:val="yellow"/>
+        </w:rPr>
+        <w:t>Bithell</w:t>
+      </w:r>
+      <w:proofErr w:type="spellEnd"/>
+      <w:r>
+        <w:rPr>
+          <w:highlight w:val="yellow"/>
+        </w:rPr>
+        <w:t>: 'The highs and lows of creative freedom are very addictive'; Having developed Thomas Was Alone and Volume, the indie games designer is both a one-man studio and a devoted collaborator. But what does his work actually involve? 2015</w:t>
+      </w:r>
+      <w:proofErr w:type="gramStart"/>
+      <w:r>
+        <w:rPr>
+          <w:highlight w:val="yellow"/>
+        </w:rPr>
+        <w:t>, ,</w:t>
+      </w:r>
+      <w:proofErr w:type="gramEnd"/>
+      <w:r>
+        <w:rPr>
+          <w:highlight w:val="yellow"/>
+        </w:rPr>
+        <w:t xml:space="preserve"> Guardian Newspapers</w:t>
       </w:r>
       <w:r>
         <w:rPr>
@@ -6773,7 +6801,21 @@
         <w:rPr>
           <w:highlight w:val="yellow"/>
         </w:rPr>
-        <w:t>“Something of a hybrid between an artist and a programmer is the video game technical artist. This person works under the direction of the art director and technical art director, and is responsible for the systems and tools associated with creating and porting art assets</w:t>
+        <w:t xml:space="preserve">“Something of a hybrid between an artist and a programmer is the video game technical artist. This person works under the direction of the art director and technical art </w:t>
+      </w:r>
+      <w:proofErr w:type="gramStart"/>
+      <w:r>
+        <w:rPr>
+          <w:highlight w:val="yellow"/>
+        </w:rPr>
+        <w:t>director, and</w:t>
+      </w:r>
+      <w:proofErr w:type="gramEnd"/>
+      <w:r>
+        <w:rPr>
+          <w:highlight w:val="yellow"/>
+        </w:rPr>
+        <w:t xml:space="preserve"> is responsible for the systems and tools associated with creating and porting art assets</w:t>
       </w:r>
       <w:r>
         <w:rPr>
@@ -8451,7 +8493,14 @@
         <w:rPr>
           <w:highlight w:val="yellow"/>
         </w:rPr>
-        <w:t>“”””””””</w:t>
+        <w:t>“””””””</w:t>
+      </w:r>
+      <w:proofErr w:type="gramStart"/>
+      <w:r>
+        <w:rPr>
+          <w:highlight w:val="yellow"/>
+        </w:rPr>
+        <w:t>”</w:t>
       </w:r>
       <w:r>
         <w:t xml:space="preserve"> </w:t>
@@ -8459,6 +8508,7 @@
       <w:r>
         <w:t>.</w:t>
       </w:r>
+      <w:proofErr w:type="gramEnd"/>
     </w:p>
     <w:p/>
     <w:p/>
@@ -8603,10 +8653,186 @@
     </w:p>
     <w:p>
       <w:r>
-        <w:t>Testing types- internal and external</w:t>
-      </w:r>
-    </w:p>
-    <w:p/>
+        <w:t xml:space="preserve">When testing </w:t>
+      </w:r>
+      <w:r>
+        <w:t>Koala Rama</w:t>
+      </w:r>
+      <w:r>
+        <w:t xml:space="preserve"> through</w:t>
+      </w:r>
+      <w:r>
+        <w:t>out</w:t>
+      </w:r>
+      <w:r>
+        <w:t xml:space="preserve"> development the team </w:t>
+      </w:r>
+      <w:r>
+        <w:t xml:space="preserve">did internal testing. Internal testing is </w:t>
+      </w:r>
+      <w:r>
+        <w:t xml:space="preserve">by our own definition is that as we discovered bugs through </w:t>
+      </w:r>
+      <w:r>
+        <w:t>implementation,</w:t>
+      </w:r>
+      <w:r>
+        <w:t xml:space="preserve"> we would then report them to the appropriate team member. For instance, if </w:t>
+      </w:r>
+      <w:r>
+        <w:t>an</w:t>
+      </w:r>
+      <w:r>
+        <w:t xml:space="preserve"> asset bug was </w:t>
+      </w:r>
+      <w:r>
+        <w:t>discovered,</w:t>
+      </w:r>
+      <w:r>
+        <w:t xml:space="preserve"> the artist would fix it, if a </w:t>
+      </w:r>
+      <w:r>
+        <w:t>compile</w:t>
+      </w:r>
+      <w:r>
+        <w:t xml:space="preserve"> error was spotted the programmer would fix it. </w:t>
+      </w:r>
+      <w:r>
+        <w:t xml:space="preserve">This </w:t>
+      </w:r>
+      <w:r>
+        <w:t>contradicts</w:t>
+      </w:r>
+      <w:r>
+        <w:t xml:space="preserve"> how triple-A studios internally test. As described by </w:t>
+      </w:r>
+      <w:sdt>
+        <w:sdtPr>
+          <w:id w:val="1033005503"/>
+          <w:citation/>
+        </w:sdtPr>
+        <w:sdtEndPr/>
+        <w:sdtContent>
+          <w:r>
+            <w:fldChar w:fldCharType="begin"/>
+          </w:r>
+          <w:r>
+            <w:rPr>
+              <w:highlight w:val="yellow"/>
+            </w:rPr>
+            <w:instrText xml:space="preserve"> CITATION Cor18 \l 2057 </w:instrText>
+          </w:r>
+          <w:r>
+            <w:fldChar w:fldCharType="separate"/>
+          </w:r>
+          <w:r>
+            <w:rPr>
+              <w:noProof/>
+              <w:highlight w:val="yellow"/>
+            </w:rPr>
+            <w:t>(Barlog, 2018)</w:t>
+          </w:r>
+          <w:r>
+            <w:fldChar w:fldCharType="end"/>
+          </w:r>
+        </w:sdtContent>
+      </w:sdt>
+      <w:r>
+        <w:rPr>
+          <w:highlight w:val="yellow"/>
+        </w:rPr>
+        <w:t xml:space="preserve">, Creative Director of </w:t>
+      </w:r>
+      <w:r>
+        <w:rPr>
+          <w:highlight w:val="yellow"/>
+        </w:rPr>
+        <w:t>Sant</w:t>
+      </w:r>
+      <w:r>
+        <w:rPr>
+          <w:highlight w:val="yellow"/>
+        </w:rPr>
+        <w:t>a</w:t>
+      </w:r>
+      <w:r>
+        <w:rPr>
+          <w:highlight w:val="yellow"/>
+        </w:rPr>
+        <w:t xml:space="preserve"> Monica</w:t>
+      </w:r>
+      <w:r>
+        <w:rPr>
+          <w:highlight w:val="yellow"/>
+        </w:rPr>
+        <w:t xml:space="preserve"> Studios in the interview he tells that internal tests were done every two weeks by their</w:t>
+      </w:r>
+      <w:r>
+        <w:rPr>
+          <w:highlight w:val="yellow"/>
+        </w:rPr>
+        <w:t xml:space="preserve"> dedicated</w:t>
+      </w:r>
+      <w:r>
+        <w:rPr>
+          <w:highlight w:val="yellow"/>
+        </w:rPr>
+        <w:t xml:space="preserve"> Quality Assurance team</w:t>
+      </w:r>
+      <w:r>
+        <w:t xml:space="preserve">. As the team is </w:t>
+      </w:r>
+      <w:r>
+        <w:t>small,</w:t>
+      </w:r>
+      <w:r>
+        <w:t xml:space="preserve"> we tested the game ourselves, however branched out to external testing. External testing was done over multiple sessions and multiple builds. Once the team had a build that was contempt with </w:t>
+      </w:r>
+      <w:r>
+        <w:t>testing,</w:t>
+      </w:r>
+      <w:r>
+        <w:t xml:space="preserve"> we</w:t>
+      </w:r>
+      <w:r>
+        <w:t xml:space="preserve"> then</w:t>
+      </w:r>
+      <w:r>
+        <w:t xml:space="preserve"> tested that build. </w:t>
+      </w:r>
+      <w:r>
+        <w:t>The testers were a mix of students and Lecturers. All recorded data from the testers was consensual and all the testers were the appropriate age for testing. If anyone was under the required age their testing data was not recorded. The students testing was either from Bolton College or The University of Bolton. The University students were fellow games course student studying in games design, games art or games programming.</w:t>
+      </w:r>
+    </w:p>
+    <w:p>
+      <w:r>
+        <w:t>Each tester was to play the tutorial level</w:t>
+      </w:r>
+      <w:r>
+        <w:t xml:space="preserve"> in order to see if they understood how to play the game and it’s objective</w:t>
+      </w:r>
+      <w:r>
+        <w:t xml:space="preserve"> </w:t>
+      </w:r>
+      <w:r>
+        <w:t>and then the testers</w:t>
+      </w:r>
+      <w:r>
+        <w:t xml:space="preserve"> play one</w:t>
+      </w:r>
+      <w:r>
+        <w:t xml:space="preserve"> other</w:t>
+      </w:r>
+      <w:r>
+        <w:t xml:space="preserve"> level</w:t>
+      </w:r>
+      <w:r>
+        <w:t xml:space="preserve"> of the game. The level they played depended on which testing station they were at. We set a maximum of ten minutes playtime per level and recorded if the tester completed the level or not, if they did their time was recorded. The tester would report bugs I they encountered any of which we would fix before the next build and repeat the process. If the next build test reports didn’t contain any of the prior bugs those bugs were then classed as fixed. </w:t>
+      </w:r>
+      <w:r>
+        <w:t xml:space="preserve"> </w:t>
+      </w:r>
+    </w:p>
     <w:p>
       <w:r>
         <w:t>When designing the game, the team were inclined to create a game with many mechanics all of which needed to be test</w:t>
@@ -8620,11 +8846,6 @@
       <w:r>
         <w:t xml:space="preserve"> </w:t>
       </w:r>
-    </w:p>
-    <w:p>
-      <w:pPr>
-        <w:jc w:val="both"/>
-      </w:pPr>
     </w:p>
     <w:p>
       <w:pPr>
@@ -8634,6 +8855,20 @@
           <w:u w:val="single"/>
         </w:rPr>
       </w:pPr>
+      <w:bookmarkStart w:id="23" w:name="_Toc5263335"/>
+      <w:r>
+        <w:rPr>
+          <w:u w:val="single"/>
+        </w:rPr>
+        <w:t>3.2.1 Brief discussion of relevant literature</w:t>
+      </w:r>
+      <w:bookmarkEnd w:id="23"/>
+    </w:p>
+    <w:p>
+      <w:pPr>
+        <w:pStyle w:val="Heading2"/>
+        <w:jc w:val="both"/>
+      </w:pPr>
     </w:p>
     <w:p>
       <w:pPr>
@@ -8643,34 +8878,6 @@
           <w:u w:val="single"/>
         </w:rPr>
       </w:pPr>
-      <w:bookmarkStart w:id="23" w:name="_Toc5263335"/>
-      <w:r>
-        <w:rPr>
-          <w:u w:val="single"/>
-        </w:rPr>
-        <w:t>3.2.1 Brief discussion of relevant literature</w:t>
-      </w:r>
-      <w:bookmarkEnd w:id="23"/>
-    </w:p>
-    <w:p>
-      <w:pPr>
-        <w:jc w:val="both"/>
-      </w:pPr>
-    </w:p>
-    <w:p>
-      <w:pPr>
-        <w:pStyle w:val="Heading2"/>
-        <w:jc w:val="both"/>
-      </w:pPr>
-    </w:p>
-    <w:p>
-      <w:pPr>
-        <w:pStyle w:val="Heading2"/>
-        <w:jc w:val="both"/>
-        <w:rPr>
-          <w:u w:val="single"/>
-        </w:rPr>
-      </w:pPr>
       <w:bookmarkStart w:id="24" w:name="_Toc5263336"/>
       <w:r>
         <w:rPr>
@@ -8689,11 +8896,6 @@
       <w:pPr>
         <w:pStyle w:val="Heading2"/>
       </w:pPr>
-    </w:p>
-    <w:p>
-      <w:pPr>
-        <w:pStyle w:val="Heading2"/>
-      </w:pPr>
       <w:bookmarkStart w:id="25" w:name="_Toc5263337"/>
       <w:r>
         <w:t>3.2.3 Problems, solutions and evaluation of this work in comparison to research undertaken</w:t>
@@ -8702,6 +8904,176 @@
     </w:p>
     <w:p/>
     <w:p/>
+    <w:p/>
+    <w:p/>
+    <w:p/>
+    <w:p>
+      <w:pPr>
+        <w:pStyle w:val="ListParagraph"/>
+        <w:numPr>
+          <w:ilvl w:val="0"/>
+          <w:numId w:val="20"/>
+        </w:numPr>
+      </w:pPr>
+      <w:r>
+        <w:lastRenderedPageBreak/>
+        <w:t>Potential political views on the project</w:t>
+      </w:r>
+    </w:p>
+    <w:p>
+      <w:pPr>
+        <w:pStyle w:val="ListParagraph"/>
+      </w:pPr>
+    </w:p>
+    <w:p>
+      <w:pPr>
+        <w:pStyle w:val="ListParagraph"/>
+      </w:pPr>
+      <w:r>
+        <w:t>With the increase in political movement in recent years as shown by</w:t>
+      </w:r>
+      <w:r>
+        <w:t xml:space="preserve"> </w:t>
+      </w:r>
+      <w:r>
+        <w:rPr>
+          <w:highlight w:val="yellow"/>
+        </w:rPr>
+        <w:t>“”””</w:t>
+      </w:r>
+      <w:r>
+        <w:t xml:space="preserve"> it is wise to monitor what is being put into the game and to properly research before anything is implemented </w:t>
+      </w:r>
+      <w:sdt>
+        <w:sdtPr>
+          <w:id w:val="-47384168"/>
+          <w:citation/>
+        </w:sdtPr>
+        <w:sdtContent>
+          <w:r>
+            <w:fldChar w:fldCharType="begin"/>
+          </w:r>
+          <w:r>
+            <w:instrText xml:space="preserve"> CITATION Ash18 \l 2057 </w:instrText>
+          </w:r>
+          <w:r>
+            <w:fldChar w:fldCharType="separate"/>
+          </w:r>
+          <w:r>
+            <w:rPr>
+              <w:noProof/>
+            </w:rPr>
+            <w:t>(Ismail, 2018)</w:t>
+          </w:r>
+          <w:r>
+            <w:fldChar w:fldCharType="end"/>
+          </w:r>
+        </w:sdtContent>
+      </w:sdt>
+      <w:r>
+        <w:t xml:space="preserve"> of Assassin’s creed goes into how much depth their studio goes into research in order to properly respect the culture and history</w:t>
+      </w:r>
+      <w:r>
+        <w:t xml:space="preserve"> of </w:t>
+      </w:r>
+      <w:r>
+        <w:t>the real places they base their games. For our project we based our project in a fictious setting however</w:t>
+      </w:r>
+      <w:r>
+        <w:t xml:space="preserve"> some may feel that it is</w:t>
+      </w:r>
+      <w:r>
+        <w:t xml:space="preserve"> basing upon the stereotypical Australian culture. </w:t>
+      </w:r>
+      <w:r>
+        <w:t>As the game Koala Rama contains indigenous animals to Australia such as Koalas, Quokka and Kangaroos. The main character, of whom you control, their main weapon is a boomerang made famous by Australian culture.</w:t>
+      </w:r>
+    </w:p>
+    <w:p>
+      <w:pPr>
+        <w:pStyle w:val="ListParagraph"/>
+      </w:pPr>
+    </w:p>
+    <w:p>
+      <w:pPr>
+        <w:pStyle w:val="ListParagraph"/>
+      </w:pPr>
+      <w:r>
+        <w:t xml:space="preserve">Since the game contain fantasy violence of animals harming animals it can relate to </w:t>
+      </w:r>
+      <w:r>
+        <w:rPr>
+          <w:highlight w:val="yellow"/>
+        </w:rPr>
+        <w:t>PETA’s</w:t>
+      </w:r>
+      <w:r>
+        <w:t xml:space="preserve"> movement against </w:t>
+      </w:r>
+      <w:r>
+        <w:rPr>
+          <w:highlight w:val="yellow"/>
+        </w:rPr>
+        <w:t>Pokémon</w:t>
+      </w:r>
+      <w:r>
+        <w:t xml:space="preserve"> where by PETA suggested that “</w:t>
+      </w:r>
+      <w:proofErr w:type="spellStart"/>
+      <w:r>
+        <w:t>Pokemon</w:t>
+      </w:r>
+      <w:proofErr w:type="spellEnd"/>
+      <w:r>
+        <w:t xml:space="preserve"> are not ours to use or abuse. They exist for their own reason.” With this statement created a parody game titled Peta’s </w:t>
+      </w:r>
+      <w:proofErr w:type="spellStart"/>
+      <w:r>
+        <w:t>Pokemon</w:t>
+      </w:r>
+      <w:proofErr w:type="spellEnd"/>
+      <w:r>
+        <w:t xml:space="preserve"> Black and Blue – </w:t>
+      </w:r>
+      <w:proofErr w:type="spellStart"/>
+      <w:r>
+        <w:t>Gotta</w:t>
+      </w:r>
+      <w:proofErr w:type="spellEnd"/>
+      <w:r>
+        <w:t xml:space="preserve"> free them all. Where you play as </w:t>
+      </w:r>
+      <w:r>
+        <w:t xml:space="preserve">a </w:t>
+      </w:r>
+      <w:proofErr w:type="spellStart"/>
+      <w:r>
+        <w:t>pokemon</w:t>
+      </w:r>
+      <w:proofErr w:type="spellEnd"/>
+      <w:r>
+        <w:t xml:space="preserve"> exploring the world and killing humans whilst freeing other </w:t>
+      </w:r>
+      <w:proofErr w:type="spellStart"/>
+      <w:r>
+        <w:t>pokemon</w:t>
+      </w:r>
+      <w:proofErr w:type="spellEnd"/>
+      <w:r>
+        <w:t>. This was to represent a movement of real-world caged animals of which are captured and made to perform tricks for amusement. Which is very similar to the project where the main objective is to find correctly corresponding keys to free your captured friends.</w:t>
+      </w:r>
+      <w:bookmarkStart w:id="26" w:name="_GoBack"/>
+      <w:bookmarkEnd w:id="26"/>
+      <w:r>
+        <w:t xml:space="preserve"> </w:t>
+      </w:r>
+      <w:r>
+        <w:t xml:space="preserve">   </w:t>
+      </w:r>
+      <w:r>
+        <w:t xml:space="preserve"> </w:t>
+      </w:r>
+    </w:p>
     <w:p/>
     <w:p>
       <w:pPr>
@@ -8712,11 +9084,11 @@
         </w:numPr>
         <w:jc w:val="both"/>
       </w:pPr>
-      <w:bookmarkStart w:id="26" w:name="_Toc5263338"/>
+      <w:bookmarkStart w:id="27" w:name="_Toc5263338"/>
       <w:r>
         <w:t>Reflection</w:t>
       </w:r>
-      <w:bookmarkEnd w:id="26"/>
+      <w:bookmarkEnd w:id="27"/>
     </w:p>
     <w:p/>
     <w:p>
@@ -8728,12 +9100,11 @@
         </w:numPr>
         <w:jc w:val="both"/>
       </w:pPr>
-      <w:bookmarkStart w:id="27" w:name="_Toc5263339"/>
-      <w:r>
-        <w:lastRenderedPageBreak/>
+      <w:bookmarkStart w:id="28" w:name="_Toc5263339"/>
+      <w:r>
         <w:t>Conclusion</w:t>
       </w:r>
-      <w:bookmarkEnd w:id="27"/>
+      <w:bookmarkEnd w:id="28"/>
     </w:p>
     <w:p>
       <w:pPr>
@@ -8845,6 +9216,7 @@
         <w:jc w:val="both"/>
       </w:pPr>
       <w:r>
+        <w:lastRenderedPageBreak/>
         <w:t>-Prototyping mechanics</w:t>
       </w:r>
       <w:r>
@@ -8908,8 +9280,21 @@
       <w:pPr>
         <w:jc w:val="both"/>
       </w:pPr>
-      <w:r>
-        <w:t xml:space="preserve">Jenova Chen (thatgamecompany) </w:t>
+      <w:proofErr w:type="spellStart"/>
+      <w:r>
+        <w:t>Jenova</w:t>
+      </w:r>
+      <w:proofErr w:type="spellEnd"/>
+      <w:r>
+        <w:t xml:space="preserve"> Chen (</w:t>
+      </w:r>
+      <w:proofErr w:type="spellStart"/>
+      <w:r>
+        <w:t>thatgamecompany</w:t>
+      </w:r>
+      <w:proofErr w:type="spellEnd"/>
+      <w:r>
+        <w:t xml:space="preserve">) </w:t>
       </w:r>
       <w:hyperlink r:id="rId22" w:history="1">
         <w:r>
@@ -8957,7 +9342,15 @@
         <w:jc w:val="both"/>
       </w:pPr>
       <w:r>
-        <w:t>Cory Barlog (</w:t>
+        <w:t xml:space="preserve">Cory </w:t>
+      </w:r>
+      <w:proofErr w:type="spellStart"/>
+      <w:r>
+        <w:t>Barlog</w:t>
+      </w:r>
+      <w:proofErr w:type="spellEnd"/>
+      <w:r>
+        <w:t xml:space="preserve"> (</w:t>
       </w:r>
       <w:r>
         <w:t xml:space="preserve">Creative director) </w:t>
@@ -8995,7 +9388,6 @@
         <w:jc w:val="both"/>
       </w:pPr>
       <w:r>
-        <w:lastRenderedPageBreak/>
         <w:t>-level design (50:00- 51:30</w:t>
       </w:r>
     </w:p>
@@ -9009,16 +9401,34 @@
         <w:jc w:val="both"/>
       </w:pPr>
       <w:r>
-        <w:t>Ian Dallas  -</w:t>
-      </w:r>
-      <w:hyperlink r:id="rId24" w:history="1">
-        <w:r>
-          <w:rPr>
-            <w:rStyle w:val="Hyperlink"/>
-          </w:rPr>
-          <w:t>http://interactive.libsyn.com/ian-dallas</w:t>
-        </w:r>
-      </w:hyperlink>
+        <w:t xml:space="preserve">Ian </w:t>
+      </w:r>
+      <w:proofErr w:type="gramStart"/>
+      <w:r>
+        <w:t>Dallas  -</w:t>
+      </w:r>
+      <w:proofErr w:type="gramEnd"/>
+      <w:r>
+        <w:fldChar w:fldCharType="begin"/>
+      </w:r>
+      <w:r>
+        <w:instrText xml:space="preserve"> HYPERLINK "http://interactive.libsyn.com/ian-dallas" </w:instrText>
+      </w:r>
+      <w:r>
+        <w:fldChar w:fldCharType="separate"/>
+      </w:r>
+      <w:r>
+        <w:rPr>
+          <w:rStyle w:val="Hyperlink"/>
+        </w:rPr>
+        <w:t>http://interactive.libsyn.com/ian-dallas</w:t>
+      </w:r>
+      <w:r>
+        <w:rPr>
+          <w:rStyle w:val="Hyperlink"/>
+        </w:rPr>
+        <w:fldChar w:fldCharType="end"/>
+      </w:r>
     </w:p>
     <w:p>
       <w:pPr>
@@ -9049,14 +9459,14 @@
           <w:u w:val="single"/>
         </w:rPr>
       </w:pPr>
-      <w:bookmarkStart w:id="28" w:name="_Toc5263340"/>
+      <w:bookmarkStart w:id="29" w:name="_Toc5263340"/>
       <w:r>
         <w:rPr>
           <w:u w:val="single"/>
         </w:rPr>
         <w:t>Bibliography</w:t>
       </w:r>
-      <w:bookmarkEnd w:id="28"/>
+      <w:bookmarkEnd w:id="29"/>
     </w:p>
     <w:p/>
     <w:p>
@@ -9078,7 +9488,29 @@
           <w:szCs w:val="21"/>
           <w:shd w:val="clear" w:color="auto" w:fill="FFFFFF"/>
         </w:rPr>
-        <w:t>Hawkins, BM 2005, Real-Time Cinematography for Games, Charles River Media, Hingham. Available from: ProQuest Ebook Central. [1 April 2019].</w:t>
+        <w:t xml:space="preserve">Hawkins, BM 2005, Real-Time Cinematography for Games, Charles River Media, Hingham. Available from: ProQuest </w:t>
+      </w:r>
+      <w:proofErr w:type="spellStart"/>
+      <w:r>
+        <w:rPr>
+          <w:rFonts w:ascii="Helvetica" w:hAnsi="Helvetica" w:cs="Helvetica"/>
+          <w:color w:val="555555"/>
+          <w:sz w:val="21"/>
+          <w:szCs w:val="21"/>
+          <w:shd w:val="clear" w:color="auto" w:fill="FFFFFF"/>
+        </w:rPr>
+        <w:t>Ebook</w:t>
+      </w:r>
+      <w:proofErr w:type="spellEnd"/>
+      <w:r>
+        <w:rPr>
+          <w:rFonts w:ascii="Helvetica" w:hAnsi="Helvetica" w:cs="Helvetica"/>
+          <w:color w:val="555555"/>
+          <w:sz w:val="21"/>
+          <w:szCs w:val="21"/>
+          <w:shd w:val="clear" w:color="auto" w:fill="FFFFFF"/>
+        </w:rPr>
+        <w:t xml:space="preserve"> Central. [1 April 2019].</w:t>
       </w:r>
     </w:p>
     <w:p>
@@ -9104,7 +9536,15 @@
         <w:jc w:val="both"/>
       </w:pPr>
       <w:r>
-        <w:t>Unique New Academic Degree in Visual &amp; Game Programming for Southern California; Curriculum to Train 'Technical Artists' for Animation and Video Game Industries 2006, , PR Newswire Association LLC, New York</w:t>
+        <w:t>Unique New Academic Degree in Visual &amp; Game Programming for Southern California; Curriculum to Train 'Technical Artists' for Animation and Video Game Industries 2006</w:t>
+      </w:r>
+      <w:proofErr w:type="gramStart"/>
+      <w:r>
+        <w:t>, ,</w:t>
+      </w:r>
+      <w:proofErr w:type="gramEnd"/>
+      <w:r>
+        <w:t xml:space="preserve"> PR Newswire Association LLC, New York</w:t>
       </w:r>
     </w:p>
     <w:sdt>
@@ -9159,6 +9599,21 @@
               <w:r>
                 <w:fldChar w:fldCharType="separate"/>
               </w:r>
+              <w:r>
+                <w:rPr>
+                  <w:noProof/>
+                </w:rPr>
+                <w:t>Barlog, C. (2018, May 25). God of War's Cory Barlog. (T. Price, Interviewer)</w:t>
+              </w:r>
+            </w:p>
+            <w:p>
+              <w:pPr>
+                <w:pStyle w:val="Bibliography"/>
+                <w:ind w:left="720" w:hanging="720"/>
+                <w:rPr>
+                  <w:noProof/>
+                </w:rPr>
+              </w:pPr>
               <w:r>
                 <w:rPr>
                   <w:noProof/>
@@ -9350,7 +9805,7 @@
                 </w:rPr>
                 <w:t xml:space="preserve">Freeman, W. (2015, Oct 13). Mike bithell: 'the highs and lows of creative freedom are very addictive'. The Observer Retrieved from </w:t>
               </w:r>
-              <w:hyperlink r:id="rId25" w:history="1">
+              <w:hyperlink r:id="rId24" w:history="1">
                 <w:r>
                   <w:rPr>
                     <w:rStyle w:val="Hyperlink"/>
@@ -9427,37 +9882,18 @@
         <w:jc w:val="both"/>
       </w:pPr>
     </w:p>
-    <w:bookmarkStart w:id="29" w:name="_GoBack"/>
-    <w:bookmarkEnd w:id="29"/>
     <w:p>
       <w:pPr>
         <w:jc w:val="both"/>
       </w:pPr>
-      <w:r>
-        <w:lastRenderedPageBreak/>
-        <w:fldChar w:fldCharType="begin"/>
-      </w:r>
-      <w:r>
-        <w:instrText xml:space="preserve"> HYPERLINK "</w:instrText>
-      </w:r>
-      <w:r>
-        <w:instrText>https://www.theseus.fi/bitstream/handle/10024/119612/Thesis%20-%20Toni%20Minkkinen.pdf?sequence=1</w:instrText>
-      </w:r>
-      <w:r>
-        <w:instrText xml:space="preserve">" </w:instrText>
-      </w:r>
-      <w:r>
-        <w:fldChar w:fldCharType="separate"/>
-      </w:r>
-      <w:r>
-        <w:rPr>
-          <w:rStyle w:val="Hyperlink"/>
-        </w:rPr>
-        <w:t>https://www.theseus.fi/bitstream/handle/10024/119612/Thesis%20-%20Toni%20Minkkinen.pdf?sequence=1</w:t>
-      </w:r>
-      <w:r>
-        <w:fldChar w:fldCharType="end"/>
-      </w:r>
+      <w:hyperlink r:id="rId25" w:history="1">
+        <w:r>
+          <w:rPr>
+            <w:rStyle w:val="Hyperlink"/>
+          </w:rPr>
+          <w:t>https://www.theseus.fi/bitstream/handle/10024/119612/Thesis%20-%20Toni%20Minkkinen.pdf?sequence=1</w:t>
+        </w:r>
+      </w:hyperlink>
     </w:p>
     <w:p>
       <w:pPr>
@@ -9790,7 +10226,10 @@
         <w:pStyle w:val="CommentText"/>
       </w:pPr>
       <w:r>
-        <w:t>Both quotes appear to be from education/career based websites.  What would be really strong here would be to contrast these with views from some actual developers, whether this is through conference talks, interviews or books they have written.</w:t>
+        <w:t>Both quotes appear to be from education/</w:t>
+      </w:r>
+      <w:r>
+        <w:t>career based websites.  What would be really strong here would be to contrast these with views from some actual developers, whether this is through conference talks, interviews or books they have written.</w:t>
       </w:r>
     </w:p>
     <w:p>
@@ -13716,7 +14155,7 @@
         <b:Corporate>Sokanu</b:Corporate>
       </b:Author>
     </b:Author>
-    <b:RefOrder>6</b:RefOrder>
+    <b:RefOrder>8</b:RefOrder>
   </b:Source>
   <b:Source>
     <b:Tag>Ful18</b:Tag>
@@ -13827,11 +14266,67 @@
     </b:Author>
     <b:RefOrder>1</b:RefOrder>
   </b:Source>
+  <b:Source>
+    <b:Tag>Cor18</b:Tag>
+    <b:SourceType>Interview</b:SourceType>
+    <b:Guid>{98C39871-8C79-45D9-8D29-98A37F94798D}</b:Guid>
+    <b:Title>God of War's Cory Barlog</b:Title>
+    <b:Year>2018</b:Year>
+    <b:Author>
+      <b:Interviewee>
+        <b:NameList>
+          <b:Person>
+            <b:Last>Barlog</b:Last>
+            <b:First>Cory</b:First>
+          </b:Person>
+        </b:NameList>
+      </b:Interviewee>
+      <b:Interviewer>
+        <b:NameList>
+          <b:Person>
+            <b:Last>Price</b:Last>
+            <b:First>Ted</b:First>
+          </b:Person>
+        </b:NameList>
+      </b:Interviewer>
+    </b:Author>
+    <b:Month>May</b:Month>
+    <b:Day>25</b:Day>
+    <b:RefOrder>6</b:RefOrder>
+  </b:Source>
+  <b:Source>
+    <b:Tag>Ash18</b:Tag>
+    <b:SourceType>Interview</b:SourceType>
+    <b:Guid>{16CDCC95-A31C-496A-9843-D4997E64FC93}</b:Guid>
+    <b:Author>
+      <b:Interviewee>
+        <b:NameList>
+          <b:Person>
+            <b:Last>Ismail</b:Last>
+            <b:First>Ashraf</b:First>
+          </b:Person>
+        </b:NameList>
+      </b:Interviewee>
+      <b:Interviewer>
+        <b:NameList>
+          <b:Person>
+            <b:Last>Price</b:Last>
+            <b:First>Ted</b:First>
+          </b:Person>
+        </b:NameList>
+      </b:Interviewer>
+    </b:Author>
+    <b:Title>Ashraf Ismail of Assassin's Creed</b:Title>
+    <b:Year>2018</b:Year>
+    <b:Month>August</b:Month>
+    <b:Day>14</b:Day>
+    <b:RefOrder>7</b:RefOrder>
+  </b:Source>
 </b:Sources>
 </file>
 
 <file path=customXml/itemProps1.xml><?xml version="1.0" encoding="utf-8"?>
-<ds:datastoreItem xmlns:ds="http://schemas.openxmlformats.org/officeDocument/2006/customXml" ds:itemID="{D535BA8F-16E1-46F2-8A70-E442887E8FD7}">
+<ds:datastoreItem xmlns:ds="http://schemas.openxmlformats.org/officeDocument/2006/customXml" ds:itemID="{DEC815A1-6E21-4ABC-9E3B-CE264E4474FF}">
   <ds:schemaRefs>
     <ds:schemaRef ds:uri="http://schemas.openxmlformats.org/officeDocument/2006/bibliography"/>
   </ds:schemaRefs>

</xml_diff>

<commit_message>
started capitism point in political section
</commit_message>
<xml_diff>
--- a/MCDONALDBradley_Draft_Dissertation006.docx
+++ b/MCDONALDBradley_Draft_Dissertation006.docx
@@ -4340,6 +4340,7 @@
             <w:rPr>
               <w:rFonts w:cstheme="minorBidi"/>
               <w:noProof/>
+              <w:lang w:val="en-GB" w:eastAsia="en-GB"/>
             </w:rPr>
           </w:pPr>
           <w:r>
@@ -4351,7 +4352,7 @@
           <w:r>
             <w:fldChar w:fldCharType="separate"/>
           </w:r>
-          <w:hyperlink w:anchor="_Toc5263322" w:history="1">
+          <w:hyperlink w:anchor="_Toc7450601" w:history="1">
             <w:r>
               <w:rPr>
                 <w:rStyle w:val="Hyperlink"/>
@@ -4378,7 +4379,7 @@
                 <w:noProof/>
                 <w:webHidden/>
               </w:rPr>
-              <w:instrText xml:space="preserve"> PAGEREF _Toc5263322 \h </w:instrText>
+              <w:instrText xml:space="preserve"> PAGEREF _Toc7450601 \h </w:instrText>
             </w:r>
             <w:r>
               <w:rPr>
@@ -4418,9 +4419,10 @@
             <w:rPr>
               <w:rFonts w:cstheme="minorBidi"/>
               <w:noProof/>
+              <w:lang w:val="en-GB" w:eastAsia="en-GB"/>
             </w:rPr>
           </w:pPr>
-          <w:hyperlink w:anchor="_Toc5263323" w:history="1">
+          <w:hyperlink w:anchor="_Toc7450602" w:history="1">
             <w:r>
               <w:rPr>
                 <w:rStyle w:val="Hyperlink"/>
@@ -4447,7 +4449,7 @@
                 <w:noProof/>
                 <w:webHidden/>
               </w:rPr>
-              <w:instrText xml:space="preserve"> PAGEREF _Toc5263323 \h </w:instrText>
+              <w:instrText xml:space="preserve"> PAGEREF _Toc7450602 \h </w:instrText>
             </w:r>
             <w:r>
               <w:rPr>
@@ -4487,15 +4489,16 @@
             <w:rPr>
               <w:rFonts w:cstheme="minorBidi"/>
               <w:noProof/>
+              <w:lang w:val="en-GB" w:eastAsia="en-GB"/>
             </w:rPr>
           </w:pPr>
-          <w:hyperlink w:anchor="_Toc5263324" w:history="1">
+          <w:hyperlink w:anchor="_Toc7450603" w:history="1">
             <w:r>
               <w:rPr>
                 <w:rStyle w:val="Hyperlink"/>
                 <w:noProof/>
               </w:rPr>
-              <w:t>1.1 What was your team aiming to do?</w:t>
+              <w:t>1.1 Aims of the project.</w:t>
             </w:r>
             <w:r>
               <w:rPr>
@@ -4516,7 +4519,7 @@
                 <w:noProof/>
                 <w:webHidden/>
               </w:rPr>
-              <w:instrText xml:space="preserve"> PAGEREF _Toc5263324 \h </w:instrText>
+              <w:instrText xml:space="preserve"> PAGEREF _Toc7450603 \h </w:instrText>
             </w:r>
             <w:r>
               <w:rPr>
@@ -4556,15 +4559,16 @@
             <w:rPr>
               <w:rFonts w:cstheme="minorBidi"/>
               <w:noProof/>
+              <w:lang w:val="en-GB" w:eastAsia="en-GB"/>
             </w:rPr>
           </w:pPr>
-          <w:hyperlink w:anchor="_Toc5263325" w:history="1">
+          <w:hyperlink w:anchor="_Toc7450604" w:history="1">
             <w:r>
               <w:rPr>
                 <w:rStyle w:val="Hyperlink"/>
                 <w:noProof/>
               </w:rPr>
-              <w:t>1.2 What was the composition of the team?</w:t>
+              <w:t>1.2 The Team Composition</w:t>
             </w:r>
             <w:r>
               <w:rPr>
@@ -4585,7 +4589,7 @@
                 <w:noProof/>
                 <w:webHidden/>
               </w:rPr>
-              <w:instrText xml:space="preserve"> PAGEREF _Toc5263325 \h </w:instrText>
+              <w:instrText xml:space="preserve"> PAGEREF _Toc7450604 \h </w:instrText>
             </w:r>
             <w:r>
               <w:rPr>
@@ -4625,15 +4629,16 @@
             <w:rPr>
               <w:rFonts w:cstheme="minorBidi"/>
               <w:noProof/>
+              <w:lang w:val="en-GB" w:eastAsia="en-GB"/>
             </w:rPr>
           </w:pPr>
-          <w:hyperlink w:anchor="_Toc5263326" w:history="1">
+          <w:hyperlink w:anchor="_Toc7450605" w:history="1">
             <w:r>
               <w:rPr>
                 <w:rStyle w:val="Hyperlink"/>
                 <w:noProof/>
               </w:rPr>
-              <w:t>1.3 What role did you play in the team?</w:t>
+              <w:t>1.3 The authors role in the team</w:t>
             </w:r>
             <w:r>
               <w:rPr>
@@ -4654,7 +4659,7 @@
                 <w:noProof/>
                 <w:webHidden/>
               </w:rPr>
-              <w:instrText xml:space="preserve"> PAGEREF _Toc5263326 \h </w:instrText>
+              <w:instrText xml:space="preserve"> PAGEREF _Toc7450605 \h </w:instrText>
             </w:r>
             <w:r>
               <w:rPr>
@@ -4694,15 +4699,16 @@
             <w:rPr>
               <w:rFonts w:cstheme="minorBidi"/>
               <w:noProof/>
+              <w:lang w:val="en-GB" w:eastAsia="en-GB"/>
             </w:rPr>
           </w:pPr>
-          <w:hyperlink w:anchor="_Toc5263327" w:history="1">
+          <w:hyperlink w:anchor="_Toc7450606" w:history="1">
             <w:r>
               <w:rPr>
                 <w:rStyle w:val="Hyperlink"/>
                 <w:noProof/>
               </w:rPr>
-              <w:t>1.4 What state was your prototype in at the point when this module started?</w:t>
+              <w:t>1.4 The state of production from first milestone</w:t>
             </w:r>
             <w:r>
               <w:rPr>
@@ -4723,7 +4729,7 @@
                 <w:noProof/>
                 <w:webHidden/>
               </w:rPr>
-              <w:instrText xml:space="preserve"> PAGEREF _Toc5263327 \h </w:instrText>
+              <w:instrText xml:space="preserve"> PAGEREF _Toc7450606 \h </w:instrText>
             </w:r>
             <w:r>
               <w:rPr>
@@ -4743,7 +4749,7 @@
                 <w:noProof/>
                 <w:webHidden/>
               </w:rPr>
-              <w:t>2</w:t>
+              <w:t>3</w:t>
             </w:r>
             <w:r>
               <w:rPr>
@@ -4763,9 +4769,10 @@
             <w:rPr>
               <w:rFonts w:cstheme="minorBidi"/>
               <w:noProof/>
+              <w:lang w:val="en-GB" w:eastAsia="en-GB"/>
             </w:rPr>
           </w:pPr>
-          <w:hyperlink w:anchor="_Toc5263328" w:history="1">
+          <w:hyperlink w:anchor="_Toc7450607" w:history="1">
             <w:r>
               <w:rPr>
                 <w:rStyle w:val="Hyperlink"/>
@@ -4792,7 +4799,7 @@
                 <w:noProof/>
                 <w:webHidden/>
               </w:rPr>
-              <w:instrText xml:space="preserve"> PAGEREF _Toc5263328 \h </w:instrText>
+              <w:instrText xml:space="preserve"> PAGEREF _Toc7450607 \h </w:instrText>
             </w:r>
             <w:r>
               <w:rPr>
@@ -4832,9 +4839,10 @@
             <w:rPr>
               <w:rFonts w:cstheme="minorBidi"/>
               <w:noProof/>
+              <w:lang w:val="en-GB" w:eastAsia="en-GB"/>
             </w:rPr>
           </w:pPr>
-          <w:hyperlink w:anchor="_Toc5263329" w:history="1">
+          <w:hyperlink w:anchor="_Toc7450608" w:history="1">
             <w:r>
               <w:rPr>
                 <w:rStyle w:val="Hyperlink"/>
@@ -4861,7 +4869,7 @@
                 <w:noProof/>
                 <w:webHidden/>
               </w:rPr>
-              <w:instrText xml:space="preserve"> PAGEREF _Toc5263329 \h </w:instrText>
+              <w:instrText xml:space="preserve"> PAGEREF _Toc7450608 \h </w:instrText>
             </w:r>
             <w:r>
               <w:rPr>
@@ -4881,7 +4889,7 @@
                 <w:noProof/>
                 <w:webHidden/>
               </w:rPr>
-              <w:t>3</w:t>
+              <w:t>4</w:t>
             </w:r>
             <w:r>
               <w:rPr>
@@ -4901,15 +4909,16 @@
             <w:rPr>
               <w:rFonts w:cstheme="minorBidi"/>
               <w:noProof/>
+              <w:lang w:val="en-GB" w:eastAsia="en-GB"/>
             </w:rPr>
           </w:pPr>
-          <w:hyperlink w:anchor="_Toc5263330" w:history="1">
+          <w:hyperlink w:anchor="_Toc7450609" w:history="1">
             <w:r>
               <w:rPr>
                 <w:rStyle w:val="Hyperlink"/>
                 <w:noProof/>
               </w:rPr>
-              <w:t>3.1 A Designer Creating Technical Art</w:t>
+              <w:t>3.1 A Designer Creating Technical Art tools</w:t>
             </w:r>
             <w:r>
               <w:rPr>
@@ -4930,7 +4939,7 @@
                 <w:noProof/>
                 <w:webHidden/>
               </w:rPr>
-              <w:instrText xml:space="preserve"> PAGEREF _Toc5263330 \h </w:instrText>
+              <w:instrText xml:space="preserve"> PAGEREF _Toc7450609 \h </w:instrText>
             </w:r>
             <w:r>
               <w:rPr>
@@ -4950,7 +4959,7 @@
                 <w:noProof/>
                 <w:webHidden/>
               </w:rPr>
-              <w:t>3</w:t>
+              <w:t>6</w:t>
             </w:r>
             <w:r>
               <w:rPr>
@@ -4970,9 +4979,10 @@
             <w:rPr>
               <w:rFonts w:cstheme="minorBidi"/>
               <w:noProof/>
+              <w:lang w:val="en-GB" w:eastAsia="en-GB"/>
             </w:rPr>
           </w:pPr>
-          <w:hyperlink w:anchor="_Toc5263331" w:history="1">
+          <w:hyperlink w:anchor="_Toc7450610" w:history="1">
             <w:r>
               <w:rPr>
                 <w:rStyle w:val="Hyperlink"/>
@@ -4999,7 +5009,7 @@
                 <w:noProof/>
                 <w:webHidden/>
               </w:rPr>
-              <w:instrText xml:space="preserve"> PAGEREF _Toc5263331 \h </w:instrText>
+              <w:instrText xml:space="preserve"> PAGEREF _Toc7450610 \h </w:instrText>
             </w:r>
             <w:r>
               <w:rPr>
@@ -5019,7 +5029,7 @@
                 <w:noProof/>
                 <w:webHidden/>
               </w:rPr>
-              <w:t>3</w:t>
+              <w:t>7</w:t>
             </w:r>
             <w:r>
               <w:rPr>
@@ -5039,9 +5049,10 @@
             <w:rPr>
               <w:rFonts w:cstheme="minorBidi"/>
               <w:noProof/>
+              <w:lang w:val="en-GB" w:eastAsia="en-GB"/>
             </w:rPr>
           </w:pPr>
-          <w:hyperlink w:anchor="_Toc5263332" w:history="1">
+          <w:hyperlink w:anchor="_Toc7450611" w:history="1">
             <w:r>
               <w:rPr>
                 <w:rStyle w:val="Hyperlink"/>
@@ -5068,7 +5079,7 @@
                 <w:noProof/>
                 <w:webHidden/>
               </w:rPr>
-              <w:instrText xml:space="preserve"> PAGEREF _Toc5263332 \h </w:instrText>
+              <w:instrText xml:space="preserve"> PAGEREF _Toc7450611 \h </w:instrText>
             </w:r>
             <w:r>
               <w:rPr>
@@ -5088,7 +5099,7 @@
                 <w:noProof/>
                 <w:webHidden/>
               </w:rPr>
-              <w:t>4</w:t>
+              <w:t>7</w:t>
             </w:r>
             <w:r>
               <w:rPr>
@@ -5108,9 +5119,10 @@
             <w:rPr>
               <w:rFonts w:cstheme="minorBidi"/>
               <w:noProof/>
+              <w:lang w:val="en-GB" w:eastAsia="en-GB"/>
             </w:rPr>
           </w:pPr>
-          <w:hyperlink w:anchor="_Toc5263333" w:history="1">
+          <w:hyperlink w:anchor="_Toc7450612" w:history="1">
             <w:r>
               <w:rPr>
                 <w:rStyle w:val="Hyperlink"/>
@@ -5137,7 +5149,7 @@
                 <w:noProof/>
                 <w:webHidden/>
               </w:rPr>
-              <w:instrText xml:space="preserve"> PAGEREF _Toc5263333 \h </w:instrText>
+              <w:instrText xml:space="preserve"> PAGEREF _Toc7450612 \h </w:instrText>
             </w:r>
             <w:r>
               <w:rPr>
@@ -5157,7 +5169,7 @@
                 <w:noProof/>
                 <w:webHidden/>
               </w:rPr>
-              <w:t>4</w:t>
+              <w:t>8</w:t>
             </w:r>
             <w:r>
               <w:rPr>
@@ -5177,15 +5189,16 @@
             <w:rPr>
               <w:rFonts w:cstheme="minorBidi"/>
               <w:noProof/>
+              <w:lang w:val="en-GB" w:eastAsia="en-GB"/>
             </w:rPr>
           </w:pPr>
-          <w:hyperlink w:anchor="_Toc5263334" w:history="1">
+          <w:hyperlink w:anchor="_Toc7450613" w:history="1">
             <w:r>
               <w:rPr>
                 <w:rStyle w:val="Hyperlink"/>
                 <w:noProof/>
               </w:rPr>
-              <w:t>3.2 The second task undertaken(change)</w:t>
+              <w:t>3.2 Testing method</w:t>
             </w:r>
             <w:r>
               <w:rPr>
@@ -5206,7 +5219,7 @@
                 <w:noProof/>
                 <w:webHidden/>
               </w:rPr>
-              <w:instrText xml:space="preserve"> PAGEREF _Toc5263334 \h </w:instrText>
+              <w:instrText xml:space="preserve"> PAGEREF _Toc7450613 \h </w:instrText>
             </w:r>
             <w:r>
               <w:rPr>
@@ -5226,7 +5239,7 @@
                 <w:noProof/>
                 <w:webHidden/>
               </w:rPr>
-              <w:t>4</w:t>
+              <w:t>9</w:t>
             </w:r>
             <w:r>
               <w:rPr>
@@ -5246,9 +5259,10 @@
             <w:rPr>
               <w:rFonts w:cstheme="minorBidi"/>
               <w:noProof/>
+              <w:lang w:val="en-GB" w:eastAsia="en-GB"/>
             </w:rPr>
           </w:pPr>
-          <w:hyperlink w:anchor="_Toc5263335" w:history="1">
+          <w:hyperlink w:anchor="_Toc7450614" w:history="1">
             <w:r>
               <w:rPr>
                 <w:rStyle w:val="Hyperlink"/>
@@ -5275,7 +5289,7 @@
                 <w:noProof/>
                 <w:webHidden/>
               </w:rPr>
-              <w:instrText xml:space="preserve"> PAGEREF _Toc5263335 \h </w:instrText>
+              <w:instrText xml:space="preserve"> PAGEREF _Toc7450614 \h </w:instrText>
             </w:r>
             <w:r>
               <w:rPr>
@@ -5295,7 +5309,7 @@
                 <w:noProof/>
                 <w:webHidden/>
               </w:rPr>
-              <w:t>4</w:t>
+              <w:t>9</w:t>
             </w:r>
             <w:r>
               <w:rPr>
@@ -5315,9 +5329,10 @@
             <w:rPr>
               <w:rFonts w:cstheme="minorBidi"/>
               <w:noProof/>
+              <w:lang w:val="en-GB" w:eastAsia="en-GB"/>
             </w:rPr>
           </w:pPr>
-          <w:hyperlink w:anchor="_Toc5263336" w:history="1">
+          <w:hyperlink w:anchor="_Toc7450615" w:history="1">
             <w:r>
               <w:rPr>
                 <w:rStyle w:val="Hyperlink"/>
@@ -5344,7 +5359,7 @@
                 <w:noProof/>
                 <w:webHidden/>
               </w:rPr>
-              <w:instrText xml:space="preserve"> PAGEREF _Toc5263336 \h </w:instrText>
+              <w:instrText xml:space="preserve"> PAGEREF _Toc7450615 \h </w:instrText>
             </w:r>
             <w:r>
               <w:rPr>
@@ -5364,7 +5379,7 @@
                 <w:noProof/>
                 <w:webHidden/>
               </w:rPr>
-              <w:t>4</w:t>
+              <w:t>9</w:t>
             </w:r>
             <w:r>
               <w:rPr>
@@ -5384,9 +5399,10 @@
             <w:rPr>
               <w:rFonts w:cstheme="minorBidi"/>
               <w:noProof/>
+              <w:lang w:val="en-GB" w:eastAsia="en-GB"/>
             </w:rPr>
           </w:pPr>
-          <w:hyperlink w:anchor="_Toc5263337" w:history="1">
+          <w:hyperlink w:anchor="_Toc7450616" w:history="1">
             <w:r>
               <w:rPr>
                 <w:rStyle w:val="Hyperlink"/>
@@ -5413,7 +5429,7 @@
                 <w:noProof/>
                 <w:webHidden/>
               </w:rPr>
-              <w:instrText xml:space="preserve"> PAGEREF _Toc5263337 \h </w:instrText>
+              <w:instrText xml:space="preserve"> PAGEREF _Toc7450616 \h </w:instrText>
             </w:r>
             <w:r>
               <w:rPr>
@@ -5433,7 +5449,77 @@
                 <w:noProof/>
                 <w:webHidden/>
               </w:rPr>
-              <w:t>4</w:t>
+              <w:t>9</w:t>
+            </w:r>
+            <w:r>
+              <w:rPr>
+                <w:noProof/>
+                <w:webHidden/>
+              </w:rPr>
+              <w:fldChar w:fldCharType="end"/>
+            </w:r>
+          </w:hyperlink>
+        </w:p>
+        <w:p>
+          <w:pPr>
+            <w:pStyle w:val="TOC1"/>
+            <w:tabs>
+              <w:tab w:val="right" w:leader="dot" w:pos="9016"/>
+            </w:tabs>
+            <w:rPr>
+              <w:rFonts w:cstheme="minorBidi"/>
+              <w:noProof/>
+              <w:lang w:val="en-GB" w:eastAsia="en-GB"/>
+            </w:rPr>
+          </w:pPr>
+          <w:hyperlink w:anchor="_Toc7450617" w:history="1">
+            <w:r>
+              <w:rPr>
+                <w:rStyle w:val="Hyperlink"/>
+                <w:noProof/>
+              </w:rPr>
+              <w:t>Potential political views on the project</w:t>
+            </w:r>
+            <w:r>
+              <w:rPr>
+                <w:noProof/>
+                <w:webHidden/>
+              </w:rPr>
+              <w:tab/>
+            </w:r>
+            <w:r>
+              <w:rPr>
+                <w:noProof/>
+                <w:webHidden/>
+              </w:rPr>
+              <w:fldChar w:fldCharType="begin"/>
+            </w:r>
+            <w:r>
+              <w:rPr>
+                <w:noProof/>
+                <w:webHidden/>
+              </w:rPr>
+              <w:instrText xml:space="preserve"> PAGEREF _Toc7450617 \h </w:instrText>
+            </w:r>
+            <w:r>
+              <w:rPr>
+                <w:noProof/>
+                <w:webHidden/>
+              </w:rPr>
+            </w:r>
+            <w:r>
+              <w:rPr>
+                <w:noProof/>
+                <w:webHidden/>
+              </w:rPr>
+              <w:fldChar w:fldCharType="separate"/>
+            </w:r>
+            <w:r>
+              <w:rPr>
+                <w:noProof/>
+                <w:webHidden/>
+              </w:rPr>
+              <w:t>10</w:t>
             </w:r>
             <w:r>
               <w:rPr>
@@ -5454,9 +5540,10 @@
             <w:rPr>
               <w:rFonts w:cstheme="minorBidi"/>
               <w:noProof/>
+              <w:lang w:val="en-GB" w:eastAsia="en-GB"/>
             </w:rPr>
           </w:pPr>
-          <w:hyperlink w:anchor="_Toc5263338" w:history="1">
+          <w:hyperlink w:anchor="_Toc7450618" w:history="1">
             <w:r>
               <w:rPr>
                 <w:rStyle w:val="Hyperlink"/>
@@ -5468,6 +5555,7 @@
               <w:rPr>
                 <w:rFonts w:cstheme="minorBidi"/>
                 <w:noProof/>
+                <w:lang w:val="en-GB" w:eastAsia="en-GB"/>
               </w:rPr>
               <w:tab/>
             </w:r>
@@ -5497,7 +5585,7 @@
                 <w:noProof/>
                 <w:webHidden/>
               </w:rPr>
-              <w:instrText xml:space="preserve"> PAGEREF _Toc5263338 \h </w:instrText>
+              <w:instrText xml:space="preserve"> PAGEREF _Toc7450618 \h </w:instrText>
             </w:r>
             <w:r>
               <w:rPr>
@@ -5517,7 +5605,7 @@
                 <w:noProof/>
                 <w:webHidden/>
               </w:rPr>
-              <w:t>4</w:t>
+              <w:t>10</w:t>
             </w:r>
             <w:r>
               <w:rPr>
@@ -5538,9 +5626,10 @@
             <w:rPr>
               <w:rFonts w:cstheme="minorBidi"/>
               <w:noProof/>
+              <w:lang w:val="en-GB" w:eastAsia="en-GB"/>
             </w:rPr>
           </w:pPr>
-          <w:hyperlink w:anchor="_Toc5263339" w:history="1">
+          <w:hyperlink w:anchor="_Toc7450619" w:history="1">
             <w:r>
               <w:rPr>
                 <w:rStyle w:val="Hyperlink"/>
@@ -5552,6 +5641,7 @@
               <w:rPr>
                 <w:rFonts w:cstheme="minorBidi"/>
                 <w:noProof/>
+                <w:lang w:val="en-GB" w:eastAsia="en-GB"/>
               </w:rPr>
               <w:tab/>
             </w:r>
@@ -5581,7 +5671,7 @@
                 <w:noProof/>
                 <w:webHidden/>
               </w:rPr>
-              <w:instrText xml:space="preserve"> PAGEREF _Toc5263339 \h </w:instrText>
+              <w:instrText xml:space="preserve"> PAGEREF _Toc7450619 \h </w:instrText>
             </w:r>
             <w:r>
               <w:rPr>
@@ -5601,7 +5691,7 @@
                 <w:noProof/>
                 <w:webHidden/>
               </w:rPr>
-              <w:t>5</w:t>
+              <w:t>10</w:t>
             </w:r>
             <w:r>
               <w:rPr>
@@ -5622,9 +5712,10 @@
             <w:rPr>
               <w:rFonts w:cstheme="minorBidi"/>
               <w:noProof/>
+              <w:lang w:val="en-GB" w:eastAsia="en-GB"/>
             </w:rPr>
           </w:pPr>
-          <w:hyperlink w:anchor="_Toc5263340" w:history="1">
+          <w:hyperlink w:anchor="_Toc7450620" w:history="1">
             <w:r>
               <w:rPr>
                 <w:rStyle w:val="Hyperlink"/>
@@ -5636,6 +5727,7 @@
               <w:rPr>
                 <w:rFonts w:cstheme="minorBidi"/>
                 <w:noProof/>
+                <w:lang w:val="en-GB" w:eastAsia="en-GB"/>
               </w:rPr>
               <w:tab/>
             </w:r>
@@ -5665,7 +5757,7 @@
                 <w:noProof/>
                 <w:webHidden/>
               </w:rPr>
-              <w:instrText xml:space="preserve"> PAGEREF _Toc5263340 \h </w:instrText>
+              <w:instrText xml:space="preserve"> PAGEREF _Toc7450620 \h </w:instrText>
             </w:r>
             <w:r>
               <w:rPr>
@@ -5685,7 +5777,77 @@
                 <w:noProof/>
                 <w:webHidden/>
               </w:rPr>
-              <w:t>6</w:t>
+              <w:t>12</w:t>
+            </w:r>
+            <w:r>
+              <w:rPr>
+                <w:noProof/>
+                <w:webHidden/>
+              </w:rPr>
+              <w:fldChar w:fldCharType="end"/>
+            </w:r>
+          </w:hyperlink>
+        </w:p>
+        <w:p>
+          <w:pPr>
+            <w:pStyle w:val="TOC1"/>
+            <w:tabs>
+              <w:tab w:val="right" w:leader="dot" w:pos="9016"/>
+            </w:tabs>
+            <w:rPr>
+              <w:rFonts w:cstheme="minorBidi"/>
+              <w:noProof/>
+              <w:lang w:val="en-GB" w:eastAsia="en-GB"/>
+            </w:rPr>
+          </w:pPr>
+          <w:hyperlink w:anchor="_Toc7450621" w:history="1">
+            <w:r>
+              <w:rPr>
+                <w:rStyle w:val="Hyperlink"/>
+                <w:noProof/>
+              </w:rPr>
+              <w:t>Bibliography</w:t>
+            </w:r>
+            <w:r>
+              <w:rPr>
+                <w:noProof/>
+                <w:webHidden/>
+              </w:rPr>
+              <w:tab/>
+            </w:r>
+            <w:r>
+              <w:rPr>
+                <w:noProof/>
+                <w:webHidden/>
+              </w:rPr>
+              <w:fldChar w:fldCharType="begin"/>
+            </w:r>
+            <w:r>
+              <w:rPr>
+                <w:noProof/>
+                <w:webHidden/>
+              </w:rPr>
+              <w:instrText xml:space="preserve"> PAGEREF _Toc7450621 \h </w:instrText>
+            </w:r>
+            <w:r>
+              <w:rPr>
+                <w:noProof/>
+                <w:webHidden/>
+              </w:rPr>
+            </w:r>
+            <w:r>
+              <w:rPr>
+                <w:noProof/>
+                <w:webHidden/>
+              </w:rPr>
+              <w:fldChar w:fldCharType="separate"/>
+            </w:r>
+            <w:r>
+              <w:rPr>
+                <w:noProof/>
+                <w:webHidden/>
+              </w:rPr>
+              <w:t>12</w:t>
             </w:r>
             <w:r>
               <w:rPr>
@@ -5935,12 +6097,11 @@
           <w:u w:val="single"/>
         </w:rPr>
       </w:pPr>
-      <w:bookmarkStart w:id="0" w:name="_Toc5263322"/>
+      <w:bookmarkStart w:id="0" w:name="_Toc7450601"/>
       <w:r>
         <w:rPr>
           <w:u w:val="single"/>
         </w:rPr>
-        <w:lastRenderedPageBreak/>
         <w:t>Abstract</w:t>
       </w:r>
       <w:r>
@@ -5974,7 +6135,7 @@
           <w:u w:val="single"/>
         </w:rPr>
       </w:pPr>
-      <w:bookmarkStart w:id="1" w:name="_Toc5263323"/>
+      <w:bookmarkStart w:id="1" w:name="_Toc7450602"/>
       <w:r>
         <w:rPr>
           <w:u w:val="single"/>
@@ -5999,17 +6160,17 @@
       <w:pPr>
         <w:pStyle w:val="Heading2"/>
       </w:pPr>
-      <w:bookmarkStart w:id="2" w:name="_Toc5263324"/>
+      <w:bookmarkStart w:id="2" w:name="_Toc7450603"/>
       <w:r>
         <w:t xml:space="preserve">1.1 </w:t>
       </w:r>
+      <w:r>
+        <w:t>Aims of the project</w:t>
+      </w:r>
+      <w:r>
+        <w:t>.</w:t>
+      </w:r>
       <w:bookmarkEnd w:id="2"/>
-      <w:r>
-        <w:t>Aims of the project</w:t>
-      </w:r>
-      <w:r>
-        <w:t>.</w:t>
-      </w:r>
     </w:p>
     <w:p>
       <w:r>
@@ -6106,17 +6267,17 @@
       <w:pPr>
         <w:pStyle w:val="Heading2"/>
       </w:pPr>
-      <w:bookmarkStart w:id="3" w:name="_Toc5263325"/>
+      <w:bookmarkStart w:id="3" w:name="_Toc7450604"/>
       <w:r>
         <w:t xml:space="preserve">1.2 </w:t>
       </w:r>
+      <w:r>
+        <w:t>The Team</w:t>
+      </w:r>
+      <w:r>
+        <w:t xml:space="preserve"> Composition</w:t>
+      </w:r>
       <w:bookmarkEnd w:id="3"/>
-      <w:r>
-        <w:t>The Team</w:t>
-      </w:r>
-      <w:r>
-        <w:t xml:space="preserve"> Composition</w:t>
-      </w:r>
     </w:p>
     <w:p/>
     <w:p>
@@ -6215,12 +6376,11 @@
       <w:pPr>
         <w:pStyle w:val="Heading2"/>
       </w:pPr>
-      <w:bookmarkStart w:id="4" w:name="_Toc5263326"/>
+      <w:bookmarkStart w:id="4" w:name="_Toc7450605"/>
       <w:commentRangeStart w:id="5"/>
       <w:r>
         <w:t xml:space="preserve">1.3 </w:t>
       </w:r>
-      <w:bookmarkEnd w:id="4"/>
       <w:r>
         <w:t>The authors role in the team</w:t>
       </w:r>
@@ -6233,6 +6393,7 @@
         </w:rPr>
         <w:commentReference w:id="5"/>
       </w:r>
+      <w:bookmarkEnd w:id="4"/>
     </w:p>
     <w:p>
       <w:r>
@@ -6353,7 +6514,11 @@
         <w:t>going</w:t>
       </w:r>
       <w:r>
-        <w:t xml:space="preserve"> into different aspects of game development, such </w:t>
+        <w:t xml:space="preserve"> into different aspects of game </w:t>
+      </w:r>
+      <w:r>
+        <w:lastRenderedPageBreak/>
+        <w:t xml:space="preserve">development, such </w:t>
       </w:r>
       <w:r>
         <w:t>as; Gameplay</w:t>
@@ -6387,13 +6552,11 @@
       <w:pPr>
         <w:pStyle w:val="Heading2"/>
       </w:pPr>
-      <w:bookmarkStart w:id="7" w:name="_Toc5263327"/>
+      <w:bookmarkStart w:id="7" w:name="_Toc7450606"/>
       <w:commentRangeStart w:id="8"/>
       <w:r>
-        <w:lastRenderedPageBreak/>
         <w:t xml:space="preserve">1.4 </w:t>
       </w:r>
-      <w:bookmarkEnd w:id="7"/>
       <w:r>
         <w:t>The state of production from first milestone</w:t>
       </w:r>
@@ -6406,6 +6569,7 @@
         </w:rPr>
         <w:commentReference w:id="8"/>
       </w:r>
+      <w:bookmarkEnd w:id="7"/>
     </w:p>
     <w:p>
       <w:r>
@@ -6644,7 +6808,7 @@
           <w:sz w:val="32"/>
         </w:rPr>
       </w:pPr>
-      <w:bookmarkStart w:id="9" w:name="_Toc5263328"/>
+      <w:bookmarkStart w:id="9" w:name="_Toc7450607"/>
       <w:r>
         <w:rPr>
           <w:sz w:val="32"/>
@@ -6729,16 +6893,14 @@
       <w:pPr>
         <w:pStyle w:val="Heading1"/>
       </w:pPr>
-      <w:bookmarkStart w:id="10" w:name="_Toc5263329"/>
+      <w:bookmarkStart w:id="10" w:name="_Toc7450608"/>
       <w:commentRangeStart w:id="11"/>
       <w:r>
-        <w:lastRenderedPageBreak/>
         <w:t>3.</w:t>
       </w:r>
       <w:r>
         <w:t>Technical Art</w:t>
       </w:r>
-      <w:bookmarkEnd w:id="10"/>
       <w:commentRangeEnd w:id="11"/>
       <w:r>
         <w:rPr>
@@ -6748,6 +6910,7 @@
         </w:rPr>
         <w:commentReference w:id="11"/>
       </w:r>
+      <w:bookmarkEnd w:id="10"/>
     </w:p>
     <w:p>
       <w:r>
@@ -7724,7 +7887,6 @@
       </w:r>
     </w:p>
     <w:p>
-      <w:bookmarkStart w:id="13" w:name="_Toc5263330"/>
       <w:r>
         <w:t>The green bar seen in figure 1 above, shows the memory usage for the Third Person character. T</w:t>
       </w:r>
@@ -7887,6 +8049,7 @@
           <w:u w:val="single"/>
         </w:rPr>
       </w:pPr>
+      <w:bookmarkStart w:id="13" w:name="_Toc7450609"/>
       <w:r>
         <w:rPr>
           <w:u w:val="single"/>
@@ -7911,13 +8074,13 @@
         </w:rPr>
         <w:t>Designer Creating Technical Art</w:t>
       </w:r>
-      <w:bookmarkEnd w:id="13"/>
       <w:r>
         <w:rPr>
           <w:u w:val="single"/>
         </w:rPr>
         <w:t xml:space="preserve"> tools</w:t>
       </w:r>
+      <w:bookmarkEnd w:id="13"/>
     </w:p>
     <w:p>
       <w:r>
@@ -8011,27 +8174,14 @@
                             <w:r>
                               <w:t xml:space="preserve">Figure </w:t>
                             </w:r>
-                            <w:r>
-                              <w:fldChar w:fldCharType="begin"/>
-                            </w:r>
-                            <w:r>
-                              <w:instrText xml:space="preserve"> SEQ Figure \* ARABIC </w:instrText>
-                            </w:r>
-                            <w:r>
-                              <w:fldChar w:fldCharType="separate"/>
-                            </w:r>
-                            <w:r>
-                              <w:rPr>
-                                <w:noProof/>
-                              </w:rPr>
-                              <w:t>3</w:t>
-                            </w:r>
-                            <w:r>
-                              <w:rPr>
-                                <w:noProof/>
-                              </w:rPr>
-                              <w:fldChar w:fldCharType="end"/>
-                            </w:r>
+                            <w:fldSimple w:instr=" SEQ Figure \* ARABIC ">
+                              <w:r>
+                                <w:rPr>
+                                  <w:noProof/>
+                                </w:rPr>
+                                <w:t>3</w:t>
+                              </w:r>
+                            </w:fldSimple>
                             <w:r>
                               <w:t>- Moving Platform Tool</w:t>
                             </w:r>
@@ -8069,27 +8219,14 @@
                       <w:r>
                         <w:t xml:space="preserve">Figure </w:t>
                       </w:r>
-                      <w:r>
-                        <w:fldChar w:fldCharType="begin"/>
-                      </w:r>
-                      <w:r>
-                        <w:instrText xml:space="preserve"> SEQ Figure \* ARABIC </w:instrText>
-                      </w:r>
-                      <w:r>
-                        <w:fldChar w:fldCharType="separate"/>
-                      </w:r>
-                      <w:r>
-                        <w:rPr>
-                          <w:noProof/>
-                        </w:rPr>
-                        <w:t>3</w:t>
-                      </w:r>
-                      <w:r>
-                        <w:rPr>
-                          <w:noProof/>
-                        </w:rPr>
-                        <w:fldChar w:fldCharType="end"/>
-                      </w:r>
+                      <w:fldSimple w:instr=" SEQ Figure \* ARABIC ">
+                        <w:r>
+                          <w:rPr>
+                            <w:noProof/>
+                          </w:rPr>
+                          <w:t>3</w:t>
+                        </w:r>
+                      </w:fldSimple>
                       <w:r>
                         <w:t>- Moving Platform Tool</w:t>
                       </w:r>
@@ -8174,7 +8311,6 @@
           <w:u w:val="single"/>
         </w:rPr>
       </w:pPr>
-      <w:bookmarkStart w:id="18" w:name="_Toc5263331"/>
     </w:p>
     <w:p>
       <w:pPr>
@@ -8332,35 +8468,22 @@
       <w:pPr>
         <w:pStyle w:val="Caption"/>
       </w:pPr>
-      <w:bookmarkStart w:id="19" w:name="_Toc6577880"/>
+      <w:bookmarkStart w:id="18" w:name="_Toc6577880"/>
       <w:r>
         <w:t xml:space="preserve">Figure </w:t>
       </w:r>
-      <w:r>
-        <w:fldChar w:fldCharType="begin"/>
-      </w:r>
-      <w:r>
-        <w:instrText xml:space="preserve"> SEQ Figure \* ARABIC </w:instrText>
-      </w:r>
-      <w:r>
-        <w:fldChar w:fldCharType="separate"/>
-      </w:r>
-      <w:r>
-        <w:rPr>
-          <w:noProof/>
-        </w:rPr>
-        <w:t>4</w:t>
-      </w:r>
-      <w:r>
-        <w:rPr>
-          <w:noProof/>
-        </w:rPr>
-        <w:fldChar w:fldCharType="end"/>
-      </w:r>
+      <w:fldSimple w:instr=" SEQ Figure \* ARABIC ">
+        <w:r>
+          <w:rPr>
+            <w:noProof/>
+          </w:rPr>
+          <w:t>4</w:t>
+        </w:r>
+      </w:fldSimple>
       <w:r>
         <w:t>- Fence Tool</w:t>
       </w:r>
-      <w:bookmarkEnd w:id="19"/>
+      <w:bookmarkEnd w:id="18"/>
     </w:p>
     <w:p/>
     <w:p>
@@ -8371,13 +8494,14 @@
           <w:u w:val="single"/>
         </w:rPr>
       </w:pPr>
+      <w:bookmarkStart w:id="19" w:name="_Toc7450610"/>
       <w:r>
         <w:rPr>
           <w:u w:val="single"/>
         </w:rPr>
         <w:t>3.1.1 Brief discussion of relevant literature</w:t>
       </w:r>
-      <w:bookmarkEnd w:id="18"/>
+      <w:bookmarkEnd w:id="19"/>
     </w:p>
     <w:p>
       <w:pPr>
@@ -8413,7 +8537,7 @@
           <w:u w:val="single"/>
         </w:rPr>
       </w:pPr>
-      <w:bookmarkStart w:id="20" w:name="_Toc5263332"/>
+      <w:bookmarkStart w:id="20" w:name="_Toc7450611"/>
       <w:r>
         <w:rPr>
           <w:u w:val="single"/>
@@ -8441,7 +8565,7 @@
       <w:pPr>
         <w:pStyle w:val="Heading2"/>
       </w:pPr>
-      <w:bookmarkStart w:id="21" w:name="_Toc5263333"/>
+      <w:bookmarkStart w:id="21" w:name="_Toc7450612"/>
       <w:r>
         <w:lastRenderedPageBreak/>
         <w:t>3.1.3 Problems, solutions and evaluation of this work in comparison to research undertaken</w:t>
@@ -8641,15 +8765,15 @@
         <w:pStyle w:val="Heading2"/>
         <w:jc w:val="both"/>
       </w:pPr>
-      <w:bookmarkStart w:id="22" w:name="_Toc5263334"/>
+      <w:bookmarkStart w:id="22" w:name="_Toc7450613"/>
       <w:r>
         <w:lastRenderedPageBreak/>
         <w:t xml:space="preserve">3.2 </w:t>
       </w:r>
+      <w:r>
+        <w:t>Testing method</w:t>
+      </w:r>
       <w:bookmarkEnd w:id="22"/>
-      <w:r>
-        <w:t>Testing method</w:t>
-      </w:r>
     </w:p>
     <w:p>
       <w:r>
@@ -8855,7 +8979,7 @@
           <w:u w:val="single"/>
         </w:rPr>
       </w:pPr>
-      <w:bookmarkStart w:id="23" w:name="_Toc5263335"/>
+      <w:bookmarkStart w:id="23" w:name="_Toc7450614"/>
       <w:r>
         <w:rPr>
           <w:u w:val="single"/>
@@ -8878,7 +9002,7 @@
           <w:u w:val="single"/>
         </w:rPr>
       </w:pPr>
-      <w:bookmarkStart w:id="24" w:name="_Toc5263336"/>
+      <w:bookmarkStart w:id="24" w:name="_Toc7450615"/>
       <w:r>
         <w:rPr>
           <w:u w:val="single"/>
@@ -8896,7 +9020,7 @@
       <w:pPr>
         <w:pStyle w:val="Heading2"/>
       </w:pPr>
-      <w:bookmarkStart w:id="25" w:name="_Toc5263337"/>
+      <w:bookmarkStart w:id="25" w:name="_Toc7450616"/>
       <w:r>
         <w:t>3.2.3 Problems, solutions and evaluation of this work in comparison to research undertaken</w:t>
       </w:r>
@@ -8909,15 +9033,31 @@
     <w:p/>
     <w:p>
       <w:pPr>
+        <w:pStyle w:val="Heading1"/>
+      </w:pPr>
+      <w:bookmarkStart w:id="26" w:name="_Toc7450617"/>
+      <w:r>
+        <w:lastRenderedPageBreak/>
+        <w:t xml:space="preserve">4. </w:t>
+      </w:r>
+      <w:r>
+        <w:t>Potential political views on the project</w:t>
+      </w:r>
+      <w:bookmarkEnd w:id="26"/>
+    </w:p>
+    <w:p/>
+    <w:p>
+      <w:pPr>
         <w:pStyle w:val="ListParagraph"/>
-        <w:numPr>
-          <w:ilvl w:val="0"/>
-          <w:numId w:val="20"/>
-        </w:numPr>
-      </w:pPr>
-      <w:r>
-        <w:lastRenderedPageBreak/>
-        <w:t>Potential political views on the project</w:t>
+        <w:rPr>
+          <w:u w:val="single"/>
+        </w:rPr>
+      </w:pPr>
+      <w:r>
+        <w:rPr>
+          <w:u w:val="single"/>
+        </w:rPr>
+        <w:t>Australian Culture</w:t>
       </w:r>
     </w:p>
     <w:p>
@@ -8949,6 +9089,7 @@
           <w:id w:val="-47384168"/>
           <w:citation/>
         </w:sdtPr>
+        <w:sdtEndPr/>
         <w:sdtContent>
           <w:r>
             <w:fldChar w:fldCharType="begin"/>
@@ -8997,6 +9138,25 @@
     <w:p>
       <w:pPr>
         <w:pStyle w:val="ListParagraph"/>
+        <w:rPr>
+          <w:u w:val="single"/>
+        </w:rPr>
+      </w:pPr>
+      <w:r>
+        <w:rPr>
+          <w:u w:val="single"/>
+        </w:rPr>
+        <w:t>Fantasy Animal Violence</w:t>
+      </w:r>
+    </w:p>
+    <w:p>
+      <w:pPr>
+        <w:pStyle w:val="ListParagraph"/>
+      </w:pPr>
+    </w:p>
+    <w:p>
+      <w:pPr>
+        <w:pStyle w:val="ListParagraph"/>
       </w:pPr>
       <w:r>
         <w:t xml:space="preserve">Since the game contain fantasy violence of animals harming animals it can relate to </w:t>
@@ -9019,56 +9179,90 @@
       <w:r>
         <w:t xml:space="preserve"> where by PETA suggested that “</w:t>
       </w:r>
+      <w:r>
+        <w:t>Pokémon</w:t>
+      </w:r>
+      <w:r>
+        <w:t xml:space="preserve"> are not ours to use or abuse. They exist for their own reason.” With this statement created a parody game titled Peta’s </w:t>
+      </w:r>
       <w:proofErr w:type="spellStart"/>
       <w:r>
         <w:t>Pokemon</w:t>
       </w:r>
       <w:proofErr w:type="spellEnd"/>
       <w:r>
-        <w:t xml:space="preserve"> are not ours to use or abuse. They exist for their own reason.” With this statement created a parody game titled Peta’s </w:t>
+        <w:t xml:space="preserve"> Black and Blue – </w:t>
       </w:r>
       <w:proofErr w:type="spellStart"/>
       <w:r>
-        <w:t>Pokemon</w:t>
+        <w:t>Gotta</w:t>
       </w:r>
       <w:proofErr w:type="spellEnd"/>
       <w:r>
-        <w:t xml:space="preserve"> Black and Blue – </w:t>
-      </w:r>
-      <w:proofErr w:type="spellStart"/>
-      <w:r>
-        <w:t>Gotta</w:t>
-      </w:r>
-      <w:proofErr w:type="spellEnd"/>
-      <w:r>
         <w:t xml:space="preserve"> free them all. Where you play as </w:t>
       </w:r>
       <w:r>
         <w:t xml:space="preserve">a </w:t>
       </w:r>
-      <w:proofErr w:type="spellStart"/>
-      <w:r>
-        <w:t>pokemon</w:t>
-      </w:r>
-      <w:proofErr w:type="spellEnd"/>
-      <w:r>
-        <w:t xml:space="preserve"> exploring the world and killing humans whilst freeing other </w:t>
-      </w:r>
-      <w:proofErr w:type="spellStart"/>
-      <w:r>
-        <w:t>pokemon</w:t>
-      </w:r>
-      <w:proofErr w:type="spellEnd"/>
+      <w:r>
+        <w:t>Pokémon</w:t>
+      </w:r>
+      <w:r>
+        <w:t xml:space="preserve"> exploring the world and killing humans whilst freeing </w:t>
+      </w:r>
+      <w:proofErr w:type="gramStart"/>
+      <w:r>
+        <w:t>other</w:t>
+      </w:r>
+      <w:proofErr w:type="gramEnd"/>
+      <w:r>
+        <w:t xml:space="preserve"> </w:t>
+      </w:r>
+      <w:r>
+        <w:t>Pokémon</w:t>
+      </w:r>
       <w:r>
         <w:t>. This was to represent a movement of real-world caged animals of which are captured and made to perform tricks for amusement. Which is very similar to the project where the main objective is to find correctly corresponding keys to free your captured friends.</w:t>
       </w:r>
-      <w:bookmarkStart w:id="26" w:name="_GoBack"/>
-      <w:bookmarkEnd w:id="26"/>
+    </w:p>
+    <w:p>
+      <w:pPr>
+        <w:pStyle w:val="ListParagraph"/>
+      </w:pPr>
+    </w:p>
+    <w:p>
+      <w:pPr>
+        <w:pStyle w:val="ListParagraph"/>
+        <w:rPr>
+          <w:u w:val="single"/>
+        </w:rPr>
+      </w:pPr>
+      <w:r>
+        <w:rPr>
+          <w:u w:val="single"/>
+        </w:rPr>
+        <w:t>Capitalistic?</w:t>
+      </w:r>
+    </w:p>
+    <w:p>
+      <w:pPr>
+        <w:pStyle w:val="ListParagraph"/>
+        <w:rPr>
+          <w:u w:val="single"/>
+        </w:rPr>
+      </w:pPr>
+      <w:bookmarkStart w:id="27" w:name="_GoBack"/>
+      <w:bookmarkEnd w:id="27"/>
+    </w:p>
+    <w:p>
+      <w:pPr>
+        <w:pStyle w:val="ListParagraph"/>
+      </w:pPr>
+      <w:r>
+        <w:t>Throughout playing the game the player in encouraged to collect coins in order to progress to newer levels, however some could view this as a capitalism propaganda or a ‘Far Right’ movement. By enforcing to the player that the game does not progress unless you have a certain amount of credit.</w:t>
+      </w:r>
       <w:r>
         <w:t xml:space="preserve"> </w:t>
-      </w:r>
-      <w:r>
-        <w:t xml:space="preserve">   </w:t>
       </w:r>
       <w:r>
         <w:t xml:space="preserve"> </w:t>
@@ -9084,11 +9278,11 @@
         </w:numPr>
         <w:jc w:val="both"/>
       </w:pPr>
-      <w:bookmarkStart w:id="27" w:name="_Toc5263338"/>
+      <w:bookmarkStart w:id="28" w:name="_Toc7450618"/>
       <w:r>
         <w:t>Reflection</w:t>
       </w:r>
-      <w:bookmarkEnd w:id="27"/>
+      <w:bookmarkEnd w:id="28"/>
     </w:p>
     <w:p/>
     <w:p>
@@ -9100,64 +9294,70 @@
         </w:numPr>
         <w:jc w:val="both"/>
       </w:pPr>
-      <w:bookmarkStart w:id="28" w:name="_Toc5263339"/>
+      <w:bookmarkStart w:id="29" w:name="_Toc7450619"/>
       <w:r>
         <w:t>Conclusion</w:t>
       </w:r>
-      <w:bookmarkEnd w:id="28"/>
-    </w:p>
-    <w:p>
-      <w:pPr>
-        <w:pStyle w:val="Heading1"/>
+      <w:bookmarkEnd w:id="29"/>
+    </w:p>
+    <w:p>
+      <w:pPr>
         <w:jc w:val="both"/>
-        <w:rPr>
-          <w:u w:val="single"/>
-        </w:rPr>
-      </w:pPr>
-    </w:p>
-    <w:p>
-      <w:pPr>
-        <w:pStyle w:val="Heading1"/>
+      </w:pPr>
+    </w:p>
+    <w:p>
+      <w:pPr>
         <w:jc w:val="both"/>
-        <w:rPr>
-          <w:u w:val="single"/>
-        </w:rPr>
-      </w:pPr>
-    </w:p>
-    <w:p>
-      <w:pPr>
-        <w:pStyle w:val="Heading1"/>
+      </w:pPr>
+    </w:p>
+    <w:p>
+      <w:pPr>
         <w:jc w:val="both"/>
-        <w:rPr>
-          <w:u w:val="single"/>
-        </w:rPr>
-      </w:pPr>
-    </w:p>
-    <w:p>
-      <w:pPr>
-        <w:pStyle w:val="Heading1"/>
+      </w:pPr>
+    </w:p>
+    <w:p>
+      <w:pPr>
         <w:jc w:val="both"/>
-        <w:rPr>
-          <w:u w:val="single"/>
-        </w:rPr>
-      </w:pPr>
-    </w:p>
-    <w:p>
-      <w:pPr>
-        <w:pStyle w:val="Heading1"/>
+      </w:pPr>
+    </w:p>
+    <w:p>
+      <w:pPr>
         <w:jc w:val="both"/>
-        <w:rPr>
-          <w:u w:val="single"/>
-        </w:rPr>
-      </w:pPr>
-    </w:p>
-    <w:p>
-      <w:pPr>
-        <w:pStyle w:val="Heading1"/>
+      </w:pPr>
+    </w:p>
+    <w:p>
+      <w:pPr>
         <w:jc w:val="both"/>
-        <w:rPr>
-          <w:u w:val="single"/>
-        </w:rPr>
+      </w:pPr>
+    </w:p>
+    <w:p>
+      <w:pPr>
+        <w:jc w:val="both"/>
+      </w:pPr>
+    </w:p>
+    <w:p>
+      <w:pPr>
+        <w:jc w:val="both"/>
+      </w:pPr>
+    </w:p>
+    <w:p>
+      <w:pPr>
+        <w:jc w:val="both"/>
+      </w:pPr>
+    </w:p>
+    <w:p>
+      <w:pPr>
+        <w:jc w:val="both"/>
+      </w:pPr>
+    </w:p>
+    <w:p>
+      <w:pPr>
+        <w:jc w:val="both"/>
+      </w:pPr>
+    </w:p>
+    <w:p>
+      <w:pPr>
+        <w:jc w:val="both"/>
       </w:pPr>
     </w:p>
     <w:p>
@@ -9216,7 +9416,6 @@
         <w:jc w:val="both"/>
       </w:pPr>
       <w:r>
-        <w:lastRenderedPageBreak/>
         <w:t>-Prototyping mechanics</w:t>
       </w:r>
       <w:r>
@@ -9440,11 +9639,52 @@
     </w:p>
     <w:p>
       <w:pPr>
-        <w:pStyle w:val="Heading1"/>
         <w:jc w:val="both"/>
-        <w:rPr>
-          <w:u w:val="single"/>
-        </w:rPr>
+      </w:pPr>
+    </w:p>
+    <w:p>
+      <w:pPr>
+        <w:jc w:val="both"/>
+      </w:pPr>
+    </w:p>
+    <w:p>
+      <w:pPr>
+        <w:jc w:val="both"/>
+      </w:pPr>
+    </w:p>
+    <w:p>
+      <w:pPr>
+        <w:jc w:val="both"/>
+      </w:pPr>
+    </w:p>
+    <w:p>
+      <w:pPr>
+        <w:jc w:val="both"/>
+      </w:pPr>
+    </w:p>
+    <w:p>
+      <w:pPr>
+        <w:jc w:val="both"/>
+      </w:pPr>
+    </w:p>
+    <w:p>
+      <w:pPr>
+        <w:jc w:val="both"/>
+      </w:pPr>
+    </w:p>
+    <w:p>
+      <w:pPr>
+        <w:jc w:val="both"/>
+      </w:pPr>
+    </w:p>
+    <w:p>
+      <w:pPr>
+        <w:jc w:val="both"/>
+      </w:pPr>
+    </w:p>
+    <w:p>
+      <w:pPr>
+        <w:jc w:val="both"/>
       </w:pPr>
     </w:p>
     <w:p>
@@ -9459,14 +9699,14 @@
           <w:u w:val="single"/>
         </w:rPr>
       </w:pPr>
-      <w:bookmarkStart w:id="29" w:name="_Toc5263340"/>
+      <w:bookmarkStart w:id="30" w:name="_Toc7450620"/>
       <w:r>
         <w:rPr>
           <w:u w:val="single"/>
         </w:rPr>
         <w:t>Bibliography</w:t>
       </w:r>
-      <w:bookmarkEnd w:id="29"/>
+      <w:bookmarkEnd w:id="30"/>
     </w:p>
     <w:p/>
     <w:p>
@@ -9547,6 +9787,7 @@
         <w:t xml:space="preserve"> PR Newswire Association LLC, New York</w:t>
       </w:r>
     </w:p>
+    <w:bookmarkStart w:id="31" w:name="_Toc7450621" w:displacedByCustomXml="next"/>
     <w:sdt>
       <w:sdtPr>
         <w:rPr>
@@ -9570,6 +9811,7 @@
           <w:r>
             <w:t>Bibliography</w:t>
           </w:r>
+          <w:bookmarkEnd w:id="31"/>
         </w:p>
         <w:p/>
         <w:p/>
@@ -9793,6 +10035,7 @@
                   <w:bCs/>
                   <w:noProof/>
                 </w:rPr>
+                <w:lastRenderedPageBreak/>
                 <w:fldChar w:fldCharType="end"/>
               </w:r>
               <w:r>
@@ -10226,10 +10469,7 @@
         <w:pStyle w:val="CommentText"/>
       </w:pPr>
       <w:r>
-        <w:t>Both quotes appear to be from education/</w:t>
-      </w:r>
-      <w:r>
-        <w:t>career based websites.  What would be really strong here would be to contrast these with views from some actual developers, whether this is through conference talks, interviews or books they have written.</w:t>
+        <w:t>Both quotes appear to be from education/career based websites.  What would be really strong here would be to contrast these with views from some actual developers, whether this is through conference talks, interviews or books they have written.</w:t>
       </w:r>
     </w:p>
     <w:p>
@@ -14326,7 +14566,7 @@
 </file>
 
 <file path=customXml/itemProps1.xml><?xml version="1.0" encoding="utf-8"?>
-<ds:datastoreItem xmlns:ds="http://schemas.openxmlformats.org/officeDocument/2006/customXml" ds:itemID="{DEC815A1-6E21-4ABC-9E3B-CE264E4474FF}">
+<ds:datastoreItem xmlns:ds="http://schemas.openxmlformats.org/officeDocument/2006/customXml" ds:itemID="{376BC627-B001-4204-9521-4F12DD88BF6E}">
   <ds:schemaRefs>
     <ds:schemaRef ds:uri="http://schemas.openxmlformats.org/officeDocument/2006/bibliography"/>
   </ds:schemaRefs>

</xml_diff>

<commit_message>
Added link to qa paper
</commit_message>
<xml_diff>
--- a/MCDONALDBradley_Draft_Dissertation006.docx
+++ b/MCDONALDBradley_Draft_Dissertation006.docx
@@ -8174,14 +8174,27 @@
                             <w:r>
                               <w:t xml:space="preserve">Figure </w:t>
                             </w:r>
-                            <w:fldSimple w:instr=" SEQ Figure \* ARABIC ">
-                              <w:r>
-                                <w:rPr>
-                                  <w:noProof/>
-                                </w:rPr>
-                                <w:t>3</w:t>
-                              </w:r>
-                            </w:fldSimple>
+                            <w:r>
+                              <w:fldChar w:fldCharType="begin"/>
+                            </w:r>
+                            <w:r>
+                              <w:instrText xml:space="preserve"> SEQ Figure \* ARABIC </w:instrText>
+                            </w:r>
+                            <w:r>
+                              <w:fldChar w:fldCharType="separate"/>
+                            </w:r>
+                            <w:r>
+                              <w:rPr>
+                                <w:noProof/>
+                              </w:rPr>
+                              <w:t>3</w:t>
+                            </w:r>
+                            <w:r>
+                              <w:rPr>
+                                <w:noProof/>
+                              </w:rPr>
+                              <w:fldChar w:fldCharType="end"/>
+                            </w:r>
                             <w:r>
                               <w:t>- Moving Platform Tool</w:t>
                             </w:r>
@@ -8219,14 +8232,27 @@
                       <w:r>
                         <w:t xml:space="preserve">Figure </w:t>
                       </w:r>
-                      <w:fldSimple w:instr=" SEQ Figure \* ARABIC ">
-                        <w:r>
-                          <w:rPr>
-                            <w:noProof/>
-                          </w:rPr>
-                          <w:t>3</w:t>
-                        </w:r>
-                      </w:fldSimple>
+                      <w:r>
+                        <w:fldChar w:fldCharType="begin"/>
+                      </w:r>
+                      <w:r>
+                        <w:instrText xml:space="preserve"> SEQ Figure \* ARABIC </w:instrText>
+                      </w:r>
+                      <w:r>
+                        <w:fldChar w:fldCharType="separate"/>
+                      </w:r>
+                      <w:r>
+                        <w:rPr>
+                          <w:noProof/>
+                        </w:rPr>
+                        <w:t>3</w:t>
+                      </w:r>
+                      <w:r>
+                        <w:rPr>
+                          <w:noProof/>
+                        </w:rPr>
+                        <w:fldChar w:fldCharType="end"/>
+                      </w:r>
                       <w:r>
                         <w:t>- Moving Platform Tool</w:t>
                       </w:r>
@@ -8472,14 +8498,27 @@
       <w:r>
         <w:t xml:space="preserve">Figure </w:t>
       </w:r>
-      <w:fldSimple w:instr=" SEQ Figure \* ARABIC ">
-        <w:r>
-          <w:rPr>
-            <w:noProof/>
-          </w:rPr>
-          <w:t>4</w:t>
-        </w:r>
-      </w:fldSimple>
+      <w:r>
+        <w:fldChar w:fldCharType="begin"/>
+      </w:r>
+      <w:r>
+        <w:instrText xml:space="preserve"> SEQ Figure \* ARABIC </w:instrText>
+      </w:r>
+      <w:r>
+        <w:fldChar w:fldCharType="separate"/>
+      </w:r>
+      <w:r>
+        <w:rPr>
+          <w:noProof/>
+        </w:rPr>
+        <w:t>4</w:t>
+      </w:r>
+      <w:r>
+        <w:rPr>
+          <w:noProof/>
+        </w:rPr>
+        <w:fldChar w:fldCharType="end"/>
+      </w:r>
       <w:r>
         <w:t>- Fence Tool</w:t>
       </w:r>
@@ -8951,7 +8990,13 @@
         <w:t xml:space="preserve"> level</w:t>
       </w:r>
       <w:r>
-        <w:t xml:space="preserve"> of the game. The level they played depended on which testing station they were at. We set a maximum of ten minutes playtime per level and recorded if the tester completed the level or not, if they did their time was recorded. The tester would report bugs I they encountered any of which we would fix before the next build and repeat the process. If the next build test reports didn’t contain any of the prior bugs those bugs were then classed as fixed. </w:t>
+        <w:t xml:space="preserve"> of the game. The level they played depended on which testing station they were at. </w:t>
+      </w:r>
+      <w:r>
+        <w:t>The team agreed to</w:t>
+      </w:r>
+      <w:r>
+        <w:t xml:space="preserve"> set a maximum of ten minutes playtime per level and recorded if the tester completed the level or not, if they did their time was recorded. The tester would report bugs I they encountered any of which we would fix before the next build and repeat the process. If the next build test reports didn’t contain any of the prior bugs those bugs were then classed as fixed. </w:t>
       </w:r>
       <w:r>
         <w:t xml:space="preserve"> </w:t>
@@ -8962,7 +9007,7 @@
         <w:t>When designing the game, the team were inclined to create a game with many mechanics all of which needed to be test</w:t>
       </w:r>
       <w:r>
-        <w:t>ed as they were implemented into the game. As to make sure that the various mechanics do not interfere with one another and cause bugs, of which of course they did. Attempting to do multiple actions at once, for instance, trying to aim the boomerang whilst rolling would result in the player not being about to throw the boomerang at all. Meaning that at some points where the player needs to hit a target the game was incompletable.</w:t>
+        <w:t>ed as they were implemented into the game. As to make sure that the various mechanics do not interfere with one another and cause bugs, which they did. Attempting to do multiple actions at once, for instance, trying to aim the boomerang whilst rolling would result in the player not being about to throw the boomerang at all. Meaning that at some points where the player needs to hit a target the game was incompletable.</w:t>
       </w:r>
       <w:r>
         <w:t xml:space="preserve"> That bug was discovered by various external testers, as developers of the game, the testing is internal. As the team developed the game the team played it properly, so this bug never occurred until external testing was done.</w:t>
@@ -9251,8 +9296,6 @@
           <w:u w:val="single"/>
         </w:rPr>
       </w:pPr>
-      <w:bookmarkStart w:id="27" w:name="_GoBack"/>
-      <w:bookmarkEnd w:id="27"/>
     </w:p>
     <w:p>
       <w:pPr>
@@ -9278,11 +9321,11 @@
         </w:numPr>
         <w:jc w:val="both"/>
       </w:pPr>
-      <w:bookmarkStart w:id="28" w:name="_Toc7450618"/>
+      <w:bookmarkStart w:id="27" w:name="_Toc7450618"/>
       <w:r>
         <w:t>Reflection</w:t>
       </w:r>
-      <w:bookmarkEnd w:id="28"/>
+      <w:bookmarkEnd w:id="27"/>
     </w:p>
     <w:p/>
     <w:p>
@@ -9294,11 +9337,11 @@
         </w:numPr>
         <w:jc w:val="both"/>
       </w:pPr>
-      <w:bookmarkStart w:id="29" w:name="_Toc7450619"/>
+      <w:bookmarkStart w:id="28" w:name="_Toc7450619"/>
       <w:r>
         <w:t>Conclusion</w:t>
       </w:r>
-      <w:bookmarkEnd w:id="29"/>
+      <w:bookmarkEnd w:id="28"/>
     </w:p>
     <w:p>
       <w:pPr>
@@ -9666,11 +9709,27 @@
       <w:pPr>
         <w:jc w:val="both"/>
       </w:pPr>
+      <w:hyperlink r:id="rId24" w:history="1">
+        <w:r>
+          <w:rPr>
+            <w:rStyle w:val="Hyperlink"/>
+          </w:rPr>
+          <w:t>https://www.theseus.fi/bitstream/handle/10024/94503/Ruuska_Essi.pdf?sequence=1</w:t>
+        </w:r>
+      </w:hyperlink>
     </w:p>
     <w:p>
       <w:pPr>
         <w:jc w:val="both"/>
       </w:pPr>
+      <w:r>
+        <w:t xml:space="preserve">QA </w:t>
+      </w:r>
+      <w:r>
+        <w:t>Thesis</w:t>
+      </w:r>
+      <w:bookmarkStart w:id="29" w:name="_GoBack"/>
+      <w:bookmarkEnd w:id="29"/>
     </w:p>
     <w:p>
       <w:pPr>
@@ -10048,7 +10107,7 @@
                 </w:rPr>
                 <w:t xml:space="preserve">Freeman, W. (2015, Oct 13). Mike bithell: 'the highs and lows of creative freedom are very addictive'. The Observer Retrieved from </w:t>
               </w:r>
-              <w:hyperlink r:id="rId24" w:history="1">
+              <w:hyperlink r:id="rId25" w:history="1">
                 <w:r>
                   <w:rPr>
                     <w:rStyle w:val="Hyperlink"/>
@@ -10129,7 +10188,7 @@
       <w:pPr>
         <w:jc w:val="both"/>
       </w:pPr>
-      <w:hyperlink r:id="rId25" w:history="1">
+      <w:hyperlink r:id="rId26" w:history="1">
         <w:r>
           <w:rPr>
             <w:rStyle w:val="Hyperlink"/>
@@ -10142,7 +10201,7 @@
       <w:pPr>
         <w:jc w:val="both"/>
       </w:pPr>
-      <w:hyperlink r:id="rId26" w:history="1">
+      <w:hyperlink r:id="rId27" w:history="1">
         <w:r>
           <w:rPr>
             <w:rStyle w:val="Hyperlink"/>
@@ -10152,8 +10211,8 @@
       </w:hyperlink>
     </w:p>
     <w:sectPr>
-      <w:headerReference w:type="default" r:id="rId27"/>
-      <w:footerReference w:type="default" r:id="rId28"/>
+      <w:headerReference w:type="default" r:id="rId28"/>
+      <w:footerReference w:type="default" r:id="rId29"/>
       <w:pgSz w:w="11906" w:h="16838"/>
       <w:pgMar w:top="1440" w:right="1440" w:bottom="1440" w:left="1440" w:header="708" w:footer="708" w:gutter="0"/>
       <w:pgNumType w:start="0"/>
@@ -14566,7 +14625,7 @@
 </file>
 
 <file path=customXml/itemProps1.xml><?xml version="1.0" encoding="utf-8"?>
-<ds:datastoreItem xmlns:ds="http://schemas.openxmlformats.org/officeDocument/2006/customXml" ds:itemID="{376BC627-B001-4204-9521-4F12DD88BF6E}">
+<ds:datastoreItem xmlns:ds="http://schemas.openxmlformats.org/officeDocument/2006/customXml" ds:itemID="{DEC50C4E-3B83-485A-95AC-3B519DE520AD}">
   <ds:schemaRefs>
     <ds:schemaRef ds:uri="http://schemas.openxmlformats.org/officeDocument/2006/bibliography"/>
   </ds:schemaRefs>

</xml_diff>

<commit_message>
added pic folder and put some pics in, changed some text
</commit_message>
<xml_diff>
--- a/MCDONALDBradley_Draft_Dissertation006.docx
+++ b/MCDONALDBradley_Draft_Dissertation006.docx
@@ -1,6 +1,6 @@
 
 <file path=word/document.xml><?xml version="1.0" encoding="utf-8"?>
-<w:document xmlns:wpc="http://schemas.microsoft.com/office/word/2010/wordprocessingCanvas" xmlns:cx="http://schemas.microsoft.com/office/drawing/2014/chartex" xmlns:cx1="http://schemas.microsoft.com/office/drawing/2015/9/8/chartex" xmlns:cx2="http://schemas.microsoft.com/office/drawing/2015/10/21/chartex" xmlns:cx3="http://schemas.microsoft.com/office/drawing/2016/5/9/chartex" xmlns:cx4="http://schemas.microsoft.com/office/drawing/2016/5/10/chartex" xmlns:cx5="http://schemas.microsoft.com/office/drawing/2016/5/11/chartex" xmlns:cx6="http://schemas.microsoft.com/office/drawing/2016/5/12/chartex" xmlns:cx7="http://schemas.microsoft.com/office/drawing/2016/5/13/chartex" xmlns:cx8="http://schemas.microsoft.com/office/drawing/2016/5/14/chartex" xmlns:mc="http://schemas.openxmlformats.org/markup-compatibility/2006" xmlns:aink="http://schemas.microsoft.com/office/drawing/2016/ink" xmlns:am3d="http://schemas.microsoft.com/office/drawing/2017/model3d" xmlns:o="urn:schemas-microsoft-com:office:office" xmlns:r="http://schemas.openxmlformats.org/officeDocument/2006/relationships" xmlns:m="http://schemas.openxmlformats.org/officeDocument/2006/math" xmlns:v="urn:schemas-microsoft-com:vml" xmlns:wp14="http://schemas.microsoft.com/office/word/2010/wordprocessingDrawing" xmlns:wp="http://schemas.openxmlformats.org/drawingml/2006/wordprocessingDrawing" xmlns:w10="urn:schemas-microsoft-com:office:word" xmlns:w="http://schemas.openxmlformats.org/wordprocessingml/2006/main" xmlns:w14="http://schemas.microsoft.com/office/word/2010/wordml" xmlns:w15="http://schemas.microsoft.com/office/word/2012/wordml" xmlns:w16cid="http://schemas.microsoft.com/office/word/2016/wordml/cid" xmlns:w16se="http://schemas.microsoft.com/office/word/2015/wordml/symex" xmlns:wpg="http://schemas.microsoft.com/office/word/2010/wordprocessingGroup" xmlns:wpi="http://schemas.microsoft.com/office/word/2010/wordprocessingInk" xmlns:wne="http://schemas.microsoft.com/office/word/2006/wordml" xmlns:wps="http://schemas.microsoft.com/office/word/2010/wordprocessingShape" mc:Ignorable="w14 w15 w16se w16cid wp14">
+<w:document xmlns:wpc="http://schemas.microsoft.com/office/word/2010/wordprocessingCanvas" xmlns:cx="http://schemas.microsoft.com/office/drawing/2014/chartex" xmlns:cx1="http://schemas.microsoft.com/office/drawing/2015/9/8/chartex" xmlns:mc="http://schemas.openxmlformats.org/markup-compatibility/2006" xmlns:o="urn:schemas-microsoft-com:office:office" xmlns:r="http://schemas.openxmlformats.org/officeDocument/2006/relationships" xmlns:m="http://schemas.openxmlformats.org/officeDocument/2006/math" xmlns:v="urn:schemas-microsoft-com:vml" xmlns:wp14="http://schemas.microsoft.com/office/word/2010/wordprocessingDrawing" xmlns:wp="http://schemas.openxmlformats.org/drawingml/2006/wordprocessingDrawing" xmlns:w10="urn:schemas-microsoft-com:office:word" xmlns:w="http://schemas.openxmlformats.org/wordprocessingml/2006/main" xmlns:w14="http://schemas.microsoft.com/office/word/2010/wordml" xmlns:w15="http://schemas.microsoft.com/office/word/2012/wordml" xmlns:w16se="http://schemas.microsoft.com/office/word/2015/wordml/symex" xmlns:wpg="http://schemas.microsoft.com/office/word/2010/wordprocessingGroup" xmlns:wpi="http://schemas.microsoft.com/office/word/2010/wordprocessingInk" xmlns:wne="http://schemas.microsoft.com/office/word/2006/wordml" xmlns:wps="http://schemas.microsoft.com/office/word/2010/wordprocessingShape" mc:Ignorable="w14 w15 w16se wp14">
   <w:body>
     <w:sdt>
       <w:sdtPr>
@@ -14,7 +14,6 @@
           <w:docPartUnique/>
         </w:docPartObj>
       </w:sdtPr>
-      <w:sdtEndPr/>
       <w:sdtContent>
         <w:p>
           <w:pPr>
@@ -155,7 +154,6 @@
                                       <w:calendar w:val="gregorian"/>
                                     </w:date>
                                   </w:sdtPr>
-                                  <w:sdtEndPr/>
                                   <w:sdtContent>
                                     <w:p>
                                       <w:pPr>
@@ -3434,7 +3432,7 @@
               </mc:Choice>
               <mc:Fallback>
                 <w:pict>
-                  <v:group w14:anchorId="30F75040" id="Group 2" o:spid="_x0000_s1026" style="position:absolute;left:0;text-align:left;margin-left:0;margin-top:0;width:172.8pt;height:718.55pt;z-index:-251657216;mso-width-percent:330;mso-height-percent:950;mso-left-percent:40;mso-position-horizontal-relative:page;mso-position-vertical:center;mso-position-vertical-relative:page;mso-width-percent:330;mso-height-percent:950;mso-left-percent:40" coordsize="21945,91257" o:gfxdata="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">
+                  <v:group w14:anchorId="30F75040" id="Group 2" o:spid="_x0000_s1026" style="position:absolute;left:0;text-align:left;margin-left:0;margin-top:0;width:172.8pt;height:718.55pt;z-index:-251657216;mso-width-percent:330;mso-height-percent:950;mso-left-percent:40;mso-position-horizontal-relative:page;mso-position-vertical:center;mso-position-vertical-relative:page;mso-width-percent:330;mso-height-percent:950;mso-left-percent:40" coordsize="21945,91257" o:gfxdata="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">
                     <v:rect id="Rectangle 3" o:spid="_x0000_s1027" style="position:absolute;width:1945;height:91257;visibility:visible;mso-wrap-style:square;v-text-anchor:middle" o:gfxdata="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" fillcolor="#44546a [3215]" stroked="f" strokeweight="1pt"/>
                     <v:shapetype id="_x0000_t15" coordsize="21600,21600" o:spt="15" adj="16200" path="m@0,l,,,21600@0,21600,21600,10800xe">
                       <v:stroke joinstyle="miter"/>
@@ -3469,7 +3467,6 @@
                                 <w:calendar w:val="gregorian"/>
                               </w:date>
                             </w:sdtPr>
-                            <w:sdtEndPr/>
                             <w:sdtContent>
                               <w:p>
                                 <w:pPr>
@@ -3680,7 +3677,6 @@
                                     <w:dataBinding w:prefixMappings="xmlns:ns0='http://purl.org/dc/elements/1.1/' xmlns:ns1='http://schemas.openxmlformats.org/package/2006/metadata/core-properties' " w:xpath="/ns1:coreProperties[1]/ns0:title[1]" w:storeItemID="{6C3C8BC8-F283-45AE-878A-BAB7291924A1}"/>
                                     <w:text/>
                                   </w:sdtPr>
-                                  <w:sdtEndPr/>
                                   <w:sdtContent>
                                     <w:r>
                                       <w:rPr>
@@ -3692,13 +3688,7 @@
                                       <w:rPr>
                                         <w:sz w:val="44"/>
                                       </w:rPr>
-                                      <w:t>600</w:t>
-                                    </w:r>
-                                    <w:r>
-                                      <w:rPr>
-                                        <w:sz w:val="44"/>
-                                      </w:rPr>
-                                      <w:t>1</w:t>
+                                      <w:t>6001</w:t>
                                     </w:r>
                                     <w:r>
                                       <w:rPr>
@@ -3745,7 +3735,6 @@
                                     <w:dataBinding w:prefixMappings="xmlns:ns0='http://purl.org/dc/elements/1.1/' xmlns:ns1='http://schemas.openxmlformats.org/package/2006/metadata/core-properties' " w:xpath="/ns1:coreProperties[1]/ns0:subject[1]" w:storeItemID="{6C3C8BC8-F283-45AE-878A-BAB7291924A1}"/>
                                     <w:text/>
                                   </w:sdtPr>
-                                  <w:sdtEndPr/>
                                   <w:sdtContent>
                                     <w:r>
                                       <w:rPr>
@@ -3771,15 +3760,7 @@
                                     <w:sz w:val="36"/>
                                     <w:szCs w:val="36"/>
                                   </w:rPr>
-                                  <w:t xml:space="preserve">Assessment </w:t>
-                                </w:r>
-                                <w:r>
-                                  <w:rPr>
-                                    <w:color w:val="404040" w:themeColor="text1" w:themeTint="BF"/>
-                                    <w:sz w:val="36"/>
-                                    <w:szCs w:val="36"/>
-                                  </w:rPr>
-                                  <w:t>02</w:t>
+                                  <w:t>Assessment 02</w:t>
                                 </w:r>
                               </w:p>
                               <w:p>
@@ -3869,7 +3850,6 @@
                               <w:dataBinding w:prefixMappings="xmlns:ns0='http://purl.org/dc/elements/1.1/' xmlns:ns1='http://schemas.openxmlformats.org/package/2006/metadata/core-properties' " w:xpath="/ns1:coreProperties[1]/ns0:title[1]" w:storeItemID="{6C3C8BC8-F283-45AE-878A-BAB7291924A1}"/>
                               <w:text/>
                             </w:sdtPr>
-                            <w:sdtEndPr/>
                             <w:sdtContent>
                               <w:r>
                                 <w:rPr>
@@ -3881,13 +3861,7 @@
                                 <w:rPr>
                                   <w:sz w:val="44"/>
                                 </w:rPr>
-                                <w:t>600</w:t>
-                              </w:r>
-                              <w:r>
-                                <w:rPr>
-                                  <w:sz w:val="44"/>
-                                </w:rPr>
-                                <w:t>1</w:t>
+                                <w:t>6001</w:t>
                               </w:r>
                               <w:r>
                                 <w:rPr>
@@ -3934,7 +3908,6 @@
                               <w:dataBinding w:prefixMappings="xmlns:ns0='http://purl.org/dc/elements/1.1/' xmlns:ns1='http://schemas.openxmlformats.org/package/2006/metadata/core-properties' " w:xpath="/ns1:coreProperties[1]/ns0:subject[1]" w:storeItemID="{6C3C8BC8-F283-45AE-878A-BAB7291924A1}"/>
                               <w:text/>
                             </w:sdtPr>
-                            <w:sdtEndPr/>
                             <w:sdtContent>
                               <w:r>
                                 <w:rPr>
@@ -3960,15 +3933,7 @@
                               <w:sz w:val="36"/>
                               <w:szCs w:val="36"/>
                             </w:rPr>
-                            <w:t xml:space="preserve">Assessment </w:t>
-                          </w:r>
-                          <w:r>
-                            <w:rPr>
-                              <w:color w:val="404040" w:themeColor="text1" w:themeTint="BF"/>
-                              <w:sz w:val="36"/>
-                              <w:szCs w:val="36"/>
-                            </w:rPr>
-                            <w:t>02</w:t>
+                            <w:t>Assessment 02</w:t>
                           </w:r>
                         </w:p>
                         <w:p>
@@ -4094,7 +4059,6 @@
                                     <w:dataBinding w:prefixMappings="xmlns:ns0='http://purl.org/dc/elements/1.1/' xmlns:ns1='http://schemas.openxmlformats.org/package/2006/metadata/core-properties' " w:xpath="/ns1:coreProperties[1]/ns0:creator[1]" w:storeItemID="{6C3C8BC8-F283-45AE-878A-BAB7291924A1}"/>
                                     <w:text/>
                                   </w:sdtPr>
-                                  <w:sdtEndPr/>
                                   <w:sdtContent>
                                     <w:r>
                                       <w:rPr>
@@ -4131,7 +4095,6 @@
                                     <w:dataBinding w:prefixMappings="xmlns:ns0='http://schemas.openxmlformats.org/officeDocument/2006/extended-properties' " w:xpath="/ns0:Properties[1]/ns0:Company[1]" w:storeItemID="{6668398D-A668-4E3E-A5EB-62B293D839F1}"/>
                                     <w:text/>
                                   </w:sdtPr>
-                                  <w:sdtEndPr/>
                                   <w:sdtContent>
                                     <w:r>
                                       <w:rPr>
@@ -4201,7 +4164,6 @@
                               <w:dataBinding w:prefixMappings="xmlns:ns0='http://purl.org/dc/elements/1.1/' xmlns:ns1='http://schemas.openxmlformats.org/package/2006/metadata/core-properties' " w:xpath="/ns1:coreProperties[1]/ns0:creator[1]" w:storeItemID="{6C3C8BC8-F283-45AE-878A-BAB7291924A1}"/>
                               <w:text/>
                             </w:sdtPr>
-                            <w:sdtEndPr/>
                             <w:sdtContent>
                               <w:r>
                                 <w:rPr>
@@ -4238,7 +4200,6 @@
                               <w:dataBinding w:prefixMappings="xmlns:ns0='http://schemas.openxmlformats.org/officeDocument/2006/extended-properties' " w:xpath="/ns0:Properties[1]/ns0:Company[1]" w:storeItemID="{6668398D-A668-4E3E-A5EB-62B293D839F1}"/>
                               <w:text/>
                             </w:sdtPr>
-                            <w:sdtEndPr/>
                             <w:sdtContent>
                               <w:r>
                                 <w:rPr>
@@ -4340,7 +4301,6 @@
             <w:rPr>
               <w:rFonts w:cstheme="minorBidi"/>
               <w:noProof/>
-              <w:lang w:val="en-GB" w:eastAsia="en-GB"/>
             </w:rPr>
           </w:pPr>
           <w:r>
@@ -4352,7 +4312,7 @@
           <w:r>
             <w:fldChar w:fldCharType="separate"/>
           </w:r>
-          <w:hyperlink w:anchor="_Toc7450601" w:history="1">
+          <w:hyperlink w:anchor="_Toc7681049" w:history="1">
             <w:r>
               <w:rPr>
                 <w:rStyle w:val="Hyperlink"/>
@@ -4379,7 +4339,7 @@
                 <w:noProof/>
                 <w:webHidden/>
               </w:rPr>
-              <w:instrText xml:space="preserve"> PAGEREF _Toc7450601 \h </w:instrText>
+              <w:instrText xml:space="preserve"> PAGEREF _Toc7681049 \h </w:instrText>
             </w:r>
             <w:r>
               <w:rPr>
@@ -4419,10 +4379,9 @@
             <w:rPr>
               <w:rFonts w:cstheme="minorBidi"/>
               <w:noProof/>
-              <w:lang w:val="en-GB" w:eastAsia="en-GB"/>
             </w:rPr>
           </w:pPr>
-          <w:hyperlink w:anchor="_Toc7450602" w:history="1">
+          <w:hyperlink w:anchor="_Toc7681050" w:history="1">
             <w:r>
               <w:rPr>
                 <w:rStyle w:val="Hyperlink"/>
@@ -4449,7 +4408,7 @@
                 <w:noProof/>
                 <w:webHidden/>
               </w:rPr>
-              <w:instrText xml:space="preserve"> PAGEREF _Toc7450602 \h </w:instrText>
+              <w:instrText xml:space="preserve"> PAGEREF _Toc7681050 \h </w:instrText>
             </w:r>
             <w:r>
               <w:rPr>
@@ -4489,10 +4448,9 @@
             <w:rPr>
               <w:rFonts w:cstheme="minorBidi"/>
               <w:noProof/>
-              <w:lang w:val="en-GB" w:eastAsia="en-GB"/>
             </w:rPr>
           </w:pPr>
-          <w:hyperlink w:anchor="_Toc7450603" w:history="1">
+          <w:hyperlink w:anchor="_Toc7681051" w:history="1">
             <w:r>
               <w:rPr>
                 <w:rStyle w:val="Hyperlink"/>
@@ -4519,7 +4477,7 @@
                 <w:noProof/>
                 <w:webHidden/>
               </w:rPr>
-              <w:instrText xml:space="preserve"> PAGEREF _Toc7450603 \h </w:instrText>
+              <w:instrText xml:space="preserve"> PAGEREF _Toc7681051 \h </w:instrText>
             </w:r>
             <w:r>
               <w:rPr>
@@ -4559,10 +4517,9 @@
             <w:rPr>
               <w:rFonts w:cstheme="minorBidi"/>
               <w:noProof/>
-              <w:lang w:val="en-GB" w:eastAsia="en-GB"/>
             </w:rPr>
           </w:pPr>
-          <w:hyperlink w:anchor="_Toc7450604" w:history="1">
+          <w:hyperlink w:anchor="_Toc7681052" w:history="1">
             <w:r>
               <w:rPr>
                 <w:rStyle w:val="Hyperlink"/>
@@ -4589,7 +4546,7 @@
                 <w:noProof/>
                 <w:webHidden/>
               </w:rPr>
-              <w:instrText xml:space="preserve"> PAGEREF _Toc7450604 \h </w:instrText>
+              <w:instrText xml:space="preserve"> PAGEREF _Toc7681052 \h </w:instrText>
             </w:r>
             <w:r>
               <w:rPr>
@@ -4629,10 +4586,9 @@
             <w:rPr>
               <w:rFonts w:cstheme="minorBidi"/>
               <w:noProof/>
-              <w:lang w:val="en-GB" w:eastAsia="en-GB"/>
             </w:rPr>
           </w:pPr>
-          <w:hyperlink w:anchor="_Toc7450605" w:history="1">
+          <w:hyperlink w:anchor="_Toc7681053" w:history="1">
             <w:r>
               <w:rPr>
                 <w:rStyle w:val="Hyperlink"/>
@@ -4659,7 +4615,7 @@
                 <w:noProof/>
                 <w:webHidden/>
               </w:rPr>
-              <w:instrText xml:space="preserve"> PAGEREF _Toc7450605 \h </w:instrText>
+              <w:instrText xml:space="preserve"> PAGEREF _Toc7681053 \h </w:instrText>
             </w:r>
             <w:r>
               <w:rPr>
@@ -4699,10 +4655,9 @@
             <w:rPr>
               <w:rFonts w:cstheme="minorBidi"/>
               <w:noProof/>
-              <w:lang w:val="en-GB" w:eastAsia="en-GB"/>
             </w:rPr>
           </w:pPr>
-          <w:hyperlink w:anchor="_Toc7450606" w:history="1">
+          <w:hyperlink w:anchor="_Toc7681054" w:history="1">
             <w:r>
               <w:rPr>
                 <w:rStyle w:val="Hyperlink"/>
@@ -4729,7 +4684,7 @@
                 <w:noProof/>
                 <w:webHidden/>
               </w:rPr>
-              <w:instrText xml:space="preserve"> PAGEREF _Toc7450606 \h </w:instrText>
+              <w:instrText xml:space="preserve"> PAGEREF _Toc7681054 \h </w:instrText>
             </w:r>
             <w:r>
               <w:rPr>
@@ -4769,10 +4724,9 @@
             <w:rPr>
               <w:rFonts w:cstheme="minorBidi"/>
               <w:noProof/>
-              <w:lang w:val="en-GB" w:eastAsia="en-GB"/>
             </w:rPr>
           </w:pPr>
-          <w:hyperlink w:anchor="_Toc7450607" w:history="1">
+          <w:hyperlink w:anchor="_Toc7681055" w:history="1">
             <w:r>
               <w:rPr>
                 <w:rStyle w:val="Hyperlink"/>
@@ -4799,7 +4753,7 @@
                 <w:noProof/>
                 <w:webHidden/>
               </w:rPr>
-              <w:instrText xml:space="preserve"> PAGEREF _Toc7450607 \h </w:instrText>
+              <w:instrText xml:space="preserve"> PAGEREF _Toc7681055 \h </w:instrText>
             </w:r>
             <w:r>
               <w:rPr>
@@ -4839,10 +4793,9 @@
             <w:rPr>
               <w:rFonts w:cstheme="minorBidi"/>
               <w:noProof/>
-              <w:lang w:val="en-GB" w:eastAsia="en-GB"/>
             </w:rPr>
           </w:pPr>
-          <w:hyperlink w:anchor="_Toc7450608" w:history="1">
+          <w:hyperlink w:anchor="_Toc7681056" w:history="1">
             <w:r>
               <w:rPr>
                 <w:rStyle w:val="Hyperlink"/>
@@ -4869,7 +4822,7 @@
                 <w:noProof/>
                 <w:webHidden/>
               </w:rPr>
-              <w:instrText xml:space="preserve"> PAGEREF _Toc7450608 \h </w:instrText>
+              <w:instrText xml:space="preserve"> PAGEREF _Toc7681056 \h </w:instrText>
             </w:r>
             <w:r>
               <w:rPr>
@@ -4909,16 +4862,24 @@
             <w:rPr>
               <w:rFonts w:cstheme="minorBidi"/>
               <w:noProof/>
-              <w:lang w:val="en-GB" w:eastAsia="en-GB"/>
             </w:rPr>
           </w:pPr>
-          <w:hyperlink w:anchor="_Toc7450609" w:history="1">
+          <w:hyperlink w:anchor="_Toc7681057" w:history="1">
             <w:r>
               <w:rPr>
                 <w:rStyle w:val="Hyperlink"/>
                 <w:noProof/>
               </w:rPr>
-              <w:t>3.1 A Designer Creating Technical Art tools</w:t>
+              <w:t>3.1 A Designer Creating Tech</w:t>
+            </w:r>
+            <w:bookmarkStart w:id="0" w:name="_GoBack"/>
+            <w:bookmarkEnd w:id="0"/>
+            <w:r>
+              <w:rPr>
+                <w:rStyle w:val="Hyperlink"/>
+                <w:noProof/>
+              </w:rPr>
+              <w:t>nical Art tools</w:t>
             </w:r>
             <w:r>
               <w:rPr>
@@ -4939,7 +4900,7 @@
                 <w:noProof/>
                 <w:webHidden/>
               </w:rPr>
-              <w:instrText xml:space="preserve"> PAGEREF _Toc7450609 \h </w:instrText>
+              <w:instrText xml:space="preserve"> PAGEREF _Toc7681057 \h </w:instrText>
             </w:r>
             <w:r>
               <w:rPr>
@@ -4979,10 +4940,9 @@
             <w:rPr>
               <w:rFonts w:cstheme="minorBidi"/>
               <w:noProof/>
-              <w:lang w:val="en-GB" w:eastAsia="en-GB"/>
             </w:rPr>
           </w:pPr>
-          <w:hyperlink w:anchor="_Toc7450610" w:history="1">
+          <w:hyperlink w:anchor="_Toc7681058" w:history="1">
             <w:r>
               <w:rPr>
                 <w:rStyle w:val="Hyperlink"/>
@@ -5009,7 +4969,7 @@
                 <w:noProof/>
                 <w:webHidden/>
               </w:rPr>
-              <w:instrText xml:space="preserve"> PAGEREF _Toc7450610 \h </w:instrText>
+              <w:instrText xml:space="preserve"> PAGEREF _Toc7681058 \h </w:instrText>
             </w:r>
             <w:r>
               <w:rPr>
@@ -5049,10 +5009,9 @@
             <w:rPr>
               <w:rFonts w:cstheme="minorBidi"/>
               <w:noProof/>
-              <w:lang w:val="en-GB" w:eastAsia="en-GB"/>
             </w:rPr>
           </w:pPr>
-          <w:hyperlink w:anchor="_Toc7450611" w:history="1">
+          <w:hyperlink w:anchor="_Toc7681059" w:history="1">
             <w:r>
               <w:rPr>
                 <w:rStyle w:val="Hyperlink"/>
@@ -5079,7 +5038,7 @@
                 <w:noProof/>
                 <w:webHidden/>
               </w:rPr>
-              <w:instrText xml:space="preserve"> PAGEREF _Toc7450611 \h </w:instrText>
+              <w:instrText xml:space="preserve"> PAGEREF _Toc7681059 \h </w:instrText>
             </w:r>
             <w:r>
               <w:rPr>
@@ -5119,10 +5078,9 @@
             <w:rPr>
               <w:rFonts w:cstheme="minorBidi"/>
               <w:noProof/>
-              <w:lang w:val="en-GB" w:eastAsia="en-GB"/>
             </w:rPr>
           </w:pPr>
-          <w:hyperlink w:anchor="_Toc7450612" w:history="1">
+          <w:hyperlink w:anchor="_Toc7681060" w:history="1">
             <w:r>
               <w:rPr>
                 <w:rStyle w:val="Hyperlink"/>
@@ -5149,7 +5107,7 @@
                 <w:noProof/>
                 <w:webHidden/>
               </w:rPr>
-              <w:instrText xml:space="preserve"> PAGEREF _Toc7450612 \h </w:instrText>
+              <w:instrText xml:space="preserve"> PAGEREF _Toc7681060 \h </w:instrText>
             </w:r>
             <w:r>
               <w:rPr>
@@ -5189,10 +5147,9 @@
             <w:rPr>
               <w:rFonts w:cstheme="minorBidi"/>
               <w:noProof/>
-              <w:lang w:val="en-GB" w:eastAsia="en-GB"/>
             </w:rPr>
           </w:pPr>
-          <w:hyperlink w:anchor="_Toc7450613" w:history="1">
+          <w:hyperlink w:anchor="_Toc7681061" w:history="1">
             <w:r>
               <w:rPr>
                 <w:rStyle w:val="Hyperlink"/>
@@ -5219,7 +5176,7 @@
                 <w:noProof/>
                 <w:webHidden/>
               </w:rPr>
-              <w:instrText xml:space="preserve"> PAGEREF _Toc7450613 \h </w:instrText>
+              <w:instrText xml:space="preserve"> PAGEREF _Toc7681061 \h </w:instrText>
             </w:r>
             <w:r>
               <w:rPr>
@@ -5259,10 +5216,9 @@
             <w:rPr>
               <w:rFonts w:cstheme="minorBidi"/>
               <w:noProof/>
-              <w:lang w:val="en-GB" w:eastAsia="en-GB"/>
             </w:rPr>
           </w:pPr>
-          <w:hyperlink w:anchor="_Toc7450614" w:history="1">
+          <w:hyperlink w:anchor="_Toc7681062" w:history="1">
             <w:r>
               <w:rPr>
                 <w:rStyle w:val="Hyperlink"/>
@@ -5289,7 +5245,7 @@
                 <w:noProof/>
                 <w:webHidden/>
               </w:rPr>
-              <w:instrText xml:space="preserve"> PAGEREF _Toc7450614 \h </w:instrText>
+              <w:instrText xml:space="preserve"> PAGEREF _Toc7681062 \h </w:instrText>
             </w:r>
             <w:r>
               <w:rPr>
@@ -5329,10 +5285,9 @@
             <w:rPr>
               <w:rFonts w:cstheme="minorBidi"/>
               <w:noProof/>
-              <w:lang w:val="en-GB" w:eastAsia="en-GB"/>
             </w:rPr>
           </w:pPr>
-          <w:hyperlink w:anchor="_Toc7450615" w:history="1">
+          <w:hyperlink w:anchor="_Toc7681063" w:history="1">
             <w:r>
               <w:rPr>
                 <w:rStyle w:val="Hyperlink"/>
@@ -5359,7 +5314,7 @@
                 <w:noProof/>
                 <w:webHidden/>
               </w:rPr>
-              <w:instrText xml:space="preserve"> PAGEREF _Toc7450615 \h </w:instrText>
+              <w:instrText xml:space="preserve"> PAGEREF _Toc7681063 \h </w:instrText>
             </w:r>
             <w:r>
               <w:rPr>
@@ -5399,10 +5354,9 @@
             <w:rPr>
               <w:rFonts w:cstheme="minorBidi"/>
               <w:noProof/>
-              <w:lang w:val="en-GB" w:eastAsia="en-GB"/>
             </w:rPr>
           </w:pPr>
-          <w:hyperlink w:anchor="_Toc7450616" w:history="1">
+          <w:hyperlink w:anchor="_Toc7681064" w:history="1">
             <w:r>
               <w:rPr>
                 <w:rStyle w:val="Hyperlink"/>
@@ -5429,7 +5383,7 @@
                 <w:noProof/>
                 <w:webHidden/>
               </w:rPr>
-              <w:instrText xml:space="preserve"> PAGEREF _Toc7450616 \h </w:instrText>
+              <w:instrText xml:space="preserve"> PAGEREF _Toc7681064 \h </w:instrText>
             </w:r>
             <w:r>
               <w:rPr>
@@ -5469,16 +5423,15 @@
             <w:rPr>
               <w:rFonts w:cstheme="minorBidi"/>
               <w:noProof/>
-              <w:lang w:val="en-GB" w:eastAsia="en-GB"/>
             </w:rPr>
           </w:pPr>
-          <w:hyperlink w:anchor="_Toc7450617" w:history="1">
+          <w:hyperlink w:anchor="_Toc7681065" w:history="1">
             <w:r>
               <w:rPr>
                 <w:rStyle w:val="Hyperlink"/>
                 <w:noProof/>
               </w:rPr>
-              <w:t>Potential political views on the project</w:t>
+              <w:t>4. Potential political views on the project</w:t>
             </w:r>
             <w:r>
               <w:rPr>
@@ -5499,7 +5452,7 @@
                 <w:noProof/>
                 <w:webHidden/>
               </w:rPr>
-              <w:instrText xml:space="preserve"> PAGEREF _Toc7450617 \h </w:instrText>
+              <w:instrText xml:space="preserve"> PAGEREF _Toc7681065 \h </w:instrText>
             </w:r>
             <w:r>
               <w:rPr>
@@ -5540,10 +5493,9 @@
             <w:rPr>
               <w:rFonts w:cstheme="minorBidi"/>
               <w:noProof/>
-              <w:lang w:val="en-GB" w:eastAsia="en-GB"/>
             </w:rPr>
           </w:pPr>
-          <w:hyperlink w:anchor="_Toc7450618" w:history="1">
+          <w:hyperlink w:anchor="_Toc7681066" w:history="1">
             <w:r>
               <w:rPr>
                 <w:rStyle w:val="Hyperlink"/>
@@ -5555,7 +5507,6 @@
               <w:rPr>
                 <w:rFonts w:cstheme="minorBidi"/>
                 <w:noProof/>
-                <w:lang w:val="en-GB" w:eastAsia="en-GB"/>
               </w:rPr>
               <w:tab/>
             </w:r>
@@ -5585,7 +5536,7 @@
                 <w:noProof/>
                 <w:webHidden/>
               </w:rPr>
-              <w:instrText xml:space="preserve"> PAGEREF _Toc7450618 \h </w:instrText>
+              <w:instrText xml:space="preserve"> PAGEREF _Toc7681066 \h </w:instrText>
             </w:r>
             <w:r>
               <w:rPr>
@@ -5605,7 +5556,7 @@
                 <w:noProof/>
                 <w:webHidden/>
               </w:rPr>
-              <w:t>10</w:t>
+              <w:t>11</w:t>
             </w:r>
             <w:r>
               <w:rPr>
@@ -5626,10 +5577,9 @@
             <w:rPr>
               <w:rFonts w:cstheme="minorBidi"/>
               <w:noProof/>
-              <w:lang w:val="en-GB" w:eastAsia="en-GB"/>
             </w:rPr>
           </w:pPr>
-          <w:hyperlink w:anchor="_Toc7450619" w:history="1">
+          <w:hyperlink w:anchor="_Toc7681067" w:history="1">
             <w:r>
               <w:rPr>
                 <w:rStyle w:val="Hyperlink"/>
@@ -5641,7 +5591,6 @@
               <w:rPr>
                 <w:rFonts w:cstheme="minorBidi"/>
                 <w:noProof/>
-                <w:lang w:val="en-GB" w:eastAsia="en-GB"/>
               </w:rPr>
               <w:tab/>
             </w:r>
@@ -5671,7 +5620,7 @@
                 <w:noProof/>
                 <w:webHidden/>
               </w:rPr>
-              <w:instrText xml:space="preserve"> PAGEREF _Toc7450619 \h </w:instrText>
+              <w:instrText xml:space="preserve"> PAGEREF _Toc7681067 \h </w:instrText>
             </w:r>
             <w:r>
               <w:rPr>
@@ -5691,7 +5640,7 @@
                 <w:noProof/>
                 <w:webHidden/>
               </w:rPr>
-              <w:t>10</w:t>
+              <w:t>11</w:t>
             </w:r>
             <w:r>
               <w:rPr>
@@ -5712,10 +5661,9 @@
             <w:rPr>
               <w:rFonts w:cstheme="minorBidi"/>
               <w:noProof/>
-              <w:lang w:val="en-GB" w:eastAsia="en-GB"/>
             </w:rPr>
           </w:pPr>
-          <w:hyperlink w:anchor="_Toc7450620" w:history="1">
+          <w:hyperlink w:anchor="_Toc7681068" w:history="1">
             <w:r>
               <w:rPr>
                 <w:rStyle w:val="Hyperlink"/>
@@ -5727,7 +5675,6 @@
               <w:rPr>
                 <w:rFonts w:cstheme="minorBidi"/>
                 <w:noProof/>
-                <w:lang w:val="en-GB" w:eastAsia="en-GB"/>
               </w:rPr>
               <w:tab/>
             </w:r>
@@ -5757,7 +5704,7 @@
                 <w:noProof/>
                 <w:webHidden/>
               </w:rPr>
-              <w:instrText xml:space="preserve"> PAGEREF _Toc7450620 \h </w:instrText>
+              <w:instrText xml:space="preserve"> PAGEREF _Toc7681068 \h </w:instrText>
             </w:r>
             <w:r>
               <w:rPr>
@@ -5797,10 +5744,9 @@
             <w:rPr>
               <w:rFonts w:cstheme="minorBidi"/>
               <w:noProof/>
-              <w:lang w:val="en-GB" w:eastAsia="en-GB"/>
             </w:rPr>
           </w:pPr>
-          <w:hyperlink w:anchor="_Toc7450621" w:history="1">
+          <w:hyperlink w:anchor="_Toc7681069" w:history="1">
             <w:r>
               <w:rPr>
                 <w:rStyle w:val="Hyperlink"/>
@@ -5827,7 +5773,7 @@
                 <w:noProof/>
                 <w:webHidden/>
               </w:rPr>
-              <w:instrText xml:space="preserve"> PAGEREF _Toc7450621 \h </w:instrText>
+              <w:instrText xml:space="preserve"> PAGEREF _Toc7681069 \h </w:instrText>
             </w:r>
             <w:r>
               <w:rPr>
@@ -6097,7 +6043,7 @@
           <w:u w:val="single"/>
         </w:rPr>
       </w:pPr>
-      <w:bookmarkStart w:id="0" w:name="_Toc7450601"/>
+      <w:bookmarkStart w:id="1" w:name="_Toc7681049"/>
       <w:r>
         <w:rPr>
           <w:u w:val="single"/>
@@ -6110,7 +6056,7 @@
         </w:rPr>
         <w:t xml:space="preserve"> (Do Last)</w:t>
       </w:r>
-      <w:bookmarkEnd w:id="0"/>
+      <w:bookmarkEnd w:id="1"/>
     </w:p>
     <w:p>
       <w:r>
@@ -6135,7 +6081,7 @@
           <w:u w:val="single"/>
         </w:rPr>
       </w:pPr>
-      <w:bookmarkStart w:id="1" w:name="_Toc7450602"/>
+      <w:bookmarkStart w:id="2" w:name="_Toc7681050"/>
       <w:r>
         <w:rPr>
           <w:u w:val="single"/>
@@ -6148,7 +6094,7 @@
         </w:rPr>
         <w:t>Background</w:t>
       </w:r>
-      <w:bookmarkEnd w:id="1"/>
+      <w:bookmarkEnd w:id="2"/>
     </w:p>
     <w:p>
       <w:r>
@@ -6160,7 +6106,7 @@
       <w:pPr>
         <w:pStyle w:val="Heading2"/>
       </w:pPr>
-      <w:bookmarkStart w:id="2" w:name="_Toc7450603"/>
+      <w:bookmarkStart w:id="3" w:name="_Toc7681051"/>
       <w:r>
         <w:t xml:space="preserve">1.1 </w:t>
       </w:r>
@@ -6170,7 +6116,7 @@
       <w:r>
         <w:t>.</w:t>
       </w:r>
-      <w:bookmarkEnd w:id="2"/>
+      <w:bookmarkEnd w:id="3"/>
     </w:p>
     <w:p>
       <w:r>
@@ -6189,7 +6135,36 @@
         <w:rPr>
           <w:highlight w:val="yellow"/>
         </w:rPr>
-        <w:t>Mario and Spyro</w:t>
+        <w:t>Mario</w:t>
+      </w:r>
+      <w:r>
+        <w:rPr>
+          <w:highlight w:val="yellow"/>
+        </w:rPr>
+        <w:t xml:space="preserve"> Odyssey</w:t>
+      </w:r>
+      <w:r>
+        <w:rPr>
+          <w:highlight w:val="yellow"/>
+        </w:rPr>
+        <w:t xml:space="preserve"> and </w:t>
+      </w:r>
+      <w:proofErr w:type="spellStart"/>
+      <w:r>
+        <w:rPr>
+          <w:highlight w:val="yellow"/>
+        </w:rPr>
+        <w:t>Spyro</w:t>
+      </w:r>
+      <w:proofErr w:type="spellEnd"/>
+      <w:r>
+        <w:t xml:space="preserve"> </w:t>
+      </w:r>
+      <w:r>
+        <w:rPr>
+          <w:highlight w:val="yellow"/>
+        </w:rPr>
+        <w:t>Reignited Trilogy</w:t>
       </w:r>
       <w:r>
         <w:t xml:space="preserve">, though these are developed by different companies they fall </w:t>
@@ -6214,7 +6189,6 @@
           <w:id w:val="821858058"/>
           <w:citation/>
         </w:sdtPr>
-        <w:sdtEndPr/>
         <w:sdtContent>
           <w:r>
             <w:fldChar w:fldCharType="begin"/>
@@ -6267,7 +6241,7 @@
       <w:pPr>
         <w:pStyle w:val="Heading2"/>
       </w:pPr>
-      <w:bookmarkStart w:id="3" w:name="_Toc7450604"/>
+      <w:bookmarkStart w:id="4" w:name="_Toc7681052"/>
       <w:r>
         <w:t xml:space="preserve">1.2 </w:t>
       </w:r>
@@ -6277,7 +6251,7 @@
       <w:r>
         <w:t xml:space="preserve"> Composition</w:t>
       </w:r>
-      <w:bookmarkEnd w:id="3"/>
+      <w:bookmarkEnd w:id="4"/>
     </w:p>
     <w:p/>
     <w:p>
@@ -6366,34 +6340,53 @@
         <w:rPr>
           <w:highlight w:val="yellow"/>
         </w:rPr>
-        <w:t>(Epic Games,1998).</w:t>
+        <w:t>(Epic Games</w:t>
+      </w:r>
+      <w:proofErr w:type="gramStart"/>
+      <w:r>
+        <w:rPr>
+          <w:highlight w:val="yellow"/>
+        </w:rPr>
+        <w:t>,1998</w:t>
+      </w:r>
+      <w:proofErr w:type="gramEnd"/>
+      <w:r>
+        <w:rPr>
+          <w:highlight w:val="yellow"/>
+        </w:rPr>
+        <w:t>).</w:t>
       </w:r>
       <w:r>
         <w:t xml:space="preserve"> </w:t>
       </w:r>
     </w:p>
+    <w:p/>
+    <w:p/>
+    <w:p/>
+    <w:p/>
     <w:p>
       <w:pPr>
         <w:pStyle w:val="Heading2"/>
       </w:pPr>
-      <w:bookmarkStart w:id="4" w:name="_Toc7450605"/>
-      <w:commentRangeStart w:id="5"/>
-      <w:r>
+      <w:bookmarkStart w:id="5" w:name="_Toc7681053"/>
+      <w:commentRangeStart w:id="6"/>
+      <w:r>
+        <w:lastRenderedPageBreak/>
         <w:t xml:space="preserve">1.3 </w:t>
       </w:r>
       <w:r>
         <w:t>The authors role in the team</w:t>
       </w:r>
-      <w:commentRangeEnd w:id="5"/>
+      <w:commentRangeEnd w:id="6"/>
       <w:r>
         <w:rPr>
           <w:rStyle w:val="CommentReference"/>
           <w:rFonts w:asciiTheme="minorHAnsi" w:eastAsiaTheme="minorHAnsi" w:hAnsiTheme="minorHAnsi" w:cstheme="minorBidi"/>
           <w:color w:val="auto"/>
         </w:rPr>
-        <w:commentReference w:id="5"/>
-      </w:r>
-      <w:bookmarkEnd w:id="4"/>
+        <w:commentReference w:id="6"/>
+      </w:r>
+      <w:bookmarkEnd w:id="5"/>
     </w:p>
     <w:p>
       <w:r>
@@ -6457,7 +6450,7 @@
         </w:rPr>
         <w:t>’</w:t>
       </w:r>
-      <w:commentRangeStart w:id="6"/>
+      <w:commentRangeStart w:id="7"/>
       <w:r>
         <w:rPr>
           <w:highlight w:val="yellow"/>
@@ -6468,7 +6461,12 @@
         <w:t xml:space="preserve"> </w:t>
       </w:r>
       <w:r>
-        <w:t xml:space="preserve"> Which implies to use and learn a</w:t>
+        <w:t xml:space="preserve"> </w:t>
+      </w:r>
+    </w:p>
+    <w:p>
+      <w:r>
+        <w:t>Which implies to use and learn a</w:t>
       </w:r>
       <w:r>
         <w:t xml:space="preserve"> wide</w:t>
@@ -6494,12 +6492,12 @@
       <w:r>
         <w:t xml:space="preserve"> where the role would have been more specific. </w:t>
       </w:r>
-      <w:commentRangeEnd w:id="6"/>
+      <w:commentRangeEnd w:id="7"/>
       <w:r>
         <w:rPr>
           <w:rStyle w:val="CommentReference"/>
         </w:rPr>
-        <w:commentReference w:id="6"/>
+        <w:commentReference w:id="7"/>
       </w:r>
       <w:r>
         <w:t>The role of being a generic de</w:t>
@@ -6514,11 +6512,7 @@
         <w:t>going</w:t>
       </w:r>
       <w:r>
-        <w:t xml:space="preserve"> into different aspects of game </w:t>
-      </w:r>
-      <w:r>
-        <w:lastRenderedPageBreak/>
-        <w:t xml:space="preserve">development, such </w:t>
+        <w:t xml:space="preserve"> into different aspects of game development, such </w:t>
       </w:r>
       <w:r>
         <w:t>as; Gameplay</w:t>
@@ -6552,24 +6546,24 @@
       <w:pPr>
         <w:pStyle w:val="Heading2"/>
       </w:pPr>
-      <w:bookmarkStart w:id="7" w:name="_Toc7450606"/>
-      <w:commentRangeStart w:id="8"/>
+      <w:bookmarkStart w:id="8" w:name="_Toc7681054"/>
+      <w:commentRangeStart w:id="9"/>
       <w:r>
         <w:t xml:space="preserve">1.4 </w:t>
       </w:r>
       <w:r>
         <w:t>The state of production from first milestone</w:t>
       </w:r>
-      <w:commentRangeEnd w:id="8"/>
+      <w:commentRangeEnd w:id="9"/>
       <w:r>
         <w:rPr>
           <w:rStyle w:val="CommentReference"/>
           <w:rFonts w:asciiTheme="minorHAnsi" w:eastAsiaTheme="minorHAnsi" w:hAnsiTheme="minorHAnsi" w:cstheme="minorBidi"/>
           <w:color w:val="auto"/>
         </w:rPr>
-        <w:commentReference w:id="8"/>
-      </w:r>
-      <w:bookmarkEnd w:id="7"/>
+        <w:commentReference w:id="9"/>
+      </w:r>
+      <w:bookmarkEnd w:id="8"/>
     </w:p>
     <w:p>
       <w:r>
@@ -6616,6 +6610,7 @@
       <w:r>
         <w:rPr>
           <w:noProof/>
+          <w:lang w:val="en-US"/>
         </w:rPr>
         <w:drawing>
           <wp:anchor distT="0" distB="0" distL="114300" distR="114300" simplePos="0" relativeHeight="251676672" behindDoc="0" locked="0" layoutInCell="1" allowOverlap="1" wp14:anchorId="6C058AB4" wp14:editId="62337E98">
@@ -6643,11 +6638,11 @@
                     </pic:cNvPicPr>
                   </pic:nvPicPr>
                   <pic:blipFill rotWithShape="1">
-                    <a:blip r:embed="rId12" cstate="print">
+                    <a:blip r:embed="rId11" cstate="print">
                       <a:extLst>
                         <a:ext uri="{BEBA8EAE-BF5A-486C-A8C5-ECC9F3942E4B}">
                           <a14:imgProps xmlns:a14="http://schemas.microsoft.com/office/drawing/2010/main">
-                            <a14:imgLayer r:embed="rId13">
+                            <a14:imgLayer r:embed="rId12">
                               <a14:imgEffect>
                                 <a14:backgroundRemoval t="10000" b="90000" l="35082" r="67123"/>
                               </a14:imgEffect>
@@ -6695,6 +6690,7 @@
       <w:r>
         <w:rPr>
           <w:noProof/>
+          <w:lang w:val="en-US"/>
         </w:rPr>
         <w:drawing>
           <wp:anchor distT="0" distB="0" distL="114300" distR="114300" simplePos="0" relativeHeight="251675648" behindDoc="0" locked="0" layoutInCell="1" allowOverlap="1" wp14:anchorId="07E9D03E" wp14:editId="53732F75">
@@ -6734,11 +6730,11 @@
                     </pic:cNvPicPr>
                   </pic:nvPicPr>
                   <pic:blipFill rotWithShape="1">
-                    <a:blip r:embed="rId14">
+                    <a:blip r:embed="rId13">
                       <a:extLst>
                         <a:ext uri="{BEBA8EAE-BF5A-486C-A8C5-ECC9F3942E4B}">
                           <a14:imgProps xmlns:a14="http://schemas.microsoft.com/office/drawing/2010/main">
-                            <a14:imgLayer r:embed="rId15">
+                            <a14:imgLayer r:embed="rId14">
                               <a14:imgEffect>
                                 <a14:backgroundRemoval t="25784" b="72909" l="39934" r="59735">
                                   <a14:foregroundMark x1="53065" y1="33972" x2="53355" y2="32317"/>
@@ -6808,7 +6804,7 @@
           <w:sz w:val="32"/>
         </w:rPr>
       </w:pPr>
-      <w:bookmarkStart w:id="9" w:name="_Toc7450607"/>
+      <w:bookmarkStart w:id="10" w:name="_Toc7681055"/>
       <w:r>
         <w:rPr>
           <w:sz w:val="32"/>
@@ -6821,7 +6817,7 @@
         </w:rPr>
         <w:t>Introduction</w:t>
       </w:r>
-      <w:bookmarkEnd w:id="9"/>
+      <w:bookmarkEnd w:id="10"/>
     </w:p>
     <w:p>
       <w:r>
@@ -6893,24 +6889,24 @@
       <w:pPr>
         <w:pStyle w:val="Heading1"/>
       </w:pPr>
-      <w:bookmarkStart w:id="10" w:name="_Toc7450608"/>
-      <w:commentRangeStart w:id="11"/>
+      <w:bookmarkStart w:id="11" w:name="_Toc7681056"/>
+      <w:commentRangeStart w:id="12"/>
       <w:r>
         <w:t>3.</w:t>
       </w:r>
       <w:r>
         <w:t>Technical Art</w:t>
       </w:r>
-      <w:commentRangeEnd w:id="11"/>
+      <w:commentRangeEnd w:id="12"/>
       <w:r>
         <w:rPr>
           <w:rStyle w:val="CommentReference"/>
           <w:rFonts w:asciiTheme="minorHAnsi" w:eastAsiaTheme="minorHAnsi" w:hAnsiTheme="minorHAnsi" w:cstheme="minorBidi"/>
           <w:color w:val="auto"/>
         </w:rPr>
-        <w:commentReference w:id="11"/>
-      </w:r>
-      <w:bookmarkEnd w:id="10"/>
+        <w:commentReference w:id="12"/>
+      </w:r>
+      <w:bookmarkEnd w:id="11"/>
     </w:p>
     <w:p>
       <w:r>
@@ -6932,7 +6928,6 @@
           <w:id w:val="-1802073079"/>
           <w:citation/>
         </w:sdtPr>
-        <w:sdtEndPr/>
         <w:sdtContent>
           <w:r>
             <w:fldChar w:fldCharType="begin"/>
@@ -6964,21 +6959,7 @@
         <w:rPr>
           <w:highlight w:val="yellow"/>
         </w:rPr>
-        <w:t xml:space="preserve">“Something of a hybrid between an artist and a programmer is the video game technical artist. This person works under the direction of the art director and technical art </w:t>
-      </w:r>
-      <w:proofErr w:type="gramStart"/>
-      <w:r>
-        <w:rPr>
-          <w:highlight w:val="yellow"/>
-        </w:rPr>
-        <w:t>director, and</w:t>
-      </w:r>
-      <w:proofErr w:type="gramEnd"/>
-      <w:r>
-        <w:rPr>
-          <w:highlight w:val="yellow"/>
-        </w:rPr>
-        <w:t xml:space="preserve"> is responsible for the systems and tools associated with creating and porting art assets</w:t>
+        <w:t>“Something of a hybrid between an artist and a programmer is the video game technical artist. This person works under the direction of the art director and technical art director, and is responsible for the systems and tools associated with creating and porting art assets</w:t>
       </w:r>
       <w:r>
         <w:rPr>
@@ -7065,7 +7046,6 @@
           <w:id w:val="595071971"/>
           <w:citation/>
         </w:sdtPr>
-        <w:sdtEndPr/>
         <w:sdtContent>
           <w:r>
             <w:rPr>
@@ -7157,7 +7137,6 @@
           <w:id w:val="-899742250"/>
           <w:citation/>
         </w:sdtPr>
-        <w:sdtEndPr/>
         <w:sdtContent>
           <w:r>
             <w:rPr>
@@ -7303,7 +7282,6 @@
           <w:id w:val="-1840762569"/>
           <w:citation/>
         </w:sdtPr>
-        <w:sdtEndPr/>
         <w:sdtContent>
           <w:r>
             <w:rPr>
@@ -7339,7 +7317,11 @@
         </w:sdtContent>
       </w:sdt>
       <w:r>
-        <w:t xml:space="preserve"> in the Chapter ‘What Skills Does a Game Designer Need?’ she foes onto describe “ In Short, all of them. Almost anything that can be good at can become a useful skill for a game designer”. She then goes to list a number of skills from Anthropology to Visual arts. As the team was mostly designers and were all disciplined in these wide </w:t>
+        <w:t xml:space="preserve"> in </w:t>
+      </w:r>
+      <w:r>
+        <w:lastRenderedPageBreak/>
+        <w:t xml:space="preserve">the Chapter ‘What Skills Does a Game Designer Need?’ she foes onto describe “ In Short, all of them. Almost anything that can be good at can become a useful skill for a game designer”. She then goes to list a number of skills from Anthropology to Visual arts. As the team was mostly designers and were all disciplined in these wide </w:t>
       </w:r>
       <w:r>
         <w:t>variety</w:t>
@@ -7355,8 +7337,8 @@
       <w:r>
         <w:rPr>
           <w:noProof/>
+          <w:lang w:val="en-US"/>
         </w:rPr>
-        <w:lastRenderedPageBreak/>
         <w:drawing>
           <wp:anchor distT="0" distB="0" distL="114300" distR="114300" simplePos="0" relativeHeight="251663360" behindDoc="0" locked="0" layoutInCell="1" allowOverlap="1" wp14:anchorId="11612BD6" wp14:editId="2E816FFB">
             <wp:simplePos x="0" y="0"/>
@@ -7383,7 +7365,7 @@
                     </pic:cNvPicPr>
                   </pic:nvPicPr>
                   <pic:blipFill>
-                    <a:blip r:embed="rId16" cstate="print">
+                    <a:blip r:embed="rId15" cstate="print">
                       <a:extLst>
                         <a:ext uri="{28A0092B-C50C-407E-A947-70E740481C1C}">
                           <a14:useLocalDpi xmlns:a14="http://schemas.microsoft.com/office/drawing/2010/main" val="0"/>
@@ -7423,6 +7405,7 @@
       <w:r>
         <w:rPr>
           <w:noProof/>
+          <w:lang w:val="en-US"/>
         </w:rPr>
         <w:drawing>
           <wp:anchor distT="0" distB="0" distL="114300" distR="114300" simplePos="0" relativeHeight="251662336" behindDoc="0" locked="0" layoutInCell="1" allowOverlap="1" wp14:anchorId="3E95A0D9" wp14:editId="5818F833">
@@ -7450,7 +7433,7 @@
                     </pic:cNvPicPr>
                   </pic:nvPicPr>
                   <pic:blipFill>
-                    <a:blip r:embed="rId17" cstate="print">
+                    <a:blip r:embed="rId16" cstate="print">
                       <a:extLst>
                         <a:ext uri="{28A0092B-C50C-407E-A947-70E740481C1C}">
                           <a14:useLocalDpi xmlns:a14="http://schemas.microsoft.com/office/drawing/2010/main" val="0"/>
@@ -7490,6 +7473,7 @@
       <w:r>
         <w:rPr>
           <w:noProof/>
+          <w:lang w:val="en-US"/>
         </w:rPr>
         <mc:AlternateContent>
           <mc:Choice Requires="wps">
@@ -7536,10 +7520,7 @@
                               </w:rPr>
                             </w:pPr>
                             <w:r>
-                              <w:t xml:space="preserve">Figure </w:t>
-                            </w:r>
-                            <w:r>
-                              <w:t>2</w:t>
+                              <w:t>Figure 2</w:t>
                             </w:r>
                             <w:r>
                               <w:rPr>
@@ -7551,13 +7532,7 @@
                               <w:t xml:space="preserve"> Unreal Engine Profiler-</w:t>
                             </w:r>
                             <w:r>
-                              <w:t xml:space="preserve"> </w:t>
-                            </w:r>
-                            <w:r>
-                              <w:t>‘</w:t>
-                            </w:r>
-                            <w:r>
-                              <w:t>Koala Rama</w:t>
+                              <w:t xml:space="preserve"> ‘Koala Rama</w:t>
                             </w:r>
                             <w:r>
                               <w:t xml:space="preserve"> </w:t>
@@ -7569,13 +7544,7 @@
                               <w:t>Optimisation</w:t>
                             </w:r>
                             <w:r>
-                              <w:t>’</w:t>
-                            </w:r>
-                            <w:r>
-                              <w:t xml:space="preserve">. </w:t>
-                            </w:r>
-                            <w:r>
-                              <w:t>Final Build</w:t>
+                              <w:t>’. Final Build</w:t>
                             </w:r>
                           </w:p>
                         </w:txbxContent>
@@ -7605,10 +7574,7 @@
                         </w:rPr>
                       </w:pPr>
                       <w:r>
-                        <w:t xml:space="preserve">Figure </w:t>
-                      </w:r>
-                      <w:r>
-                        <w:t>2</w:t>
+                        <w:t>Figure 2</w:t>
                       </w:r>
                       <w:r>
                         <w:rPr>
@@ -7620,13 +7586,7 @@
                         <w:t xml:space="preserve"> Unreal Engine Profiler-</w:t>
                       </w:r>
                       <w:r>
-                        <w:t xml:space="preserve"> </w:t>
-                      </w:r>
-                      <w:r>
-                        <w:t>‘</w:t>
-                      </w:r>
-                      <w:r>
-                        <w:t>Koala Rama</w:t>
+                        <w:t xml:space="preserve"> ‘Koala Rama</w:t>
                       </w:r>
                       <w:r>
                         <w:t xml:space="preserve"> </w:t>
@@ -7638,13 +7598,7 @@
                         <w:t>Optimisation</w:t>
                       </w:r>
                       <w:r>
-                        <w:t>’</w:t>
-                      </w:r>
-                      <w:r>
-                        <w:t xml:space="preserve">. </w:t>
-                      </w:r>
-                      <w:r>
-                        <w:t>Final Build</w:t>
+                        <w:t>’. Final Build</w:t>
                       </w:r>
                     </w:p>
                   </w:txbxContent>
@@ -7658,6 +7612,7 @@
       <w:r>
         <w:rPr>
           <w:noProof/>
+          <w:lang w:val="en-US"/>
         </w:rPr>
         <mc:AlternateContent>
           <mc:Choice Requires="wps">
@@ -7701,10 +7656,7 @@
                               <w:pStyle w:val="Caption"/>
                             </w:pPr>
                             <w:r>
-                              <w:t xml:space="preserve">Figure </w:t>
-                            </w:r>
-                            <w:r>
-                              <w:t>1</w:t>
+                              <w:t>Figure 1</w:t>
                             </w:r>
                             <w:r>
                               <w:rPr>
@@ -7713,22 +7665,7 @@
                               <w:t>-</w:t>
                             </w:r>
                             <w:r>
-                              <w:t xml:space="preserve"> Unreal Engine Profiler- </w:t>
-                            </w:r>
-                            <w:r>
-                              <w:t>‘</w:t>
-                            </w:r>
-                            <w:r>
-                              <w:t>Koala Rama Before Optimisation</w:t>
-                            </w:r>
-                            <w:r>
-                              <w:t>’</w:t>
-                            </w:r>
-                            <w:r>
-                              <w:t>.</w:t>
-                            </w:r>
-                            <w:r>
-                              <w:t xml:space="preserve"> Early Build</w:t>
+                              <w:t xml:space="preserve"> Unreal Engine Profiler- ‘Koala Rama Before Optimisation’. Early Build</w:t>
                             </w:r>
                           </w:p>
                           <w:p/>
@@ -7764,10 +7701,7 @@
                         <w:pStyle w:val="Caption"/>
                       </w:pPr>
                       <w:r>
-                        <w:t xml:space="preserve">Figure </w:t>
-                      </w:r>
-                      <w:r>
-                        <w:t>1</w:t>
+                        <w:t>Figure 1</w:t>
                       </w:r>
                       <w:r>
                         <w:rPr>
@@ -7776,22 +7710,7 @@
                         <w:t>-</w:t>
                       </w:r>
                       <w:r>
-                        <w:t xml:space="preserve"> Unreal Engine Profiler- </w:t>
-                      </w:r>
-                      <w:r>
-                        <w:t>‘</w:t>
-                      </w:r>
-                      <w:r>
-                        <w:t>Koala Rama Before Optimisation</w:t>
-                      </w:r>
-                      <w:r>
-                        <w:t>’</w:t>
-                      </w:r>
-                      <w:r>
-                        <w:t>.</w:t>
-                      </w:r>
-                      <w:r>
-                        <w:t xml:space="preserve"> Early Build</w:t>
+                        <w:t xml:space="preserve"> Unreal Engine Profiler- ‘Koala Rama Before Optimisation’. Early Build</w:t>
                       </w:r>
                     </w:p>
                     <w:p/>
@@ -7869,25 +7788,15 @@
         <w:t>.</w:t>
       </w:r>
       <w:r>
+        <w:t xml:space="preserve"> This can lead to unanticipated stops in production of which then need to be solved before any new alteration or iterations are added to the game.</w:t>
+      </w:r>
+      <w:r>
         <w:t xml:space="preserve"> </w:t>
       </w:r>
-      <w:commentRangeStart w:id="12"/>
-      <w:r>
-        <w:t>This can lead to unanticipated stops in production of which then need to be solved before any new alteration or iterations are added to the game.</w:t>
-      </w:r>
-      <w:r>
-        <w:t xml:space="preserve"> </w:t>
-      </w:r>
-      <w:commentRangeEnd w:id="12"/>
-      <w:r>
-        <w:rPr>
-          <w:rStyle w:val="CommentReference"/>
-        </w:rPr>
-        <w:commentReference w:id="12"/>
-      </w:r>
-    </w:p>
-    <w:p>
-      <w:r>
+    </w:p>
+    <w:p>
+      <w:r>
+        <w:lastRenderedPageBreak/>
         <w:t>The green bar seen in figure 1 above, shows the memory usage for the Third Person character. T</w:t>
       </w:r>
       <w:r>
@@ -7949,7 +7858,6 @@
           <w:id w:val="-1265310253"/>
           <w:citation/>
         </w:sdtPr>
-        <w:sdtEndPr/>
         <w:sdtContent>
           <w:r>
             <w:rPr>
@@ -7991,7 +7899,6 @@
         <w:t xml:space="preserve">whom details to </w:t>
       </w:r>
       <w:r>
-        <w:lastRenderedPageBreak/>
         <w:t>‘</w:t>
       </w:r>
       <w:r>
@@ -8049,7 +7956,7 @@
           <w:u w:val="single"/>
         </w:rPr>
       </w:pPr>
-      <w:bookmarkStart w:id="13" w:name="_Toc7450609"/>
+      <w:bookmarkStart w:id="13" w:name="_Toc7681057"/>
       <w:r>
         <w:rPr>
           <w:u w:val="single"/>
@@ -8124,6 +8031,7 @@
       <w:r>
         <w:rPr>
           <w:noProof/>
+          <w:lang w:val="en-US"/>
         </w:rPr>
         <mc:AlternateContent>
           <mc:Choice Requires="wps">
@@ -8174,14 +8082,36 @@
                             <w:r>
                               <w:t xml:space="preserve">Figure </w:t>
                             </w:r>
-                            <w:fldSimple w:instr=" SEQ Figure \* ARABIC ">
-                              <w:r>
-                                <w:rPr>
-                                  <w:noProof/>
-                                </w:rPr>
-                                <w:t>3</w:t>
-                              </w:r>
-                            </w:fldSimple>
+                            <w:r>
+                              <w:rPr>
+                                <w:noProof/>
+                              </w:rPr>
+                              <w:fldChar w:fldCharType="begin"/>
+                            </w:r>
+                            <w:r>
+                              <w:rPr>
+                                <w:noProof/>
+                              </w:rPr>
+                              <w:instrText xml:space="preserve"> SEQ Figure \* ARABIC </w:instrText>
+                            </w:r>
+                            <w:r>
+                              <w:rPr>
+                                <w:noProof/>
+                              </w:rPr>
+                              <w:fldChar w:fldCharType="separate"/>
+                            </w:r>
+                            <w:r>
+                              <w:rPr>
+                                <w:noProof/>
+                              </w:rPr>
+                              <w:t>3</w:t>
+                            </w:r>
+                            <w:r>
+                              <w:rPr>
+                                <w:noProof/>
+                              </w:rPr>
+                              <w:fldChar w:fldCharType="end"/>
+                            </w:r>
                             <w:r>
                               <w:t>- Moving Platform Tool</w:t>
                             </w:r>
@@ -8219,14 +8149,36 @@
                       <w:r>
                         <w:t xml:space="preserve">Figure </w:t>
                       </w:r>
-                      <w:fldSimple w:instr=" SEQ Figure \* ARABIC ">
-                        <w:r>
-                          <w:rPr>
-                            <w:noProof/>
-                          </w:rPr>
-                          <w:t>3</w:t>
-                        </w:r>
-                      </w:fldSimple>
+                      <w:r>
+                        <w:rPr>
+                          <w:noProof/>
+                        </w:rPr>
+                        <w:fldChar w:fldCharType="begin"/>
+                      </w:r>
+                      <w:r>
+                        <w:rPr>
+                          <w:noProof/>
+                        </w:rPr>
+                        <w:instrText xml:space="preserve"> SEQ Figure \* ARABIC </w:instrText>
+                      </w:r>
+                      <w:r>
+                        <w:rPr>
+                          <w:noProof/>
+                        </w:rPr>
+                        <w:fldChar w:fldCharType="separate"/>
+                      </w:r>
+                      <w:r>
+                        <w:rPr>
+                          <w:noProof/>
+                        </w:rPr>
+                        <w:t>3</w:t>
+                      </w:r>
+                      <w:r>
+                        <w:rPr>
+                          <w:noProof/>
+                        </w:rPr>
+                        <w:fldChar w:fldCharType="end"/>
+                      </w:r>
                       <w:r>
                         <w:t>- Moving Platform Tool</w:t>
                       </w:r>
@@ -8244,6 +8196,7 @@
       <w:r>
         <w:rPr>
           <w:noProof/>
+          <w:lang w:val="en-US"/>
         </w:rPr>
         <w:drawing>
           <wp:anchor distT="0" distB="0" distL="114300" distR="114300" simplePos="0" relativeHeight="251668480" behindDoc="0" locked="0" layoutInCell="1" allowOverlap="1" wp14:anchorId="38A22936" wp14:editId="2BF94CC5">
@@ -8269,7 +8222,7 @@
                     <pic:cNvPicPr/>
                   </pic:nvPicPr>
                   <pic:blipFill>
-                    <a:blip r:embed="rId18" cstate="print">
+                    <a:blip r:embed="rId17" cstate="print">
                       <a:extLst>
                         <a:ext uri="{28A0092B-C50C-407E-A947-70E740481C1C}">
                           <a14:useLocalDpi xmlns:a14="http://schemas.microsoft.com/office/drawing/2010/main" val="0"/>
@@ -8360,16 +8313,17 @@
       <w:r>
         <w:rPr>
           <w:noProof/>
+          <w:lang w:val="en-US"/>
         </w:rPr>
         <w:lastRenderedPageBreak/>
         <w:drawing>
-          <wp:anchor distT="0" distB="0" distL="114300" distR="114300" simplePos="0" relativeHeight="251677696" behindDoc="0" locked="0" layoutInCell="1" allowOverlap="1" wp14:anchorId="34E2EF17" wp14:editId="53E529FF">
+          <wp:anchor distT="0" distB="0" distL="114300" distR="114300" simplePos="0" relativeHeight="251677696" behindDoc="0" locked="0" layoutInCell="1" allowOverlap="1" wp14:anchorId="34E2EF17" wp14:editId="7E3EA9CF">
             <wp:simplePos x="0" y="0"/>
             <wp:positionH relativeFrom="margin">
-              <wp:posOffset>-69215</wp:posOffset>
+              <wp:posOffset>-59690</wp:posOffset>
             </wp:positionH>
             <wp:positionV relativeFrom="paragraph">
-              <wp:posOffset>790575</wp:posOffset>
+              <wp:posOffset>1743075</wp:posOffset>
             </wp:positionV>
             <wp:extent cx="5731510" cy="2727960"/>
             <wp:effectExtent l="0" t="0" r="2540" b="0"/>
@@ -8386,7 +8340,7 @@
                     <pic:cNvPicPr/>
                   </pic:nvPicPr>
                   <pic:blipFill>
-                    <a:blip r:embed="rId19">
+                    <a:blip r:embed="rId18">
                       <a:extLst>
                         <a:ext uri="{28A0092B-C50C-407E-A947-70E740481C1C}">
                           <a14:useLocalDpi xmlns:a14="http://schemas.microsoft.com/office/drawing/2010/main" val="0"/>
@@ -8443,43 +8397,65 @@
         <w:t xml:space="preserve"> means the level loads faster, as the single spline mesh is loaded rather than individual meshes</w:t>
       </w:r>
       <w:r>
-        <w:t xml:space="preserve">. As shown by </w:t>
+        <w:t>. B</w:t>
+      </w:r>
+      <w:r>
+        <w:t xml:space="preserve">y utilising spline meshes </w:t>
+      </w:r>
+      <w:r>
+        <w:t xml:space="preserve">we are </w:t>
+      </w:r>
+      <w:r>
+        <w:t xml:space="preserve">reducing draw calls </w:t>
+      </w:r>
+      <w:r>
+        <w:t>so that artists and level designers</w:t>
+      </w:r>
+      <w:r>
+        <w:t xml:space="preserve"> were able to place more assets into the level there by making them more decorated and pleasing for the player to look at and attempt to make </w:t>
+      </w:r>
+      <w:r>
+        <w:t>the feel like part of the world.</w:t>
+      </w:r>
+    </w:p>
+    <w:p>
+      <w:pPr>
+        <w:pStyle w:val="Caption"/>
+      </w:pPr>
+      <w:bookmarkStart w:id="18" w:name="_Toc6577880"/>
+      <w:r>
+        <w:t xml:space="preserve">Figure </w:t>
       </w:r>
       <w:r>
         <w:rPr>
-          <w:highlight w:val="yellow"/>
+          <w:noProof/>
         </w:rPr>
-        <w:t>“””””””””</w:t>
-      </w:r>
-      <w:r>
-        <w:t xml:space="preserve">, by utilising spline meshes and reducing draw calls we were able to place more assets into the level there by making them more decorated and pleasing for the player to look at and attempt to make the feel like part of the work as demonstrated by </w:t>
+        <w:fldChar w:fldCharType="begin"/>
       </w:r>
       <w:r>
         <w:rPr>
-          <w:highlight w:val="yellow"/>
+          <w:noProof/>
         </w:rPr>
-        <w:t>“””””””</w:t>
-      </w:r>
-      <w:r>
-        <w:t>.</w:t>
-      </w:r>
-    </w:p>
-    <w:p>
-      <w:pPr>
-        <w:pStyle w:val="Caption"/>
-      </w:pPr>
-      <w:bookmarkStart w:id="18" w:name="_Toc6577880"/>
-      <w:r>
-        <w:t xml:space="preserve">Figure </w:t>
-      </w:r>
-      <w:fldSimple w:instr=" SEQ Figure \* ARABIC ">
-        <w:r>
-          <w:rPr>
-            <w:noProof/>
-          </w:rPr>
-          <w:t>4</w:t>
-        </w:r>
-      </w:fldSimple>
+        <w:instrText xml:space="preserve"> SEQ Figure \* ARABIC </w:instrText>
+      </w:r>
+      <w:r>
+        <w:rPr>
+          <w:noProof/>
+        </w:rPr>
+        <w:fldChar w:fldCharType="separate"/>
+      </w:r>
+      <w:r>
+        <w:rPr>
+          <w:noProof/>
+        </w:rPr>
+        <w:t>4</w:t>
+      </w:r>
+      <w:r>
+        <w:rPr>
+          <w:noProof/>
+        </w:rPr>
+        <w:fldChar w:fldCharType="end"/>
+      </w:r>
       <w:r>
         <w:t>- Fence Tool</w:t>
       </w:r>
@@ -8494,7 +8470,7 @@
           <w:u w:val="single"/>
         </w:rPr>
       </w:pPr>
-      <w:bookmarkStart w:id="19" w:name="_Toc7450610"/>
+      <w:bookmarkStart w:id="19" w:name="_Toc7681058"/>
       <w:r>
         <w:rPr>
           <w:u w:val="single"/>
@@ -8504,30 +8480,10 @@
       <w:bookmarkEnd w:id="19"/>
     </w:p>
     <w:p>
-      <w:pPr>
-        <w:pStyle w:val="ListParagraph"/>
-        <w:numPr>
-          <w:ilvl w:val="0"/>
-          <w:numId w:val="21"/>
-        </w:numPr>
-      </w:pPr>
-      <w:r>
-        <w:t>James Miller Uni lecture</w:t>
-      </w:r>
-    </w:p>
-    <w:p>
-      <w:pPr>
-        <w:pStyle w:val="ListParagraph"/>
-        <w:numPr>
-          <w:ilvl w:val="0"/>
-          <w:numId w:val="21"/>
-        </w:numPr>
-      </w:pPr>
-      <w:r>
-        <w:t>Real-time cinematography for games-by Hawkins, Brian</w:t>
-      </w:r>
-    </w:p>
-    <w:p/>
+      <w:r>
+        <w:t>https://www.gamasutra.com/view/feature/130074/the_codeart_divide_how_technical_.php?page=2</w:t>
+      </w:r>
+    </w:p>
     <w:p/>
     <w:p>
       <w:pPr>
@@ -8537,7 +8493,7 @@
           <w:u w:val="single"/>
         </w:rPr>
       </w:pPr>
-      <w:bookmarkStart w:id="20" w:name="_Toc7450611"/>
+      <w:bookmarkStart w:id="20" w:name="_Toc7681059"/>
       <w:r>
         <w:rPr>
           <w:u w:val="single"/>
@@ -8561,11 +8517,12 @@
       </w:r>
     </w:p>
     <w:p/>
+    <w:p/>
     <w:p>
       <w:pPr>
         <w:pStyle w:val="Heading2"/>
       </w:pPr>
-      <w:bookmarkStart w:id="21" w:name="_Toc7450612"/>
+      <w:bookmarkStart w:id="21" w:name="_Toc7681060"/>
       <w:r>
         <w:lastRenderedPageBreak/>
         <w:t>3.1.3 Problems, solutions and evaluation of this work in comparison to research undertaken</w:t>
@@ -8611,28 +8568,11 @@
         <w:t xml:space="preserve">. </w:t>
       </w:r>
       <w:r>
-        <w:t xml:space="preserve">The tools themselves needed further testing before being fully integrated, and if the tool was updated it would then need further testing as discussed by </w:t>
-      </w:r>
-      <w:r>
-        <w:rPr>
-          <w:highlight w:val="yellow"/>
-        </w:rPr>
-        <w:t>“””””””</w:t>
-      </w:r>
-      <w:proofErr w:type="gramStart"/>
-      <w:r>
-        <w:rPr>
-          <w:highlight w:val="yellow"/>
-        </w:rPr>
-        <w:t>”</w:t>
-      </w:r>
-      <w:r>
-        <w:t xml:space="preserve"> </w:t>
-      </w:r>
-      <w:r>
-        <w:t>.</w:t>
-      </w:r>
-      <w:proofErr w:type="gramEnd"/>
+        <w:t>The tools themselves needed further testing before being fully integrated, and if the tool was updated it wou</w:t>
+      </w:r>
+      <w:r>
+        <w:t>ld then need further testing by designers to make sure the new version worked.</w:t>
+      </w:r>
     </w:p>
     <w:p/>
     <w:p/>
@@ -8765,7 +8705,7 @@
         <w:pStyle w:val="Heading2"/>
         <w:jc w:val="both"/>
       </w:pPr>
-      <w:bookmarkStart w:id="22" w:name="_Toc7450613"/>
+      <w:bookmarkStart w:id="22" w:name="_Toc7681061"/>
       <w:r>
         <w:lastRenderedPageBreak/>
         <w:t xml:space="preserve">3.2 </w:t>
@@ -8835,7 +8775,6 @@
           <w:id w:val="1033005503"/>
           <w:citation/>
         </w:sdtPr>
-        <w:sdtEndPr/>
         <w:sdtContent>
           <w:r>
             <w:fldChar w:fldCharType="begin"/>
@@ -8933,7 +8872,13 @@
         <w:t>Each tester was to play the tutorial level</w:t>
       </w:r>
       <w:r>
-        <w:t xml:space="preserve"> in order to see if they understood how to play the game and it’s objective</w:t>
+        <w:t xml:space="preserve"> in order to see if they understood how to play the game and </w:t>
+      </w:r>
+      <w:r>
+        <w:t>its</w:t>
+      </w:r>
+      <w:r>
+        <w:t xml:space="preserve"> objective</w:t>
       </w:r>
       <w:r>
         <w:t xml:space="preserve"> </w:t>
@@ -8960,6 +8905,63 @@
         <w:t xml:space="preserve"> set a maximum of ten minutes playtime per level and recorded if the tester completed the level or not, if they did their time was recorded. The tester would report bugs I they encountered any of which we would fix before the next build and repeat the process. If the next build test reports didn’t contain any of the prior bugs those bugs were then classed as fixed. </w:t>
       </w:r>
       <w:r>
+        <w:rPr>
+          <w:noProof/>
+          <w:lang w:val="en-US"/>
+        </w:rPr>
+        <w:drawing>
+          <wp:inline distT="0" distB="0" distL="0" distR="0" wp14:anchorId="50BDE57A" wp14:editId="201960F3">
+            <wp:extent cx="4505325" cy="4396740"/>
+            <wp:effectExtent l="0" t="0" r="9525" b="3810"/>
+            <wp:docPr id="36" name="Picture 36" descr="F:\Uni Work\3rd_Year\Group_Work\changelog.PNG"/>
+            <wp:cNvGraphicFramePr>
+              <a:graphicFrameLocks xmlns:a="http://schemas.openxmlformats.org/drawingml/2006/main" noChangeAspect="1"/>
+            </wp:cNvGraphicFramePr>
+            <a:graphic xmlns:a="http://schemas.openxmlformats.org/drawingml/2006/main">
+              <a:graphicData uri="http://schemas.openxmlformats.org/drawingml/2006/picture">
+                <pic:pic xmlns:pic="http://schemas.openxmlformats.org/drawingml/2006/picture">
+                  <pic:nvPicPr>
+                    <pic:cNvPr id="0" name="Picture 1" descr="F:\Uni Work\3rd_Year\Group_Work\changelog.PNG"/>
+                    <pic:cNvPicPr>
+                      <a:picLocks noChangeAspect="1" noChangeArrowheads="1"/>
+                    </pic:cNvPicPr>
+                  </pic:nvPicPr>
+                  <pic:blipFill>
+                    <a:blip r:embed="rId19">
+                      <a:extLst>
+                        <a:ext uri="{28A0092B-C50C-407E-A947-70E740481C1C}">
+                          <a14:useLocalDpi xmlns:a14="http://schemas.microsoft.com/office/drawing/2010/main" val="0"/>
+                        </a:ext>
+                      </a:extLst>
+                    </a:blip>
+                    <a:srcRect/>
+                    <a:stretch>
+                      <a:fillRect/>
+                    </a:stretch>
+                  </pic:blipFill>
+                  <pic:spPr bwMode="auto">
+                    <a:xfrm>
+                      <a:off x="0" y="0"/>
+                      <a:ext cx="4505325" cy="4396740"/>
+                    </a:xfrm>
+                    <a:prstGeom prst="rect">
+                      <a:avLst/>
+                    </a:prstGeom>
+                    <a:noFill/>
+                    <a:ln>
+                      <a:noFill/>
+                    </a:ln>
+                  </pic:spPr>
+                </pic:pic>
+              </a:graphicData>
+            </a:graphic>
+          </wp:inline>
+        </w:drawing>
+      </w:r>
+    </w:p>
+    <w:p>
+      <w:r>
+        <w:lastRenderedPageBreak/>
         <w:t xml:space="preserve"> </w:t>
       </w:r>
     </w:p>
@@ -8985,7 +8987,7 @@
           <w:u w:val="single"/>
         </w:rPr>
       </w:pPr>
-      <w:bookmarkStart w:id="23" w:name="_Toc7450614"/>
+      <w:bookmarkStart w:id="23" w:name="_Toc7681062"/>
       <w:r>
         <w:rPr>
           <w:u w:val="single"/>
@@ -9008,7 +9010,7 @@
           <w:u w:val="single"/>
         </w:rPr>
       </w:pPr>
-      <w:bookmarkStart w:id="24" w:name="_Toc7450615"/>
+      <w:bookmarkStart w:id="24" w:name="_Toc7681063"/>
       <w:r>
         <w:rPr>
           <w:u w:val="single"/>
@@ -9026,7 +9028,7 @@
       <w:pPr>
         <w:pStyle w:val="Heading2"/>
       </w:pPr>
-      <w:bookmarkStart w:id="25" w:name="_Toc7450616"/>
+      <w:bookmarkStart w:id="25" w:name="_Toc7681064"/>
       <w:r>
         <w:t>3.2.3 Problems, solutions and evaluation of this work in comparison to research undertaken</w:t>
       </w:r>
@@ -9035,15 +9037,12 @@
     <w:p/>
     <w:p/>
     <w:p/>
-    <w:p/>
-    <w:p/>
     <w:p>
       <w:pPr>
         <w:pStyle w:val="Heading1"/>
       </w:pPr>
-      <w:bookmarkStart w:id="26" w:name="_Toc7450617"/>
-      <w:r>
-        <w:lastRenderedPageBreak/>
+      <w:bookmarkStart w:id="26" w:name="_Toc7681065"/>
+      <w:r>
         <w:t xml:space="preserve">4. </w:t>
       </w:r>
       <w:r>
@@ -9095,7 +9094,6 @@
           <w:id w:val="-47384168"/>
           <w:citation/>
         </w:sdtPr>
-        <w:sdtEndPr/>
         <w:sdtContent>
           <w:r>
             <w:fldChar w:fldCharType="begin"/>
@@ -9135,11 +9133,59 @@
       <w:r>
         <w:t>As the game Koala Rama contains indigenous animals to Australia such as Koalas, Quokka and Kangaroos. The main character, of whom you control, their main weapon is a boomerang made famous by Australian culture.</w:t>
       </w:r>
+      <w:r>
+        <w:rPr>
+          <w:noProof/>
+          <w:lang w:val="en-US"/>
+        </w:rPr>
+        <w:t xml:space="preserve"> </w:t>
+      </w:r>
     </w:p>
     <w:p>
       <w:pPr>
         <w:pStyle w:val="ListParagraph"/>
       </w:pPr>
+      <w:r>
+        <w:rPr>
+          <w:noProof/>
+          <w:lang w:val="en-US"/>
+        </w:rPr>
+        <w:drawing>
+          <wp:inline distT="0" distB="0" distL="0" distR="0" wp14:anchorId="556E4571" wp14:editId="026AEB47">
+            <wp:extent cx="2257425" cy="2035584"/>
+            <wp:effectExtent l="0" t="0" r="0" b="3175"/>
+            <wp:docPr id="44" name="Picture 44"/>
+            <wp:cNvGraphicFramePr>
+              <a:graphicFrameLocks xmlns:a="http://schemas.openxmlformats.org/drawingml/2006/main" noChangeAspect="1"/>
+            </wp:cNvGraphicFramePr>
+            <a:graphic xmlns:a="http://schemas.openxmlformats.org/drawingml/2006/main">
+              <a:graphicData uri="http://schemas.openxmlformats.org/drawingml/2006/picture">
+                <pic:pic xmlns:pic="http://schemas.openxmlformats.org/drawingml/2006/picture">
+                  <pic:nvPicPr>
+                    <pic:cNvPr id="1" name=""/>
+                    <pic:cNvPicPr/>
+                  </pic:nvPicPr>
+                  <pic:blipFill>
+                    <a:blip r:embed="rId20"/>
+                    <a:stretch>
+                      <a:fillRect/>
+                    </a:stretch>
+                  </pic:blipFill>
+                  <pic:spPr>
+                    <a:xfrm>
+                      <a:off x="0" y="0"/>
+                      <a:ext cx="2266822" cy="2044058"/>
+                    </a:xfrm>
+                    <a:prstGeom prst="rect">
+                      <a:avLst/>
+                    </a:prstGeom>
+                  </pic:spPr>
+                </pic:pic>
+              </a:graphicData>
+            </a:graphic>
+          </wp:inline>
+        </w:drawing>
+      </w:r>
     </w:p>
     <w:p>
       <w:pPr>
@@ -9148,6 +9194,30 @@
           <w:u w:val="single"/>
         </w:rPr>
       </w:pPr>
+    </w:p>
+    <w:p>
+      <w:pPr>
+        <w:pStyle w:val="ListParagraph"/>
+        <w:rPr>
+          <w:u w:val="single"/>
+        </w:rPr>
+      </w:pPr>
+    </w:p>
+    <w:p>
+      <w:pPr>
+        <w:pStyle w:val="ListParagraph"/>
+        <w:rPr>
+          <w:u w:val="single"/>
+        </w:rPr>
+      </w:pPr>
+    </w:p>
+    <w:p>
+      <w:pPr>
+        <w:pStyle w:val="ListParagraph"/>
+        <w:rPr>
+          <w:u w:val="single"/>
+        </w:rPr>
+      </w:pPr>
       <w:r>
         <w:rPr>
           <w:u w:val="single"/>
@@ -9248,6 +9318,120 @@
       <w:pPr>
         <w:pStyle w:val="ListParagraph"/>
       </w:pPr>
+      <w:r>
+        <w:rPr>
+          <w:noProof/>
+          <w:lang w:val="en-US"/>
+        </w:rPr>
+        <w:drawing>
+          <wp:inline distT="0" distB="0" distL="0" distR="0" wp14:anchorId="4F816802" wp14:editId="412E15CC">
+            <wp:extent cx="5731510" cy="3194050"/>
+            <wp:effectExtent l="0" t="0" r="2540" b="6350"/>
+            <wp:docPr id="38" name="Picture 38"/>
+            <wp:cNvGraphicFramePr>
+              <a:graphicFrameLocks xmlns:a="http://schemas.openxmlformats.org/drawingml/2006/main" noChangeAspect="1"/>
+            </wp:cNvGraphicFramePr>
+            <a:graphic xmlns:a="http://schemas.openxmlformats.org/drawingml/2006/main">
+              <a:graphicData uri="http://schemas.openxmlformats.org/drawingml/2006/picture">
+                <pic:pic xmlns:pic="http://schemas.openxmlformats.org/drawingml/2006/picture">
+                  <pic:nvPicPr>
+                    <pic:cNvPr id="1" name=""/>
+                    <pic:cNvPicPr/>
+                  </pic:nvPicPr>
+                  <pic:blipFill>
+                    <a:blip r:embed="rId21"/>
+                    <a:stretch>
+                      <a:fillRect/>
+                    </a:stretch>
+                  </pic:blipFill>
+                  <pic:spPr>
+                    <a:xfrm>
+                      <a:off x="0" y="0"/>
+                      <a:ext cx="5731510" cy="3194050"/>
+                    </a:xfrm>
+                    <a:prstGeom prst="rect">
+                      <a:avLst/>
+                    </a:prstGeom>
+                  </pic:spPr>
+                </pic:pic>
+              </a:graphicData>
+            </a:graphic>
+          </wp:inline>
+        </w:drawing>
+      </w:r>
+    </w:p>
+    <w:p>
+      <w:pPr>
+        <w:pStyle w:val="ListParagraph"/>
+      </w:pPr>
+      <w:r>
+        <w:rPr>
+          <w:noProof/>
+          <w:lang w:val="en-US"/>
+        </w:rPr>
+        <w:drawing>
+          <wp:anchor distT="0" distB="0" distL="114300" distR="114300" simplePos="0" relativeHeight="251678720" behindDoc="0" locked="0" layoutInCell="1" allowOverlap="1" wp14:anchorId="748739B7" wp14:editId="166FF260">
+            <wp:simplePos x="0" y="0"/>
+            <wp:positionH relativeFrom="column">
+              <wp:posOffset>4322445</wp:posOffset>
+            </wp:positionH>
+            <wp:positionV relativeFrom="paragraph">
+              <wp:posOffset>10160</wp:posOffset>
+            </wp:positionV>
+            <wp:extent cx="1868170" cy="1952625"/>
+            <wp:effectExtent l="0" t="0" r="0" b="9525"/>
+            <wp:wrapSquare wrapText="bothSides"/>
+            <wp:docPr id="41" name="Picture 41" descr="F:\Uni Work\3rd_Year\Dissertation\Pictures\CoinsNeeded.PNG"/>
+            <wp:cNvGraphicFramePr>
+              <a:graphicFrameLocks xmlns:a="http://schemas.openxmlformats.org/drawingml/2006/main" noChangeAspect="1"/>
+            </wp:cNvGraphicFramePr>
+            <a:graphic xmlns:a="http://schemas.openxmlformats.org/drawingml/2006/main">
+              <a:graphicData uri="http://schemas.openxmlformats.org/drawingml/2006/picture">
+                <pic:pic xmlns:pic="http://schemas.openxmlformats.org/drawingml/2006/picture">
+                  <pic:nvPicPr>
+                    <pic:cNvPr id="0" name="Picture 2" descr="F:\Uni Work\3rd_Year\Dissertation\Pictures\CoinsNeeded.PNG"/>
+                    <pic:cNvPicPr>
+                      <a:picLocks noChangeAspect="1" noChangeArrowheads="1"/>
+                    </pic:cNvPicPr>
+                  </pic:nvPicPr>
+                  <pic:blipFill>
+                    <a:blip r:embed="rId22" cstate="print">
+                      <a:extLst>
+                        <a:ext uri="{28A0092B-C50C-407E-A947-70E740481C1C}">
+                          <a14:useLocalDpi xmlns:a14="http://schemas.microsoft.com/office/drawing/2010/main" val="0"/>
+                        </a:ext>
+                      </a:extLst>
+                    </a:blip>
+                    <a:srcRect/>
+                    <a:stretch>
+                      <a:fillRect/>
+                    </a:stretch>
+                  </pic:blipFill>
+                  <pic:spPr bwMode="auto">
+                    <a:xfrm>
+                      <a:off x="0" y="0"/>
+                      <a:ext cx="1868170" cy="1952625"/>
+                    </a:xfrm>
+                    <a:prstGeom prst="rect">
+                      <a:avLst/>
+                    </a:prstGeom>
+                    <a:noFill/>
+                    <a:ln>
+                      <a:noFill/>
+                    </a:ln>
+                  </pic:spPr>
+                </pic:pic>
+              </a:graphicData>
+            </a:graphic>
+            <wp14:sizeRelH relativeFrom="page">
+              <wp14:pctWidth>0</wp14:pctWidth>
+            </wp14:sizeRelH>
+            <wp14:sizeRelV relativeFrom="page">
+              <wp14:pctHeight>0</wp14:pctHeight>
+            </wp14:sizeRelV>
+          </wp:anchor>
+        </w:drawing>
+      </w:r>
     </w:p>
     <w:p>
       <w:pPr>
@@ -9365,13 +9549,22 @@
         <w:t xml:space="preserve"> does not show anything explicit it. </w:t>
       </w:r>
       <w:r>
-        <w:t>S</w:t>
-      </w:r>
-      <w:r>
         <w:rPr>
           <w:highlight w:val="yellow"/>
         </w:rPr>
-        <w:t>ony</w:t>
+        <w:t>S</w:t>
+      </w:r>
+      <w:r>
+        <w:rPr>
+          <w:highlight w:val="yellow"/>
+        </w:rPr>
+        <w:t>o</w:t>
+      </w:r>
+      <w:r>
+        <w:rPr>
+          <w:highlight w:val="yellow"/>
+        </w:rPr>
+        <w:t>ny</w:t>
       </w:r>
       <w:r>
         <w:t xml:space="preserve"> told that the</w:t>
@@ -9531,11 +9724,9 @@
       <w:r>
         <w:t xml:space="preserve">, differing from the </w:t>
       </w:r>
-      <w:proofErr w:type="gramStart"/>
-      <w:r>
-        <w:t>developers</w:t>
-      </w:r>
-      <w:proofErr w:type="gramEnd"/>
+      <w:r>
+        <w:t>developer’s</w:t>
+      </w:r>
       <w:r>
         <w:t xml:space="preserve"> original design</w:t>
       </w:r>
@@ -9558,7 +9749,7 @@
         </w:numPr>
         <w:jc w:val="both"/>
       </w:pPr>
-      <w:bookmarkStart w:id="27" w:name="_Toc7450618"/>
+      <w:bookmarkStart w:id="27" w:name="_Toc7681066"/>
       <w:r>
         <w:t>Reflection</w:t>
       </w:r>
@@ -9574,7 +9765,7 @@
         </w:numPr>
         <w:jc w:val="both"/>
       </w:pPr>
-      <w:bookmarkStart w:id="28" w:name="_Toc7450619"/>
+      <w:bookmarkStart w:id="28" w:name="_Toc7681067"/>
       <w:r>
         <w:t>Conclusion</w:t>
       </w:r>
@@ -9606,12 +9797,24 @@
       <w:r>
         <w:t xml:space="preserve">Ashraf Ismail (Game Director) of Assassins creed- </w:t>
       </w:r>
-      <w:hyperlink r:id="rId20" w:history="1">
+      <w:hyperlink r:id="rId23" w:history="1">
         <w:r>
           <w:rPr>
             <w:rStyle w:val="Hyperlink"/>
           </w:rPr>
-          <w:t>http://interactive.libsyn.com/ashraf-ismail-of-assassins-creed</w:t>
+          <w:t>http://interactiv</w:t>
+        </w:r>
+        <w:r>
+          <w:rPr>
+            <w:rStyle w:val="Hyperlink"/>
+          </w:rPr>
+          <w:t>e</w:t>
+        </w:r>
+        <w:r>
+          <w:rPr>
+            <w:rStyle w:val="Hyperlink"/>
+          </w:rPr>
+          <w:t>.libsyn.com/ashraf-ismail-of-assassins-creed</w:t>
         </w:r>
       </w:hyperlink>
     </w:p>
@@ -9652,7 +9855,7 @@
       <w:r>
         <w:t>-</w:t>
       </w:r>
-      <w:hyperlink r:id="rId21" w:history="1">
+      <w:hyperlink r:id="rId24" w:history="1">
         <w:r>
           <w:rPr>
             <w:rStyle w:val="Hyperlink"/>
@@ -9710,7 +9913,7 @@
       <w:r>
         <w:t xml:space="preserve">) </w:t>
       </w:r>
-      <w:hyperlink r:id="rId22" w:history="1">
+      <w:hyperlink r:id="rId25" w:history="1">
         <w:r>
           <w:rPr>
             <w:rStyle w:val="Hyperlink"/>
@@ -9769,7 +9972,7 @@
       <w:r>
         <w:t xml:space="preserve">Creative director) </w:t>
       </w:r>
-      <w:hyperlink r:id="rId23" w:history="1">
+      <w:hyperlink r:id="rId26" w:history="1">
         <w:r>
           <w:rPr>
             <w:rStyle w:val="Hyperlink"/>
@@ -9794,6 +9997,7 @@
         <w:jc w:val="both"/>
       </w:pPr>
       <w:r>
+        <w:lastRenderedPageBreak/>
         <w:t>Testing (46:30-46:50) Playtesting every two weeks</w:t>
       </w:r>
     </w:p>
@@ -9822,27 +10026,14 @@
         <w:t>Dallas  -</w:t>
       </w:r>
       <w:proofErr w:type="gramEnd"/>
-      <w:r>
-        <w:fldChar w:fldCharType="begin"/>
-      </w:r>
-      <w:r>
-        <w:instrText xml:space="preserve"> HYPERLINK "http://interactive.libsyn.com/ian-dallas" </w:instrText>
-      </w:r>
-      <w:r>
-        <w:fldChar w:fldCharType="separate"/>
-      </w:r>
-      <w:r>
-        <w:rPr>
-          <w:rStyle w:val="Hyperlink"/>
-        </w:rPr>
-        <w:t>http://interactive.libsyn.com/ian-dallas</w:t>
-      </w:r>
-      <w:r>
-        <w:rPr>
-          <w:rStyle w:val="Hyperlink"/>
-        </w:rPr>
-        <w:fldChar w:fldCharType="end"/>
-      </w:r>
+      <w:hyperlink r:id="rId27" w:history="1">
+        <w:r>
+          <w:rPr>
+            <w:rStyle w:val="Hyperlink"/>
+          </w:rPr>
+          <w:t>http://interactive.libsyn.com/ian-dallas</w:t>
+        </w:r>
+      </w:hyperlink>
     </w:p>
     <w:p>
       <w:pPr>
@@ -9892,33 +10083,18 @@
         <w:jc w:val="both"/>
       </w:pPr>
     </w:p>
-    <w:bookmarkStart w:id="29" w:name="_GoBack"/>
     <w:p>
       <w:pPr>
         <w:jc w:val="both"/>
       </w:pPr>
-      <w:r>
-        <w:fldChar w:fldCharType="begin"/>
-      </w:r>
-      <w:r>
-        <w:instrText xml:space="preserve"> HYPERLINK "https://www.theseus.fi/bitstream/handle/10024/94503/Ruuska_Essi.pdf?sequence=1" </w:instrText>
-      </w:r>
-      <w:r>
-        <w:fldChar w:fldCharType="separate"/>
-      </w:r>
-      <w:r>
-        <w:rPr>
-          <w:rStyle w:val="Hyperlink"/>
-        </w:rPr>
-        <w:t>https://www.theseus.fi/bitstream/handle/10024/94503/Ruuska_Essi.pdf?sequence=1</w:t>
-      </w:r>
-      <w:r>
-        <w:rPr>
-          <w:rStyle w:val="Hyperlink"/>
-        </w:rPr>
-        <w:fldChar w:fldCharType="end"/>
-      </w:r>
-      <w:bookmarkEnd w:id="29"/>
+      <w:hyperlink r:id="rId28" w:history="1">
+        <w:r>
+          <w:rPr>
+            <w:rStyle w:val="Hyperlink"/>
+          </w:rPr>
+          <w:t>https://www.theseus.fi/bitstream/handle/10024/94503/Ruuska_Essi.pdf?sequence=1</w:t>
+        </w:r>
+      </w:hyperlink>
     </w:p>
     <w:p>
       <w:pPr>
@@ -9958,60 +10134,16 @@
           <w:u w:val="single"/>
         </w:rPr>
       </w:pPr>
-      <w:bookmarkStart w:id="30" w:name="_Toc7450620"/>
+      <w:bookmarkStart w:id="29" w:name="_Toc7681068"/>
       <w:r>
         <w:rPr>
           <w:u w:val="single"/>
         </w:rPr>
         <w:t>Bibliography</w:t>
       </w:r>
-      <w:bookmarkEnd w:id="30"/>
+      <w:bookmarkEnd w:id="29"/>
     </w:p>
     <w:p/>
-    <w:p>
-      <w:pPr>
-        <w:jc w:val="both"/>
-        <w:rPr>
-          <w:rFonts w:ascii="Helvetica" w:hAnsi="Helvetica" w:cs="Helvetica"/>
-          <w:color w:val="555555"/>
-          <w:sz w:val="21"/>
-          <w:szCs w:val="21"/>
-          <w:shd w:val="clear" w:color="auto" w:fill="FFFFFF"/>
-        </w:rPr>
-      </w:pPr>
-      <w:r>
-        <w:rPr>
-          <w:rFonts w:ascii="Helvetica" w:hAnsi="Helvetica" w:cs="Helvetica"/>
-          <w:color w:val="555555"/>
-          <w:sz w:val="21"/>
-          <w:szCs w:val="21"/>
-          <w:shd w:val="clear" w:color="auto" w:fill="FFFFFF"/>
-        </w:rPr>
-        <w:t xml:space="preserve">Hawkins, BM 2005, Real-Time Cinematography for Games, Charles River Media, Hingham. Available from: ProQuest </w:t>
-      </w:r>
-      <w:proofErr w:type="spellStart"/>
-      <w:r>
-        <w:rPr>
-          <w:rFonts w:ascii="Helvetica" w:hAnsi="Helvetica" w:cs="Helvetica"/>
-          <w:color w:val="555555"/>
-          <w:sz w:val="21"/>
-          <w:szCs w:val="21"/>
-          <w:shd w:val="clear" w:color="auto" w:fill="FFFFFF"/>
-        </w:rPr>
-        <w:t>Ebook</w:t>
-      </w:r>
-      <w:proofErr w:type="spellEnd"/>
-      <w:r>
-        <w:rPr>
-          <w:rFonts w:ascii="Helvetica" w:hAnsi="Helvetica" w:cs="Helvetica"/>
-          <w:color w:val="555555"/>
-          <w:sz w:val="21"/>
-          <w:szCs w:val="21"/>
-          <w:shd w:val="clear" w:color="auto" w:fill="FFFFFF"/>
-        </w:rPr>
-        <w:t xml:space="preserve"> Central. [1 April 2019].</w:t>
-      </w:r>
-    </w:p>
     <w:p>
       <w:pPr>
         <w:jc w:val="both"/>
@@ -10019,6 +10151,7 @@
           <w:rFonts w:ascii="Times New Roman" w:hAnsi="Times New Roman" w:cs="Times New Roman"/>
         </w:rPr>
       </w:pPr>
+      <w:proofErr w:type="spellStart"/>
       <w:r>
         <w:rPr>
           <w:rFonts w:ascii="Helvetica" w:hAnsi="Helvetica" w:cs="Helvetica"/>
@@ -10029,24 +10162,17 @@
         </w:rPr>
         <w:t>HacknPlan</w:t>
       </w:r>
+      <w:proofErr w:type="spellEnd"/>
     </w:p>
     <w:p>
       <w:pPr>
         <w:jc w:val="both"/>
       </w:pPr>
       <w:r>
-        <w:t>Unique New Academic Degree in Visual &amp; Game Programming for Southern California; Curriculum to Train 'Technical Artists' for Animation and Video Game Industries 2006</w:t>
-      </w:r>
-      <w:proofErr w:type="gramStart"/>
-      <w:r>
-        <w:t>, ,</w:t>
-      </w:r>
-      <w:proofErr w:type="gramEnd"/>
-      <w:r>
-        <w:t xml:space="preserve"> PR Newswire Association LLC, New York</w:t>
-      </w:r>
-    </w:p>
-    <w:bookmarkStart w:id="31" w:name="_Toc7450621" w:displacedByCustomXml="next"/>
+        <w:t>Unique New Academic Degree in Visual &amp; Game Programming for Southern California; Curriculum to Train 'Technical Artists' for Animation and Video Game Industries 2006, , PR Newswire Association LLC, New York</w:t>
+      </w:r>
+    </w:p>
+    <w:bookmarkStart w:id="30" w:name="_Toc7681069" w:displacedByCustomXml="next"/>
     <w:sdt>
       <w:sdtPr>
         <w:rPr>
@@ -10061,7 +10187,6 @@
           <w:docPartUnique/>
         </w:docPartObj>
       </w:sdtPr>
-      <w:sdtEndPr/>
       <w:sdtContent>
         <w:p>
           <w:pPr>
@@ -10070,7 +10195,7 @@
           <w:r>
             <w:t>Bibliography</w:t>
           </w:r>
-          <w:bookmarkEnd w:id="31"/>
+          <w:bookmarkEnd w:id="30"/>
         </w:p>
         <w:p/>
         <w:p/>
@@ -10079,7 +10204,6 @@
             <w:id w:val="111145805"/>
             <w:bibliography/>
           </w:sdtPr>
-          <w:sdtEndPr/>
           <w:sdtContent>
             <w:p>
               <w:pPr>
@@ -10148,6 +10272,51 @@
                 <w:rPr>
                   <w:noProof/>
                 </w:rPr>
+                <w:t xml:space="preserve">Grayson, N. (2019). Devil May Cry 5 Slightly Censored, But Only On PS4. </w:t>
+              </w:r>
+              <w:r>
+                <w:rPr>
+                  <w:i/>
+                  <w:iCs/>
+                  <w:noProof/>
+                </w:rPr>
+                <w:t>Kotaku</w:t>
+              </w:r>
+              <w:r>
+                <w:rPr>
+                  <w:noProof/>
+                </w:rPr>
+                <w:t>, 1.</w:t>
+              </w:r>
+            </w:p>
+            <w:p>
+              <w:pPr>
+                <w:pStyle w:val="Bibliography"/>
+                <w:ind w:left="720" w:hanging="720"/>
+                <w:rPr>
+                  <w:noProof/>
+                </w:rPr>
+              </w:pPr>
+              <w:r>
+                <w:rPr>
+                  <w:noProof/>
+                </w:rPr>
+                <w:t>Ismail, A. (2018, August 14). Ashraf Ismail of Assassin's Creed. (T. Price, Interviewer)</w:t>
+              </w:r>
+            </w:p>
+            <w:p>
+              <w:pPr>
+                <w:pStyle w:val="Bibliography"/>
+                <w:ind w:left="720" w:hanging="720"/>
+                <w:rPr>
+                  <w:noProof/>
+                </w:rPr>
+              </w:pPr>
+              <w:r>
+                <w:rPr>
+                  <w:noProof/>
+                </w:rPr>
+                <w:lastRenderedPageBreak/>
                 <w:t xml:space="preserve">Johansson, M. P. (2015, 9 20). </w:t>
               </w:r>
               <w:r>
@@ -10192,6 +10361,35 @@
                   <w:noProof/>
                 </w:rPr>
                 <w:t xml:space="preserve"> kajaanin: kajaani university of applied sciences.</w:t>
+              </w:r>
+            </w:p>
+            <w:p>
+              <w:pPr>
+                <w:pStyle w:val="Bibliography"/>
+                <w:ind w:left="720" w:hanging="720"/>
+                <w:rPr>
+                  <w:noProof/>
+                </w:rPr>
+              </w:pPr>
+              <w:r>
+                <w:rPr>
+                  <w:noProof/>
+                </w:rPr>
+                <w:t xml:space="preserve">Mochizuki, T. (2018). Sony Cracks Down on Sexually Explicit Content in Games. </w:t>
+              </w:r>
+              <w:r>
+                <w:rPr>
+                  <w:i/>
+                  <w:iCs/>
+                  <w:noProof/>
+                </w:rPr>
+                <w:t>The Wall Street Journal</w:t>
+              </w:r>
+              <w:r>
+                <w:rPr>
+                  <w:noProof/>
+                </w:rPr>
+                <w:t>, 1.</w:t>
               </w:r>
             </w:p>
             <w:p>
@@ -10264,7 +10462,6 @@
                 <w:rPr>
                   <w:noProof/>
                 </w:rPr>
-                <w:lastRenderedPageBreak/>
                 <w:t xml:space="preserve">Ubisoft. (2016, 04 14). </w:t>
               </w:r>
               <w:r>
@@ -10307,7 +10504,7 @@
                 </w:rPr>
                 <w:t xml:space="preserve">Freeman, W. (2015, Oct 13). Mike bithell: 'the highs and lows of creative freedom are very addictive'. The Observer Retrieved from </w:t>
               </w:r>
-              <w:hyperlink r:id="rId24" w:history="1">
+              <w:hyperlink r:id="rId29" w:history="1">
                 <w:r>
                   <w:rPr>
                     <w:rStyle w:val="Hyperlink"/>
@@ -10369,6 +10566,34 @@
                 <w:t xml:space="preserve"> Cary, NC: EPIC GAMES.</w:t>
               </w:r>
             </w:p>
+            <w:p>
+              <w:pPr>
+                <w:jc w:val="both"/>
+                <w:rPr>
+                  <w:rFonts w:ascii="Times New Roman" w:hAnsi="Times New Roman" w:cs="Times New Roman"/>
+                </w:rPr>
+              </w:pPr>
+              <w:r>
+                <w:rPr>
+                  <w:rFonts w:ascii="Times New Roman" w:hAnsi="Times New Roman" w:cs="Times New Roman"/>
+                </w:rPr>
+                <w:t xml:space="preserve">Hawkins, BM 2005, Real-Time Cinematography for Games, Charles River Media, Hingham. Available from: ProQuest </w:t>
+              </w:r>
+              <w:proofErr w:type="spellStart"/>
+              <w:r>
+                <w:rPr>
+                  <w:rFonts w:ascii="Times New Roman" w:hAnsi="Times New Roman" w:cs="Times New Roman"/>
+                </w:rPr>
+                <w:t>Ebook</w:t>
+              </w:r>
+              <w:proofErr w:type="spellEnd"/>
+              <w:r>
+                <w:rPr>
+                  <w:rFonts w:ascii="Times New Roman" w:hAnsi="Times New Roman" w:cs="Times New Roman"/>
+                </w:rPr>
+                <w:t xml:space="preserve"> Central. [1 April 2019].</w:t>
+              </w:r>
+            </w:p>
             <w:p/>
           </w:sdtContent>
         </w:sdt>
@@ -10388,7 +10613,7 @@
       <w:pPr>
         <w:jc w:val="both"/>
       </w:pPr>
-      <w:hyperlink r:id="rId25" w:history="1">
+      <w:hyperlink r:id="rId30" w:history="1">
         <w:r>
           <w:rPr>
             <w:rStyle w:val="Hyperlink"/>
@@ -10400,8 +10625,11 @@
     <w:p>
       <w:pPr>
         <w:jc w:val="both"/>
-      </w:pPr>
-      <w:hyperlink r:id="rId26" w:history="1">
+        <w:rPr>
+          <w:rStyle w:val="Hyperlink"/>
+        </w:rPr>
+      </w:pPr>
+      <w:hyperlink r:id="rId31" w:history="1">
         <w:r>
           <w:rPr>
             <w:rStyle w:val="Hyperlink"/>
@@ -10410,9 +10638,63 @@
         </w:r>
       </w:hyperlink>
     </w:p>
+    <w:p>
+      <w:pPr>
+        <w:jc w:val="both"/>
+        <w:rPr>
+          <w:rStyle w:val="Hyperlink"/>
+        </w:rPr>
+      </w:pPr>
+    </w:p>
+    <w:p>
+      <w:pPr>
+        <w:jc w:val="both"/>
+      </w:pPr>
+      <w:r>
+        <w:rPr>
+          <w:noProof/>
+          <w:lang w:val="en-US"/>
+        </w:rPr>
+        <w:drawing>
+          <wp:inline distT="0" distB="0" distL="0" distR="0" wp14:anchorId="3B23DC5D" wp14:editId="13CAD732">
+            <wp:extent cx="5731510" cy="1490345"/>
+            <wp:effectExtent l="0" t="0" r="2540" b="0"/>
+            <wp:docPr id="45" name="Picture 45"/>
+            <wp:cNvGraphicFramePr>
+              <a:graphicFrameLocks xmlns:a="http://schemas.openxmlformats.org/drawingml/2006/main" noChangeAspect="1"/>
+            </wp:cNvGraphicFramePr>
+            <a:graphic xmlns:a="http://schemas.openxmlformats.org/drawingml/2006/main">
+              <a:graphicData uri="http://schemas.openxmlformats.org/drawingml/2006/picture">
+                <pic:pic xmlns:pic="http://schemas.openxmlformats.org/drawingml/2006/picture">
+                  <pic:nvPicPr>
+                    <pic:cNvPr id="1" name=""/>
+                    <pic:cNvPicPr/>
+                  </pic:nvPicPr>
+                  <pic:blipFill>
+                    <a:blip r:embed="rId32"/>
+                    <a:stretch>
+                      <a:fillRect/>
+                    </a:stretch>
+                  </pic:blipFill>
+                  <pic:spPr>
+                    <a:xfrm>
+                      <a:off x="0" y="0"/>
+                      <a:ext cx="5731510" cy="1490345"/>
+                    </a:xfrm>
+                    <a:prstGeom prst="rect">
+                      <a:avLst/>
+                    </a:prstGeom>
+                  </pic:spPr>
+                </pic:pic>
+              </a:graphicData>
+            </a:graphic>
+          </wp:inline>
+        </w:drawing>
+      </w:r>
+    </w:p>
     <w:sectPr>
-      <w:headerReference w:type="default" r:id="rId27"/>
-      <w:footerReference w:type="default" r:id="rId28"/>
+      <w:headerReference w:type="default" r:id="rId33"/>
+      <w:footerReference w:type="default" r:id="rId34"/>
       <w:pgSz w:w="11906" w:h="16838"/>
       <w:pgMar w:top="1440" w:right="1440" w:bottom="1440" w:left="1440" w:header="708" w:footer="708" w:gutter="0"/>
       <w:pgNumType w:start="0"/>
@@ -10425,8 +10707,8 @@
 </file>
 
 <file path=word/comments.xml><?xml version="1.0" encoding="utf-8"?>
-<w:comments xmlns:wpc="http://schemas.microsoft.com/office/word/2010/wordprocessingCanvas" xmlns:cx="http://schemas.microsoft.com/office/drawing/2014/chartex" xmlns:cx1="http://schemas.microsoft.com/office/drawing/2015/9/8/chartex" xmlns:cx2="http://schemas.microsoft.com/office/drawing/2015/10/21/chartex" xmlns:cx3="http://schemas.microsoft.com/office/drawing/2016/5/9/chartex" xmlns:cx4="http://schemas.microsoft.com/office/drawing/2016/5/10/chartex" xmlns:cx5="http://schemas.microsoft.com/office/drawing/2016/5/11/chartex" xmlns:cx6="http://schemas.microsoft.com/office/drawing/2016/5/12/chartex" xmlns:cx7="http://schemas.microsoft.com/office/drawing/2016/5/13/chartex" xmlns:cx8="http://schemas.microsoft.com/office/drawing/2016/5/14/chartex" xmlns:mc="http://schemas.openxmlformats.org/markup-compatibility/2006" xmlns:aink="http://schemas.microsoft.com/office/drawing/2016/ink" xmlns:am3d="http://schemas.microsoft.com/office/drawing/2017/model3d" xmlns:o="urn:schemas-microsoft-com:office:office" xmlns:r="http://schemas.openxmlformats.org/officeDocument/2006/relationships" xmlns:m="http://schemas.openxmlformats.org/officeDocument/2006/math" xmlns:v="urn:schemas-microsoft-com:vml" xmlns:wp14="http://schemas.microsoft.com/office/word/2010/wordprocessingDrawing" xmlns:wp="http://schemas.openxmlformats.org/drawingml/2006/wordprocessingDrawing" xmlns:w10="urn:schemas-microsoft-com:office:word" xmlns:w="http://schemas.openxmlformats.org/wordprocessingml/2006/main" xmlns:w14="http://schemas.microsoft.com/office/word/2010/wordml" xmlns:w15="http://schemas.microsoft.com/office/word/2012/wordml" xmlns:w16cid="http://schemas.microsoft.com/office/word/2016/wordml/cid" xmlns:w16se="http://schemas.microsoft.com/office/word/2015/wordml/symex" xmlns:wpg="http://schemas.microsoft.com/office/word/2010/wordprocessingGroup" xmlns:wpi="http://schemas.microsoft.com/office/word/2010/wordprocessingInk" xmlns:wne="http://schemas.microsoft.com/office/word/2006/wordml" xmlns:wps="http://schemas.microsoft.com/office/word/2010/wordprocessingShape" mc:Ignorable="w14 w15 w16se w16cid wp14">
-  <w:comment w:id="5" w:author="Mayhew, Rebecca" w:date="2019-04-17T15:24:00Z" w:initials="MR">
+<w:comments xmlns:wpc="http://schemas.microsoft.com/office/word/2010/wordprocessingCanvas" xmlns:cx="http://schemas.microsoft.com/office/drawing/2014/chartex" xmlns:cx1="http://schemas.microsoft.com/office/drawing/2015/9/8/chartex" xmlns:mc="http://schemas.openxmlformats.org/markup-compatibility/2006" xmlns:o="urn:schemas-microsoft-com:office:office" xmlns:r="http://schemas.openxmlformats.org/officeDocument/2006/relationships" xmlns:m="http://schemas.openxmlformats.org/officeDocument/2006/math" xmlns:v="urn:schemas-microsoft-com:vml" xmlns:wp14="http://schemas.microsoft.com/office/word/2010/wordprocessingDrawing" xmlns:wp="http://schemas.openxmlformats.org/drawingml/2006/wordprocessingDrawing" xmlns:w10="urn:schemas-microsoft-com:office:word" xmlns:w="http://schemas.openxmlformats.org/wordprocessingml/2006/main" xmlns:w14="http://schemas.microsoft.com/office/word/2010/wordml" xmlns:w15="http://schemas.microsoft.com/office/word/2012/wordml" xmlns:w16se="http://schemas.microsoft.com/office/word/2015/wordml/symex" xmlns:wpg="http://schemas.microsoft.com/office/word/2010/wordprocessingGroup" xmlns:wpi="http://schemas.microsoft.com/office/word/2010/wordprocessingInk" xmlns:wne="http://schemas.microsoft.com/office/word/2006/wordml" xmlns:wps="http://schemas.microsoft.com/office/word/2010/wordprocessingShape" mc:Ignorable="w14 w15 w16se wp14">
+  <w:comment w:id="6" w:author="Mayhew, Rebecca" w:date="2019-04-17T15:24:00Z" w:initials="MR">
     <w:p>
       <w:pPr>
         <w:pStyle w:val="CommentText"/>
@@ -10494,7 +10776,7 @@
       </w:r>
     </w:p>
   </w:comment>
-  <w:comment w:id="6" w:author="Mayhew, Rebecca" w:date="2019-04-17T15:27:00Z" w:initials="MR">
+  <w:comment w:id="7" w:author="Mayhew, Rebecca" w:date="2019-04-17T15:27:00Z" w:initials="MR">
     <w:p>
       <w:pPr>
         <w:pStyle w:val="CommentText"/>
@@ -10506,14 +10788,11 @@
         <w:annotationRef/>
       </w:r>
       <w:r>
-        <w:t xml:space="preserve">Good use of soft language to show what you have deduced from the reference about your own role without making sweeping statements.  </w:t>
-      </w:r>
-      <w:r>
-        <w:t>It would be good to have a reference to also back up your point about the more specific roles given in AAA studios.</w:t>
+        <w:t>Good use of soft language to show what you have deduced from the reference about your own role without making sweeping statements.  It would be good to have a reference to also back up your point about the more specific roles given in AAA studios.</w:t>
       </w:r>
     </w:p>
   </w:comment>
-  <w:comment w:id="8" w:author="Mayhew, Rebecca" w:date="2019-04-17T15:29:00Z" w:initials="MR">
+  <w:comment w:id="9" w:author="Mayhew, Rebecca" w:date="2019-04-17T15:29:00Z" w:initials="MR">
     <w:p>
       <w:pPr>
         <w:pStyle w:val="CommentText"/>
@@ -10599,7 +10878,7 @@
       </w:r>
     </w:p>
   </w:comment>
-  <w:comment w:id="11" w:author="Mayhew, Rebecca" w:date="2019-04-17T15:38:00Z" w:initials="MR">
+  <w:comment w:id="12" w:author="Mayhew, Rebecca" w:date="2019-04-17T15:38:00Z" w:initials="MR">
     <w:p>
       <w:pPr>
         <w:pStyle w:val="CommentText"/>
@@ -10758,32 +11037,15 @@
       </w:r>
     </w:p>
   </w:comment>
-  <w:comment w:id="12" w:author="Mayhew, Rebecca" w:date="2019-04-17T15:53:00Z" w:initials="MR">
-    <w:p>
-      <w:pPr>
-        <w:pStyle w:val="CommentText"/>
-      </w:pPr>
-      <w:r>
-        <w:rPr>
-          <w:rStyle w:val="CommentReference"/>
-        </w:rPr>
-        <w:annotationRef/>
-      </w:r>
-      <w:r>
-        <w:t>Figure 2 appears before figure 1 here, which feels confusing.</w:t>
-      </w:r>
-    </w:p>
-  </w:comment>
 </w:comments>
 </file>
 
 <file path=word/commentsExtended.xml><?xml version="1.0" encoding="utf-8"?>
-<w15:commentsEx xmlns:wpc="http://schemas.microsoft.com/office/word/2010/wordprocessingCanvas" xmlns:cx="http://schemas.microsoft.com/office/drawing/2014/chartex" xmlns:cx1="http://schemas.microsoft.com/office/drawing/2015/9/8/chartex" xmlns:cx2="http://schemas.microsoft.com/office/drawing/2015/10/21/chartex" xmlns:cx3="http://schemas.microsoft.com/office/drawing/2016/5/9/chartex" xmlns:cx4="http://schemas.microsoft.com/office/drawing/2016/5/10/chartex" xmlns:cx5="http://schemas.microsoft.com/office/drawing/2016/5/11/chartex" xmlns:cx6="http://schemas.microsoft.com/office/drawing/2016/5/12/chartex" xmlns:cx7="http://schemas.microsoft.com/office/drawing/2016/5/13/chartex" xmlns:cx8="http://schemas.microsoft.com/office/drawing/2016/5/14/chartex" xmlns:mc="http://schemas.openxmlformats.org/markup-compatibility/2006" xmlns:aink="http://schemas.microsoft.com/office/drawing/2016/ink" xmlns:am3d="http://schemas.microsoft.com/office/drawing/2017/model3d" xmlns:o="urn:schemas-microsoft-com:office:office" xmlns:r="http://schemas.openxmlformats.org/officeDocument/2006/relationships" xmlns:m="http://schemas.openxmlformats.org/officeDocument/2006/math" xmlns:v="urn:schemas-microsoft-com:vml" xmlns:wp14="http://schemas.microsoft.com/office/word/2010/wordprocessingDrawing" xmlns:wp="http://schemas.openxmlformats.org/drawingml/2006/wordprocessingDrawing" xmlns:w10="urn:schemas-microsoft-com:office:word" xmlns:w="http://schemas.openxmlformats.org/wordprocessingml/2006/main" xmlns:w14="http://schemas.microsoft.com/office/word/2010/wordml" xmlns:w15="http://schemas.microsoft.com/office/word/2012/wordml" xmlns:w16cid="http://schemas.microsoft.com/office/word/2016/wordml/cid" xmlns:w16se="http://schemas.microsoft.com/office/word/2015/wordml/symex" xmlns:wpg="http://schemas.microsoft.com/office/word/2010/wordprocessingGroup" xmlns:wpi="http://schemas.microsoft.com/office/word/2010/wordprocessingInk" xmlns:wne="http://schemas.microsoft.com/office/word/2006/wordml" xmlns:wps="http://schemas.microsoft.com/office/word/2010/wordprocessingShape" mc:Ignorable="w14 w15 w16se w16cid wp14">
+<w15:commentsEx xmlns:wpc="http://schemas.microsoft.com/office/word/2010/wordprocessingCanvas" xmlns:cx="http://schemas.microsoft.com/office/drawing/2014/chartex" xmlns:cx1="http://schemas.microsoft.com/office/drawing/2015/9/8/chartex" xmlns:mc="http://schemas.openxmlformats.org/markup-compatibility/2006" xmlns:o="urn:schemas-microsoft-com:office:office" xmlns:r="http://schemas.openxmlformats.org/officeDocument/2006/relationships" xmlns:m="http://schemas.openxmlformats.org/officeDocument/2006/math" xmlns:v="urn:schemas-microsoft-com:vml" xmlns:wp14="http://schemas.microsoft.com/office/word/2010/wordprocessingDrawing" xmlns:wp="http://schemas.openxmlformats.org/drawingml/2006/wordprocessingDrawing" xmlns:w10="urn:schemas-microsoft-com:office:word" xmlns:w="http://schemas.openxmlformats.org/wordprocessingml/2006/main" xmlns:w14="http://schemas.microsoft.com/office/word/2010/wordml" xmlns:w15="http://schemas.microsoft.com/office/word/2012/wordml" xmlns:w16se="http://schemas.microsoft.com/office/word/2015/wordml/symex" xmlns:wpg="http://schemas.microsoft.com/office/word/2010/wordprocessingGroup" xmlns:wpi="http://schemas.microsoft.com/office/word/2010/wordprocessingInk" xmlns:wne="http://schemas.microsoft.com/office/word/2006/wordml" xmlns:wps="http://schemas.microsoft.com/office/word/2010/wordprocessingShape" mc:Ignorable="w14 w15 w16se wp14">
   <w15:commentEx w15:paraId="5B0BAB1A" w15:done="0"/>
   <w15:commentEx w15:paraId="52623649" w15:done="0"/>
   <w15:commentEx w15:paraId="193D88B7" w15:done="0"/>
   <w15:commentEx w15:paraId="290E050E" w15:done="0"/>
-  <w15:commentEx w15:paraId="3DE2F588" w15:done="0"/>
 </w15:commentsEx>
 </file>
 
@@ -10798,7 +11060,7 @@
 </file>
 
 <file path=word/endnotes.xml><?xml version="1.0" encoding="utf-8"?>
-<w:endnotes xmlns:wpc="http://schemas.microsoft.com/office/word/2010/wordprocessingCanvas" xmlns:cx="http://schemas.microsoft.com/office/drawing/2014/chartex" xmlns:cx1="http://schemas.microsoft.com/office/drawing/2015/9/8/chartex" xmlns:cx2="http://schemas.microsoft.com/office/drawing/2015/10/21/chartex" xmlns:cx3="http://schemas.microsoft.com/office/drawing/2016/5/9/chartex" xmlns:cx4="http://schemas.microsoft.com/office/drawing/2016/5/10/chartex" xmlns:cx5="http://schemas.microsoft.com/office/drawing/2016/5/11/chartex" xmlns:cx6="http://schemas.microsoft.com/office/drawing/2016/5/12/chartex" xmlns:cx7="http://schemas.microsoft.com/office/drawing/2016/5/13/chartex" xmlns:cx8="http://schemas.microsoft.com/office/drawing/2016/5/14/chartex" xmlns:mc="http://schemas.openxmlformats.org/markup-compatibility/2006" xmlns:aink="http://schemas.microsoft.com/office/drawing/2016/ink" xmlns:am3d="http://schemas.microsoft.com/office/drawing/2017/model3d" xmlns:o="urn:schemas-microsoft-com:office:office" xmlns:r="http://schemas.openxmlformats.org/officeDocument/2006/relationships" xmlns:m="http://schemas.openxmlformats.org/officeDocument/2006/math" xmlns:v="urn:schemas-microsoft-com:vml" xmlns:wp14="http://schemas.microsoft.com/office/word/2010/wordprocessingDrawing" xmlns:wp="http://schemas.openxmlformats.org/drawingml/2006/wordprocessingDrawing" xmlns:w10="urn:schemas-microsoft-com:office:word" xmlns:w="http://schemas.openxmlformats.org/wordprocessingml/2006/main" xmlns:w14="http://schemas.microsoft.com/office/word/2010/wordml" xmlns:w15="http://schemas.microsoft.com/office/word/2012/wordml" xmlns:w16cid="http://schemas.microsoft.com/office/word/2016/wordml/cid" xmlns:w16se="http://schemas.microsoft.com/office/word/2015/wordml/symex" xmlns:wpg="http://schemas.microsoft.com/office/word/2010/wordprocessingGroup" xmlns:wpi="http://schemas.microsoft.com/office/word/2010/wordprocessingInk" xmlns:wne="http://schemas.microsoft.com/office/word/2006/wordml" xmlns:wps="http://schemas.microsoft.com/office/word/2010/wordprocessingShape" mc:Ignorable="w14 w15 w16se w16cid wp14">
+<w:endnotes xmlns:wpc="http://schemas.microsoft.com/office/word/2010/wordprocessingCanvas" xmlns:cx="http://schemas.microsoft.com/office/drawing/2014/chartex" xmlns:cx1="http://schemas.microsoft.com/office/drawing/2015/9/8/chartex" xmlns:mc="http://schemas.openxmlformats.org/markup-compatibility/2006" xmlns:o="urn:schemas-microsoft-com:office:office" xmlns:r="http://schemas.openxmlformats.org/officeDocument/2006/relationships" xmlns:m="http://schemas.openxmlformats.org/officeDocument/2006/math" xmlns:v="urn:schemas-microsoft-com:vml" xmlns:wp14="http://schemas.microsoft.com/office/word/2010/wordprocessingDrawing" xmlns:wp="http://schemas.openxmlformats.org/drawingml/2006/wordprocessingDrawing" xmlns:w10="urn:schemas-microsoft-com:office:word" xmlns:w="http://schemas.openxmlformats.org/wordprocessingml/2006/main" xmlns:w14="http://schemas.microsoft.com/office/word/2010/wordml" xmlns:w15="http://schemas.microsoft.com/office/word/2012/wordml" xmlns:w16se="http://schemas.microsoft.com/office/word/2015/wordml/symex" xmlns:wpg="http://schemas.microsoft.com/office/word/2010/wordprocessingGroup" xmlns:wpi="http://schemas.microsoft.com/office/word/2010/wordprocessingInk" xmlns:wne="http://schemas.microsoft.com/office/word/2006/wordml" xmlns:wps="http://schemas.microsoft.com/office/word/2010/wordprocessingShape" mc:Ignorable="w14 w15 w16se wp14">
   <w:endnote w:type="separator" w:id="-1">
     <w:p>
       <w:pPr>
@@ -10823,7 +11085,7 @@
 </file>
 
 <file path=word/footer1.xml><?xml version="1.0" encoding="utf-8"?>
-<w:ftr xmlns:wpc="http://schemas.microsoft.com/office/word/2010/wordprocessingCanvas" xmlns:cx="http://schemas.microsoft.com/office/drawing/2014/chartex" xmlns:cx1="http://schemas.microsoft.com/office/drawing/2015/9/8/chartex" xmlns:cx2="http://schemas.microsoft.com/office/drawing/2015/10/21/chartex" xmlns:cx3="http://schemas.microsoft.com/office/drawing/2016/5/9/chartex" xmlns:cx4="http://schemas.microsoft.com/office/drawing/2016/5/10/chartex" xmlns:cx5="http://schemas.microsoft.com/office/drawing/2016/5/11/chartex" xmlns:cx6="http://schemas.microsoft.com/office/drawing/2016/5/12/chartex" xmlns:cx7="http://schemas.microsoft.com/office/drawing/2016/5/13/chartex" xmlns:cx8="http://schemas.microsoft.com/office/drawing/2016/5/14/chartex" xmlns:mc="http://schemas.openxmlformats.org/markup-compatibility/2006" xmlns:aink="http://schemas.microsoft.com/office/drawing/2016/ink" xmlns:am3d="http://schemas.microsoft.com/office/drawing/2017/model3d" xmlns:o="urn:schemas-microsoft-com:office:office" xmlns:r="http://schemas.openxmlformats.org/officeDocument/2006/relationships" xmlns:m="http://schemas.openxmlformats.org/officeDocument/2006/math" xmlns:v="urn:schemas-microsoft-com:vml" xmlns:wp14="http://schemas.microsoft.com/office/word/2010/wordprocessingDrawing" xmlns:wp="http://schemas.openxmlformats.org/drawingml/2006/wordprocessingDrawing" xmlns:w10="urn:schemas-microsoft-com:office:word" xmlns:w="http://schemas.openxmlformats.org/wordprocessingml/2006/main" xmlns:w14="http://schemas.microsoft.com/office/word/2010/wordml" xmlns:w15="http://schemas.microsoft.com/office/word/2012/wordml" xmlns:w16cid="http://schemas.microsoft.com/office/word/2016/wordml/cid" xmlns:w16se="http://schemas.microsoft.com/office/word/2015/wordml/symex" xmlns:wpg="http://schemas.microsoft.com/office/word/2010/wordprocessingGroup" xmlns:wpi="http://schemas.microsoft.com/office/word/2010/wordprocessingInk" xmlns:wne="http://schemas.microsoft.com/office/word/2006/wordml" xmlns:wps="http://schemas.microsoft.com/office/word/2010/wordprocessingShape" mc:Ignorable="w14 w15 w16se w16cid wp14">
+<w:ftr xmlns:wpc="http://schemas.microsoft.com/office/word/2010/wordprocessingCanvas" xmlns:cx="http://schemas.microsoft.com/office/drawing/2014/chartex" xmlns:cx1="http://schemas.microsoft.com/office/drawing/2015/9/8/chartex" xmlns:mc="http://schemas.openxmlformats.org/markup-compatibility/2006" xmlns:o="urn:schemas-microsoft-com:office:office" xmlns:r="http://schemas.openxmlformats.org/officeDocument/2006/relationships" xmlns:m="http://schemas.openxmlformats.org/officeDocument/2006/math" xmlns:v="urn:schemas-microsoft-com:vml" xmlns:wp14="http://schemas.microsoft.com/office/word/2010/wordprocessingDrawing" xmlns:wp="http://schemas.openxmlformats.org/drawingml/2006/wordprocessingDrawing" xmlns:w10="urn:schemas-microsoft-com:office:word" xmlns:w="http://schemas.openxmlformats.org/wordprocessingml/2006/main" xmlns:w14="http://schemas.microsoft.com/office/word/2010/wordml" xmlns:w15="http://schemas.microsoft.com/office/word/2012/wordml" xmlns:w16se="http://schemas.microsoft.com/office/word/2015/wordml/symex" xmlns:wpg="http://schemas.microsoft.com/office/word/2010/wordprocessingGroup" xmlns:wpi="http://schemas.microsoft.com/office/word/2010/wordprocessingInk" xmlns:wne="http://schemas.microsoft.com/office/word/2006/wordml" xmlns:wps="http://schemas.microsoft.com/office/word/2010/wordprocessingShape" mc:Ignorable="w14 w15 w16se wp14">
   <w:sdt>
     <w:sdtPr>
       <w:id w:val="-285735383"/>
@@ -10865,7 +11127,7 @@
             <w:bCs/>
             <w:noProof/>
           </w:rPr>
-          <w:t>6</w:t>
+          <w:t>14</w:t>
         </w:r>
         <w:r>
           <w:rPr>
@@ -10901,7 +11163,7 @@
 </file>
 
 <file path=word/footnotes.xml><?xml version="1.0" encoding="utf-8"?>
-<w:footnotes xmlns:wpc="http://schemas.microsoft.com/office/word/2010/wordprocessingCanvas" xmlns:cx="http://schemas.microsoft.com/office/drawing/2014/chartex" xmlns:cx1="http://schemas.microsoft.com/office/drawing/2015/9/8/chartex" xmlns:cx2="http://schemas.microsoft.com/office/drawing/2015/10/21/chartex" xmlns:cx3="http://schemas.microsoft.com/office/drawing/2016/5/9/chartex" xmlns:cx4="http://schemas.microsoft.com/office/drawing/2016/5/10/chartex" xmlns:cx5="http://schemas.microsoft.com/office/drawing/2016/5/11/chartex" xmlns:cx6="http://schemas.microsoft.com/office/drawing/2016/5/12/chartex" xmlns:cx7="http://schemas.microsoft.com/office/drawing/2016/5/13/chartex" xmlns:cx8="http://schemas.microsoft.com/office/drawing/2016/5/14/chartex" xmlns:mc="http://schemas.openxmlformats.org/markup-compatibility/2006" xmlns:aink="http://schemas.microsoft.com/office/drawing/2016/ink" xmlns:am3d="http://schemas.microsoft.com/office/drawing/2017/model3d" xmlns:o="urn:schemas-microsoft-com:office:office" xmlns:r="http://schemas.openxmlformats.org/officeDocument/2006/relationships" xmlns:m="http://schemas.openxmlformats.org/officeDocument/2006/math" xmlns:v="urn:schemas-microsoft-com:vml" xmlns:wp14="http://schemas.microsoft.com/office/word/2010/wordprocessingDrawing" xmlns:wp="http://schemas.openxmlformats.org/drawingml/2006/wordprocessingDrawing" xmlns:w10="urn:schemas-microsoft-com:office:word" xmlns:w="http://schemas.openxmlformats.org/wordprocessingml/2006/main" xmlns:w14="http://schemas.microsoft.com/office/word/2010/wordml" xmlns:w15="http://schemas.microsoft.com/office/word/2012/wordml" xmlns:w16cid="http://schemas.microsoft.com/office/word/2016/wordml/cid" xmlns:w16se="http://schemas.microsoft.com/office/word/2015/wordml/symex" xmlns:wpg="http://schemas.microsoft.com/office/word/2010/wordprocessingGroup" xmlns:wpi="http://schemas.microsoft.com/office/word/2010/wordprocessingInk" xmlns:wne="http://schemas.microsoft.com/office/word/2006/wordml" xmlns:wps="http://schemas.microsoft.com/office/word/2010/wordprocessingShape" mc:Ignorable="w14 w15 w16se w16cid wp14">
+<w:footnotes xmlns:wpc="http://schemas.microsoft.com/office/word/2010/wordprocessingCanvas" xmlns:cx="http://schemas.microsoft.com/office/drawing/2014/chartex" xmlns:cx1="http://schemas.microsoft.com/office/drawing/2015/9/8/chartex" xmlns:mc="http://schemas.openxmlformats.org/markup-compatibility/2006" xmlns:o="urn:schemas-microsoft-com:office:office" xmlns:r="http://schemas.openxmlformats.org/officeDocument/2006/relationships" xmlns:m="http://schemas.openxmlformats.org/officeDocument/2006/math" xmlns:v="urn:schemas-microsoft-com:vml" xmlns:wp14="http://schemas.microsoft.com/office/word/2010/wordprocessingDrawing" xmlns:wp="http://schemas.openxmlformats.org/drawingml/2006/wordprocessingDrawing" xmlns:w10="urn:schemas-microsoft-com:office:word" xmlns:w="http://schemas.openxmlformats.org/wordprocessingml/2006/main" xmlns:w14="http://schemas.microsoft.com/office/word/2010/wordml" xmlns:w15="http://schemas.microsoft.com/office/word/2012/wordml" xmlns:w16se="http://schemas.microsoft.com/office/word/2015/wordml/symex" xmlns:wpg="http://schemas.microsoft.com/office/word/2010/wordprocessingGroup" xmlns:wpi="http://schemas.microsoft.com/office/word/2010/wordprocessingInk" xmlns:wne="http://schemas.microsoft.com/office/word/2006/wordml" xmlns:wps="http://schemas.microsoft.com/office/word/2010/wordprocessingShape" mc:Ignorable="w14 w15 w16se wp14">
   <w:footnote w:type="separator" w:id="-1">
     <w:p>
       <w:pPr>
@@ -10926,7 +11188,7 @@
 </file>
 
 <file path=word/header1.xml><?xml version="1.0" encoding="utf-8"?>
-<w:hdr xmlns:wpc="http://schemas.microsoft.com/office/word/2010/wordprocessingCanvas" xmlns:cx="http://schemas.microsoft.com/office/drawing/2014/chartex" xmlns:cx1="http://schemas.microsoft.com/office/drawing/2015/9/8/chartex" xmlns:cx2="http://schemas.microsoft.com/office/drawing/2015/10/21/chartex" xmlns:cx3="http://schemas.microsoft.com/office/drawing/2016/5/9/chartex" xmlns:cx4="http://schemas.microsoft.com/office/drawing/2016/5/10/chartex" xmlns:cx5="http://schemas.microsoft.com/office/drawing/2016/5/11/chartex" xmlns:cx6="http://schemas.microsoft.com/office/drawing/2016/5/12/chartex" xmlns:cx7="http://schemas.microsoft.com/office/drawing/2016/5/13/chartex" xmlns:cx8="http://schemas.microsoft.com/office/drawing/2016/5/14/chartex" xmlns:mc="http://schemas.openxmlformats.org/markup-compatibility/2006" xmlns:aink="http://schemas.microsoft.com/office/drawing/2016/ink" xmlns:am3d="http://schemas.microsoft.com/office/drawing/2017/model3d" xmlns:o="urn:schemas-microsoft-com:office:office" xmlns:r="http://schemas.openxmlformats.org/officeDocument/2006/relationships" xmlns:m="http://schemas.openxmlformats.org/officeDocument/2006/math" xmlns:v="urn:schemas-microsoft-com:vml" xmlns:wp14="http://schemas.microsoft.com/office/word/2010/wordprocessingDrawing" xmlns:wp="http://schemas.openxmlformats.org/drawingml/2006/wordprocessingDrawing" xmlns:w10="urn:schemas-microsoft-com:office:word" xmlns:w="http://schemas.openxmlformats.org/wordprocessingml/2006/main" xmlns:w14="http://schemas.microsoft.com/office/word/2010/wordml" xmlns:w15="http://schemas.microsoft.com/office/word/2012/wordml" xmlns:w16cid="http://schemas.microsoft.com/office/word/2016/wordml/cid" xmlns:w16se="http://schemas.microsoft.com/office/word/2015/wordml/symex" xmlns:wpg="http://schemas.microsoft.com/office/word/2010/wordprocessingGroup" xmlns:wpi="http://schemas.microsoft.com/office/word/2010/wordprocessingInk" xmlns:wne="http://schemas.microsoft.com/office/word/2006/wordml" xmlns:wps="http://schemas.microsoft.com/office/word/2010/wordprocessingShape" mc:Ignorable="w14 w15 w16se w16cid wp14">
+<w:hdr xmlns:wpc="http://schemas.microsoft.com/office/word/2010/wordprocessingCanvas" xmlns:cx="http://schemas.microsoft.com/office/drawing/2014/chartex" xmlns:cx1="http://schemas.microsoft.com/office/drawing/2015/9/8/chartex" xmlns:mc="http://schemas.openxmlformats.org/markup-compatibility/2006" xmlns:o="urn:schemas-microsoft-com:office:office" xmlns:r="http://schemas.openxmlformats.org/officeDocument/2006/relationships" xmlns:m="http://schemas.openxmlformats.org/officeDocument/2006/math" xmlns:v="urn:schemas-microsoft-com:vml" xmlns:wp14="http://schemas.microsoft.com/office/word/2010/wordprocessingDrawing" xmlns:wp="http://schemas.openxmlformats.org/drawingml/2006/wordprocessingDrawing" xmlns:w10="urn:schemas-microsoft-com:office:word" xmlns:w="http://schemas.openxmlformats.org/wordprocessingml/2006/main" xmlns:w14="http://schemas.microsoft.com/office/word/2010/wordml" xmlns:w15="http://schemas.microsoft.com/office/word/2012/wordml" xmlns:w16se="http://schemas.microsoft.com/office/word/2015/wordml/symex" xmlns:wpg="http://schemas.microsoft.com/office/word/2010/wordprocessingGroup" xmlns:wpi="http://schemas.microsoft.com/office/word/2010/wordprocessingInk" xmlns:wne="http://schemas.microsoft.com/office/word/2006/wordml" xmlns:wps="http://schemas.microsoft.com/office/word/2010/wordprocessingShape" mc:Ignorable="w14 w15 w16se wp14">
   <w:p>
     <w:pPr>
       <w:pStyle w:val="Header"/>
@@ -10939,7 +11201,7 @@
 </file>
 
 <file path=word/numbering.xml><?xml version="1.0" encoding="utf-8"?>
-<w:numbering xmlns:wpc="http://schemas.microsoft.com/office/word/2010/wordprocessingCanvas" xmlns:cx="http://schemas.microsoft.com/office/drawing/2014/chartex" xmlns:cx1="http://schemas.microsoft.com/office/drawing/2015/9/8/chartex" xmlns:cx2="http://schemas.microsoft.com/office/drawing/2015/10/21/chartex" xmlns:cx3="http://schemas.microsoft.com/office/drawing/2016/5/9/chartex" xmlns:cx4="http://schemas.microsoft.com/office/drawing/2016/5/10/chartex" xmlns:cx5="http://schemas.microsoft.com/office/drawing/2016/5/11/chartex" xmlns:cx6="http://schemas.microsoft.com/office/drawing/2016/5/12/chartex" xmlns:cx7="http://schemas.microsoft.com/office/drawing/2016/5/13/chartex" xmlns:cx8="http://schemas.microsoft.com/office/drawing/2016/5/14/chartex" xmlns:mc="http://schemas.openxmlformats.org/markup-compatibility/2006" xmlns:aink="http://schemas.microsoft.com/office/drawing/2016/ink" xmlns:am3d="http://schemas.microsoft.com/office/drawing/2017/model3d" xmlns:o="urn:schemas-microsoft-com:office:office" xmlns:r="http://schemas.openxmlformats.org/officeDocument/2006/relationships" xmlns:m="http://schemas.openxmlformats.org/officeDocument/2006/math" xmlns:v="urn:schemas-microsoft-com:vml" xmlns:wp14="http://schemas.microsoft.com/office/word/2010/wordprocessingDrawing" xmlns:wp="http://schemas.openxmlformats.org/drawingml/2006/wordprocessingDrawing" xmlns:w10="urn:schemas-microsoft-com:office:word" xmlns:w="http://schemas.openxmlformats.org/wordprocessingml/2006/main" xmlns:w14="http://schemas.microsoft.com/office/word/2010/wordml" xmlns:w15="http://schemas.microsoft.com/office/word/2012/wordml" xmlns:w16cid="http://schemas.microsoft.com/office/word/2016/wordml/cid" xmlns:w16se="http://schemas.microsoft.com/office/word/2015/wordml/symex" xmlns:wpg="http://schemas.microsoft.com/office/word/2010/wordprocessingGroup" xmlns:wpi="http://schemas.microsoft.com/office/word/2010/wordprocessingInk" xmlns:wne="http://schemas.microsoft.com/office/word/2006/wordml" xmlns:wps="http://schemas.microsoft.com/office/word/2010/wordprocessingShape" mc:Ignorable="w14 w15 w16se w16cid wp14">
+<w:numbering xmlns:wpc="http://schemas.microsoft.com/office/word/2010/wordprocessingCanvas" xmlns:cx="http://schemas.microsoft.com/office/drawing/2014/chartex" xmlns:cx1="http://schemas.microsoft.com/office/drawing/2015/9/8/chartex" xmlns:mc="http://schemas.openxmlformats.org/markup-compatibility/2006" xmlns:o="urn:schemas-microsoft-com:office:office" xmlns:r="http://schemas.openxmlformats.org/officeDocument/2006/relationships" xmlns:m="http://schemas.openxmlformats.org/officeDocument/2006/math" xmlns:v="urn:schemas-microsoft-com:vml" xmlns:wp14="http://schemas.microsoft.com/office/word/2010/wordprocessingDrawing" xmlns:wp="http://schemas.openxmlformats.org/drawingml/2006/wordprocessingDrawing" xmlns:w10="urn:schemas-microsoft-com:office:word" xmlns:w="http://schemas.openxmlformats.org/wordprocessingml/2006/main" xmlns:w14="http://schemas.microsoft.com/office/word/2010/wordml" xmlns:w15="http://schemas.microsoft.com/office/word/2012/wordml" xmlns:w16se="http://schemas.microsoft.com/office/word/2015/wordml/symex" xmlns:wpg="http://schemas.microsoft.com/office/word/2010/wordprocessingGroup" xmlns:wpi="http://schemas.microsoft.com/office/word/2010/wordprocessingInk" xmlns:wne="http://schemas.microsoft.com/office/word/2006/wordml" xmlns:wps="http://schemas.microsoft.com/office/word/2010/wordprocessingShape" mc:Ignorable="w14 w15 w16se wp14">
   <w:abstractNum w:abstractNumId="0" w15:restartNumberingAfterBreak="0">
     <w:nsid w:val="08611DAA"/>
     <w:multiLevelType w:val="hybridMultilevel"/>
@@ -13456,7 +13718,7 @@
 </file>
 
 <file path=word/people.xml><?xml version="1.0" encoding="utf-8"?>
-<w15:people xmlns:wpc="http://schemas.microsoft.com/office/word/2010/wordprocessingCanvas" xmlns:cx="http://schemas.microsoft.com/office/drawing/2014/chartex" xmlns:cx1="http://schemas.microsoft.com/office/drawing/2015/9/8/chartex" xmlns:cx2="http://schemas.microsoft.com/office/drawing/2015/10/21/chartex" xmlns:cx3="http://schemas.microsoft.com/office/drawing/2016/5/9/chartex" xmlns:cx4="http://schemas.microsoft.com/office/drawing/2016/5/10/chartex" xmlns:cx5="http://schemas.microsoft.com/office/drawing/2016/5/11/chartex" xmlns:cx6="http://schemas.microsoft.com/office/drawing/2016/5/12/chartex" xmlns:cx7="http://schemas.microsoft.com/office/drawing/2016/5/13/chartex" xmlns:cx8="http://schemas.microsoft.com/office/drawing/2016/5/14/chartex" xmlns:mc="http://schemas.openxmlformats.org/markup-compatibility/2006" xmlns:aink="http://schemas.microsoft.com/office/drawing/2016/ink" xmlns:am3d="http://schemas.microsoft.com/office/drawing/2017/model3d" xmlns:o="urn:schemas-microsoft-com:office:office" xmlns:r="http://schemas.openxmlformats.org/officeDocument/2006/relationships" xmlns:m="http://schemas.openxmlformats.org/officeDocument/2006/math" xmlns:v="urn:schemas-microsoft-com:vml" xmlns:wp14="http://schemas.microsoft.com/office/word/2010/wordprocessingDrawing" xmlns:wp="http://schemas.openxmlformats.org/drawingml/2006/wordprocessingDrawing" xmlns:w10="urn:schemas-microsoft-com:office:word" xmlns:w="http://schemas.openxmlformats.org/wordprocessingml/2006/main" xmlns:w14="http://schemas.microsoft.com/office/word/2010/wordml" xmlns:w15="http://schemas.microsoft.com/office/word/2012/wordml" xmlns:w16cid="http://schemas.microsoft.com/office/word/2016/wordml/cid" xmlns:w16se="http://schemas.microsoft.com/office/word/2015/wordml/symex" xmlns:wpg="http://schemas.microsoft.com/office/word/2010/wordprocessingGroup" xmlns:wpi="http://schemas.microsoft.com/office/word/2010/wordprocessingInk" xmlns:wne="http://schemas.microsoft.com/office/word/2006/wordml" xmlns:wps="http://schemas.microsoft.com/office/word/2010/wordprocessingShape" mc:Ignorable="w14 w15 w16se w16cid wp14">
+<w15:people xmlns:wpc="http://schemas.microsoft.com/office/word/2010/wordprocessingCanvas" xmlns:cx="http://schemas.microsoft.com/office/drawing/2014/chartex" xmlns:cx1="http://schemas.microsoft.com/office/drawing/2015/9/8/chartex" xmlns:mc="http://schemas.openxmlformats.org/markup-compatibility/2006" xmlns:o="urn:schemas-microsoft-com:office:office" xmlns:r="http://schemas.openxmlformats.org/officeDocument/2006/relationships" xmlns:m="http://schemas.openxmlformats.org/officeDocument/2006/math" xmlns:v="urn:schemas-microsoft-com:vml" xmlns:wp14="http://schemas.microsoft.com/office/word/2010/wordprocessingDrawing" xmlns:wp="http://schemas.openxmlformats.org/drawingml/2006/wordprocessingDrawing" xmlns:w10="urn:schemas-microsoft-com:office:word" xmlns:w="http://schemas.openxmlformats.org/wordprocessingml/2006/main" xmlns:w14="http://schemas.microsoft.com/office/word/2010/wordml" xmlns:w15="http://schemas.microsoft.com/office/word/2012/wordml" xmlns:w16se="http://schemas.microsoft.com/office/word/2015/wordml/symex" xmlns:wpg="http://schemas.microsoft.com/office/word/2010/wordprocessingGroup" xmlns:wpi="http://schemas.microsoft.com/office/word/2010/wordprocessingInk" xmlns:wne="http://schemas.microsoft.com/office/word/2006/wordml" xmlns:wps="http://schemas.microsoft.com/office/word/2010/wordprocessingShape" mc:Ignorable="w14 w15 w16se wp14">
   <w15:person w15:author="Mayhew, Rebecca">
     <w15:presenceInfo w15:providerId="None" w15:userId="Mayhew, Rebecca"/>
   </w15:person>
@@ -13464,7 +13726,7 @@
 </file>
 
 <file path=word/styles.xml><?xml version="1.0" encoding="utf-8"?>
-<w:styles xmlns:mc="http://schemas.openxmlformats.org/markup-compatibility/2006" xmlns:r="http://schemas.openxmlformats.org/officeDocument/2006/relationships" xmlns:w="http://schemas.openxmlformats.org/wordprocessingml/2006/main" xmlns:w14="http://schemas.microsoft.com/office/word/2010/wordml" xmlns:w15="http://schemas.microsoft.com/office/word/2012/wordml" xmlns:w16cid="http://schemas.microsoft.com/office/word/2016/wordml/cid" xmlns:w16se="http://schemas.microsoft.com/office/word/2015/wordml/symex" mc:Ignorable="w14 w15 w16se w16cid">
+<w:styles xmlns:mc="http://schemas.openxmlformats.org/markup-compatibility/2006" xmlns:r="http://schemas.openxmlformats.org/officeDocument/2006/relationships" xmlns:w="http://schemas.openxmlformats.org/wordprocessingml/2006/main" xmlns:w14="http://schemas.microsoft.com/office/word/2010/wordml" xmlns:w15="http://schemas.microsoft.com/office/word/2012/wordml" xmlns:w16se="http://schemas.microsoft.com/office/word/2015/wordml/symex" mc:Ignorable="w14 w15 w16se">
   <w:docDefaults>
     <w:rPrDefault>
       <w:rPr>
@@ -13480,7 +13742,7 @@
       </w:pPr>
     </w:pPrDefault>
   </w:docDefaults>
-  <w:latentStyles w:defLockedState="0" w:defUIPriority="99" w:defSemiHidden="0" w:defUnhideWhenUsed="0" w:defQFormat="0" w:count="376">
+  <w:latentStyles w:defLockedState="0" w:defUIPriority="99" w:defSemiHidden="0" w:defUnhideWhenUsed="0" w:defQFormat="0" w:count="371">
     <w:lsdException w:name="Normal" w:uiPriority="0" w:qFormat="1"/>
     <w:lsdException w:name="heading 1" w:uiPriority="9" w:qFormat="1"/>
     <w:lsdException w:name="heading 2" w:semiHidden="1" w:uiPriority="9" w:unhideWhenUsed="1" w:qFormat="1"/>
@@ -13852,11 +14114,6 @@
     <w:lsdException w:name="List Table 5 Dark Accent 6" w:uiPriority="50"/>
     <w:lsdException w:name="List Table 6 Colorful Accent 6" w:uiPriority="51"/>
     <w:lsdException w:name="List Table 7 Colorful Accent 6" w:uiPriority="52"/>
-    <w:lsdException w:name="Mention" w:semiHidden="1" w:unhideWhenUsed="1"/>
-    <w:lsdException w:name="Smart Hyperlink" w:semiHidden="1" w:unhideWhenUsed="1"/>
-    <w:lsdException w:name="Hashtag" w:semiHidden="1" w:unhideWhenUsed="1"/>
-    <w:lsdException w:name="Unresolved Mention" w:semiHidden="1" w:unhideWhenUsed="1"/>
-    <w:lsdException w:name="Smart Link" w:semiHidden="1" w:unhideWhenUsed="1"/>
   </w:latentStyles>
   <w:style w:type="paragraph" w:default="1" w:styleId="Normal">
     <w:name w:val="Normal"/>
@@ -14316,7 +14573,7 @@
       <w:szCs w:val="18"/>
     </w:rPr>
   </w:style>
-  <w:style w:type="character" w:styleId="UnresolvedMention">
+  <w:style w:type="character" w:customStyle="1" w:styleId="UnresolvedMention">
     <w:name w:val="Unresolved Mention"/>
     <w:basedOn w:val="DefaultParagraphFont"/>
     <w:uiPriority w:val="99"/>
@@ -14865,7 +15122,7 @@
 </file>
 
 <file path=customXml/itemProps1.xml><?xml version="1.0" encoding="utf-8"?>
-<ds:datastoreItem xmlns:ds="http://schemas.openxmlformats.org/officeDocument/2006/customXml" ds:itemID="{91F62C9F-03B9-4B14-B97F-CF0BEDF03088}">
+<ds:datastoreItem xmlns:ds="http://schemas.openxmlformats.org/officeDocument/2006/customXml" ds:itemID="{985F0015-954E-4800-996E-57B5802698F8}">
   <ds:schemaRefs>
     <ds:schemaRef ds:uri="http://schemas.openxmlformats.org/officeDocument/2006/bibliography"/>
   </ds:schemaRefs>

</xml_diff>

<commit_message>
flowchart and other stuff
</commit_message>
<xml_diff>
--- a/MCDONALDBradley_Draft_Dissertation006.docx
+++ b/MCDONALDBradley_Draft_Dissertation006.docx
@@ -14,6 +14,7 @@
           <w:docPartUnique/>
         </w:docPartObj>
       </w:sdtPr>
+      <w:sdtEndPr/>
       <w:sdtContent>
         <w:p>
           <w:pPr>
@@ -154,6 +155,7 @@
                                       <w:calendar w:val="gregorian"/>
                                     </w:date>
                                   </w:sdtPr>
+                                  <w:sdtEndPr/>
                                   <w:sdtContent>
                                     <w:p>
                                       <w:pPr>
@@ -3467,6 +3469,7 @@
                                 <w:calendar w:val="gregorian"/>
                               </w:date>
                             </w:sdtPr>
+                            <w:sdtEndPr/>
                             <w:sdtContent>
                               <w:p>
                                 <w:pPr>
@@ -3677,6 +3680,7 @@
                                     <w:dataBinding w:prefixMappings="xmlns:ns0='http://purl.org/dc/elements/1.1/' xmlns:ns1='http://schemas.openxmlformats.org/package/2006/metadata/core-properties' " w:xpath="/ns1:coreProperties[1]/ns0:title[1]" w:storeItemID="{6C3C8BC8-F283-45AE-878A-BAB7291924A1}"/>
                                     <w:text/>
                                   </w:sdtPr>
+                                  <w:sdtEndPr/>
                                   <w:sdtContent>
                                     <w:r>
                                       <w:rPr>
@@ -3735,6 +3739,7 @@
                                     <w:dataBinding w:prefixMappings="xmlns:ns0='http://purl.org/dc/elements/1.1/' xmlns:ns1='http://schemas.openxmlformats.org/package/2006/metadata/core-properties' " w:xpath="/ns1:coreProperties[1]/ns0:subject[1]" w:storeItemID="{6C3C8BC8-F283-45AE-878A-BAB7291924A1}"/>
                                     <w:text/>
                                   </w:sdtPr>
+                                  <w:sdtEndPr/>
                                   <w:sdtContent>
                                     <w:r>
                                       <w:rPr>
@@ -3850,6 +3855,7 @@
                               <w:dataBinding w:prefixMappings="xmlns:ns0='http://purl.org/dc/elements/1.1/' xmlns:ns1='http://schemas.openxmlformats.org/package/2006/metadata/core-properties' " w:xpath="/ns1:coreProperties[1]/ns0:title[1]" w:storeItemID="{6C3C8BC8-F283-45AE-878A-BAB7291924A1}"/>
                               <w:text/>
                             </w:sdtPr>
+                            <w:sdtEndPr/>
                             <w:sdtContent>
                               <w:r>
                                 <w:rPr>
@@ -3908,6 +3914,7 @@
                               <w:dataBinding w:prefixMappings="xmlns:ns0='http://purl.org/dc/elements/1.1/' xmlns:ns1='http://schemas.openxmlformats.org/package/2006/metadata/core-properties' " w:xpath="/ns1:coreProperties[1]/ns0:subject[1]" w:storeItemID="{6C3C8BC8-F283-45AE-878A-BAB7291924A1}"/>
                               <w:text/>
                             </w:sdtPr>
+                            <w:sdtEndPr/>
                             <w:sdtContent>
                               <w:r>
                                 <w:rPr>
@@ -4059,6 +4066,7 @@
                                     <w:dataBinding w:prefixMappings="xmlns:ns0='http://purl.org/dc/elements/1.1/' xmlns:ns1='http://schemas.openxmlformats.org/package/2006/metadata/core-properties' " w:xpath="/ns1:coreProperties[1]/ns0:creator[1]" w:storeItemID="{6C3C8BC8-F283-45AE-878A-BAB7291924A1}"/>
                                     <w:text/>
                                   </w:sdtPr>
+                                  <w:sdtEndPr/>
                                   <w:sdtContent>
                                     <w:r>
                                       <w:rPr>
@@ -4095,6 +4103,7 @@
                                     <w:dataBinding w:prefixMappings="xmlns:ns0='http://schemas.openxmlformats.org/officeDocument/2006/extended-properties' " w:xpath="/ns0:Properties[1]/ns0:Company[1]" w:storeItemID="{6668398D-A668-4E3E-A5EB-62B293D839F1}"/>
                                     <w:text/>
                                   </w:sdtPr>
+                                  <w:sdtEndPr/>
                                   <w:sdtContent>
                                     <w:r>
                                       <w:rPr>
@@ -4164,6 +4173,7 @@
                               <w:dataBinding w:prefixMappings="xmlns:ns0='http://purl.org/dc/elements/1.1/' xmlns:ns1='http://schemas.openxmlformats.org/package/2006/metadata/core-properties' " w:xpath="/ns1:coreProperties[1]/ns0:creator[1]" w:storeItemID="{6C3C8BC8-F283-45AE-878A-BAB7291924A1}"/>
                               <w:text/>
                             </w:sdtPr>
+                            <w:sdtEndPr/>
                             <w:sdtContent>
                               <w:r>
                                 <w:rPr>
@@ -4200,6 +4210,7 @@
                               <w:dataBinding w:prefixMappings="xmlns:ns0='http://schemas.openxmlformats.org/officeDocument/2006/extended-properties' " w:xpath="/ns0:Properties[1]/ns0:Company[1]" w:storeItemID="{6668398D-A668-4E3E-A5EB-62B293D839F1}"/>
                               <w:text/>
                             </w:sdtPr>
+                            <w:sdtEndPr/>
                             <w:sdtContent>
                               <w:r>
                                 <w:rPr>
@@ -4870,16 +4881,7 @@
                 <w:rStyle w:val="Hyperlink"/>
                 <w:noProof/>
               </w:rPr>
-              <w:t>3.1 A Designer Creating Tech</w:t>
-            </w:r>
-            <w:bookmarkStart w:id="0" w:name="_GoBack"/>
-            <w:bookmarkEnd w:id="0"/>
-            <w:r>
-              <w:rPr>
-                <w:rStyle w:val="Hyperlink"/>
-                <w:noProof/>
-              </w:rPr>
-              <w:t>nical Art tools</w:t>
+              <w:t>3.1 A Designer Creating Technical Art tools</w:t>
             </w:r>
             <w:r>
               <w:rPr>
@@ -6043,7 +6045,7 @@
           <w:u w:val="single"/>
         </w:rPr>
       </w:pPr>
-      <w:bookmarkStart w:id="1" w:name="_Toc7681049"/>
+      <w:bookmarkStart w:id="0" w:name="_Toc7681049"/>
       <w:r>
         <w:rPr>
           <w:u w:val="single"/>
@@ -6056,7 +6058,7 @@
         </w:rPr>
         <w:t xml:space="preserve"> (Do Last)</w:t>
       </w:r>
-      <w:bookmarkEnd w:id="1"/>
+      <w:bookmarkEnd w:id="0"/>
     </w:p>
     <w:p>
       <w:r>
@@ -6081,7 +6083,7 @@
           <w:u w:val="single"/>
         </w:rPr>
       </w:pPr>
-      <w:bookmarkStart w:id="2" w:name="_Toc7681050"/>
+      <w:bookmarkStart w:id="1" w:name="_Toc7681050"/>
       <w:r>
         <w:rPr>
           <w:u w:val="single"/>
@@ -6094,29 +6096,29 @@
         </w:rPr>
         <w:t>Background</w:t>
       </w:r>
+      <w:bookmarkEnd w:id="1"/>
+    </w:p>
+    <w:p>
+      <w:r>
+        <w:t>The Team, for this module, created a 3D platforming game. The game was based on a bi-pedal Koala, who has to rescue his friends throughout a variety of worlds by utilising a variety of mechanics. The title of this game was Koala Rama.</w:t>
+      </w:r>
+    </w:p>
+    <w:p/>
+    <w:p>
+      <w:pPr>
+        <w:pStyle w:val="Heading2"/>
+      </w:pPr>
+      <w:bookmarkStart w:id="2" w:name="_Toc7681051"/>
+      <w:r>
+        <w:t xml:space="preserve">1.1 </w:t>
+      </w:r>
+      <w:r>
+        <w:t>Aims of the project</w:t>
+      </w:r>
+      <w:r>
+        <w:t>.</w:t>
+      </w:r>
       <w:bookmarkEnd w:id="2"/>
-    </w:p>
-    <w:p>
-      <w:r>
-        <w:t>The Team, for this module, created a 3D platforming game. The game was based on a bi-pedal Koala, who has to rescue his friends throughout a variety of worlds by utilising a variety of mechanics. The title of this game was Koala Rama.</w:t>
-      </w:r>
-    </w:p>
-    <w:p/>
-    <w:p>
-      <w:pPr>
-        <w:pStyle w:val="Heading2"/>
-      </w:pPr>
-      <w:bookmarkStart w:id="3" w:name="_Toc7681051"/>
-      <w:r>
-        <w:t xml:space="preserve">1.1 </w:t>
-      </w:r>
-      <w:r>
-        <w:t>Aims of the project</w:t>
-      </w:r>
-      <w:r>
-        <w:t>.</w:t>
-      </w:r>
-      <w:bookmarkEnd w:id="3"/>
     </w:p>
     <w:p>
       <w:r>
@@ -6189,6 +6191,7 @@
           <w:id w:val="821858058"/>
           <w:citation/>
         </w:sdtPr>
+        <w:sdtEndPr/>
         <w:sdtContent>
           <w:r>
             <w:fldChar w:fldCharType="begin"/>
@@ -6241,7 +6244,7 @@
       <w:pPr>
         <w:pStyle w:val="Heading2"/>
       </w:pPr>
-      <w:bookmarkStart w:id="4" w:name="_Toc7681052"/>
+      <w:bookmarkStart w:id="3" w:name="_Toc7681052"/>
       <w:r>
         <w:t xml:space="preserve">1.2 </w:t>
       </w:r>
@@ -6251,7 +6254,7 @@
       <w:r>
         <w:t xml:space="preserve"> Composition</w:t>
       </w:r>
-      <w:bookmarkEnd w:id="4"/>
+      <w:bookmarkEnd w:id="3"/>
     </w:p>
     <w:p/>
     <w:p>
@@ -6368,8 +6371,8 @@
       <w:pPr>
         <w:pStyle w:val="Heading2"/>
       </w:pPr>
-      <w:bookmarkStart w:id="5" w:name="_Toc7681053"/>
-      <w:commentRangeStart w:id="6"/>
+      <w:bookmarkStart w:id="4" w:name="_Toc7681053"/>
+      <w:commentRangeStart w:id="5"/>
       <w:r>
         <w:lastRenderedPageBreak/>
         <w:t xml:space="preserve">1.3 </w:t>
@@ -6377,16 +6380,16 @@
       <w:r>
         <w:t>The authors role in the team</w:t>
       </w:r>
-      <w:commentRangeEnd w:id="6"/>
+      <w:commentRangeEnd w:id="5"/>
       <w:r>
         <w:rPr>
           <w:rStyle w:val="CommentReference"/>
           <w:rFonts w:asciiTheme="minorHAnsi" w:eastAsiaTheme="minorHAnsi" w:hAnsiTheme="minorHAnsi" w:cstheme="minorBidi"/>
           <w:color w:val="auto"/>
         </w:rPr>
-        <w:commentReference w:id="6"/>
-      </w:r>
-      <w:bookmarkEnd w:id="5"/>
+        <w:commentReference w:id="5"/>
+      </w:r>
+      <w:bookmarkEnd w:id="4"/>
     </w:p>
     <w:p>
       <w:r>
@@ -6450,7 +6453,7 @@
         </w:rPr>
         <w:t>’</w:t>
       </w:r>
-      <w:commentRangeStart w:id="7"/>
+      <w:commentRangeStart w:id="6"/>
       <w:r>
         <w:rPr>
           <w:highlight w:val="yellow"/>
@@ -6492,12 +6495,12 @@
       <w:r>
         <w:t xml:space="preserve"> where the role would have been more specific. </w:t>
       </w:r>
-      <w:commentRangeEnd w:id="7"/>
+      <w:commentRangeEnd w:id="6"/>
       <w:r>
         <w:rPr>
           <w:rStyle w:val="CommentReference"/>
         </w:rPr>
-        <w:commentReference w:id="7"/>
+        <w:commentReference w:id="6"/>
       </w:r>
       <w:r>
         <w:t>The role of being a generic de</w:t>
@@ -6546,24 +6549,24 @@
       <w:pPr>
         <w:pStyle w:val="Heading2"/>
       </w:pPr>
-      <w:bookmarkStart w:id="8" w:name="_Toc7681054"/>
-      <w:commentRangeStart w:id="9"/>
+      <w:bookmarkStart w:id="7" w:name="_Toc7681054"/>
+      <w:commentRangeStart w:id="8"/>
       <w:r>
         <w:t xml:space="preserve">1.4 </w:t>
       </w:r>
       <w:r>
         <w:t>The state of production from first milestone</w:t>
       </w:r>
-      <w:commentRangeEnd w:id="9"/>
+      <w:commentRangeEnd w:id="8"/>
       <w:r>
         <w:rPr>
           <w:rStyle w:val="CommentReference"/>
           <w:rFonts w:asciiTheme="minorHAnsi" w:eastAsiaTheme="minorHAnsi" w:hAnsiTheme="minorHAnsi" w:cstheme="minorBidi"/>
           <w:color w:val="auto"/>
         </w:rPr>
-        <w:commentReference w:id="9"/>
-      </w:r>
-      <w:bookmarkEnd w:id="8"/>
+        <w:commentReference w:id="8"/>
+      </w:r>
+      <w:bookmarkEnd w:id="7"/>
     </w:p>
     <w:p>
       <w:r>
@@ -6804,7 +6807,7 @@
           <w:sz w:val="32"/>
         </w:rPr>
       </w:pPr>
-      <w:bookmarkStart w:id="10" w:name="_Toc7681055"/>
+      <w:bookmarkStart w:id="9" w:name="_Toc7681055"/>
       <w:r>
         <w:rPr>
           <w:sz w:val="32"/>
@@ -6817,7 +6820,7 @@
         </w:rPr>
         <w:t>Introduction</w:t>
       </w:r>
-      <w:bookmarkEnd w:id="10"/>
+      <w:bookmarkEnd w:id="9"/>
     </w:p>
     <w:p>
       <w:r>
@@ -6877,36 +6880,34 @@
         <w:t>.</w:t>
       </w:r>
     </w:p>
-    <w:p/>
-    <w:p/>
-    <w:p/>
-    <w:p/>
-    <w:p/>
-    <w:p/>
-    <w:p/>
-    <w:p/>
     <w:p>
       <w:pPr>
         <w:pStyle w:val="Heading1"/>
       </w:pPr>
-      <w:bookmarkStart w:id="11" w:name="_Toc7681056"/>
-      <w:commentRangeStart w:id="12"/>
-      <w:r>
+      <w:bookmarkStart w:id="10" w:name="_Toc7681056"/>
+      <w:commentRangeStart w:id="11"/>
+      <w:proofErr w:type="gramStart"/>
+      <w:r>
+        <w:lastRenderedPageBreak/>
         <w:t>3.</w:t>
       </w:r>
       <w:r>
-        <w:t>Technical Art</w:t>
-      </w:r>
-      <w:commentRangeEnd w:id="12"/>
+        <w:t>Technical</w:t>
+      </w:r>
+      <w:proofErr w:type="gramEnd"/>
+      <w:r>
+        <w:t xml:space="preserve"> Art</w:t>
+      </w:r>
+      <w:commentRangeEnd w:id="11"/>
       <w:r>
         <w:rPr>
           <w:rStyle w:val="CommentReference"/>
           <w:rFonts w:asciiTheme="minorHAnsi" w:eastAsiaTheme="minorHAnsi" w:hAnsiTheme="minorHAnsi" w:cstheme="minorBidi"/>
           <w:color w:val="auto"/>
         </w:rPr>
-        <w:commentReference w:id="12"/>
-      </w:r>
-      <w:bookmarkEnd w:id="11"/>
+        <w:commentReference w:id="11"/>
+      </w:r>
+      <w:bookmarkEnd w:id="10"/>
     </w:p>
     <w:p>
       <w:r>
@@ -6928,6 +6929,7 @@
           <w:id w:val="-1802073079"/>
           <w:citation/>
         </w:sdtPr>
+        <w:sdtEndPr/>
         <w:sdtContent>
           <w:r>
             <w:fldChar w:fldCharType="begin"/>
@@ -7046,6 +7048,7 @@
           <w:id w:val="595071971"/>
           <w:citation/>
         </w:sdtPr>
+        <w:sdtEndPr/>
         <w:sdtContent>
           <w:r>
             <w:rPr>
@@ -7137,6 +7140,7 @@
           <w:id w:val="-899742250"/>
           <w:citation/>
         </w:sdtPr>
+        <w:sdtEndPr/>
         <w:sdtContent>
           <w:r>
             <w:rPr>
@@ -7282,6 +7286,7 @@
           <w:id w:val="-1840762569"/>
           <w:citation/>
         </w:sdtPr>
+        <w:sdtEndPr/>
         <w:sdtContent>
           <w:r>
             <w:rPr>
@@ -7317,11 +7322,7 @@
         </w:sdtContent>
       </w:sdt>
       <w:r>
-        <w:t xml:space="preserve"> in </w:t>
-      </w:r>
-      <w:r>
-        <w:lastRenderedPageBreak/>
-        <w:t xml:space="preserve">the Chapter ‘What Skills Does a Game Designer Need?’ she foes onto describe “ In Short, all of them. Almost anything that can be good at can become a useful skill for a game designer”. She then goes to list a number of skills from Anthropology to Visual arts. As the team was mostly designers and were all disciplined in these wide </w:t>
+        <w:t xml:space="preserve"> in the Chapter ‘What Skills Does a Game Designer Need?’ she foes onto describe “ In Short, all of them. Almost anything that can be good at can become a useful skill for a game designer”. She then goes to list a number of skills from Anthropology to Visual arts. As the team was mostly designers and were all disciplined in these wide </w:t>
       </w:r>
       <w:r>
         <w:t>variety</w:t>
@@ -7339,6 +7340,7 @@
           <w:noProof/>
           <w:lang w:val="en-US"/>
         </w:rPr>
+        <w:lastRenderedPageBreak/>
         <w:drawing>
           <wp:anchor distT="0" distB="0" distL="114300" distR="114300" simplePos="0" relativeHeight="251663360" behindDoc="0" locked="0" layoutInCell="1" allowOverlap="1" wp14:anchorId="11612BD6" wp14:editId="2E816FFB">
             <wp:simplePos x="0" y="0"/>
@@ -7796,7 +7798,6 @@
     </w:p>
     <w:p>
       <w:r>
-        <w:lastRenderedPageBreak/>
         <w:t>The green bar seen in figure 1 above, shows the memory usage for the Third Person character. T</w:t>
       </w:r>
       <w:r>
@@ -7858,6 +7859,7 @@
           <w:id w:val="-1265310253"/>
           <w:citation/>
         </w:sdtPr>
+        <w:sdtEndPr/>
         <w:sdtContent>
           <w:r>
             <w:rPr>
@@ -7899,6 +7901,7 @@
         <w:t xml:space="preserve">whom details to </w:t>
       </w:r>
       <w:r>
+        <w:lastRenderedPageBreak/>
         <w:t>‘</w:t>
       </w:r>
       <w:r>
@@ -7956,7 +7959,7 @@
           <w:u w:val="single"/>
         </w:rPr>
       </w:pPr>
-      <w:bookmarkStart w:id="13" w:name="_Toc7681057"/>
+      <w:bookmarkStart w:id="12" w:name="_Toc7681057"/>
       <w:r>
         <w:rPr>
           <w:u w:val="single"/>
@@ -7987,7 +7990,7 @@
         </w:rPr>
         <w:t xml:space="preserve"> tools</w:t>
       </w:r>
-      <w:bookmarkEnd w:id="13"/>
+      <w:bookmarkEnd w:id="12"/>
     </w:p>
     <w:p>
       <w:r>
@@ -8077,8 +8080,8 @@
                                 <w:noProof/>
                               </w:rPr>
                             </w:pPr>
-                            <w:bookmarkStart w:id="14" w:name="_Toc6402518"/>
-                            <w:bookmarkStart w:id="15" w:name="_Toc6577879"/>
+                            <w:bookmarkStart w:id="13" w:name="_Toc6402518"/>
+                            <w:bookmarkStart w:id="14" w:name="_Toc6577879"/>
                             <w:r>
                               <w:t xml:space="preserve">Figure </w:t>
                             </w:r>
@@ -8104,7 +8107,7 @@
                               <w:rPr>
                                 <w:noProof/>
                               </w:rPr>
-                              <w:t>3</w:t>
+                              <w:t>1</w:t>
                             </w:r>
                             <w:r>
                               <w:rPr>
@@ -8115,8 +8118,8 @@
                             <w:r>
                               <w:t>- Moving Platform Tool</w:t>
                             </w:r>
+                            <w:bookmarkEnd w:id="13"/>
                             <w:bookmarkEnd w:id="14"/>
-                            <w:bookmarkEnd w:id="15"/>
                           </w:p>
                         </w:txbxContent>
                       </wps:txbx>
@@ -8144,8 +8147,8 @@
                           <w:noProof/>
                         </w:rPr>
                       </w:pPr>
-                      <w:bookmarkStart w:id="16" w:name="_Toc6402518"/>
-                      <w:bookmarkStart w:id="17" w:name="_Toc6577879"/>
+                      <w:bookmarkStart w:id="15" w:name="_Toc6402518"/>
+                      <w:bookmarkStart w:id="16" w:name="_Toc6577879"/>
                       <w:r>
                         <w:t xml:space="preserve">Figure </w:t>
                       </w:r>
@@ -8171,7 +8174,7 @@
                         <w:rPr>
                           <w:noProof/>
                         </w:rPr>
-                        <w:t>3</w:t>
+                        <w:t>1</w:t>
                       </w:r>
                       <w:r>
                         <w:rPr>
@@ -8182,8 +8185,8 @@
                       <w:r>
                         <w:t>- Moving Platform Tool</w:t>
                       </w:r>
+                      <w:bookmarkEnd w:id="15"/>
                       <w:bookmarkEnd w:id="16"/>
-                      <w:bookmarkEnd w:id="17"/>
                     </w:p>
                   </w:txbxContent>
                 </v:textbox>
@@ -8422,7 +8425,7 @@
       <w:pPr>
         <w:pStyle w:val="Caption"/>
       </w:pPr>
-      <w:bookmarkStart w:id="18" w:name="_Toc6577880"/>
+      <w:bookmarkStart w:id="17" w:name="_Toc6577880"/>
       <w:r>
         <w:t xml:space="preserve">Figure </w:t>
       </w:r>
@@ -8448,7 +8451,7 @@
         <w:rPr>
           <w:noProof/>
         </w:rPr>
-        <w:t>4</w:t>
+        <w:t>2</w:t>
       </w:r>
       <w:r>
         <w:rPr>
@@ -8459,7 +8462,7 @@
       <w:r>
         <w:t>- Fence Tool</w:t>
       </w:r>
-      <w:bookmarkEnd w:id="18"/>
+      <w:bookmarkEnd w:id="17"/>
     </w:p>
     <w:p/>
     <w:p>
@@ -8470,14 +8473,14 @@
           <w:u w:val="single"/>
         </w:rPr>
       </w:pPr>
-      <w:bookmarkStart w:id="19" w:name="_Toc7681058"/>
+      <w:bookmarkStart w:id="18" w:name="_Toc7681058"/>
       <w:r>
         <w:rPr>
           <w:u w:val="single"/>
         </w:rPr>
         <w:t>3.1.1 Brief discussion of relevant literature</w:t>
       </w:r>
-      <w:bookmarkEnd w:id="19"/>
+      <w:bookmarkEnd w:id="18"/>
     </w:p>
     <w:p>
       <w:r>
@@ -8493,7 +8496,7 @@
           <w:u w:val="single"/>
         </w:rPr>
       </w:pPr>
-      <w:bookmarkStart w:id="20" w:name="_Toc7681059"/>
+      <w:bookmarkStart w:id="19" w:name="_Toc7681059"/>
       <w:r>
         <w:rPr>
           <w:u w:val="single"/>
@@ -8506,28 +8509,135 @@
         </w:rPr>
         <w:t>How this work was approached (design etc)</w:t>
       </w:r>
+      <w:bookmarkEnd w:id="19"/>
+    </w:p>
+    <w:p>
+      <w:r>
+        <w:t xml:space="preserve">The work of technical art was not originally planned but rather was needed by the team as the project progressed. The game needed to become more stable as the game become larger, with more dense levels and more levels altogether. Optimisation techniques were researched and implemented as discussed. The tools idea came out with designers complaining of how it was taking several hours to do a single job </w:t>
+      </w:r>
+      <w:r>
+        <w:t>which when using the tool could be done in minutes, tools like the path generator and the fence generator allowed the designer to quickly implement their ideas. This made the designers more adamant to level design, which were tested, with the result</w:t>
+      </w:r>
+      <w:r>
+        <w:t xml:space="preserve">s better levels for the players. This methods is similar to </w:t>
+      </w:r>
+      <w:r>
+        <w:rPr>
+          <w:highlight w:val="yellow"/>
+        </w:rPr>
+        <w:t>Volitions</w:t>
+      </w:r>
+      <w:r>
+        <w:t xml:space="preserve"> workflow of implementation of technical art </w:t>
+      </w:r>
+      <w:r>
+        <w:t xml:space="preserve">which is shown in </w:t>
+      </w:r>
+      <w:r>
+        <w:rPr>
+          <w:highlight w:val="yellow"/>
+        </w:rPr>
+        <w:t xml:space="preserve">Figure </w:t>
+      </w:r>
+      <w:r>
+        <w:rPr>
+          <w:highlight w:val="red"/>
+        </w:rPr>
+        <w:t>3</w:t>
+      </w:r>
+    </w:p>
+    <w:p>
+      <w:pPr>
+        <w:keepNext/>
+      </w:pPr>
+      <w:r>
+        <w:rPr>
+          <w:noProof/>
+          <w:lang w:val="en-US"/>
+        </w:rPr>
+        <w:lastRenderedPageBreak/>
+        <w:drawing>
+          <wp:inline distT="0" distB="0" distL="0" distR="0" wp14:anchorId="4D3FF804" wp14:editId="2A1A7D82">
+            <wp:extent cx="4762500" cy="2800350"/>
+            <wp:effectExtent l="0" t="0" r="0" b="0"/>
+            <wp:docPr id="46" name="Picture 46" descr="F:\Uni Work\3rd_Year\Dissertation\Pictures\techart flowchart.jpg"/>
+            <wp:cNvGraphicFramePr>
+              <a:graphicFrameLocks xmlns:a="http://schemas.openxmlformats.org/drawingml/2006/main" noChangeAspect="1"/>
+            </wp:cNvGraphicFramePr>
+            <a:graphic xmlns:a="http://schemas.openxmlformats.org/drawingml/2006/main">
+              <a:graphicData uri="http://schemas.openxmlformats.org/drawingml/2006/picture">
+                <pic:pic xmlns:pic="http://schemas.openxmlformats.org/drawingml/2006/picture">
+                  <pic:nvPicPr>
+                    <pic:cNvPr id="0" name="Picture 1" descr="F:\Uni Work\3rd_Year\Dissertation\Pictures\techart flowchart.jpg"/>
+                    <pic:cNvPicPr>
+                      <a:picLocks noChangeAspect="1" noChangeArrowheads="1"/>
+                    </pic:cNvPicPr>
+                  </pic:nvPicPr>
+                  <pic:blipFill>
+                    <a:blip r:embed="rId19">
+                      <a:extLst>
+                        <a:ext uri="{28A0092B-C50C-407E-A947-70E740481C1C}">
+                          <a14:useLocalDpi xmlns:a14="http://schemas.microsoft.com/office/drawing/2010/main" val="0"/>
+                        </a:ext>
+                      </a:extLst>
+                    </a:blip>
+                    <a:srcRect/>
+                    <a:stretch>
+                      <a:fillRect/>
+                    </a:stretch>
+                  </pic:blipFill>
+                  <pic:spPr bwMode="auto">
+                    <a:xfrm>
+                      <a:off x="0" y="0"/>
+                      <a:ext cx="4762500" cy="2800350"/>
+                    </a:xfrm>
+                    <a:prstGeom prst="rect">
+                      <a:avLst/>
+                    </a:prstGeom>
+                    <a:noFill/>
+                    <a:ln>
+                      <a:noFill/>
+                    </a:ln>
+                  </pic:spPr>
+                </pic:pic>
+              </a:graphicData>
+            </a:graphic>
+          </wp:inline>
+        </w:drawing>
+      </w:r>
+    </w:p>
+    <w:p>
+      <w:pPr>
+        <w:pStyle w:val="Caption"/>
+      </w:pPr>
+      <w:r>
+        <w:t xml:space="preserve">Figure </w:t>
+      </w:r>
+      <w:fldSimple w:instr=" SEQ Figure \* ARABIC ">
+        <w:r>
+          <w:rPr>
+            <w:noProof/>
+          </w:rPr>
+          <w:t>3</w:t>
+        </w:r>
+      </w:fldSimple>
+      <w:r>
+        <w:t>-</w:t>
+      </w:r>
+      <w:r>
+        <w:t>Volition's flowchart for feature requests as well as a change management plan.</w:t>
+      </w:r>
+    </w:p>
+    <w:p/>
+    <w:p>
+      <w:pPr>
+        <w:pStyle w:val="Heading2"/>
+      </w:pPr>
+      <w:bookmarkStart w:id="20" w:name="_Toc7681060"/>
+      <w:r>
+        <w:t>3.1.3 Problems, solutions and evaluation of this work in comparison to research undertaken</w:t>
+      </w:r>
       <w:bookmarkEnd w:id="20"/>
-    </w:p>
-    <w:p>
-      <w:r>
-        <w:t xml:space="preserve">The work of technical art was not originally planned but rather was needed by the team as the project progressed. The game needed to become more stable as the game become larger, with more dense levels and more levels altogether. Optimisation techniques were researched and implemented as discussed. The tools idea came out with designers complaining of how it was taking several hours to do a single job </w:t>
-      </w:r>
-      <w:r>
-        <w:t>which when using the tool could be done in minutes, tools like the path generator and the fence generator allowed the designer to quickly implement their ideas. This made the designers more adamant to level design, which were tested, with the results better levels for the players.</w:t>
-      </w:r>
-    </w:p>
-    <w:p/>
-    <w:p/>
-    <w:p>
-      <w:pPr>
-        <w:pStyle w:val="Heading2"/>
-      </w:pPr>
-      <w:bookmarkStart w:id="21" w:name="_Toc7681060"/>
-      <w:r>
-        <w:lastRenderedPageBreak/>
-        <w:t>3.1.3 Problems, solutions and evaluation of this work in comparison to research undertaken</w:t>
-      </w:r>
-      <w:bookmarkEnd w:id="21"/>
     </w:p>
     <w:p/>
     <w:p>
@@ -8620,83 +8730,6 @@
     </w:p>
     <w:p>
       <w:pPr>
-        <w:tabs>
-          <w:tab w:val="left" w:pos="2550"/>
-        </w:tabs>
-      </w:pPr>
-    </w:p>
-    <w:p>
-      <w:pPr>
-        <w:tabs>
-          <w:tab w:val="left" w:pos="2550"/>
-        </w:tabs>
-      </w:pPr>
-    </w:p>
-    <w:p>
-      <w:pPr>
-        <w:tabs>
-          <w:tab w:val="left" w:pos="2550"/>
-        </w:tabs>
-      </w:pPr>
-    </w:p>
-    <w:p>
-      <w:pPr>
-        <w:tabs>
-          <w:tab w:val="left" w:pos="2550"/>
-        </w:tabs>
-      </w:pPr>
-    </w:p>
-    <w:p>
-      <w:pPr>
-        <w:tabs>
-          <w:tab w:val="left" w:pos="2550"/>
-        </w:tabs>
-      </w:pPr>
-    </w:p>
-    <w:p>
-      <w:pPr>
-        <w:tabs>
-          <w:tab w:val="left" w:pos="2550"/>
-        </w:tabs>
-      </w:pPr>
-    </w:p>
-    <w:p>
-      <w:pPr>
-        <w:tabs>
-          <w:tab w:val="left" w:pos="2550"/>
-        </w:tabs>
-      </w:pPr>
-    </w:p>
-    <w:p>
-      <w:pPr>
-        <w:tabs>
-          <w:tab w:val="left" w:pos="2550"/>
-        </w:tabs>
-      </w:pPr>
-    </w:p>
-    <w:p>
-      <w:pPr>
-        <w:tabs>
-          <w:tab w:val="left" w:pos="2550"/>
-        </w:tabs>
-      </w:pPr>
-    </w:p>
-    <w:p>
-      <w:pPr>
-        <w:tabs>
-          <w:tab w:val="left" w:pos="2550"/>
-        </w:tabs>
-      </w:pPr>
-    </w:p>
-    <w:p>
-      <w:pPr>
-        <w:tabs>
-          <w:tab w:val="left" w:pos="2550"/>
-        </w:tabs>
-      </w:pPr>
-    </w:p>
-    <w:p>
-      <w:pPr>
         <w:jc w:val="both"/>
       </w:pPr>
     </w:p>
@@ -8705,15 +8738,14 @@
         <w:pStyle w:val="Heading2"/>
         <w:jc w:val="both"/>
       </w:pPr>
-      <w:bookmarkStart w:id="22" w:name="_Toc7681061"/>
-      <w:r>
-        <w:lastRenderedPageBreak/>
+      <w:bookmarkStart w:id="21" w:name="_Toc7681061"/>
+      <w:r>
         <w:t xml:space="preserve">3.2 </w:t>
       </w:r>
       <w:r>
         <w:t>Testing method</w:t>
       </w:r>
-      <w:bookmarkEnd w:id="22"/>
+      <w:bookmarkEnd w:id="21"/>
     </w:p>
     <w:p>
       <w:r>
@@ -8775,6 +8807,7 @@
           <w:id w:val="1033005503"/>
           <w:citation/>
         </w:sdtPr>
+        <w:sdtEndPr/>
         <w:sdtContent>
           <w:r>
             <w:fldChar w:fldCharType="begin"/>
@@ -8849,7 +8882,13 @@
         <w:t>small,</w:t>
       </w:r>
       <w:r>
-        <w:t xml:space="preserve"> we tested the game ourselves, however branched out to external testing. External testing was done over multiple sessions and multiple builds. Once the team had a build that was contempt with </w:t>
+        <w:t xml:space="preserve"> we te</w:t>
+      </w:r>
+      <w:r>
+        <w:t>sted the game ourselves, after time</w:t>
+      </w:r>
+      <w:r>
+        <w:t xml:space="preserve"> branched out to external testing. External testing was done over multiple sessions and multiple builds. Once the team had a build that was contempt with </w:t>
       </w:r>
       <w:r>
         <w:t>testing,</w:t>
@@ -8868,52 +8907,580 @@
       </w:r>
     </w:p>
     <w:p>
-      <w:r>
-        <w:t>Each tester was to play the tutorial level</w:t>
-      </w:r>
-      <w:r>
-        <w:t xml:space="preserve"> in order to see if they understood how to play the game and </w:t>
-      </w:r>
-      <w:r>
-        <w:t>its</w:t>
-      </w:r>
-      <w:r>
-        <w:t xml:space="preserve"> objective</w:t>
-      </w:r>
-      <w:r>
-        <w:t xml:space="preserve"> </w:t>
-      </w:r>
-      <w:r>
-        <w:t>and then the testers</w:t>
-      </w:r>
-      <w:r>
-        <w:t xml:space="preserve"> play one</w:t>
-      </w:r>
-      <w:r>
-        <w:t xml:space="preserve"> other</w:t>
-      </w:r>
-      <w:r>
-        <w:t xml:space="preserve"> level</w:t>
-      </w:r>
-      <w:r>
-        <w:t xml:space="preserve"> of the game. The level they played depended on which testing station they were at. </w:t>
-      </w:r>
-      <w:r>
-        <w:t>The team agreed to</w:t>
-      </w:r>
-      <w:r>
-        <w:t xml:space="preserve"> set a maximum of ten minutes playtime per level and recorded if the tester completed the level or not, if they did their time was recorded. The tester would report bugs I they encountered any of which we would fix before the next build and repeat the process. If the next build test reports didn’t contain any of the prior bugs those bugs were then classed as fixed. </w:t>
-      </w:r>
-      <w:r>
+      <w:pPr>
         <w:rPr>
           <w:noProof/>
           <w:lang w:val="en-US"/>
         </w:rPr>
+      </w:pPr>
+      <w:r>
+        <w:t>Each tester was to play the tutorial level</w:t>
+      </w:r>
+      <w:r>
+        <w:t xml:space="preserve"> in order to see if they understood how to play the game and </w:t>
+      </w:r>
+      <w:r>
+        <w:t>its</w:t>
+      </w:r>
+      <w:r>
+        <w:t xml:space="preserve"> objective</w:t>
+      </w:r>
+      <w:r>
+        <w:t xml:space="preserve"> </w:t>
+      </w:r>
+      <w:r>
+        <w:t>and then the testers</w:t>
+      </w:r>
+      <w:r>
+        <w:t xml:space="preserve"> play one</w:t>
+      </w:r>
+      <w:r>
+        <w:t xml:space="preserve"> other</w:t>
+      </w:r>
+      <w:r>
+        <w:t xml:space="preserve"> level</w:t>
+      </w:r>
+      <w:r>
+        <w:t xml:space="preserve"> of the game. The level they played depended on which testing station they were at. </w:t>
+      </w:r>
+      <w:r>
+        <w:t>The team agreed to</w:t>
+      </w:r>
+      <w:r>
+        <w:t xml:space="preserve"> set a maximum of ten minutes playtime per level and recorded if the tester completed the level or not, if they did their time was recorded</w:t>
+      </w:r>
+      <w:r>
+        <w:t>. The tester would be asked to report bugs if</w:t>
+      </w:r>
+      <w:r>
+        <w:t xml:space="preserve"> they encountered any</w:t>
+      </w:r>
+      <w:r>
+        <w:t>,</w:t>
+      </w:r>
+      <w:r>
+        <w:t xml:space="preserve"> which we would fix before the next build and repeat the process. If the next build</w:t>
+      </w:r>
+      <w:r>
+        <w:t>s</w:t>
+      </w:r>
+      <w:r>
+        <w:t xml:space="preserve"> test reports didn’t contain any of the prior bugs those </w:t>
+      </w:r>
+      <w:r>
+        <w:t xml:space="preserve">bugs </w:t>
+      </w:r>
+      <w:r>
+        <w:t xml:space="preserve">were then classed as fixed. </w:t>
+      </w:r>
+    </w:p>
+    <w:p>
+      <w:r>
+        <w:t>The following is the change log to show the fixes and improvements from testing different builds.</w:t>
+      </w:r>
+    </w:p>
+    <w:p>
+      <w:r>
+        <w:t>After Testing Build 01</w:t>
+      </w:r>
+    </w:p>
+    <w:p>
+      <w:pPr>
+        <w:pStyle w:val="ListParagraph"/>
+        <w:numPr>
+          <w:ilvl w:val="0"/>
+          <w:numId w:val="24"/>
+        </w:numPr>
+      </w:pPr>
+      <w:r>
+        <w:t>Changed enemy locations</w:t>
+      </w:r>
+    </w:p>
+    <w:p>
+      <w:pPr>
+        <w:pStyle w:val="ListParagraph"/>
+        <w:numPr>
+          <w:ilvl w:val="0"/>
+          <w:numId w:val="24"/>
+        </w:numPr>
+      </w:pPr>
+      <w:r>
+        <w:t>Changed Rolling to work when moving rather than stationary</w:t>
+      </w:r>
+    </w:p>
+    <w:p>
+      <w:pPr>
+        <w:pStyle w:val="ListParagraph"/>
+        <w:numPr>
+          <w:ilvl w:val="0"/>
+          <w:numId w:val="24"/>
+        </w:numPr>
+      </w:pPr>
+      <w:r>
+        <w:t>Boomerang now flies to point in the world whenever attempting to throw rather than twirl</w:t>
+      </w:r>
+    </w:p>
+    <w:p>
+      <w:pPr>
+        <w:pStyle w:val="ListParagraph"/>
+        <w:numPr>
+          <w:ilvl w:val="0"/>
+          <w:numId w:val="24"/>
+        </w:numPr>
+      </w:pPr>
+      <w:r>
+        <w:t>Locked FPS at 60</w:t>
+      </w:r>
+    </w:p>
+    <w:p>
+      <w:pPr>
+        <w:pStyle w:val="ListParagraph"/>
+        <w:numPr>
+          <w:ilvl w:val="0"/>
+          <w:numId w:val="24"/>
+        </w:numPr>
+      </w:pPr>
+      <w:r>
+        <w:t>Changed Tutorial Dialogue key words to Capitals</w:t>
+      </w:r>
+    </w:p>
+    <w:p>
+      <w:pPr>
+        <w:pStyle w:val="ListParagraph"/>
+        <w:numPr>
+          <w:ilvl w:val="0"/>
+          <w:numId w:val="24"/>
+        </w:numPr>
+      </w:pPr>
+      <w:r>
+        <w:t>Fixed Quit button not working in game over screen</w:t>
+      </w:r>
+    </w:p>
+    <w:p>
+      <w:pPr>
+        <w:pStyle w:val="ListParagraph"/>
+        <w:numPr>
+          <w:ilvl w:val="0"/>
+          <w:numId w:val="24"/>
+        </w:numPr>
+      </w:pPr>
+      <w:r>
+        <w:t>Fixed spelling mistakes and grammar.</w:t>
+      </w:r>
+    </w:p>
+    <w:p>
+      <w:pPr>
+        <w:pStyle w:val="ListParagraph"/>
+        <w:numPr>
+          <w:ilvl w:val="0"/>
+          <w:numId w:val="24"/>
+        </w:numPr>
+      </w:pPr>
+      <w:r>
+        <w:t>Can now Roll to attack enemies</w:t>
+      </w:r>
+    </w:p>
+    <w:p>
+      <w:pPr>
+        <w:pStyle w:val="ListParagraph"/>
+        <w:numPr>
+          <w:ilvl w:val="0"/>
+          <w:numId w:val="24"/>
+        </w:numPr>
+      </w:pPr>
+      <w:r>
+        <w:t>Fixed bug when trying to throw boomerang when; Running, Rolling and in air</w:t>
+      </w:r>
+    </w:p>
+    <w:p>
+      <w:r>
+        <w:t>After Testing Build 02</w:t>
+      </w:r>
+    </w:p>
+    <w:p>
+      <w:pPr>
+        <w:pStyle w:val="ListParagraph"/>
+        <w:numPr>
+          <w:ilvl w:val="0"/>
+          <w:numId w:val="25"/>
+        </w:numPr>
+      </w:pPr>
+      <w:r>
+        <w:t>Fixed bug where in the main level and yellow key quokka will get randomly freed</w:t>
+      </w:r>
+    </w:p>
+    <w:p>
+      <w:pPr>
+        <w:pStyle w:val="ListParagraph"/>
+        <w:numPr>
+          <w:ilvl w:val="0"/>
+          <w:numId w:val="25"/>
+        </w:numPr>
+      </w:pPr>
+      <w:r>
+        <w:t>Made Keys more visible</w:t>
+      </w:r>
+    </w:p>
+    <w:p>
+      <w:pPr>
+        <w:pStyle w:val="ListParagraph"/>
+        <w:numPr>
+          <w:ilvl w:val="0"/>
+          <w:numId w:val="25"/>
+        </w:numPr>
+      </w:pPr>
+      <w:r>
+        <w:t>Visual animation for picking up a key</w:t>
+      </w:r>
+    </w:p>
+    <w:p>
+      <w:pPr>
+        <w:pStyle w:val="ListParagraph"/>
+        <w:numPr>
+          <w:ilvl w:val="0"/>
+          <w:numId w:val="25"/>
+        </w:numPr>
+      </w:pPr>
+      <w:r>
+        <w:t>Animations are now independent from each other</w:t>
+      </w:r>
+    </w:p>
+    <w:p>
+      <w:pPr>
+        <w:pStyle w:val="ListParagraph"/>
+        <w:numPr>
+          <w:ilvl w:val="0"/>
+          <w:numId w:val="25"/>
+        </w:numPr>
+      </w:pPr>
+      <w:r>
+        <w:t>Displays how many keys you need to enter the portal above the respected portal</w:t>
+      </w:r>
+    </w:p>
+    <w:p>
+      <w:pPr>
+        <w:pStyle w:val="ListParagraph"/>
+        <w:numPr>
+          <w:ilvl w:val="0"/>
+          <w:numId w:val="25"/>
+        </w:numPr>
+      </w:pPr>
+      <w:r>
+        <w:t xml:space="preserve">Can no longer talk to the trapped quokka after they are freed </w:t>
+      </w:r>
+    </w:p>
+    <w:p>
+      <w:pPr>
+        <w:pStyle w:val="ListParagraph"/>
+        <w:numPr>
+          <w:ilvl w:val="0"/>
+          <w:numId w:val="25"/>
+        </w:numPr>
+      </w:pPr>
+      <w:r>
+        <w:t>Adjusted boomerang cross hair to be more accurate</w:t>
+      </w:r>
+    </w:p>
+    <w:p>
+      <w:pPr>
+        <w:pStyle w:val="ListParagraph"/>
+        <w:numPr>
+          <w:ilvl w:val="0"/>
+          <w:numId w:val="25"/>
+        </w:numPr>
+      </w:pPr>
+      <w:r>
+        <w:t>Controller now works with all UI</w:t>
+      </w:r>
+    </w:p>
+    <w:p>
+      <w:pPr>
+        <w:pStyle w:val="ListParagraph"/>
+        <w:numPr>
+          <w:ilvl w:val="0"/>
+          <w:numId w:val="25"/>
+        </w:numPr>
+      </w:pPr>
+      <w:r>
+        <w:lastRenderedPageBreak/>
+        <w:t>Better overall mixed sound</w:t>
+      </w:r>
+    </w:p>
+    <w:p>
+      <w:pPr>
+        <w:pStyle w:val="ListParagraph"/>
+        <w:numPr>
+          <w:ilvl w:val="0"/>
+          <w:numId w:val="25"/>
+        </w:numPr>
+      </w:pPr>
+      <w:r>
+        <w:t>Added second path in MichaelLevel02</w:t>
+      </w:r>
+    </w:p>
+    <w:p>
+      <w:pPr>
+        <w:pStyle w:val="ListParagraph"/>
+        <w:numPr>
+          <w:ilvl w:val="0"/>
+          <w:numId w:val="25"/>
+        </w:numPr>
+      </w:pPr>
+      <w:r>
+        <w:t>Added more coins in MichaelLevel02</w:t>
+      </w:r>
+    </w:p>
+    <w:p>
+      <w:pPr>
+        <w:pStyle w:val="ListParagraph"/>
+        <w:numPr>
+          <w:ilvl w:val="0"/>
+          <w:numId w:val="25"/>
+        </w:numPr>
+      </w:pPr>
+      <w:r>
+        <w:t>Fixed boomerang sound not playing when coming back to the player</w:t>
+      </w:r>
+    </w:p>
+    <w:p>
+      <w:pPr>
+        <w:pStyle w:val="ListParagraph"/>
+        <w:numPr>
+          <w:ilvl w:val="0"/>
+          <w:numId w:val="25"/>
+        </w:numPr>
+      </w:pPr>
+      <w:r>
+        <w:t>Added more targets in MichaelLevel02</w:t>
+      </w:r>
+    </w:p>
+    <w:p/>
+    <w:p>
+      <w:r>
+        <w:t xml:space="preserve"> </w:t>
+      </w:r>
+    </w:p>
+    <w:p>
+      <w:r>
+        <w:t>When designing the game, the team were inclined to create a game with many mechanics all of which needed to be test</w:t>
+      </w:r>
+      <w:r>
+        <w:t>ed as they were implemented into the game. As to make sure that the various mechanics do not interfere with one another and cause bugs, which they did. Attempting to do multiple actions at once, for instance, trying to aim the boomerang whilst rolling would result in the player not being about to throw the boomerang at all. Meaning that at some points where the player needs to hit a target the game was incompletable.</w:t>
+      </w:r>
+      <w:r>
+        <w:t xml:space="preserve"> That bug was discovered by various external testers, as developers of the game, the testing is internal. As the team developed the game the team played it properly, so this bug never occurred until external testing was done.</w:t>
+      </w:r>
+      <w:r>
+        <w:t xml:space="preserve"> </w:t>
+      </w:r>
+    </w:p>
+    <w:p>
+      <w:pPr>
+        <w:pStyle w:val="Heading2"/>
+        <w:jc w:val="both"/>
+        <w:rPr>
+          <w:u w:val="single"/>
+        </w:rPr>
+      </w:pPr>
+      <w:bookmarkStart w:id="22" w:name="_Toc7681062"/>
+      <w:r>
+        <w:rPr>
+          <w:u w:val="single"/>
+        </w:rPr>
+        <w:t>3.2.1 Brief discussion of relevant literature</w:t>
+      </w:r>
+      <w:bookmarkEnd w:id="22"/>
+    </w:p>
+    <w:p>
+      <w:pPr>
+        <w:pStyle w:val="Heading2"/>
+        <w:jc w:val="both"/>
+      </w:pPr>
+    </w:p>
+    <w:p>
+      <w:pPr>
+        <w:pStyle w:val="Heading2"/>
+        <w:jc w:val="both"/>
+        <w:rPr>
+          <w:u w:val="single"/>
+        </w:rPr>
+      </w:pPr>
+      <w:bookmarkStart w:id="23" w:name="_Toc7681063"/>
+      <w:r>
+        <w:rPr>
+          <w:u w:val="single"/>
+        </w:rPr>
+        <w:t>3.2.2 How this work was approached (design etc)</w:t>
+      </w:r>
+      <w:bookmarkEnd w:id="23"/>
+    </w:p>
+    <w:p>
+      <w:pPr>
+        <w:pStyle w:val="Heading2"/>
+      </w:pPr>
+    </w:p>
+    <w:p>
+      <w:pPr>
+        <w:pStyle w:val="Heading2"/>
+      </w:pPr>
+      <w:bookmarkStart w:id="24" w:name="_Toc7681064"/>
+      <w:r>
+        <w:t>3.2.3 Problems, solutions and evaluation of this work in comparison to research undertaken</w:t>
+      </w:r>
+      <w:bookmarkEnd w:id="24"/>
+    </w:p>
+    <w:p/>
+    <w:p/>
+    <w:p/>
+    <w:p>
+      <w:pPr>
+        <w:pStyle w:val="Heading1"/>
+      </w:pPr>
+      <w:bookmarkStart w:id="25" w:name="_Toc7681065"/>
+      <w:r>
+        <w:t xml:space="preserve">4. </w:t>
+      </w:r>
+      <w:r>
+        <w:t>Potential political views on the project</w:t>
+      </w:r>
+      <w:bookmarkEnd w:id="25"/>
+    </w:p>
+    <w:p/>
+    <w:p>
+      <w:pPr>
+        <w:pStyle w:val="ListParagraph"/>
+        <w:rPr>
+          <w:u w:val="single"/>
+        </w:rPr>
+      </w:pPr>
+      <w:r>
+        <w:rPr>
+          <w:u w:val="single"/>
+        </w:rPr>
+        <w:t>Australian Culture</w:t>
+      </w:r>
+    </w:p>
+    <w:p>
+      <w:pPr>
+        <w:pStyle w:val="ListParagraph"/>
+      </w:pPr>
+    </w:p>
+    <w:p>
+      <w:pPr>
+        <w:pStyle w:val="ListParagraph"/>
+      </w:pPr>
+      <w:r>
+        <w:t>With the increase in political movement in recent years as shown by</w:t>
+      </w:r>
+      <w:r>
+        <w:t xml:space="preserve"> </w:t>
+      </w:r>
+      <w:r>
+        <w:rPr>
+          <w:highlight w:val="yellow"/>
+        </w:rPr>
+        <w:t>“”””</w:t>
+      </w:r>
+      <w:r>
+        <w:t xml:space="preserve"> it is wise to monitor what is being put into the game and to properly research before anything is implemented </w:t>
+      </w:r>
+      <w:sdt>
+        <w:sdtPr>
+          <w:rPr>
+            <w:highlight w:val="yellow"/>
+          </w:rPr>
+          <w:id w:val="-47384168"/>
+          <w:citation/>
+        </w:sdtPr>
+        <w:sdtEndPr/>
+        <w:sdtContent>
+          <w:r>
+            <w:rPr>
+              <w:highlight w:val="yellow"/>
+            </w:rPr>
+            <w:fldChar w:fldCharType="begin"/>
+          </w:r>
+          <w:r>
+            <w:rPr>
+              <w:highlight w:val="yellow"/>
+            </w:rPr>
+            <w:instrText xml:space="preserve"> CITATION Ash18 \l 2057 </w:instrText>
+          </w:r>
+          <w:r>
+            <w:rPr>
+              <w:highlight w:val="yellow"/>
+            </w:rPr>
+            <w:fldChar w:fldCharType="separate"/>
+          </w:r>
+          <w:r>
+            <w:rPr>
+              <w:noProof/>
+              <w:highlight w:val="yellow"/>
+            </w:rPr>
+            <w:t>(Ismail, 2018)</w:t>
+          </w:r>
+          <w:r>
+            <w:rPr>
+              <w:highlight w:val="yellow"/>
+            </w:rPr>
+            <w:fldChar w:fldCharType="end"/>
+          </w:r>
+        </w:sdtContent>
+      </w:sdt>
+      <w:r>
+        <w:t xml:space="preserve"> of Assassin’s creed goes into how much depth their studio goes into research in order to properly respect the culture and history</w:t>
+      </w:r>
+      <w:r>
+        <w:t xml:space="preserve"> of </w:t>
+      </w:r>
+      <w:r>
+        <w:t>the real places they base their games. For our project we based our project in a fictious setting however</w:t>
+      </w:r>
+      <w:r>
+        <w:t xml:space="preserve"> some may feel that it is</w:t>
+      </w:r>
+      <w:r>
+        <w:t xml:space="preserve"> basing upon the stereo</w:t>
+      </w:r>
+      <w:bookmarkStart w:id="26" w:name="_GoBack"/>
+      <w:bookmarkEnd w:id="26"/>
+      <w:r>
+        <w:t xml:space="preserve">typical Australian culture. </w:t>
+      </w:r>
+      <w:r>
+        <w:t>As the game Koala Rama contains indigenous animals to Australia such as Koalas, Quokka and Kangaroos. The main character, of whom you control, their main weapon is a boomerang made famous by Australian culture.</w:t>
+      </w:r>
+      <w:r>
+        <w:rPr>
+          <w:noProof/>
+          <w:lang w:val="en-US"/>
+        </w:rPr>
+        <w:t xml:space="preserve"> </w:t>
+      </w:r>
+    </w:p>
+    <w:p>
+      <w:pPr>
+        <w:pStyle w:val="ListParagraph"/>
+      </w:pPr>
+      <w:r>
+        <w:rPr>
+          <w:noProof/>
+          <w:lang w:val="en-US"/>
+        </w:rPr>
+        <w:lastRenderedPageBreak/>
         <w:drawing>
-          <wp:inline distT="0" distB="0" distL="0" distR="0" wp14:anchorId="50BDE57A" wp14:editId="201960F3">
-            <wp:extent cx="4505325" cy="4396740"/>
-            <wp:effectExtent l="0" t="0" r="9525" b="3810"/>
-            <wp:docPr id="36" name="Picture 36" descr="F:\Uni Work\3rd_Year\Group_Work\changelog.PNG"/>
+          <wp:anchor distT="0" distB="0" distL="114300" distR="114300" simplePos="0" relativeHeight="251679744" behindDoc="0" locked="0" layoutInCell="1" allowOverlap="1" wp14:anchorId="06F27EFB" wp14:editId="635F7249">
+            <wp:simplePos x="0" y="0"/>
+            <wp:positionH relativeFrom="margin">
+              <wp:posOffset>3154045</wp:posOffset>
+            </wp:positionH>
+            <wp:positionV relativeFrom="paragraph">
+              <wp:posOffset>9525</wp:posOffset>
+            </wp:positionV>
+            <wp:extent cx="2696845" cy="2009775"/>
+            <wp:effectExtent l="0" t="0" r="8255" b="9525"/>
+            <wp:wrapSquare wrapText="bothSides"/>
+            <wp:docPr id="48" name="Picture 48"/>
             <wp:cNvGraphicFramePr>
               <a:graphicFrameLocks xmlns:a="http://schemas.openxmlformats.org/drawingml/2006/main" noChangeAspect="1"/>
             </wp:cNvGraphicFramePr>
@@ -8921,237 +9488,49 @@
               <a:graphicData uri="http://schemas.openxmlformats.org/drawingml/2006/picture">
                 <pic:pic xmlns:pic="http://schemas.openxmlformats.org/drawingml/2006/picture">
                   <pic:nvPicPr>
-                    <pic:cNvPr id="0" name="Picture 1" descr="F:\Uni Work\3rd_Year\Group_Work\changelog.PNG"/>
-                    <pic:cNvPicPr>
-                      <a:picLocks noChangeAspect="1" noChangeArrowheads="1"/>
-                    </pic:cNvPicPr>
+                    <pic:cNvPr id="1" name=""/>
+                    <pic:cNvPicPr/>
                   </pic:nvPicPr>
                   <pic:blipFill>
-                    <a:blip r:embed="rId19">
+                    <a:blip r:embed="rId20">
                       <a:extLst>
                         <a:ext uri="{28A0092B-C50C-407E-A947-70E740481C1C}">
                           <a14:useLocalDpi xmlns:a14="http://schemas.microsoft.com/office/drawing/2010/main" val="0"/>
                         </a:ext>
                       </a:extLst>
                     </a:blip>
-                    <a:srcRect/>
                     <a:stretch>
                       <a:fillRect/>
                     </a:stretch>
                   </pic:blipFill>
-                  <pic:spPr bwMode="auto">
+                  <pic:spPr>
                     <a:xfrm>
                       <a:off x="0" y="0"/>
-                      <a:ext cx="4505325" cy="4396740"/>
+                      <a:ext cx="2696845" cy="2009775"/>
                     </a:xfrm>
                     <a:prstGeom prst="rect">
                       <a:avLst/>
                     </a:prstGeom>
-                    <a:noFill/>
-                    <a:ln>
-                      <a:noFill/>
-                    </a:ln>
                   </pic:spPr>
                 </pic:pic>
               </a:graphicData>
             </a:graphic>
-          </wp:inline>
+            <wp14:sizeRelH relativeFrom="page">
+              <wp14:pctWidth>0</wp14:pctWidth>
+            </wp14:sizeRelH>
+            <wp14:sizeRelV relativeFrom="page">
+              <wp14:pctHeight>0</wp14:pctHeight>
+            </wp14:sizeRelV>
+          </wp:anchor>
         </w:drawing>
       </w:r>
-    </w:p>
-    <w:p>
-      <w:r>
-        <w:lastRenderedPageBreak/>
-        <w:t xml:space="preserve"> </w:t>
-      </w:r>
-    </w:p>
-    <w:p>
-      <w:r>
-        <w:t>When designing the game, the team were inclined to create a game with many mechanics all of which needed to be test</w:t>
-      </w:r>
-      <w:r>
-        <w:t>ed as they were implemented into the game. As to make sure that the various mechanics do not interfere with one another and cause bugs, which they did. Attempting to do multiple actions at once, for instance, trying to aim the boomerang whilst rolling would result in the player not being about to throw the boomerang at all. Meaning that at some points where the player needs to hit a target the game was incompletable.</w:t>
-      </w:r>
-      <w:r>
-        <w:t xml:space="preserve"> That bug was discovered by various external testers, as developers of the game, the testing is internal. As the team developed the game the team played it properly, so this bug never occurred until external testing was done.</w:t>
-      </w:r>
-      <w:r>
-        <w:t xml:space="preserve"> </w:t>
-      </w:r>
-    </w:p>
-    <w:p>
-      <w:pPr>
-        <w:pStyle w:val="Heading2"/>
-        <w:jc w:val="both"/>
-        <w:rPr>
-          <w:u w:val="single"/>
-        </w:rPr>
-      </w:pPr>
-      <w:bookmarkStart w:id="23" w:name="_Toc7681062"/>
-      <w:r>
-        <w:rPr>
-          <w:u w:val="single"/>
-        </w:rPr>
-        <w:t>3.2.1 Brief discussion of relevant literature</w:t>
-      </w:r>
-      <w:bookmarkEnd w:id="23"/>
-    </w:p>
-    <w:p>
-      <w:pPr>
-        <w:pStyle w:val="Heading2"/>
-        <w:jc w:val="both"/>
-      </w:pPr>
-    </w:p>
-    <w:p>
-      <w:pPr>
-        <w:pStyle w:val="Heading2"/>
-        <w:jc w:val="both"/>
-        <w:rPr>
-          <w:u w:val="single"/>
-        </w:rPr>
-      </w:pPr>
-      <w:bookmarkStart w:id="24" w:name="_Toc7681063"/>
-      <w:r>
-        <w:rPr>
-          <w:u w:val="single"/>
-        </w:rPr>
-        <w:t>3.2.2 How this work was approached (design etc)</w:t>
-      </w:r>
-      <w:bookmarkEnd w:id="24"/>
-    </w:p>
-    <w:p>
-      <w:pPr>
-        <w:pStyle w:val="Heading2"/>
-      </w:pPr>
-    </w:p>
-    <w:p>
-      <w:pPr>
-        <w:pStyle w:val="Heading2"/>
-      </w:pPr>
-      <w:bookmarkStart w:id="25" w:name="_Toc7681064"/>
-      <w:r>
-        <w:t>3.2.3 Problems, solutions and evaluation of this work in comparison to research undertaken</w:t>
-      </w:r>
-      <w:bookmarkEnd w:id="25"/>
-    </w:p>
-    <w:p/>
-    <w:p/>
-    <w:p/>
-    <w:p>
-      <w:pPr>
-        <w:pStyle w:val="Heading1"/>
-      </w:pPr>
-      <w:bookmarkStart w:id="26" w:name="_Toc7681065"/>
-      <w:r>
-        <w:t xml:space="preserve">4. </w:t>
-      </w:r>
-      <w:r>
-        <w:t>Potential political views on the project</w:t>
-      </w:r>
-      <w:bookmarkEnd w:id="26"/>
-    </w:p>
-    <w:p/>
-    <w:p>
-      <w:pPr>
-        <w:pStyle w:val="ListParagraph"/>
-        <w:rPr>
-          <w:u w:val="single"/>
-        </w:rPr>
-      </w:pPr>
-      <w:r>
-        <w:rPr>
-          <w:u w:val="single"/>
-        </w:rPr>
-        <w:t>Australian Culture</w:t>
-      </w:r>
-    </w:p>
-    <w:p>
-      <w:pPr>
-        <w:pStyle w:val="ListParagraph"/>
-      </w:pPr>
-    </w:p>
-    <w:p>
-      <w:pPr>
-        <w:pStyle w:val="ListParagraph"/>
-      </w:pPr>
-      <w:r>
-        <w:t>With the increase in political movement in recent years as shown by</w:t>
-      </w:r>
-      <w:r>
-        <w:t xml:space="preserve"> </w:t>
-      </w:r>
-      <w:r>
-        <w:rPr>
-          <w:highlight w:val="yellow"/>
-        </w:rPr>
-        <w:t>“”””</w:t>
-      </w:r>
-      <w:r>
-        <w:t xml:space="preserve"> it is wise to monitor what is being put into the game and to properly research before anything is implemented </w:t>
-      </w:r>
-      <w:sdt>
-        <w:sdtPr>
-          <w:id w:val="-47384168"/>
-          <w:citation/>
-        </w:sdtPr>
-        <w:sdtContent>
-          <w:r>
-            <w:fldChar w:fldCharType="begin"/>
-          </w:r>
-          <w:r>
-            <w:instrText xml:space="preserve"> CITATION Ash18 \l 2057 </w:instrText>
-          </w:r>
-          <w:r>
-            <w:fldChar w:fldCharType="separate"/>
-          </w:r>
-          <w:r>
-            <w:rPr>
-              <w:noProof/>
-            </w:rPr>
-            <w:t>(Ismail, 2018)</w:t>
-          </w:r>
-          <w:r>
-            <w:fldChar w:fldCharType="end"/>
-          </w:r>
-        </w:sdtContent>
-      </w:sdt>
-      <w:r>
-        <w:t xml:space="preserve"> of Assassin’s creed goes into how much depth their studio goes into research in order to properly respect the culture and history</w:t>
-      </w:r>
-      <w:r>
-        <w:t xml:space="preserve"> of </w:t>
-      </w:r>
-      <w:r>
-        <w:t>the real places they base their games. For our project we based our project in a fictious setting however</w:t>
-      </w:r>
-      <w:r>
-        <w:t xml:space="preserve"> some may feel that it is</w:t>
-      </w:r>
-      <w:r>
-        <w:t xml:space="preserve"> basing upon the stereotypical Australian culture. </w:t>
-      </w:r>
-      <w:r>
-        <w:t>As the game Koala Rama contains indigenous animals to Australia such as Koalas, Quokka and Kangaroos. The main character, of whom you control, their main weapon is a boomerang made famous by Australian culture.</w:t>
-      </w:r>
-      <w:r>
-        <w:rPr>
-          <w:noProof/>
-          <w:lang w:val="en-US"/>
-        </w:rPr>
-        <w:t xml:space="preserve"> </w:t>
-      </w:r>
-    </w:p>
-    <w:p>
-      <w:pPr>
-        <w:pStyle w:val="ListParagraph"/>
-      </w:pPr>
       <w:r>
         <w:rPr>
           <w:noProof/>
           <w:lang w:val="en-US"/>
         </w:rPr>
         <w:drawing>
-          <wp:inline distT="0" distB="0" distL="0" distR="0" wp14:anchorId="556E4571" wp14:editId="026AEB47">
+          <wp:inline distT="0" distB="0" distL="0" distR="0" wp14:anchorId="556E4571" wp14:editId="477DD7C4">
             <wp:extent cx="2257425" cy="2035584"/>
             <wp:effectExtent l="0" t="0" r="0" b="3175"/>
             <wp:docPr id="44" name="Picture 44"/>
@@ -9166,7 +9545,7 @@
                     <pic:cNvPicPr/>
                   </pic:nvPicPr>
                   <pic:blipFill>
-                    <a:blip r:embed="rId20"/>
+                    <a:blip r:embed="rId21"/>
                     <a:stretch>
                       <a:fillRect/>
                     </a:stretch>
@@ -9185,6 +9564,22 @@
             </a:graphic>
           </wp:inline>
         </w:drawing>
+      </w:r>
+      <w:r>
+        <w:rPr>
+          <w:rStyle w:val="Normal"/>
+          <w:rFonts w:ascii="Times New Roman" w:eastAsia="Times New Roman" w:hAnsi="Times New Roman" w:cs="Times New Roman"/>
+          <w:snapToGrid w:val="0"/>
+          <w:color w:val="000000"/>
+          <w:w w:val="0"/>
+          <w:sz w:val="0"/>
+          <w:szCs w:val="0"/>
+          <w:u w:color="000000"/>
+          <w:bdr w:val="none" w:sz="0" w:space="0" w:color="000000"/>
+          <w:shd w:val="clear" w:color="000000" w:fill="000000"/>
+          <w:lang w:val="x-none" w:eastAsia="x-none" w:bidi="x-none"/>
+        </w:rPr>
+        <w:t xml:space="preserve"> </w:t>
       </w:r>
     </w:p>
     <w:p>
@@ -9339,7 +9734,7 @@
                     <pic:cNvPicPr/>
                   </pic:nvPicPr>
                   <pic:blipFill>
-                    <a:blip r:embed="rId21"/>
+                    <a:blip r:embed="rId22"/>
                     <a:stretch>
                       <a:fillRect/>
                     </a:stretch>
@@ -9369,6 +9764,7 @@
           <w:noProof/>
           <w:lang w:val="en-US"/>
         </w:rPr>
+        <w:lastRenderedPageBreak/>
         <w:drawing>
           <wp:anchor distT="0" distB="0" distL="114300" distR="114300" simplePos="0" relativeHeight="251678720" behindDoc="0" locked="0" layoutInCell="1" allowOverlap="1" wp14:anchorId="748739B7" wp14:editId="166FF260">
             <wp:simplePos x="0" y="0"/>
@@ -9395,7 +9791,7 @@
                     </pic:cNvPicPr>
                   </pic:nvPicPr>
                   <pic:blipFill>
-                    <a:blip r:embed="rId22" cstate="print">
+                    <a:blip r:embed="rId23" cstate="print">
                       <a:extLst>
                         <a:ext uri="{28A0092B-C50C-407E-A947-70E740481C1C}">
                           <a14:useLocalDpi xmlns:a14="http://schemas.microsoft.com/office/drawing/2010/main" val="0"/>
@@ -9586,6 +9982,7 @@
           <w:id w:val="-929880211"/>
           <w:citation/>
         </w:sdtPr>
+        <w:sdtEndPr/>
         <w:sdtContent>
           <w:r>
             <w:rPr>
@@ -9672,6 +10069,7 @@
           <w:id w:val="1127272732"/>
           <w:citation/>
         </w:sdtPr>
+        <w:sdtEndPr/>
         <w:sdtContent>
           <w:r>
             <w:fldChar w:fldCharType="begin"/>
@@ -9743,34 +10141,61 @@
     <w:p>
       <w:pPr>
         <w:pStyle w:val="Heading2"/>
-        <w:numPr>
-          <w:ilvl w:val="0"/>
-          <w:numId w:val="20"/>
-        </w:numPr>
         <w:jc w:val="both"/>
       </w:pPr>
       <w:bookmarkStart w:id="27" w:name="_Toc7681066"/>
       <w:r>
+        <w:t xml:space="preserve">5. </w:t>
+      </w:r>
+      <w:r>
         <w:t>Reflection</w:t>
       </w:r>
       <w:bookmarkEnd w:id="27"/>
+    </w:p>
+    <w:p/>
+    <w:p>
+      <w:pPr>
+        <w:pStyle w:val="Heading2"/>
+      </w:pPr>
+      <w:r>
+        <w:t xml:space="preserve">            </w:t>
+      </w:r>
+      <w:r>
+        <w:t>5.1 Team</w:t>
+      </w:r>
     </w:p>
     <w:p/>
     <w:p>
       <w:pPr>
         <w:pStyle w:val="Heading2"/>
         <w:numPr>
-          <w:ilvl w:val="0"/>
-          <w:numId w:val="20"/>
+          <w:ilvl w:val="1"/>
+          <w:numId w:val="23"/>
         </w:numPr>
+      </w:pPr>
+      <w:r>
+        <w:t>Team Contribution</w:t>
+      </w:r>
+    </w:p>
+    <w:p/>
+    <w:p>
+      <w:pPr>
+        <w:pStyle w:val="Heading2"/>
         <w:jc w:val="both"/>
       </w:pPr>
       <w:bookmarkStart w:id="28" w:name="_Toc7681067"/>
       <w:r>
+        <w:t xml:space="preserve">6. </w:t>
+      </w:r>
+      <w:r>
         <w:t>Conclusion</w:t>
       </w:r>
       <w:bookmarkEnd w:id="28"/>
     </w:p>
+    <w:p/>
+    <w:p/>
+    <w:p/>
+    <w:p/>
     <w:p>
       <w:pPr>
         <w:jc w:val="both"/>
@@ -9787,6 +10212,7 @@
         <w:rPr>
           <w:u w:val="single"/>
         </w:rPr>
+        <w:lastRenderedPageBreak/>
         <w:t>Audio Notes</w:t>
       </w:r>
     </w:p>
@@ -9797,24 +10223,12 @@
       <w:r>
         <w:t xml:space="preserve">Ashraf Ismail (Game Director) of Assassins creed- </w:t>
       </w:r>
-      <w:hyperlink r:id="rId23" w:history="1">
+      <w:hyperlink r:id="rId24" w:history="1">
         <w:r>
           <w:rPr>
             <w:rStyle w:val="Hyperlink"/>
           </w:rPr>
-          <w:t>http://interactiv</w:t>
-        </w:r>
-        <w:r>
-          <w:rPr>
-            <w:rStyle w:val="Hyperlink"/>
-          </w:rPr>
-          <w:t>e</w:t>
-        </w:r>
-        <w:r>
-          <w:rPr>
-            <w:rStyle w:val="Hyperlink"/>
-          </w:rPr>
-          <w:t>.libsyn.com/ashraf-ismail-of-assassins-creed</w:t>
+          <w:t>http://interactive.libsyn.com/ashraf-ismail-of-assassins-creed</w:t>
         </w:r>
       </w:hyperlink>
     </w:p>
@@ -9855,7 +10269,7 @@
       <w:r>
         <w:t>-</w:t>
       </w:r>
-      <w:hyperlink r:id="rId24" w:history="1">
+      <w:hyperlink r:id="rId25" w:history="1">
         <w:r>
           <w:rPr>
             <w:rStyle w:val="Hyperlink"/>
@@ -9913,7 +10327,7 @@
       <w:r>
         <w:t xml:space="preserve">) </w:t>
       </w:r>
-      <w:hyperlink r:id="rId25" w:history="1">
+      <w:hyperlink r:id="rId26" w:history="1">
         <w:r>
           <w:rPr>
             <w:rStyle w:val="Hyperlink"/>
@@ -9972,7 +10386,7 @@
       <w:r>
         <w:t xml:space="preserve">Creative director) </w:t>
       </w:r>
-      <w:hyperlink r:id="rId26" w:history="1">
+      <w:hyperlink r:id="rId27" w:history="1">
         <w:r>
           <w:rPr>
             <w:rStyle w:val="Hyperlink"/>
@@ -9997,7 +10411,6 @@
         <w:jc w:val="both"/>
       </w:pPr>
       <w:r>
-        <w:lastRenderedPageBreak/>
         <w:t>Testing (46:30-46:50) Playtesting every two weeks</w:t>
       </w:r>
     </w:p>
@@ -10026,7 +10439,7 @@
         <w:t>Dallas  -</w:t>
       </w:r>
       <w:proofErr w:type="gramEnd"/>
-      <w:hyperlink r:id="rId27" w:history="1">
+      <w:hyperlink r:id="rId28" w:history="1">
         <w:r>
           <w:rPr>
             <w:rStyle w:val="Hyperlink"/>
@@ -10072,22 +10485,7 @@
       <w:pPr>
         <w:jc w:val="both"/>
       </w:pPr>
-    </w:p>
-    <w:p>
-      <w:pPr>
-        <w:jc w:val="both"/>
-      </w:pPr>
-    </w:p>
-    <w:p>
-      <w:pPr>
-        <w:jc w:val="both"/>
-      </w:pPr>
-    </w:p>
-    <w:p>
-      <w:pPr>
-        <w:jc w:val="both"/>
-      </w:pPr>
-      <w:hyperlink r:id="rId28" w:history="1">
+      <w:hyperlink r:id="rId29" w:history="1">
         <w:r>
           <w:rPr>
             <w:rStyle w:val="Hyperlink"/>
@@ -10106,16 +10504,6 @@
       <w:r>
         <w:t>Thesis</w:t>
       </w:r>
-    </w:p>
-    <w:p>
-      <w:pPr>
-        <w:jc w:val="both"/>
-      </w:pPr>
-    </w:p>
-    <w:p>
-      <w:pPr>
-        <w:jc w:val="both"/>
-      </w:pPr>
     </w:p>
     <w:p>
       <w:pPr>
@@ -10139,6 +10527,7 @@
         <w:rPr>
           <w:u w:val="single"/>
         </w:rPr>
+        <w:lastRenderedPageBreak/>
         <w:t>Bibliography</w:t>
       </w:r>
       <w:bookmarkEnd w:id="29"/>
@@ -10187,6 +10576,7 @@
           <w:docPartUnique/>
         </w:docPartObj>
       </w:sdtPr>
+      <w:sdtEndPr/>
       <w:sdtContent>
         <w:p>
           <w:pPr>
@@ -10204,6 +10594,7 @@
             <w:id w:val="111145805"/>
             <w:bibliography/>
           </w:sdtPr>
+          <w:sdtEndPr/>
           <w:sdtContent>
             <w:p>
               <w:pPr>
@@ -10301,6 +10692,35 @@
                 <w:rPr>
                   <w:noProof/>
                 </w:rPr>
+                <w:t xml:space="preserve">Haynes, J. (2008). The Code/Art Divide: How Technical Artists Bridge The Gap. </w:t>
+              </w:r>
+              <w:r>
+                <w:rPr>
+                  <w:i/>
+                  <w:iCs/>
+                  <w:noProof/>
+                </w:rPr>
+                <w:t>Gamasutra</w:t>
+              </w:r>
+              <w:r>
+                <w:rPr>
+                  <w:noProof/>
+                </w:rPr>
+                <w:t>, 1-3.</w:t>
+              </w:r>
+            </w:p>
+            <w:p>
+              <w:pPr>
+                <w:pStyle w:val="Bibliography"/>
+                <w:ind w:left="720" w:hanging="720"/>
+                <w:rPr>
+                  <w:noProof/>
+                </w:rPr>
+              </w:pPr>
+              <w:r>
+                <w:rPr>
+                  <w:noProof/>
+                </w:rPr>
                 <w:t>Ismail, A. (2018, August 14). Ashraf Ismail of Assassin's Creed. (T. Price, Interviewer)</w:t>
               </w:r>
             </w:p>
@@ -10316,7 +10736,6 @@
                 <w:rPr>
                   <w:noProof/>
                 </w:rPr>
-                <w:lastRenderedPageBreak/>
                 <w:t xml:space="preserve">Johansson, M. P. (2015, 9 20). </w:t>
               </w:r>
               <w:r>
@@ -10504,7 +10923,7 @@
                 </w:rPr>
                 <w:t xml:space="preserve">Freeman, W. (2015, Oct 13). Mike bithell: 'the highs and lows of creative freedom are very addictive'. The Observer Retrieved from </w:t>
               </w:r>
-              <w:hyperlink r:id="rId29" w:history="1">
+              <w:hyperlink r:id="rId30" w:history="1">
                 <w:r>
                   <w:rPr>
                     <w:rStyle w:val="Hyperlink"/>
@@ -10613,7 +11032,7 @@
       <w:pPr>
         <w:jc w:val="both"/>
       </w:pPr>
-      <w:hyperlink r:id="rId30" w:history="1">
+      <w:hyperlink r:id="rId31" w:history="1">
         <w:r>
           <w:rPr>
             <w:rStyle w:val="Hyperlink"/>
@@ -10629,7 +11048,7 @@
           <w:rStyle w:val="Hyperlink"/>
         </w:rPr>
       </w:pPr>
-      <w:hyperlink r:id="rId31" w:history="1">
+      <w:hyperlink r:id="rId32" w:history="1">
         <w:r>
           <w:rPr>
             <w:rStyle w:val="Hyperlink"/>
@@ -10671,7 +11090,7 @@
                     <pic:cNvPicPr/>
                   </pic:nvPicPr>
                   <pic:blipFill>
-                    <a:blip r:embed="rId32"/>
+                    <a:blip r:embed="rId33"/>
                     <a:stretch>
                       <a:fillRect/>
                     </a:stretch>
@@ -10693,8 +11112,8 @@
       </w:r>
     </w:p>
     <w:sectPr>
-      <w:headerReference w:type="default" r:id="rId33"/>
-      <w:footerReference w:type="default" r:id="rId34"/>
+      <w:headerReference w:type="default" r:id="rId34"/>
+      <w:footerReference w:type="default" r:id="rId35"/>
       <w:pgSz w:w="11906" w:h="16838"/>
       <w:pgMar w:top="1440" w:right="1440" w:bottom="1440" w:left="1440" w:header="708" w:footer="708" w:gutter="0"/>
       <w:pgNumType w:start="0"/>
@@ -10708,7 +11127,7 @@
 
 <file path=word/comments.xml><?xml version="1.0" encoding="utf-8"?>
 <w:comments xmlns:wpc="http://schemas.microsoft.com/office/word/2010/wordprocessingCanvas" xmlns:cx="http://schemas.microsoft.com/office/drawing/2014/chartex" xmlns:cx1="http://schemas.microsoft.com/office/drawing/2015/9/8/chartex" xmlns:mc="http://schemas.openxmlformats.org/markup-compatibility/2006" xmlns:o="urn:schemas-microsoft-com:office:office" xmlns:r="http://schemas.openxmlformats.org/officeDocument/2006/relationships" xmlns:m="http://schemas.openxmlformats.org/officeDocument/2006/math" xmlns:v="urn:schemas-microsoft-com:vml" xmlns:wp14="http://schemas.microsoft.com/office/word/2010/wordprocessingDrawing" xmlns:wp="http://schemas.openxmlformats.org/drawingml/2006/wordprocessingDrawing" xmlns:w10="urn:schemas-microsoft-com:office:word" xmlns:w="http://schemas.openxmlformats.org/wordprocessingml/2006/main" xmlns:w14="http://schemas.microsoft.com/office/word/2010/wordml" xmlns:w15="http://schemas.microsoft.com/office/word/2012/wordml" xmlns:w16se="http://schemas.microsoft.com/office/word/2015/wordml/symex" xmlns:wpg="http://schemas.microsoft.com/office/word/2010/wordprocessingGroup" xmlns:wpi="http://schemas.microsoft.com/office/word/2010/wordprocessingInk" xmlns:wne="http://schemas.microsoft.com/office/word/2006/wordml" xmlns:wps="http://schemas.microsoft.com/office/word/2010/wordprocessingShape" mc:Ignorable="w14 w15 w16se wp14">
-  <w:comment w:id="6" w:author="Mayhew, Rebecca" w:date="2019-04-17T15:24:00Z" w:initials="MR">
+  <w:comment w:id="5" w:author="Mayhew, Rebecca" w:date="2019-04-17T15:24:00Z" w:initials="MR">
     <w:p>
       <w:pPr>
         <w:pStyle w:val="CommentText"/>
@@ -10776,7 +11195,7 @@
       </w:r>
     </w:p>
   </w:comment>
-  <w:comment w:id="7" w:author="Mayhew, Rebecca" w:date="2019-04-17T15:27:00Z" w:initials="MR">
+  <w:comment w:id="6" w:author="Mayhew, Rebecca" w:date="2019-04-17T15:27:00Z" w:initials="MR">
     <w:p>
       <w:pPr>
         <w:pStyle w:val="CommentText"/>
@@ -10792,7 +11211,7 @@
       </w:r>
     </w:p>
   </w:comment>
-  <w:comment w:id="9" w:author="Mayhew, Rebecca" w:date="2019-04-17T15:29:00Z" w:initials="MR">
+  <w:comment w:id="8" w:author="Mayhew, Rebecca" w:date="2019-04-17T15:29:00Z" w:initials="MR">
     <w:p>
       <w:pPr>
         <w:pStyle w:val="CommentText"/>
@@ -10878,7 +11297,7 @@
       </w:r>
     </w:p>
   </w:comment>
-  <w:comment w:id="12" w:author="Mayhew, Rebecca" w:date="2019-04-17T15:38:00Z" w:initials="MR">
+  <w:comment w:id="11" w:author="Mayhew, Rebecca" w:date="2019-04-17T15:38:00Z" w:initials="MR">
     <w:p>
       <w:pPr>
         <w:pStyle w:val="CommentText"/>
@@ -11127,7 +11546,7 @@
             <w:bCs/>
             <w:noProof/>
           </w:rPr>
-          <w:t>14</w:t>
+          <w:t>11</w:t>
         </w:r>
         <w:r>
           <w:rPr>
@@ -12422,6 +12841,119 @@
     </w:lvl>
   </w:abstractNum>
   <w:abstractNum w:abstractNumId="11" w15:restartNumberingAfterBreak="0">
+    <w:nsid w:val="5BDC49D2"/>
+    <w:multiLevelType w:val="multilevel"/>
+    <w:tmpl w:val="6BBA1D6E"/>
+    <w:lvl w:ilvl="0">
+      <w:start w:val="5"/>
+      <w:numFmt w:val="decimal"/>
+      <w:lvlText w:val="%1"/>
+      <w:lvlJc w:val="left"/>
+      <w:pPr>
+        <w:ind w:left="360" w:hanging="360"/>
+      </w:pPr>
+      <w:rPr>
+        <w:rFonts w:hint="default"/>
+      </w:rPr>
+    </w:lvl>
+    <w:lvl w:ilvl="1">
+      <w:start w:val="2"/>
+      <w:numFmt w:val="decimal"/>
+      <w:lvlText w:val="%1.%2"/>
+      <w:lvlJc w:val="left"/>
+      <w:pPr>
+        <w:ind w:left="1065" w:hanging="360"/>
+      </w:pPr>
+      <w:rPr>
+        <w:rFonts w:hint="default"/>
+      </w:rPr>
+    </w:lvl>
+    <w:lvl w:ilvl="2">
+      <w:start w:val="1"/>
+      <w:numFmt w:val="decimal"/>
+      <w:lvlText w:val="%1.%2.%3"/>
+      <w:lvlJc w:val="left"/>
+      <w:pPr>
+        <w:ind w:left="2130" w:hanging="720"/>
+      </w:pPr>
+      <w:rPr>
+        <w:rFonts w:hint="default"/>
+      </w:rPr>
+    </w:lvl>
+    <w:lvl w:ilvl="3">
+      <w:start w:val="1"/>
+      <w:numFmt w:val="decimal"/>
+      <w:lvlText w:val="%1.%2.%3.%4"/>
+      <w:lvlJc w:val="left"/>
+      <w:pPr>
+        <w:ind w:left="2835" w:hanging="720"/>
+      </w:pPr>
+      <w:rPr>
+        <w:rFonts w:hint="default"/>
+      </w:rPr>
+    </w:lvl>
+    <w:lvl w:ilvl="4">
+      <w:start w:val="1"/>
+      <w:numFmt w:val="decimal"/>
+      <w:lvlText w:val="%1.%2.%3.%4.%5"/>
+      <w:lvlJc w:val="left"/>
+      <w:pPr>
+        <w:ind w:left="3900" w:hanging="1080"/>
+      </w:pPr>
+      <w:rPr>
+        <w:rFonts w:hint="default"/>
+      </w:rPr>
+    </w:lvl>
+    <w:lvl w:ilvl="5">
+      <w:start w:val="1"/>
+      <w:numFmt w:val="decimal"/>
+      <w:lvlText w:val="%1.%2.%3.%4.%5.%6"/>
+      <w:lvlJc w:val="left"/>
+      <w:pPr>
+        <w:ind w:left="4965" w:hanging="1440"/>
+      </w:pPr>
+      <w:rPr>
+        <w:rFonts w:hint="default"/>
+      </w:rPr>
+    </w:lvl>
+    <w:lvl w:ilvl="6">
+      <w:start w:val="1"/>
+      <w:numFmt w:val="decimal"/>
+      <w:lvlText w:val="%1.%2.%3.%4.%5.%6.%7"/>
+      <w:lvlJc w:val="left"/>
+      <w:pPr>
+        <w:ind w:left="5670" w:hanging="1440"/>
+      </w:pPr>
+      <w:rPr>
+        <w:rFonts w:hint="default"/>
+      </w:rPr>
+    </w:lvl>
+    <w:lvl w:ilvl="7">
+      <w:start w:val="1"/>
+      <w:numFmt w:val="decimal"/>
+      <w:lvlText w:val="%1.%2.%3.%4.%5.%6.%7.%8"/>
+      <w:lvlJc w:val="left"/>
+      <w:pPr>
+        <w:ind w:left="6735" w:hanging="1800"/>
+      </w:pPr>
+      <w:rPr>
+        <w:rFonts w:hint="default"/>
+      </w:rPr>
+    </w:lvl>
+    <w:lvl w:ilvl="8">
+      <w:start w:val="1"/>
+      <w:numFmt w:val="decimal"/>
+      <w:lvlText w:val="%1.%2.%3.%4.%5.%6.%7.%8.%9"/>
+      <w:lvlJc w:val="left"/>
+      <w:pPr>
+        <w:ind w:left="7440" w:hanging="1800"/>
+      </w:pPr>
+      <w:rPr>
+        <w:rFonts w:hint="default"/>
+      </w:rPr>
+    </w:lvl>
+  </w:abstractNum>
+  <w:abstractNum w:abstractNumId="12" w15:restartNumberingAfterBreak="0">
     <w:nsid w:val="5CB007F9"/>
     <w:multiLevelType w:val="hybridMultilevel"/>
     <w:tmpl w:val="0E7022B8"/>
@@ -12534,7 +13066,120 @@
       </w:rPr>
     </w:lvl>
   </w:abstractNum>
-  <w:abstractNum w:abstractNumId="12" w15:restartNumberingAfterBreak="0">
+  <w:abstractNum w:abstractNumId="13" w15:restartNumberingAfterBreak="0">
+    <w:nsid w:val="5DC33FDF"/>
+    <w:multiLevelType w:val="hybridMultilevel"/>
+    <w:tmpl w:val="30A20F62"/>
+    <w:lvl w:ilvl="0" w:tplc="04090001">
+      <w:start w:val="1"/>
+      <w:numFmt w:val="bullet"/>
+      <w:lvlText w:val=""/>
+      <w:lvlJc w:val="left"/>
+      <w:pPr>
+        <w:ind w:left="1080" w:hanging="360"/>
+      </w:pPr>
+      <w:rPr>
+        <w:rFonts w:ascii="Symbol" w:hAnsi="Symbol" w:hint="default"/>
+      </w:rPr>
+    </w:lvl>
+    <w:lvl w:ilvl="1" w:tplc="04090003" w:tentative="1">
+      <w:start w:val="1"/>
+      <w:numFmt w:val="bullet"/>
+      <w:lvlText w:val="o"/>
+      <w:lvlJc w:val="left"/>
+      <w:pPr>
+        <w:ind w:left="1800" w:hanging="360"/>
+      </w:pPr>
+      <w:rPr>
+        <w:rFonts w:ascii="Courier New" w:hAnsi="Courier New" w:cs="Courier New" w:hint="default"/>
+      </w:rPr>
+    </w:lvl>
+    <w:lvl w:ilvl="2" w:tplc="04090005" w:tentative="1">
+      <w:start w:val="1"/>
+      <w:numFmt w:val="bullet"/>
+      <w:lvlText w:val=""/>
+      <w:lvlJc w:val="left"/>
+      <w:pPr>
+        <w:ind w:left="2520" w:hanging="360"/>
+      </w:pPr>
+      <w:rPr>
+        <w:rFonts w:ascii="Wingdings" w:hAnsi="Wingdings" w:hint="default"/>
+      </w:rPr>
+    </w:lvl>
+    <w:lvl w:ilvl="3" w:tplc="04090001" w:tentative="1">
+      <w:start w:val="1"/>
+      <w:numFmt w:val="bullet"/>
+      <w:lvlText w:val=""/>
+      <w:lvlJc w:val="left"/>
+      <w:pPr>
+        <w:ind w:left="3240" w:hanging="360"/>
+      </w:pPr>
+      <w:rPr>
+        <w:rFonts w:ascii="Symbol" w:hAnsi="Symbol" w:hint="default"/>
+      </w:rPr>
+    </w:lvl>
+    <w:lvl w:ilvl="4" w:tplc="04090003" w:tentative="1">
+      <w:start w:val="1"/>
+      <w:numFmt w:val="bullet"/>
+      <w:lvlText w:val="o"/>
+      <w:lvlJc w:val="left"/>
+      <w:pPr>
+        <w:ind w:left="3960" w:hanging="360"/>
+      </w:pPr>
+      <w:rPr>
+        <w:rFonts w:ascii="Courier New" w:hAnsi="Courier New" w:cs="Courier New" w:hint="default"/>
+      </w:rPr>
+    </w:lvl>
+    <w:lvl w:ilvl="5" w:tplc="04090005" w:tentative="1">
+      <w:start w:val="1"/>
+      <w:numFmt w:val="bullet"/>
+      <w:lvlText w:val=""/>
+      <w:lvlJc w:val="left"/>
+      <w:pPr>
+        <w:ind w:left="4680" w:hanging="360"/>
+      </w:pPr>
+      <w:rPr>
+        <w:rFonts w:ascii="Wingdings" w:hAnsi="Wingdings" w:hint="default"/>
+      </w:rPr>
+    </w:lvl>
+    <w:lvl w:ilvl="6" w:tplc="04090001" w:tentative="1">
+      <w:start w:val="1"/>
+      <w:numFmt w:val="bullet"/>
+      <w:lvlText w:val=""/>
+      <w:lvlJc w:val="left"/>
+      <w:pPr>
+        <w:ind w:left="5400" w:hanging="360"/>
+      </w:pPr>
+      <w:rPr>
+        <w:rFonts w:ascii="Symbol" w:hAnsi="Symbol" w:hint="default"/>
+      </w:rPr>
+    </w:lvl>
+    <w:lvl w:ilvl="7" w:tplc="04090003" w:tentative="1">
+      <w:start w:val="1"/>
+      <w:numFmt w:val="bullet"/>
+      <w:lvlText w:val="o"/>
+      <w:lvlJc w:val="left"/>
+      <w:pPr>
+        <w:ind w:left="6120" w:hanging="360"/>
+      </w:pPr>
+      <w:rPr>
+        <w:rFonts w:ascii="Courier New" w:hAnsi="Courier New" w:cs="Courier New" w:hint="default"/>
+      </w:rPr>
+    </w:lvl>
+    <w:lvl w:ilvl="8" w:tplc="04090005" w:tentative="1">
+      <w:start w:val="1"/>
+      <w:numFmt w:val="bullet"/>
+      <w:lvlText w:val=""/>
+      <w:lvlJc w:val="left"/>
+      <w:pPr>
+        <w:ind w:left="6840" w:hanging="360"/>
+      </w:pPr>
+      <w:rPr>
+        <w:rFonts w:ascii="Wingdings" w:hAnsi="Wingdings" w:hint="default"/>
+      </w:rPr>
+    </w:lvl>
+  </w:abstractNum>
+  <w:abstractNum w:abstractNumId="14" w15:restartNumberingAfterBreak="0">
     <w:nsid w:val="65AB1D68"/>
     <w:multiLevelType w:val="hybridMultilevel"/>
     <w:tmpl w:val="C80E3EB8"/>
@@ -12647,7 +13292,120 @@
       </w:rPr>
     </w:lvl>
   </w:abstractNum>
-  <w:abstractNum w:abstractNumId="13" w15:restartNumberingAfterBreak="0">
+  <w:abstractNum w:abstractNumId="15" w15:restartNumberingAfterBreak="0">
+    <w:nsid w:val="65FB1717"/>
+    <w:multiLevelType w:val="hybridMultilevel"/>
+    <w:tmpl w:val="EC1CB728"/>
+    <w:lvl w:ilvl="0" w:tplc="04090001">
+      <w:start w:val="1"/>
+      <w:numFmt w:val="bullet"/>
+      <w:lvlText w:val=""/>
+      <w:lvlJc w:val="left"/>
+      <w:pPr>
+        <w:ind w:left="720" w:hanging="360"/>
+      </w:pPr>
+      <w:rPr>
+        <w:rFonts w:ascii="Symbol" w:hAnsi="Symbol" w:hint="default"/>
+      </w:rPr>
+    </w:lvl>
+    <w:lvl w:ilvl="1" w:tplc="04090003" w:tentative="1">
+      <w:start w:val="1"/>
+      <w:numFmt w:val="bullet"/>
+      <w:lvlText w:val="o"/>
+      <w:lvlJc w:val="left"/>
+      <w:pPr>
+        <w:ind w:left="1440" w:hanging="360"/>
+      </w:pPr>
+      <w:rPr>
+        <w:rFonts w:ascii="Courier New" w:hAnsi="Courier New" w:cs="Courier New" w:hint="default"/>
+      </w:rPr>
+    </w:lvl>
+    <w:lvl w:ilvl="2" w:tplc="04090005" w:tentative="1">
+      <w:start w:val="1"/>
+      <w:numFmt w:val="bullet"/>
+      <w:lvlText w:val=""/>
+      <w:lvlJc w:val="left"/>
+      <w:pPr>
+        <w:ind w:left="2160" w:hanging="360"/>
+      </w:pPr>
+      <w:rPr>
+        <w:rFonts w:ascii="Wingdings" w:hAnsi="Wingdings" w:hint="default"/>
+      </w:rPr>
+    </w:lvl>
+    <w:lvl w:ilvl="3" w:tplc="04090001" w:tentative="1">
+      <w:start w:val="1"/>
+      <w:numFmt w:val="bullet"/>
+      <w:lvlText w:val=""/>
+      <w:lvlJc w:val="left"/>
+      <w:pPr>
+        <w:ind w:left="2880" w:hanging="360"/>
+      </w:pPr>
+      <w:rPr>
+        <w:rFonts w:ascii="Symbol" w:hAnsi="Symbol" w:hint="default"/>
+      </w:rPr>
+    </w:lvl>
+    <w:lvl w:ilvl="4" w:tplc="04090003" w:tentative="1">
+      <w:start w:val="1"/>
+      <w:numFmt w:val="bullet"/>
+      <w:lvlText w:val="o"/>
+      <w:lvlJc w:val="left"/>
+      <w:pPr>
+        <w:ind w:left="3600" w:hanging="360"/>
+      </w:pPr>
+      <w:rPr>
+        <w:rFonts w:ascii="Courier New" w:hAnsi="Courier New" w:cs="Courier New" w:hint="default"/>
+      </w:rPr>
+    </w:lvl>
+    <w:lvl w:ilvl="5" w:tplc="04090005" w:tentative="1">
+      <w:start w:val="1"/>
+      <w:numFmt w:val="bullet"/>
+      <w:lvlText w:val=""/>
+      <w:lvlJc w:val="left"/>
+      <w:pPr>
+        <w:ind w:left="4320" w:hanging="360"/>
+      </w:pPr>
+      <w:rPr>
+        <w:rFonts w:ascii="Wingdings" w:hAnsi="Wingdings" w:hint="default"/>
+      </w:rPr>
+    </w:lvl>
+    <w:lvl w:ilvl="6" w:tplc="04090001" w:tentative="1">
+      <w:start w:val="1"/>
+      <w:numFmt w:val="bullet"/>
+      <w:lvlText w:val=""/>
+      <w:lvlJc w:val="left"/>
+      <w:pPr>
+        <w:ind w:left="5040" w:hanging="360"/>
+      </w:pPr>
+      <w:rPr>
+        <w:rFonts w:ascii="Symbol" w:hAnsi="Symbol" w:hint="default"/>
+      </w:rPr>
+    </w:lvl>
+    <w:lvl w:ilvl="7" w:tplc="04090003" w:tentative="1">
+      <w:start w:val="1"/>
+      <w:numFmt w:val="bullet"/>
+      <w:lvlText w:val="o"/>
+      <w:lvlJc w:val="left"/>
+      <w:pPr>
+        <w:ind w:left="5760" w:hanging="360"/>
+      </w:pPr>
+      <w:rPr>
+        <w:rFonts w:ascii="Courier New" w:hAnsi="Courier New" w:cs="Courier New" w:hint="default"/>
+      </w:rPr>
+    </w:lvl>
+    <w:lvl w:ilvl="8" w:tplc="04090005" w:tentative="1">
+      <w:start w:val="1"/>
+      <w:numFmt w:val="bullet"/>
+      <w:lvlText w:val=""/>
+      <w:lvlJc w:val="left"/>
+      <w:pPr>
+        <w:ind w:left="6480" w:hanging="360"/>
+      </w:pPr>
+      <w:rPr>
+        <w:rFonts w:ascii="Wingdings" w:hAnsi="Wingdings" w:hint="default"/>
+      </w:rPr>
+    </w:lvl>
+  </w:abstractNum>
+  <w:abstractNum w:abstractNumId="16" w15:restartNumberingAfterBreak="0">
     <w:nsid w:val="68CE73FC"/>
     <w:multiLevelType w:val="hybridMultilevel"/>
     <w:tmpl w:val="AA306014"/>
@@ -12760,7 +13518,7 @@
       </w:rPr>
     </w:lvl>
   </w:abstractNum>
-  <w:abstractNum w:abstractNumId="14" w15:restartNumberingAfterBreak="0">
+  <w:abstractNum w:abstractNumId="17" w15:restartNumberingAfterBreak="0">
     <w:nsid w:val="6B2F2D9F"/>
     <w:multiLevelType w:val="multilevel"/>
     <w:tmpl w:val="F4A02688"/>
@@ -12873,7 +13631,7 @@
       </w:rPr>
     </w:lvl>
   </w:abstractNum>
-  <w:abstractNum w:abstractNumId="15" w15:restartNumberingAfterBreak="0">
+  <w:abstractNum w:abstractNumId="18" w15:restartNumberingAfterBreak="0">
     <w:nsid w:val="6BEF794E"/>
     <w:multiLevelType w:val="hybridMultilevel"/>
     <w:tmpl w:val="D4F42DA2"/>
@@ -12986,7 +13744,7 @@
       </w:rPr>
     </w:lvl>
   </w:abstractNum>
-  <w:abstractNum w:abstractNumId="16" w15:restartNumberingAfterBreak="0">
+  <w:abstractNum w:abstractNumId="19" w15:restartNumberingAfterBreak="0">
     <w:nsid w:val="701109ED"/>
     <w:multiLevelType w:val="hybridMultilevel"/>
     <w:tmpl w:val="11BE1706"/>
@@ -13099,7 +13857,7 @@
       </w:rPr>
     </w:lvl>
   </w:abstractNum>
-  <w:abstractNum w:abstractNumId="17" w15:restartNumberingAfterBreak="0">
+  <w:abstractNum w:abstractNumId="20" w15:restartNumberingAfterBreak="0">
     <w:nsid w:val="70541ACC"/>
     <w:multiLevelType w:val="hybridMultilevel"/>
     <w:tmpl w:val="6C321872"/>
@@ -13212,7 +13970,7 @@
       </w:rPr>
     </w:lvl>
   </w:abstractNum>
-  <w:abstractNum w:abstractNumId="18" w15:restartNumberingAfterBreak="0">
+  <w:abstractNum w:abstractNumId="21" w15:restartNumberingAfterBreak="0">
     <w:nsid w:val="744257BD"/>
     <w:multiLevelType w:val="multilevel"/>
     <w:tmpl w:val="64EE7A00"/>
@@ -13333,7 +14091,7 @@
       </w:rPr>
     </w:lvl>
   </w:abstractNum>
-  <w:abstractNum w:abstractNumId="19" w15:restartNumberingAfterBreak="0">
+  <w:abstractNum w:abstractNumId="22" w15:restartNumberingAfterBreak="0">
     <w:nsid w:val="74B80B0C"/>
     <w:multiLevelType w:val="hybridMultilevel"/>
     <w:tmpl w:val="310ABC2A"/>
@@ -13422,7 +14180,7 @@
       </w:pPr>
     </w:lvl>
   </w:abstractNum>
-  <w:abstractNum w:abstractNumId="20" w15:restartNumberingAfterBreak="0">
+  <w:abstractNum w:abstractNumId="23" w15:restartNumberingAfterBreak="0">
     <w:nsid w:val="7C5F2816"/>
     <w:multiLevelType w:val="hybridMultilevel"/>
     <w:tmpl w:val="044AEE8A"/>
@@ -13535,7 +14293,7 @@
       </w:rPr>
     </w:lvl>
   </w:abstractNum>
-  <w:abstractNum w:abstractNumId="21" w15:restartNumberingAfterBreak="0">
+  <w:abstractNum w:abstractNumId="24" w15:restartNumberingAfterBreak="0">
     <w:nsid w:val="7F4438D2"/>
     <w:multiLevelType w:val="hybridMultilevel"/>
     <w:tmpl w:val="FCE6C250"/>
@@ -13655,13 +14413,13 @@
     <w:abstractNumId w:val="1"/>
   </w:num>
   <w:num w:numId="3">
-    <w:abstractNumId w:val="21"/>
+    <w:abstractNumId w:val="24"/>
   </w:num>
   <w:num w:numId="4">
     <w:abstractNumId w:val="7"/>
   </w:num>
   <w:num w:numId="5">
-    <w:abstractNumId w:val="16"/>
+    <w:abstractNumId w:val="19"/>
   </w:num>
   <w:num w:numId="6">
     <w:abstractNumId w:val="10"/>
@@ -13670,10 +14428,10 @@
     <w:abstractNumId w:val="6"/>
   </w:num>
   <w:num w:numId="8">
-    <w:abstractNumId w:val="15"/>
+    <w:abstractNumId w:val="18"/>
   </w:num>
   <w:num w:numId="9">
-    <w:abstractNumId w:val="12"/>
+    <w:abstractNumId w:val="14"/>
   </w:num>
   <w:num w:numId="10">
     <w:abstractNumId w:val="4"/>
@@ -13682,7 +14440,7 @@
     <w:abstractNumId w:val="2"/>
   </w:num>
   <w:num w:numId="12">
-    <w:abstractNumId w:val="20"/>
+    <w:abstractNumId w:val="23"/>
   </w:num>
   <w:num w:numId="13">
     <w:abstractNumId w:val="0"/>
@@ -13694,25 +14452,34 @@
     <w:abstractNumId w:val="5"/>
   </w:num>
   <w:num w:numId="16">
-    <w:abstractNumId w:val="13"/>
+    <w:abstractNumId w:val="16"/>
   </w:num>
   <w:num w:numId="17">
+    <w:abstractNumId w:val="20"/>
+  </w:num>
+  <w:num w:numId="18">
+    <w:abstractNumId w:val="21"/>
+  </w:num>
+  <w:num w:numId="19">
     <w:abstractNumId w:val="17"/>
   </w:num>
-  <w:num w:numId="18">
-    <w:abstractNumId w:val="18"/>
-  </w:num>
-  <w:num w:numId="19">
-    <w:abstractNumId w:val="14"/>
-  </w:num>
   <w:num w:numId="20">
-    <w:abstractNumId w:val="19"/>
+    <w:abstractNumId w:val="22"/>
   </w:num>
   <w:num w:numId="21">
-    <w:abstractNumId w:val="11"/>
+    <w:abstractNumId w:val="12"/>
   </w:num>
   <w:num w:numId="22">
     <w:abstractNumId w:val="8"/>
+  </w:num>
+  <w:num w:numId="23">
+    <w:abstractNumId w:val="11"/>
+  </w:num>
+  <w:num w:numId="24">
+    <w:abstractNumId w:val="15"/>
+  </w:num>
+  <w:num w:numId="25">
+    <w:abstractNumId w:val="13"/>
   </w:num>
 </w:numbering>
 </file>
@@ -15118,11 +15885,31 @@
     </b:Author>
     <b:RefOrder>9</b:RefOrder>
   </b:Source>
+  <b:Source>
+    <b:Tag>Hay08</b:Tag>
+    <b:SourceType>JournalArticle</b:SourceType>
+    <b:Guid>{7A7235BC-6C5D-4494-9CBF-C7BB4D315859}</b:Guid>
+    <b:Title>The Code/Art Divide: How Technical Artists Bridge The Gap</b:Title>
+    <b:Year>2008</b:Year>
+    <b:Author>
+      <b:Author>
+        <b:NameList>
+          <b:Person>
+            <b:Last>Haynes</b:Last>
+            <b:First>Jason</b:First>
+          </b:Person>
+        </b:NameList>
+      </b:Author>
+    </b:Author>
+    <b:JournalName>Gamasutra</b:JournalName>
+    <b:Pages>1-3</b:Pages>
+    <b:RefOrder>11</b:RefOrder>
+  </b:Source>
 </b:Sources>
 </file>
 
 <file path=customXml/itemProps1.xml><?xml version="1.0" encoding="utf-8"?>
-<ds:datastoreItem xmlns:ds="http://schemas.openxmlformats.org/officeDocument/2006/customXml" ds:itemID="{985F0015-954E-4800-996E-57B5802698F8}">
+<ds:datastoreItem xmlns:ds="http://schemas.openxmlformats.org/officeDocument/2006/customXml" ds:itemID="{AEB3B0F5-3D6E-4BDD-A222-F23007C8EE6F}">
   <ds:schemaRefs>
     <ds:schemaRef ds:uri="http://schemas.openxmlformats.org/officeDocument/2006/bibliography"/>
   </ds:schemaRefs>

</xml_diff>

<commit_message>
link to politicle articles
</commit_message>
<xml_diff>
--- a/MCDONALDBradley_Draft_Dissertation006.docx
+++ b/MCDONALDBradley_Draft_Dissertation006.docx
@@ -6149,16 +6149,8 @@
         <w:rPr>
           <w:highlight w:val="yellow"/>
         </w:rPr>
-        <w:t xml:space="preserve"> and </w:t>
-      </w:r>
-      <w:proofErr w:type="spellStart"/>
-      <w:r>
-        <w:rPr>
-          <w:highlight w:val="yellow"/>
-        </w:rPr>
-        <w:t>Spyro</w:t>
-      </w:r>
-      <w:proofErr w:type="spellEnd"/>
+        <w:t xml:space="preserve"> and Spyro</w:t>
+      </w:r>
       <w:r>
         <w:t xml:space="preserve"> </w:t>
       </w:r>
@@ -6343,21 +6335,7 @@
         <w:rPr>
           <w:highlight w:val="yellow"/>
         </w:rPr>
-        <w:t>(Epic Games</w:t>
-      </w:r>
-      <w:proofErr w:type="gramStart"/>
-      <w:r>
-        <w:rPr>
-          <w:highlight w:val="yellow"/>
-        </w:rPr>
-        <w:t>,1998</w:t>
-      </w:r>
-      <w:proofErr w:type="gramEnd"/>
-      <w:r>
-        <w:rPr>
-          <w:highlight w:val="yellow"/>
-        </w:rPr>
-        <w:t>).</w:t>
+        <w:t>(Epic Games,1998).</w:t>
       </w:r>
       <w:r>
         <w:t xml:space="preserve"> </w:t>
@@ -6417,35 +6395,7 @@
         <w:rPr>
           <w:highlight w:val="yellow"/>
         </w:rPr>
-        <w:t xml:space="preserve">Mike </w:t>
-      </w:r>
-      <w:proofErr w:type="spellStart"/>
-      <w:r>
-        <w:rPr>
-          <w:highlight w:val="yellow"/>
-        </w:rPr>
-        <w:t>Bithell</w:t>
-      </w:r>
-      <w:proofErr w:type="spellEnd"/>
-      <w:r>
-        <w:rPr>
-          <w:highlight w:val="yellow"/>
-        </w:rPr>
-        <w:t>: 'The highs and lows of creative freedom are very addictive'; Having developed Thomas Was Alone and Volume, the indie games designer is both a one-man studio and a devoted collaborator. But what does his work actually involve? 2015</w:t>
-      </w:r>
-      <w:proofErr w:type="gramStart"/>
-      <w:r>
-        <w:rPr>
-          <w:highlight w:val="yellow"/>
-        </w:rPr>
-        <w:t>, ,</w:t>
-      </w:r>
-      <w:proofErr w:type="gramEnd"/>
-      <w:r>
-        <w:rPr>
-          <w:highlight w:val="yellow"/>
-        </w:rPr>
-        <w:t xml:space="preserve"> Guardian Newspapers</w:t>
+        <w:t>Mike Bithell: 'The highs and lows of creative freedom are very addictive'; Having developed Thomas Was Alone and Volume, the indie games designer is both a one-man studio and a devoted collaborator. But what does his work actually involve? 2015, , Guardian Newspapers</w:t>
       </w:r>
       <w:r>
         <w:rPr>
@@ -6886,17 +6836,12 @@
       </w:pPr>
       <w:bookmarkStart w:id="10" w:name="_Toc7681056"/>
       <w:commentRangeStart w:id="11"/>
-      <w:proofErr w:type="gramStart"/>
       <w:r>
         <w:lastRenderedPageBreak/>
         <w:t>3.</w:t>
       </w:r>
       <w:r>
-        <w:t>Technical</w:t>
-      </w:r>
-      <w:proofErr w:type="gramEnd"/>
-      <w:r>
-        <w:t xml:space="preserve"> Art</w:t>
+        <w:t>Technical Art</w:t>
       </w:r>
       <w:commentRangeEnd w:id="11"/>
       <w:r>
@@ -8425,7 +8370,7 @@
       <w:pPr>
         <w:pStyle w:val="Caption"/>
       </w:pPr>
-      <w:bookmarkStart w:id="17" w:name="_Toc6577880"/>
+      <w:bookmarkStart w:id="15" w:name="_Toc6577880"/>
       <w:r>
         <w:t xml:space="preserve">Figure </w:t>
       </w:r>
@@ -8462,7 +8407,7 @@
       <w:r>
         <w:t>- Fence Tool</w:t>
       </w:r>
-      <w:bookmarkEnd w:id="17"/>
+      <w:bookmarkEnd w:id="15"/>
     </w:p>
     <w:p/>
     <w:p>
@@ -8473,14 +8418,14 @@
           <w:u w:val="single"/>
         </w:rPr>
       </w:pPr>
-      <w:bookmarkStart w:id="18" w:name="_Toc7681058"/>
+      <w:bookmarkStart w:id="16" w:name="_Toc7681058"/>
       <w:r>
         <w:rPr>
           <w:u w:val="single"/>
         </w:rPr>
         <w:t>3.1.1 Brief discussion of relevant literature</w:t>
       </w:r>
-      <w:bookmarkEnd w:id="18"/>
+      <w:bookmarkEnd w:id="16"/>
     </w:p>
     <w:p>
       <w:r>
@@ -8496,7 +8441,7 @@
           <w:u w:val="single"/>
         </w:rPr>
       </w:pPr>
-      <w:bookmarkStart w:id="19" w:name="_Toc7681059"/>
+      <w:bookmarkStart w:id="17" w:name="_Toc7681059"/>
       <w:r>
         <w:rPr>
           <w:u w:val="single"/>
@@ -8509,7 +8454,7 @@
         </w:rPr>
         <w:t>How this work was approached (design etc)</w:t>
       </w:r>
-      <w:bookmarkEnd w:id="19"/>
+      <w:bookmarkEnd w:id="17"/>
     </w:p>
     <w:p>
       <w:r>
@@ -8613,14 +8558,36 @@
       <w:r>
         <w:t xml:space="preserve">Figure </w:t>
       </w:r>
-      <w:fldSimple w:instr=" SEQ Figure \* ARABIC ">
-        <w:r>
-          <w:rPr>
-            <w:noProof/>
-          </w:rPr>
-          <w:t>3</w:t>
-        </w:r>
-      </w:fldSimple>
+      <w:r>
+        <w:rPr>
+          <w:noProof/>
+        </w:rPr>
+        <w:fldChar w:fldCharType="begin"/>
+      </w:r>
+      <w:r>
+        <w:rPr>
+          <w:noProof/>
+        </w:rPr>
+        <w:instrText xml:space="preserve"> SEQ Figure \* ARABIC </w:instrText>
+      </w:r>
+      <w:r>
+        <w:rPr>
+          <w:noProof/>
+        </w:rPr>
+        <w:fldChar w:fldCharType="separate"/>
+      </w:r>
+      <w:r>
+        <w:rPr>
+          <w:noProof/>
+        </w:rPr>
+        <w:t>3</w:t>
+      </w:r>
+      <w:r>
+        <w:rPr>
+          <w:noProof/>
+        </w:rPr>
+        <w:fldChar w:fldCharType="end"/>
+      </w:r>
       <w:r>
         <w:t>-</w:t>
       </w:r>
@@ -8633,11 +8600,11 @@
       <w:pPr>
         <w:pStyle w:val="Heading2"/>
       </w:pPr>
-      <w:bookmarkStart w:id="20" w:name="_Toc7681060"/>
+      <w:bookmarkStart w:id="18" w:name="_Toc7681060"/>
       <w:r>
         <w:t>3.1.3 Problems, solutions and evaluation of this work in comparison to research undertaken</w:t>
       </w:r>
-      <w:bookmarkEnd w:id="20"/>
+      <w:bookmarkEnd w:id="18"/>
     </w:p>
     <w:p/>
     <w:p>
@@ -8738,14 +8705,14 @@
         <w:pStyle w:val="Heading2"/>
         <w:jc w:val="both"/>
       </w:pPr>
-      <w:bookmarkStart w:id="21" w:name="_Toc7681061"/>
+      <w:bookmarkStart w:id="19" w:name="_Toc7681061"/>
       <w:r>
         <w:t xml:space="preserve">3.2 </w:t>
       </w:r>
       <w:r>
         <w:t>Testing method</w:t>
       </w:r>
-      <w:bookmarkEnd w:id="21"/>
+      <w:bookmarkEnd w:id="19"/>
     </w:p>
     <w:p>
       <w:r>
@@ -9282,14 +9249,14 @@
           <w:u w:val="single"/>
         </w:rPr>
       </w:pPr>
-      <w:bookmarkStart w:id="22" w:name="_Toc7681062"/>
+      <w:bookmarkStart w:id="20" w:name="_Toc7681062"/>
       <w:r>
         <w:rPr>
           <w:u w:val="single"/>
         </w:rPr>
         <w:t>3.2.1 Brief discussion of relevant literature</w:t>
       </w:r>
-      <w:bookmarkEnd w:id="22"/>
+      <w:bookmarkEnd w:id="20"/>
     </w:p>
     <w:p>
       <w:pPr>
@@ -9305,14 +9272,14 @@
           <w:u w:val="single"/>
         </w:rPr>
       </w:pPr>
-      <w:bookmarkStart w:id="23" w:name="_Toc7681063"/>
+      <w:bookmarkStart w:id="21" w:name="_Toc7681063"/>
       <w:r>
         <w:rPr>
           <w:u w:val="single"/>
         </w:rPr>
         <w:t>3.2.2 How this work was approached (design etc)</w:t>
       </w:r>
-      <w:bookmarkEnd w:id="23"/>
+      <w:bookmarkEnd w:id="21"/>
     </w:p>
     <w:p>
       <w:pPr>
@@ -9323,11 +9290,11 @@
       <w:pPr>
         <w:pStyle w:val="Heading2"/>
       </w:pPr>
-      <w:bookmarkStart w:id="24" w:name="_Toc7681064"/>
+      <w:bookmarkStart w:id="22" w:name="_Toc7681064"/>
       <w:r>
         <w:t>3.2.3 Problems, solutions and evaluation of this work in comparison to research undertaken</w:t>
       </w:r>
-      <w:bookmarkEnd w:id="24"/>
+      <w:bookmarkEnd w:id="22"/>
     </w:p>
     <w:p/>
     <w:p/>
@@ -9336,16 +9303,19 @@
       <w:pPr>
         <w:pStyle w:val="Heading1"/>
       </w:pPr>
-      <w:bookmarkStart w:id="25" w:name="_Toc7681065"/>
+      <w:bookmarkStart w:id="23" w:name="_Toc7681065"/>
       <w:r>
         <w:t xml:space="preserve">4. </w:t>
       </w:r>
       <w:r>
         <w:t>Potential political views on the project</w:t>
       </w:r>
-      <w:bookmarkEnd w:id="25"/>
-    </w:p>
-    <w:p/>
+      <w:bookmarkEnd w:id="23"/>
+    </w:p>
+    <w:p>
+      <w:bookmarkStart w:id="24" w:name="_GoBack"/>
+      <w:bookmarkEnd w:id="24"/>
+    </w:p>
     <w:p>
       <w:pPr>
         <w:pStyle w:val="ListParagraph"/>
@@ -9358,6 +9328,28 @@
           <w:u w:val="single"/>
         </w:rPr>
         <w:t>Australian Culture</w:t>
+      </w:r>
+    </w:p>
+    <w:p>
+      <w:pPr>
+        <w:pStyle w:val="ListParagraph"/>
+        <w:rPr>
+          <w:u w:val="single"/>
+        </w:rPr>
+      </w:pPr>
+    </w:p>
+    <w:p>
+      <w:pPr>
+        <w:pStyle w:val="ListParagraph"/>
+        <w:rPr>
+          <w:u w:val="single"/>
+        </w:rPr>
+      </w:pPr>
+      <w:r>
+        <w:rPr>
+          <w:u w:val="single"/>
+        </w:rPr>
+        <w:t>https://scholar.google.co.uk/scholar?q=growth+in+political+correctness&amp;hl=en&amp;as_sdt=0&amp;as_vis=1&amp;oi=scholart</w:t>
       </w:r>
     </w:p>
     <w:p>
@@ -9440,12 +9432,7 @@
         <w:t xml:space="preserve"> some may feel that it is</w:t>
       </w:r>
       <w:r>
-        <w:t xml:space="preserve"> basing upon the stereo</w:t>
-      </w:r>
-      <w:bookmarkStart w:id="26" w:name="_GoBack"/>
-      <w:bookmarkEnd w:id="26"/>
-      <w:r>
-        <w:t xml:space="preserve">typical Australian culture. </w:t>
+        <w:t xml:space="preserve"> basing upon the stereotypical Australian culture. </w:t>
       </w:r>
       <w:r>
         <w:t>As the game Koala Rama contains indigenous animals to Australia such as Koalas, Quokka and Kangaroos. The main character, of whom you control, their main weapon is a boomerang made famous by Australian culture.</w:t>
@@ -9567,7 +9554,6 @@
       </w:r>
       <w:r>
         <w:rPr>
-          <w:rStyle w:val="Normal"/>
           <w:rFonts w:ascii="Times New Roman" w:eastAsia="Times New Roman" w:hAnsi="Times New Roman" w:cs="Times New Roman"/>
           <w:snapToGrid w:val="0"/>
           <w:color w:val="000000"/>
@@ -9660,35 +9646,7 @@
         <w:rPr>
           <w:highlight w:val="yellow"/>
         </w:rPr>
-        <w:t xml:space="preserve">Peta’s </w:t>
-      </w:r>
-      <w:proofErr w:type="spellStart"/>
-      <w:r>
-        <w:rPr>
-          <w:highlight w:val="yellow"/>
-        </w:rPr>
-        <w:t>Pokemon</w:t>
-      </w:r>
-      <w:proofErr w:type="spellEnd"/>
-      <w:r>
-        <w:rPr>
-          <w:highlight w:val="yellow"/>
-        </w:rPr>
-        <w:t xml:space="preserve"> Black and Blue – </w:t>
-      </w:r>
-      <w:proofErr w:type="spellStart"/>
-      <w:r>
-        <w:rPr>
-          <w:highlight w:val="yellow"/>
-        </w:rPr>
-        <w:t>Gotta</w:t>
-      </w:r>
-      <w:proofErr w:type="spellEnd"/>
-      <w:r>
-        <w:rPr>
-          <w:highlight w:val="yellow"/>
-        </w:rPr>
-        <w:t xml:space="preserve"> free them all</w:t>
+        <w:t>Peta’s Pokemon Black and Blue – Gotta free them all</w:t>
       </w:r>
       <w:r>
         <w:t xml:space="preserve">. Where you play as </w:t>
@@ -10143,14 +10101,14 @@
         <w:pStyle w:val="Heading2"/>
         <w:jc w:val="both"/>
       </w:pPr>
-      <w:bookmarkStart w:id="27" w:name="_Toc7681066"/>
+      <w:bookmarkStart w:id="25" w:name="_Toc7681066"/>
       <w:r>
         <w:t xml:space="preserve">5. </w:t>
       </w:r>
       <w:r>
         <w:t>Reflection</w:t>
       </w:r>
-      <w:bookmarkEnd w:id="27"/>
+      <w:bookmarkEnd w:id="25"/>
     </w:p>
     <w:p/>
     <w:p>
@@ -10183,14 +10141,14 @@
         <w:pStyle w:val="Heading2"/>
         <w:jc w:val="both"/>
       </w:pPr>
-      <w:bookmarkStart w:id="28" w:name="_Toc7681067"/>
+      <w:bookmarkStart w:id="26" w:name="_Toc7681067"/>
       <w:r>
         <w:t xml:space="preserve">6. </w:t>
       </w:r>
       <w:r>
         <w:t>Conclusion</w:t>
       </w:r>
-      <w:bookmarkEnd w:id="28"/>
+      <w:bookmarkEnd w:id="26"/>
     </w:p>
     <w:p/>
     <w:p/>
@@ -10311,21 +10269,8 @@
       <w:pPr>
         <w:jc w:val="both"/>
       </w:pPr>
-      <w:proofErr w:type="spellStart"/>
-      <w:r>
-        <w:t>Jenova</w:t>
-      </w:r>
-      <w:proofErr w:type="spellEnd"/>
-      <w:r>
-        <w:t xml:space="preserve"> Chen (</w:t>
-      </w:r>
-      <w:proofErr w:type="spellStart"/>
-      <w:r>
-        <w:t>thatgamecompany</w:t>
-      </w:r>
-      <w:proofErr w:type="spellEnd"/>
-      <w:r>
-        <w:t xml:space="preserve">) </w:t>
+      <w:r>
+        <w:t xml:space="preserve">Jenova Chen (thatgamecompany) </w:t>
       </w:r>
       <w:hyperlink r:id="rId26" w:history="1">
         <w:r>
@@ -10373,15 +10318,7 @@
         <w:jc w:val="both"/>
       </w:pPr>
       <w:r>
-        <w:t xml:space="preserve">Cory </w:t>
-      </w:r>
-      <w:proofErr w:type="spellStart"/>
-      <w:r>
-        <w:t>Barlog</w:t>
-      </w:r>
-      <w:proofErr w:type="spellEnd"/>
-      <w:r>
-        <w:t xml:space="preserve"> (</w:t>
+        <w:t>Cory Barlog (</w:t>
       </w:r>
       <w:r>
         <w:t xml:space="preserve">Creative director) </w:t>
@@ -10432,13 +10369,8 @@
         <w:jc w:val="both"/>
       </w:pPr>
       <w:r>
-        <w:t xml:space="preserve">Ian </w:t>
-      </w:r>
-      <w:proofErr w:type="gramStart"/>
-      <w:r>
-        <w:t>Dallas  -</w:t>
-      </w:r>
-      <w:proofErr w:type="gramEnd"/>
+        <w:t>Ian Dallas  -</w:t>
+      </w:r>
       <w:hyperlink r:id="rId28" w:history="1">
         <w:r>
           <w:rPr>
@@ -10522,7 +10454,7 @@
           <w:u w:val="single"/>
         </w:rPr>
       </w:pPr>
-      <w:bookmarkStart w:id="29" w:name="_Toc7681068"/>
+      <w:bookmarkStart w:id="27" w:name="_Toc7681068"/>
       <w:r>
         <w:rPr>
           <w:u w:val="single"/>
@@ -10530,7 +10462,7 @@
         <w:lastRenderedPageBreak/>
         <w:t>Bibliography</w:t>
       </w:r>
-      <w:bookmarkEnd w:id="29"/>
+      <w:bookmarkEnd w:id="27"/>
     </w:p>
     <w:p/>
     <w:p>
@@ -10540,7 +10472,6 @@
           <w:rFonts w:ascii="Times New Roman" w:hAnsi="Times New Roman" w:cs="Times New Roman"/>
         </w:rPr>
       </w:pPr>
-      <w:proofErr w:type="spellStart"/>
       <w:r>
         <w:rPr>
           <w:rFonts w:ascii="Helvetica" w:hAnsi="Helvetica" w:cs="Helvetica"/>
@@ -10551,7 +10482,6 @@
         </w:rPr>
         <w:t>HacknPlan</w:t>
       </w:r>
-      <w:proofErr w:type="spellEnd"/>
     </w:p>
     <w:p>
       <w:pPr>
@@ -10561,7 +10491,7 @@
         <w:t>Unique New Academic Degree in Visual &amp; Game Programming for Southern California; Curriculum to Train 'Technical Artists' for Animation and Video Game Industries 2006, , PR Newswire Association LLC, New York</w:t>
       </w:r>
     </w:p>
-    <w:bookmarkStart w:id="30" w:name="_Toc7681069" w:displacedByCustomXml="next"/>
+    <w:bookmarkStart w:id="28" w:name="_Toc7681069" w:displacedByCustomXml="next"/>
     <w:sdt>
       <w:sdtPr>
         <w:rPr>
@@ -10585,7 +10515,7 @@
           <w:r>
             <w:t>Bibliography</w:t>
           </w:r>
-          <w:bookmarkEnd w:id="30"/>
+          <w:bookmarkEnd w:id="28"/>
         </w:p>
         <w:p/>
         <w:p/>
@@ -10996,21 +10926,7 @@
                 <w:rPr>
                   <w:rFonts w:ascii="Times New Roman" w:hAnsi="Times New Roman" w:cs="Times New Roman"/>
                 </w:rPr>
-                <w:t xml:space="preserve">Hawkins, BM 2005, Real-Time Cinematography for Games, Charles River Media, Hingham. Available from: ProQuest </w:t>
-              </w:r>
-              <w:proofErr w:type="spellStart"/>
-              <w:r>
-                <w:rPr>
-                  <w:rFonts w:ascii="Times New Roman" w:hAnsi="Times New Roman" w:cs="Times New Roman"/>
-                </w:rPr>
-                <w:t>Ebook</w:t>
-              </w:r>
-              <w:proofErr w:type="spellEnd"/>
-              <w:r>
-                <w:rPr>
-                  <w:rFonts w:ascii="Times New Roman" w:hAnsi="Times New Roman" w:cs="Times New Roman"/>
-                </w:rPr>
-                <w:t xml:space="preserve"> Central. [1 April 2019].</w:t>
+                <w:t>Hawkins, BM 2005, Real-Time Cinematography for Games, Charles River Media, Hingham. Available from: ProQuest Ebook Central. [1 April 2019].</w:t>
               </w:r>
             </w:p>
             <w:p/>
@@ -11546,7 +11462,7 @@
             <w:bCs/>
             <w:noProof/>
           </w:rPr>
-          <w:t>11</w:t>
+          <w:t>12</w:t>
         </w:r>
         <w:r>
           <w:rPr>
@@ -15909,7 +15825,7 @@
 </file>
 
 <file path=customXml/itemProps1.xml><?xml version="1.0" encoding="utf-8"?>
-<ds:datastoreItem xmlns:ds="http://schemas.openxmlformats.org/officeDocument/2006/customXml" ds:itemID="{AEB3B0F5-3D6E-4BDD-A222-F23007C8EE6F}">
+<ds:datastoreItem xmlns:ds="http://schemas.openxmlformats.org/officeDocument/2006/customXml" ds:itemID="{83D7FC90-1BBA-4F67-BBDD-8B232095732F}">
   <ds:schemaRefs>
     <ds:schemaRef ds:uri="http://schemas.openxmlformats.org/officeDocument/2006/bibliography"/>
   </ds:schemaRefs>

</xml_diff>

<commit_message>
wrote more in reflection and australian culture
</commit_message>
<xml_diff>
--- a/MCDONALDBradley_Draft_Dissertation006.docx
+++ b/MCDONALDBradley_Draft_Dissertation006.docx
@@ -14,6 +14,7 @@
           <w:docPartUnique/>
         </w:docPartObj>
       </w:sdtPr>
+      <w:sdtEndPr/>
       <w:sdtContent>
         <w:p>
           <w:pPr>
@@ -154,6 +155,7 @@
                                       <w:calendar w:val="gregorian"/>
                                     </w:date>
                                   </w:sdtPr>
+                                  <w:sdtEndPr/>
                                   <w:sdtContent>
                                     <w:p>
                                       <w:pPr>
@@ -3467,6 +3469,7 @@
                                 <w:calendar w:val="gregorian"/>
                               </w:date>
                             </w:sdtPr>
+                            <w:sdtEndPr/>
                             <w:sdtContent>
                               <w:p>
                                 <w:pPr>
@@ -3677,6 +3680,7 @@
                                     <w:dataBinding w:prefixMappings="xmlns:ns0='http://purl.org/dc/elements/1.1/' xmlns:ns1='http://schemas.openxmlformats.org/package/2006/metadata/core-properties' " w:xpath="/ns1:coreProperties[1]/ns0:title[1]" w:storeItemID="{6C3C8BC8-F283-45AE-878A-BAB7291924A1}"/>
                                     <w:text/>
                                   </w:sdtPr>
+                                  <w:sdtEndPr/>
                                   <w:sdtContent>
                                     <w:r>
                                       <w:rPr>
@@ -3735,6 +3739,7 @@
                                     <w:dataBinding w:prefixMappings="xmlns:ns0='http://purl.org/dc/elements/1.1/' xmlns:ns1='http://schemas.openxmlformats.org/package/2006/metadata/core-properties' " w:xpath="/ns1:coreProperties[1]/ns0:subject[1]" w:storeItemID="{6C3C8BC8-F283-45AE-878A-BAB7291924A1}"/>
                                     <w:text/>
                                   </w:sdtPr>
+                                  <w:sdtEndPr/>
                                   <w:sdtContent>
                                     <w:r>
                                       <w:rPr>
@@ -3850,6 +3855,7 @@
                               <w:dataBinding w:prefixMappings="xmlns:ns0='http://purl.org/dc/elements/1.1/' xmlns:ns1='http://schemas.openxmlformats.org/package/2006/metadata/core-properties' " w:xpath="/ns1:coreProperties[1]/ns0:title[1]" w:storeItemID="{6C3C8BC8-F283-45AE-878A-BAB7291924A1}"/>
                               <w:text/>
                             </w:sdtPr>
+                            <w:sdtEndPr/>
                             <w:sdtContent>
                               <w:r>
                                 <w:rPr>
@@ -3908,6 +3914,7 @@
                               <w:dataBinding w:prefixMappings="xmlns:ns0='http://purl.org/dc/elements/1.1/' xmlns:ns1='http://schemas.openxmlformats.org/package/2006/metadata/core-properties' " w:xpath="/ns1:coreProperties[1]/ns0:subject[1]" w:storeItemID="{6C3C8BC8-F283-45AE-878A-BAB7291924A1}"/>
                               <w:text/>
                             </w:sdtPr>
+                            <w:sdtEndPr/>
                             <w:sdtContent>
                               <w:r>
                                 <w:rPr>
@@ -4059,6 +4066,7 @@
                                     <w:dataBinding w:prefixMappings="xmlns:ns0='http://purl.org/dc/elements/1.1/' xmlns:ns1='http://schemas.openxmlformats.org/package/2006/metadata/core-properties' " w:xpath="/ns1:coreProperties[1]/ns0:creator[1]" w:storeItemID="{6C3C8BC8-F283-45AE-878A-BAB7291924A1}"/>
                                     <w:text/>
                                   </w:sdtPr>
+                                  <w:sdtEndPr/>
                                   <w:sdtContent>
                                     <w:r>
                                       <w:rPr>
@@ -4095,6 +4103,7 @@
                                     <w:dataBinding w:prefixMappings="xmlns:ns0='http://schemas.openxmlformats.org/officeDocument/2006/extended-properties' " w:xpath="/ns0:Properties[1]/ns0:Company[1]" w:storeItemID="{6668398D-A668-4E3E-A5EB-62B293D839F1}"/>
                                     <w:text/>
                                   </w:sdtPr>
+                                  <w:sdtEndPr/>
                                   <w:sdtContent>
                                     <w:r>
                                       <w:rPr>
@@ -4164,6 +4173,7 @@
                               <w:dataBinding w:prefixMappings="xmlns:ns0='http://purl.org/dc/elements/1.1/' xmlns:ns1='http://schemas.openxmlformats.org/package/2006/metadata/core-properties' " w:xpath="/ns1:coreProperties[1]/ns0:creator[1]" w:storeItemID="{6C3C8BC8-F283-45AE-878A-BAB7291924A1}"/>
                               <w:text/>
                             </w:sdtPr>
+                            <w:sdtEndPr/>
                             <w:sdtContent>
                               <w:r>
                                 <w:rPr>
@@ -4200,6 +4210,7 @@
                               <w:dataBinding w:prefixMappings="xmlns:ns0='http://schemas.openxmlformats.org/officeDocument/2006/extended-properties' " w:xpath="/ns0:Properties[1]/ns0:Company[1]" w:storeItemID="{6668398D-A668-4E3E-A5EB-62B293D839F1}"/>
                               <w:text/>
                             </w:sdtPr>
+                            <w:sdtEndPr/>
                             <w:sdtContent>
                               <w:r>
                                 <w:rPr>
@@ -6172,6 +6183,7 @@
           <w:id w:val="821858058"/>
           <w:citation/>
         </w:sdtPr>
+        <w:sdtEndPr/>
         <w:sdtContent>
           <w:r>
             <w:fldChar w:fldCharType="begin"/>
@@ -6890,6 +6902,7 @@
           <w:id w:val="-1802073079"/>
           <w:citation/>
         </w:sdtPr>
+        <w:sdtEndPr/>
         <w:sdtContent>
           <w:r>
             <w:fldChar w:fldCharType="begin"/>
@@ -7022,6 +7035,7 @@
           <w:id w:val="595071971"/>
           <w:citation/>
         </w:sdtPr>
+        <w:sdtEndPr/>
         <w:sdtContent>
           <w:r>
             <w:rPr>
@@ -7113,6 +7127,7 @@
           <w:id w:val="-899742250"/>
           <w:citation/>
         </w:sdtPr>
+        <w:sdtEndPr/>
         <w:sdtContent>
           <w:r>
             <w:rPr>
@@ -7258,6 +7273,7 @@
           <w:id w:val="-1840762569"/>
           <w:citation/>
         </w:sdtPr>
+        <w:sdtEndPr/>
         <w:sdtContent>
           <w:r>
             <w:rPr>
@@ -7839,6 +7855,7 @@
           <w:id w:val="-1265310253"/>
           <w:citation/>
         </w:sdtPr>
+        <w:sdtEndPr/>
         <w:sdtContent>
           <w:r>
             <w:rPr>
@@ -8462,9 +8479,18 @@
       <w:bookmarkEnd w:id="18"/>
     </w:p>
     <w:p>
-      <w:r>
-        <w:t>https://www.gamasutra.com/view/feature/130074/the_codeart_divide_how_technical_.php?page=2</w:t>
-      </w:r>
+      <w:hyperlink r:id="rId20" w:history="1">
+        <w:r>
+          <w:rPr>
+            <w:rStyle w:val="Hyperlink"/>
+          </w:rPr>
+          <w:t>https://www.gamasutra.com/view/feature/130074/the_codeart_divide_how_technical_.php?page=2</w:t>
+        </w:r>
+      </w:hyperlink>
+    </w:p>
+    <w:p>
+      <w:bookmarkStart w:id="19" w:name="_GoBack"/>
+      <w:bookmarkEnd w:id="19"/>
     </w:p>
     <w:p/>
     <w:p>
@@ -8475,7 +8501,7 @@
           <w:u w:val="single"/>
         </w:rPr>
       </w:pPr>
-      <w:bookmarkStart w:id="19" w:name="_Toc7681059"/>
+      <w:bookmarkStart w:id="20" w:name="_Toc7681059"/>
       <w:r>
         <w:rPr>
           <w:u w:val="single"/>
@@ -8488,7 +8514,7 @@
         </w:rPr>
         <w:t>How this work was approached (design etc)</w:t>
       </w:r>
-      <w:bookmarkEnd w:id="19"/>
+      <w:bookmarkEnd w:id="20"/>
     </w:p>
     <w:p>
       <w:r>
@@ -8561,7 +8587,7 @@
                     </pic:cNvPicPr>
                   </pic:nvPicPr>
                   <pic:blipFill>
-                    <a:blip r:embed="rId20">
+                    <a:blip r:embed="rId21">
                       <a:extLst>
                         <a:ext uri="{28A0092B-C50C-407E-A947-70E740481C1C}">
                           <a14:useLocalDpi xmlns:a14="http://schemas.microsoft.com/office/drawing/2010/main" val="0"/>
@@ -8642,11 +8668,11 @@
       <w:pPr>
         <w:pStyle w:val="Heading2"/>
       </w:pPr>
-      <w:bookmarkStart w:id="20" w:name="_Toc7681060"/>
+      <w:bookmarkStart w:id="21" w:name="_Toc7681060"/>
       <w:r>
         <w:t>3.1.3 Problems, solutions and evaluation of this work in comparison to research undertaken</w:t>
       </w:r>
-      <w:bookmarkEnd w:id="20"/>
+      <w:bookmarkEnd w:id="21"/>
     </w:p>
     <w:p/>
     <w:p>
@@ -8747,14 +8773,14 @@
         <w:pStyle w:val="Heading2"/>
         <w:jc w:val="both"/>
       </w:pPr>
-      <w:bookmarkStart w:id="21" w:name="_Toc7681061"/>
+      <w:bookmarkStart w:id="22" w:name="_Toc7681061"/>
       <w:r>
         <w:t xml:space="preserve">3.2 </w:t>
       </w:r>
       <w:r>
         <w:t>Testing method</w:t>
       </w:r>
-      <w:bookmarkEnd w:id="21"/>
+      <w:bookmarkEnd w:id="22"/>
     </w:p>
     <w:p>
       <w:r>
@@ -8816,6 +8842,7 @@
           <w:id w:val="1033005503"/>
           <w:citation/>
         </w:sdtPr>
+        <w:sdtEndPr/>
         <w:sdtContent>
           <w:r>
             <w:fldChar w:fldCharType="begin"/>
@@ -9290,14 +9317,14 @@
           <w:u w:val="single"/>
         </w:rPr>
       </w:pPr>
-      <w:bookmarkStart w:id="22" w:name="_Toc7681062"/>
+      <w:bookmarkStart w:id="23" w:name="_Toc7681062"/>
       <w:r>
         <w:rPr>
           <w:u w:val="single"/>
         </w:rPr>
         <w:t>3.2.1 Brief discussion of relevant literature</w:t>
       </w:r>
-      <w:bookmarkEnd w:id="22"/>
+      <w:bookmarkEnd w:id="23"/>
     </w:p>
     <w:p>
       <w:pPr>
@@ -9313,14 +9340,14 @@
           <w:u w:val="single"/>
         </w:rPr>
       </w:pPr>
-      <w:bookmarkStart w:id="23" w:name="_Toc7681063"/>
+      <w:bookmarkStart w:id="24" w:name="_Toc7681063"/>
       <w:r>
         <w:rPr>
           <w:u w:val="single"/>
         </w:rPr>
         <w:t>3.2.2 How this work was approached (design etc)</w:t>
       </w:r>
-      <w:bookmarkEnd w:id="23"/>
+      <w:bookmarkEnd w:id="24"/>
     </w:p>
     <w:p>
       <w:pPr>
@@ -9331,11 +9358,11 @@
       <w:pPr>
         <w:pStyle w:val="Heading2"/>
       </w:pPr>
-      <w:bookmarkStart w:id="24" w:name="_Toc7681064"/>
+      <w:bookmarkStart w:id="25" w:name="_Toc7681064"/>
       <w:r>
         <w:t>3.2.3 Problems, solutions and evaluation of this work in comparison to research undertaken</w:t>
       </w:r>
-      <w:bookmarkEnd w:id="24"/>
+      <w:bookmarkEnd w:id="25"/>
     </w:p>
     <w:p/>
     <w:p/>
@@ -9344,14 +9371,14 @@
       <w:pPr>
         <w:pStyle w:val="Heading1"/>
       </w:pPr>
-      <w:bookmarkStart w:id="25" w:name="_Toc7681065"/>
+      <w:bookmarkStart w:id="26" w:name="_Toc7681065"/>
       <w:r>
         <w:t xml:space="preserve">4. </w:t>
       </w:r>
       <w:r>
         <w:t>Potential political views on the project</w:t>
       </w:r>
-      <w:bookmarkEnd w:id="25"/>
+      <w:bookmarkEnd w:id="26"/>
     </w:p>
     <w:p/>
     <w:p>
@@ -9379,37 +9406,80 @@
     <w:p>
       <w:pPr>
         <w:pStyle w:val="ListParagraph"/>
-        <w:rPr>
-          <w:u w:val="single"/>
-        </w:rPr>
-      </w:pPr>
-      <w:r>
-        <w:rPr>
-          <w:u w:val="single"/>
-        </w:rPr>
-        <w:t>https://scholar.google.co.uk/scholar?q=growth+in+political+correctness&amp;hl=en&amp;as_sdt=0&amp;as_vis=1&amp;oi=scholart</w:t>
-      </w:r>
-    </w:p>
-    <w:p>
-      <w:pPr>
-        <w:pStyle w:val="ListParagraph"/>
-      </w:pPr>
-    </w:p>
-    <w:p>
-      <w:pPr>
-        <w:pStyle w:val="ListParagraph"/>
-      </w:pPr>
-      <w:r>
-        <w:t>With the increase in political movement in recent years as shown by</w:t>
+      </w:pPr>
+      <w:r>
+        <w:t>With the increase in political movement</w:t>
+      </w:r>
+      <w:r>
+        <w:t xml:space="preserve"> and censorship</w:t>
+      </w:r>
+      <w:r>
+        <w:t xml:space="preserve"> in recent years as shown by</w:t>
       </w:r>
       <w:r>
         <w:t xml:space="preserve"> </w:t>
       </w:r>
-      <w:r>
-        <w:rPr>
-          <w:highlight w:val="yellow"/>
-        </w:rPr>
-        <w:t>“”””</w:t>
+      <w:sdt>
+        <w:sdtPr>
+          <w:id w:val="-451862580"/>
+          <w:citation/>
+        </w:sdtPr>
+        <w:sdtContent>
+          <w:r>
+            <w:fldChar w:fldCharType="begin"/>
+          </w:r>
+          <w:r>
+            <w:rPr>
+              <w:highlight w:val="yellow"/>
+            </w:rPr>
+            <w:instrText xml:space="preserve"> CITATION The \l 2057 </w:instrText>
+          </w:r>
+          <w:r>
+            <w:fldChar w:fldCharType="separate"/>
+          </w:r>
+          <w:r>
+            <w:rPr>
+              <w:noProof/>
+              <w:highlight w:val="yellow"/>
+            </w:rPr>
+            <w:t>(Mochizuki, 2018)</w:t>
+          </w:r>
+          <w:r>
+            <w:fldChar w:fldCharType="end"/>
+          </w:r>
+        </w:sdtContent>
+      </w:sdt>
+      <w:r>
+        <w:t>,</w:t>
+      </w:r>
+      <w:sdt>
+        <w:sdtPr>
+          <w:id w:val="-1548064227"/>
+          <w:citation/>
+        </w:sdtPr>
+        <w:sdtContent>
+          <w:r>
+            <w:fldChar w:fldCharType="begin"/>
+          </w:r>
+          <w:r>
+            <w:instrText xml:space="preserve"> CITATION Nat19 \l 2057 </w:instrText>
+          </w:r>
+          <w:r>
+            <w:fldChar w:fldCharType="separate"/>
+          </w:r>
+          <w:r>
+            <w:rPr>
+              <w:noProof/>
+            </w:rPr>
+            <w:t xml:space="preserve"> (Grayson, 2019)</w:t>
+          </w:r>
+          <w:r>
+            <w:fldChar w:fldCharType="end"/>
+          </w:r>
+        </w:sdtContent>
+      </w:sdt>
+      <w:r>
+        <w:t>,</w:t>
       </w:r>
       <w:r>
         <w:t xml:space="preserve"> it is wise to monitor what is being put into the game and to properly research before anything is implemented </w:t>
@@ -9422,6 +9492,7 @@
           <w:id w:val="-47384168"/>
           <w:citation/>
         </w:sdtPr>
+        <w:sdtEndPr/>
         <w:sdtContent>
           <w:r>
             <w:rPr>
@@ -9479,19 +9550,159 @@
           <w:noProof/>
           <w:lang w:val="en-US"/>
         </w:rPr>
-        <w:t xml:space="preserve"> </w:t>
-      </w:r>
-    </w:p>
-    <w:p>
-      <w:pPr>
-        <w:pStyle w:val="ListParagraph"/>
-      </w:pPr>
+        <w:t xml:space="preserve"> Residents of Australia may not take kindly to using a form of sterotype in the game and may demand for either a censored version such as by changing the weapon or changing the character models, or simply not permitting it for sale in Australia. As Australia is not new to banning certain games</w:t>
+      </w:r>
       <w:r>
         <w:rPr>
           <w:noProof/>
           <w:lang w:val="en-US"/>
         </w:rPr>
+        <w:t xml:space="preserve"> </w:t>
+      </w:r>
+      <w:sdt>
+        <w:sdtPr>
+          <w:rPr>
+            <w:noProof/>
+            <w:lang w:val="en-US"/>
+          </w:rPr>
+          <w:id w:val="-992864588"/>
+          <w:citation/>
+        </w:sdtPr>
+        <w:sdtContent>
+          <w:r>
+            <w:rPr>
+              <w:noProof/>
+              <w:lang w:val="en-US"/>
+            </w:rPr>
+            <w:fldChar w:fldCharType="begin"/>
+          </w:r>
+          <w:r>
+            <w:rPr>
+              <w:noProof/>
+            </w:rPr>
+            <w:instrText xml:space="preserve"> CITATION Ale18 \l 2057 </w:instrText>
+          </w:r>
+          <w:r>
+            <w:rPr>
+              <w:noProof/>
+              <w:lang w:val="en-US"/>
+            </w:rPr>
+            <w:fldChar w:fldCharType="separate"/>
+          </w:r>
+          <w:r>
+            <w:rPr>
+              <w:noProof/>
+            </w:rPr>
+            <w:t>(Walker, 2018)</w:t>
+          </w:r>
+          <w:r>
+            <w:rPr>
+              <w:noProof/>
+              <w:lang w:val="en-US"/>
+            </w:rPr>
+            <w:fldChar w:fldCharType="end"/>
+          </w:r>
+        </w:sdtContent>
+      </w:sdt>
+      <w:r>
+        <w:rPr>
+          <w:noProof/>
+          <w:lang w:val="en-US"/>
+        </w:rPr>
+        <w:t xml:space="preserve"> though most of these games are mostly for a mature audience their reasons can stem for violence, </w:t>
+      </w:r>
+      <w:r>
+        <w:rPr>
+          <w:noProof/>
+          <w:lang w:val="en-US"/>
+        </w:rPr>
         <w:lastRenderedPageBreak/>
+        <w:t xml:space="preserve">sex </w:t>
+      </w:r>
+      <w:r>
+        <w:rPr>
+          <w:noProof/>
+          <w:lang w:val="en-US"/>
+        </w:rPr>
+        <w:t xml:space="preserve">and drugs. Since in the game you play as a koala collecting golden eucalyptus leaves, the main food source for koala, most people think they get a drug high from these leaves so people could assume that we are prompting drug use, just as they claim the same with </w:t>
+      </w:r>
+      <w:r>
+        <w:rPr>
+          <w:noProof/>
+          <w:highlight w:val="yellow"/>
+          <w:lang w:val="en-US"/>
+        </w:rPr>
+        <w:t>mario</w:t>
+      </w:r>
+      <w:r>
+        <w:rPr>
+          <w:noProof/>
+          <w:lang w:val="en-US"/>
+        </w:rPr>
+        <w:t xml:space="preserve">, collecting mushrooms </w:t>
+      </w:r>
+      <w:sdt>
+        <w:sdtPr>
+          <w:rPr>
+            <w:noProof/>
+            <w:lang w:val="en-US"/>
+          </w:rPr>
+          <w:id w:val="1458917569"/>
+          <w:citation/>
+        </w:sdtPr>
+        <w:sdtContent>
+          <w:r>
+            <w:rPr>
+              <w:noProof/>
+              <w:lang w:val="en-US"/>
+            </w:rPr>
+            <w:fldChar w:fldCharType="begin"/>
+          </w:r>
+          <w:r>
+            <w:rPr>
+              <w:noProof/>
+            </w:rPr>
+            <w:instrText xml:space="preserve"> CITATION Dav18 \l 2057 </w:instrText>
+          </w:r>
+          <w:r>
+            <w:rPr>
+              <w:noProof/>
+              <w:lang w:val="en-US"/>
+            </w:rPr>
+            <w:fldChar w:fldCharType="separate"/>
+          </w:r>
+          <w:r>
+            <w:rPr>
+              <w:noProof/>
+            </w:rPr>
+            <w:t>(Lee, 2018)</w:t>
+          </w:r>
+          <w:r>
+            <w:rPr>
+              <w:noProof/>
+              <w:lang w:val="en-US"/>
+            </w:rPr>
+            <w:fldChar w:fldCharType="end"/>
+          </w:r>
+        </w:sdtContent>
+      </w:sdt>
+      <w:r>
+        <w:rPr>
+          <w:noProof/>
+          <w:lang w:val="en-US"/>
+        </w:rPr>
+        <w:t xml:space="preserve">. </w:t>
+      </w:r>
+    </w:p>
+    <w:p>
+      <w:pPr>
+        <w:pStyle w:val="ListParagraph"/>
+      </w:pPr>
+      <w:r>
+        <w:rPr>
+          <w:noProof/>
+          <w:lang w:val="en-US"/>
+        </w:rPr>
         <w:drawing>
           <wp:anchor distT="0" distB="0" distL="114300" distR="114300" simplePos="0" relativeHeight="251679744" behindDoc="0" locked="0" layoutInCell="1" allowOverlap="1" wp14:anchorId="06F27EFB" wp14:editId="635F7249">
             <wp:simplePos x="0" y="0"/>
@@ -9516,7 +9727,7 @@
                     <pic:cNvPicPr/>
                   </pic:nvPicPr>
                   <pic:blipFill>
-                    <a:blip r:embed="rId21">
+                    <a:blip r:embed="rId22">
                       <a:extLst>
                         <a:ext uri="{28A0092B-C50C-407E-A947-70E740481C1C}">
                           <a14:useLocalDpi xmlns:a14="http://schemas.microsoft.com/office/drawing/2010/main" val="0"/>
@@ -9569,7 +9780,7 @@
                     <pic:cNvPicPr/>
                   </pic:nvPicPr>
                   <pic:blipFill>
-                    <a:blip r:embed="rId22"/>
+                    <a:blip r:embed="rId23"/>
                     <a:stretch>
                       <a:fillRect/>
                     </a:stretch>
@@ -9765,7 +9976,7 @@
                     <pic:cNvPicPr/>
                   </pic:nvPicPr>
                   <pic:blipFill>
-                    <a:blip r:embed="rId23"/>
+                    <a:blip r:embed="rId24"/>
                     <a:stretch>
                       <a:fillRect/>
                     </a:stretch>
@@ -9822,7 +10033,7 @@
                     </pic:cNvPicPr>
                   </pic:nvPicPr>
                   <pic:blipFill>
-                    <a:blip r:embed="rId24" cstate="print">
+                    <a:blip r:embed="rId25" cstate="print">
                       <a:extLst>
                         <a:ext uri="{28A0092B-C50C-407E-A947-70E740481C1C}">
                           <a14:useLocalDpi xmlns:a14="http://schemas.microsoft.com/office/drawing/2010/main" val="0"/>
@@ -10013,6 +10224,7 @@
           <w:id w:val="-929880211"/>
           <w:citation/>
         </w:sdtPr>
+        <w:sdtEndPr/>
         <w:sdtContent>
           <w:r>
             <w:rPr>
@@ -10099,6 +10311,7 @@
           <w:id w:val="1127272732"/>
           <w:citation/>
         </w:sdtPr>
+        <w:sdtEndPr/>
         <w:sdtContent>
           <w:r>
             <w:fldChar w:fldCharType="begin"/>
@@ -10172,14 +10385,14 @@
         <w:pStyle w:val="Heading2"/>
         <w:jc w:val="both"/>
       </w:pPr>
-      <w:bookmarkStart w:id="26" w:name="_Toc7681066"/>
+      <w:bookmarkStart w:id="27" w:name="_Toc7681066"/>
       <w:r>
         <w:t xml:space="preserve">5. </w:t>
       </w:r>
       <w:r>
         <w:t>Reflection</w:t>
       </w:r>
-      <w:bookmarkEnd w:id="26"/>
+      <w:bookmarkEnd w:id="27"/>
     </w:p>
     <w:p>
       <w:r>
@@ -10214,6 +10427,20 @@
       </w:r>
     </w:p>
     <w:p>
+      <w:r>
+        <w:t>When in the middle of development, the work load was not shared equally I find, as some people in the group either did not do the work or did it too such poor quality that somebody else had to do, needless to say the work got done in the end</w:t>
+      </w:r>
+      <w:r>
+        <w:t xml:space="preserve"> or at least till the next milestone.</w:t>
+      </w:r>
+    </w:p>
+    <w:p>
+      <w:r>
+        <w:t xml:space="preserve">Towards the end once we fixed all the problems with how to make a successful build it was all polish, adding sounds, particles and testing the game. Fixing any problems found, I do wish we tested more externally sooner before deadline so that all the bugs found would have had longer to fix and polish. The majority of them were fixed and it was better to know about them and learn how to fix them than to not know of them at all. </w:t>
+      </w:r>
+    </w:p>
+    <w:p/>
+    <w:p>
       <w:pPr>
         <w:pStyle w:val="Heading2"/>
       </w:pPr>
@@ -10247,11 +10474,7 @@
         <w:t>an</w:t>
       </w:r>
       <w:r>
-        <w:t xml:space="preserve"> honest answer, if the requested work was a week away that was fine, as the designers can do other things whilst that it being taken care of </w:t>
-      </w:r>
-      <w:r>
-        <w:lastRenderedPageBreak/>
-        <w:t>or would work with what the artist had just done and implemented. Giving the models in game checks as stated in the technical art section of this document. Working with the programmer was frustrating to start with as there were several delays of the breaks which needed fixing</w:t>
+        <w:t xml:space="preserve"> honest answer, if the requested work was a week away that was fine, as the designers can do other things whilst that it being taken care of or would work with what the artist had just done and implemented. Giving the models in game checks as stated in the technical art section of this document. Working with the programmer was frustrating to start with as there were several delays of the breaks which needed fixing</w:t>
       </w:r>
       <w:r>
         <w:t xml:space="preserve">, else production of the game would have to stop for the majority of the team till the issues were fixed, the main problems were with builds or source control. The build problems came with the designers using the </w:t>
@@ -10311,12 +10534,7 @@
         <w:t xml:space="preserve"> programming</w:t>
       </w:r>
       <w:r>
-        <w:t xml:space="preserve"> skilled designer would look over it. Most of the time I found myself having to redo their work, simply because it created too many bugs or could have been don</w:t>
-      </w:r>
-      <w:bookmarkStart w:id="27" w:name="_GoBack"/>
-      <w:bookmarkEnd w:id="27"/>
-      <w:r>
-        <w:t xml:space="preserve">e a more efficient way. I would try to explain to designers how to do it properly and where they can look to learn but instead never improved upon their skills. Giving me more jobs to do. </w:t>
+        <w:t xml:space="preserve"> skilled designer would look over it. Most of the time I found myself having to redo their work, simply because it created too many bugs or could have been done a more efficient way. I would try to explain to designers how to do it properly and where they can look to learn but instead never improved upon their skills. Giving me more jobs to do. </w:t>
       </w:r>
     </w:p>
     <w:p>
@@ -10354,10 +10572,12 @@
         <w:t>n</w:t>
       </w:r>
       <w:r>
-        <w:t xml:space="preserve"> indie developer working in a lot of aspects of game development because I had to, because others wouldn’t.</w:t>
-      </w:r>
-    </w:p>
-    <w:p/>
+        <w:t xml:space="preserve"> indie developer working in a lot of aspects of game development because I had to</w:t>
+      </w:r>
+      <w:r>
+        <w:t>.</w:t>
+      </w:r>
+    </w:p>
     <w:p/>
     <w:p>
       <w:pPr>
@@ -10403,7 +10623,7 @@
       <w:r>
         <w:t xml:space="preserve">Ashraf Ismail (Game Director) of Assassins creed- </w:t>
       </w:r>
-      <w:hyperlink r:id="rId25" w:history="1">
+      <w:hyperlink r:id="rId26" w:history="1">
         <w:r>
           <w:rPr>
             <w:rStyle w:val="Hyperlink"/>
@@ -10417,7 +10637,6 @@
         <w:jc w:val="both"/>
       </w:pPr>
       <w:r>
-        <w:lastRenderedPageBreak/>
         <w:t>-Talks about respecting culture and history</w:t>
       </w:r>
       <w:r>
@@ -10450,7 +10669,7 @@
       <w:r>
         <w:t>-</w:t>
       </w:r>
-      <w:hyperlink r:id="rId26" w:history="1">
+      <w:hyperlink r:id="rId27" w:history="1">
         <w:r>
           <w:rPr>
             <w:rStyle w:val="Hyperlink"/>
@@ -10508,7 +10727,7 @@
       <w:r>
         <w:t xml:space="preserve">) </w:t>
       </w:r>
-      <w:hyperlink r:id="rId27" w:history="1">
+      <w:hyperlink r:id="rId28" w:history="1">
         <w:r>
           <w:rPr>
             <w:rStyle w:val="Hyperlink"/>
@@ -10567,7 +10786,7 @@
       <w:r>
         <w:t xml:space="preserve">Creative director) </w:t>
       </w:r>
-      <w:hyperlink r:id="rId28" w:history="1">
+      <w:hyperlink r:id="rId29" w:history="1">
         <w:r>
           <w:rPr>
             <w:rStyle w:val="Hyperlink"/>
@@ -10679,7 +10898,7 @@
       <w:pPr>
         <w:jc w:val="both"/>
       </w:pPr>
-      <w:hyperlink r:id="rId29" w:history="1">
+      <w:hyperlink r:id="rId30" w:history="1">
         <w:r>
           <w:rPr>
             <w:rStyle w:val="Hyperlink"/>
@@ -10693,6 +10912,7 @@
         <w:jc w:val="both"/>
       </w:pPr>
       <w:r>
+        <w:lastRenderedPageBreak/>
         <w:t xml:space="preserve">QA </w:t>
       </w:r>
       <w:r>
@@ -10741,7 +10961,6 @@
           <w:szCs w:val="21"/>
           <w:shd w:val="clear" w:color="auto" w:fill="FFFFFF"/>
         </w:rPr>
-        <w:lastRenderedPageBreak/>
         <w:t>HacknPlan</w:t>
       </w:r>
     </w:p>
@@ -10776,6 +10995,7 @@
           <w:docPartUnique/>
         </w:docPartObj>
       </w:sdtPr>
+      <w:sdtEndPr/>
       <w:sdtContent>
         <w:p>
           <w:pPr>
@@ -10793,6 +11013,7 @@
             <w:id w:val="111145805"/>
             <w:bibliography/>
           </w:sdtPr>
+          <w:sdtEndPr/>
           <w:sdtContent>
             <w:p>
               <w:pPr>
@@ -11121,7 +11342,7 @@
                 </w:rPr>
                 <w:t xml:space="preserve">Freeman, W. (2015, Oct 13). Mike bithell: 'the highs and lows of creative freedom are very addictive'. The Observer Retrieved from </w:t>
               </w:r>
-              <w:hyperlink r:id="rId30" w:history="1">
+              <w:hyperlink r:id="rId31" w:history="1">
                 <w:r>
                   <w:rPr>
                     <w:rStyle w:val="Hyperlink"/>
@@ -11230,7 +11451,7 @@
       <w:pPr>
         <w:jc w:val="both"/>
       </w:pPr>
-      <w:hyperlink r:id="rId31" w:history="1">
+      <w:hyperlink r:id="rId32" w:history="1">
         <w:r>
           <w:rPr>
             <w:rStyle w:val="Hyperlink"/>
@@ -11246,7 +11467,7 @@
           <w:rStyle w:val="Hyperlink"/>
         </w:rPr>
       </w:pPr>
-      <w:hyperlink r:id="rId32" w:history="1">
+      <w:hyperlink r:id="rId33" w:history="1">
         <w:r>
           <w:rPr>
             <w:rStyle w:val="Hyperlink"/>
@@ -11288,7 +11509,7 @@
                     <pic:cNvPicPr/>
                   </pic:nvPicPr>
                   <pic:blipFill>
-                    <a:blip r:embed="rId33"/>
+                    <a:blip r:embed="rId34"/>
                     <a:stretch>
                       <a:fillRect/>
                     </a:stretch>
@@ -11310,8 +11531,8 @@
       </w:r>
     </w:p>
     <w:sectPr>
-      <w:headerReference w:type="default" r:id="rId34"/>
-      <w:footerReference w:type="default" r:id="rId35"/>
+      <w:headerReference w:type="default" r:id="rId35"/>
+      <w:footerReference w:type="default" r:id="rId36"/>
       <w:pgSz w:w="11906" w:h="16838"/>
       <w:pgMar w:top="1440" w:right="1440" w:bottom="1440" w:left="1440" w:header="708" w:footer="708" w:gutter="0"/>
       <w:pgNumType w:start="0"/>
@@ -11363,15 +11584,7 @@
         <w:pStyle w:val="CommentText"/>
       </w:pPr>
       <w:r>
-        <w:t xml:space="preserve">Properly reference the two Mike </w:t>
-      </w:r>
-      <w:proofErr w:type="spellStart"/>
-      <w:r>
-        <w:t>Bithell</w:t>
-      </w:r>
-      <w:proofErr w:type="spellEnd"/>
-      <w:r>
-        <w:t xml:space="preserve"> games.</w:t>
+        <w:t>Properly reference the two Mike Bithell games.</w:t>
       </w:r>
     </w:p>
     <w:p>
@@ -11634,13 +11847,8 @@
       <w:r>
         <w:t>Both quotes appear to be from education/</w:t>
       </w:r>
-      <w:proofErr w:type="gramStart"/>
-      <w:r>
-        <w:t>career based</w:t>
-      </w:r>
-      <w:proofErr w:type="gramEnd"/>
-      <w:r>
-        <w:t xml:space="preserve"> websites.  What would be really strong here would be to contrast these with views from some actual developers, whether this is through conference talks, interviews or books they have written.</w:t>
+      <w:r>
+        <w:t>career based websites.  What would be really strong here would be to contrast these with views from some actual developers, whether this is through conference talks, interviews or books they have written.</w:t>
       </w:r>
     </w:p>
     <w:p>
@@ -14828,6 +15036,7 @@
     <w:lsdException w:name="HTML Sample" w:semiHidden="1" w:unhideWhenUsed="1"/>
     <w:lsdException w:name="HTML Typewriter" w:semiHidden="1" w:unhideWhenUsed="1"/>
     <w:lsdException w:name="HTML Variable" w:semiHidden="1" w:unhideWhenUsed="1"/>
+    <w:lsdException w:name="Normal Table" w:semiHidden="1" w:unhideWhenUsed="1"/>
     <w:lsdException w:name="annotation subject" w:semiHidden="1" w:unhideWhenUsed="1"/>
     <w:lsdException w:name="No List" w:semiHidden="1" w:unhideWhenUsed="1"/>
     <w:lsdException w:name="Outline List 1" w:semiHidden="1" w:unhideWhenUsed="1"/>
@@ -14870,8 +15079,11 @@
     <w:lsdException w:name="Table Contemporary" w:semiHidden="1" w:unhideWhenUsed="1"/>
     <w:lsdException w:name="Table Elegant" w:semiHidden="1" w:unhideWhenUsed="1"/>
     <w:lsdException w:name="Table Professional" w:semiHidden="1" w:unhideWhenUsed="1"/>
+    <w:lsdException w:name="Table Subtle 1" w:semiHidden="1" w:unhideWhenUsed="1"/>
     <w:lsdException w:name="Table Subtle 2" w:semiHidden="1" w:unhideWhenUsed="1"/>
     <w:lsdException w:name="Table Web 1" w:semiHidden="1" w:unhideWhenUsed="1"/>
+    <w:lsdException w:name="Table Web 2" w:semiHidden="1" w:unhideWhenUsed="1"/>
+    <w:lsdException w:name="Table Web 3" w:semiHidden="1" w:unhideWhenUsed="1"/>
     <w:lsdException w:name="Balloon Text" w:semiHidden="1" w:unhideWhenUsed="1"/>
     <w:lsdException w:name="Table Grid" w:uiPriority="39"/>
     <w:lsdException w:name="Table Theme" w:semiHidden="1" w:unhideWhenUsed="1"/>
@@ -15577,6 +15789,18 @@
       <w:spacing w:after="0"/>
     </w:pPr>
   </w:style>
+  <w:style w:type="character" w:styleId="UnresolvedMention">
+    <w:name w:val="Unresolved Mention"/>
+    <w:basedOn w:val="DefaultParagraphFont"/>
+    <w:uiPriority w:val="99"/>
+    <w:semiHidden/>
+    <w:unhideWhenUsed/>
+    <w:rsid w:val="00131B4B"/>
+    <w:rPr>
+      <w:color w:val="605E5C"/>
+      <w:shd w:val="clear" w:color="auto" w:fill="E1DFDD"/>
+    </w:rPr>
+  </w:style>
 </w:styles>
 </file>
 
@@ -15892,7 +16116,7 @@
         <b:Corporate>Sokanu</b:Corporate>
       </b:Author>
     </b:Author>
-    <b:RefOrder>10</b:RefOrder>
+    <b:RefOrder>12</b:RefOrder>
   </b:Source>
   <b:Source>
     <b:Tag>Ful18</b:Tag>
@@ -16057,7 +16281,7 @@
     <b:Year>2018</b:Year>
     <b:Month>August</b:Month>
     <b:Day>14</b:Day>
-    <b:RefOrder>7</b:RefOrder>
+    <b:RefOrder>9</b:RefOrder>
   </b:Source>
   <b:Source>
     <b:Tag>The</b:Tag>
@@ -16077,7 +16301,7 @@
     <b:JournalName>The Wall Street Journal</b:JournalName>
     <b:Year>2018</b:Year>
     <b:Pages>1</b:Pages>
-    <b:RefOrder>8</b:RefOrder>
+    <b:RefOrder>7</b:RefOrder>
   </b:Source>
   <b:Source>
     <b:Tag>Nat19</b:Tag>
@@ -16097,7 +16321,7 @@
         </b:NameList>
       </b:Author>
     </b:Author>
-    <b:RefOrder>9</b:RefOrder>
+    <b:RefOrder>8</b:RefOrder>
   </b:Source>
   <b:Source>
     <b:Tag>Hay08</b:Tag>
@@ -16117,13 +16341,53 @@
     </b:Author>
     <b:JournalName>Gamasutra</b:JournalName>
     <b:Pages>1-3</b:Pages>
+    <b:RefOrder>13</b:RefOrder>
+  </b:Source>
+  <b:Source>
+    <b:Tag>Ale18</b:Tag>
+    <b:SourceType>JournalArticle</b:SourceType>
+    <b:Guid>{53D51EFF-F01B-4E2D-9322-D449B18A0E0F}</b:Guid>
+    <b:Author>
+      <b:Author>
+        <b:NameList>
+          <b:Person>
+            <b:Last>Walker</b:Last>
+            <b:First>Alex</b:First>
+          </b:Person>
+        </b:NameList>
+      </b:Author>
+    </b:Author>
+    <b:Title>A Look Back At Some Of The Games Australia Has Banned</b:Title>
+    <b:JournalName>Kotaku</b:JournalName>
+    <b:Year>2018</b:Year>
+    <b:Pages>1</b:Pages>
+    <b:RefOrder>10</b:RefOrder>
+  </b:Source>
+  <b:Source>
+    <b:Tag>Dav18</b:Tag>
+    <b:SourceType>JournalArticle</b:SourceType>
+    <b:Guid>{AF4D9501-3ACF-40AF-B134-7E262CCBA383}</b:Guid>
+    <b:Author>
+      <b:Author>
+        <b:NameList>
+          <b:Person>
+            <b:Last>Lee</b:Last>
+            <b:First>Dave</b:First>
+          </b:Person>
+        </b:NameList>
+      </b:Author>
+    </b:Author>
+    <b:Title>Top video games depict unrealistic drugs use says study</b:Title>
+    <b:JournalName>BBC NEWS</b:JournalName>
+    <b:Year>2018</b:Year>
+    <b:Pages>1</b:Pages>
     <b:RefOrder>11</b:RefOrder>
   </b:Source>
 </b:Sources>
 </file>
 
 <file path=customXml/itemProps1.xml><?xml version="1.0" encoding="utf-8"?>
-<ds:datastoreItem xmlns:ds="http://schemas.openxmlformats.org/officeDocument/2006/customXml" ds:itemID="{10D183E2-BDC1-4ABD-BF1B-54267F4DA584}">
+<ds:datastoreItem xmlns:ds="http://schemas.openxmlformats.org/officeDocument/2006/customXml" ds:itemID="{4A4B99F5-D18A-4BCE-AFD2-5FDB6C2878B3}">
   <ds:schemaRefs>
     <ds:schemaRef ds:uri="http://schemas.openxmlformats.org/officeDocument/2006/bibliography"/>
   </ds:schemaRefs>

</xml_diff>

<commit_message>
more on technical art
</commit_message>
<xml_diff>
--- a/MCDONALDBradley_Draft_Dissertation006.docx
+++ b/MCDONALDBradley_Draft_Dissertation006.docx
@@ -8489,8 +8489,79 @@
       </w:hyperlink>
     </w:p>
     <w:p>
+      <w:proofErr w:type="spellStart"/>
+      <w:r>
+        <w:t>A</w:t>
+      </w:r>
+      <w:proofErr w:type="spellEnd"/>
+      <w:r>
+        <w:t xml:space="preserve"> article </w:t>
+      </w:r>
+      <w:r>
+        <w:rPr>
+          <w:highlight w:val="yellow"/>
+        </w:rPr>
+        <w:t xml:space="preserve">by </w:t>
+      </w:r>
+      <w:sdt>
+        <w:sdtPr>
+          <w:rPr>
+            <w:highlight w:val="yellow"/>
+          </w:rPr>
+          <w:id w:val="1403709373"/>
+          <w:citation/>
+        </w:sdtPr>
+        <w:sdtContent>
+          <w:r>
+            <w:rPr>
+              <w:highlight w:val="yellow"/>
+            </w:rPr>
+            <w:fldChar w:fldCharType="begin"/>
+          </w:r>
+          <w:r>
+            <w:rPr>
+              <w:highlight w:val="yellow"/>
+            </w:rPr>
+            <w:instrText xml:space="preserve"> CITATION Hay08 \l 2057 </w:instrText>
+          </w:r>
+          <w:r>
+            <w:rPr>
+              <w:highlight w:val="yellow"/>
+            </w:rPr>
+            <w:fldChar w:fldCharType="separate"/>
+          </w:r>
+          <w:r>
+            <w:rPr>
+              <w:noProof/>
+              <w:highlight w:val="yellow"/>
+            </w:rPr>
+            <w:t>(Haynes, 2008)</w:t>
+          </w:r>
+          <w:r>
+            <w:rPr>
+              <w:highlight w:val="yellow"/>
+            </w:rPr>
+            <w:fldChar w:fldCharType="end"/>
+          </w:r>
+        </w:sdtContent>
+      </w:sdt>
+      <w:r>
+        <w:t xml:space="preserve"> writes about the multitude of roles that a technical artist has </w:t>
+      </w:r>
+      <w:r>
+        <w:rPr>
+          <w:highlight w:val="yellow"/>
+        </w:rPr>
+        <w:t>(page 2</w:t>
+      </w:r>
+      <w:r>
+        <w:t xml:space="preserve">), for instance the tools programmer, of which was briefly just discussed above, goes onto agree with how the tools technical artist develops tools to assist in pipeline such as the artist. It used to be the job of </w:t>
+      </w:r>
       <w:bookmarkStart w:id="19" w:name="_GoBack"/>
       <w:bookmarkEnd w:id="19"/>
+      <w:r>
+        <w:t xml:space="preserve">the programmer to make these tools, but he goes onto say how the programmers had trouble communicating with artists, but as the technical artist role has become more apparent in the industry, a person with experience in both art and programming the communication problem seems to dissipate.  </w:t>
+      </w:r>
     </w:p>
     <w:p/>
     <w:p>
@@ -8521,7 +8592,11 @@
         <w:t xml:space="preserve">The work of technical art was not originally planned but rather was needed by the team as the project progressed. The game needed to become more stable as the game become larger, with more dense levels and more levels altogether. Optimisation techniques were researched and implemented as discussed. The tools idea came out with designers complaining of how it was taking several hours to do a single job </w:t>
       </w:r>
       <w:r>
-        <w:t>which when using the tool could be done in minutes, tools like the path generator and the fence generator allowed the designer to quickly implement their ideas. This made the designers more adamant to level design, which were tested, with the result</w:t>
+        <w:t xml:space="preserve">which when using the tool could be done in minutes, tools like the path generator and the fence generator allowed the designer to quickly implement their ideas. This </w:t>
+      </w:r>
+      <w:r>
+        <w:lastRenderedPageBreak/>
+        <w:t>made the designers more adamant to level design, which were tested, with the result</w:t>
       </w:r>
       <w:r>
         <w:t xml:space="preserve">s better levels for the players. </w:t>
@@ -8568,7 +8643,6 @@
           <w:noProof/>
           <w:lang w:val="en-US"/>
         </w:rPr>
-        <w:lastRenderedPageBreak/>
         <w:drawing>
           <wp:inline distT="0" distB="0" distL="0" distR="0" wp14:anchorId="4D3FF804" wp14:editId="2A1A7D82">
             <wp:extent cx="4762500" cy="2800350"/>
@@ -9189,6 +9263,7 @@
         </w:numPr>
       </w:pPr>
       <w:r>
+        <w:lastRenderedPageBreak/>
         <w:t>Displays how many keys you need to enter the portal above the respected portal</w:t>
       </w:r>
     </w:p>
@@ -9237,7 +9312,6 @@
         </w:numPr>
       </w:pPr>
       <w:r>
-        <w:lastRenderedPageBreak/>
         <w:t>Better overall mixed sound</w:t>
       </w:r>
     </w:p>
@@ -9424,6 +9498,7 @@
           <w:id w:val="-451862580"/>
           <w:citation/>
         </w:sdtPr>
+        <w:sdtEndPr/>
         <w:sdtContent>
           <w:r>
             <w:fldChar w:fldCharType="begin"/>
@@ -9457,6 +9532,7 @@
           <w:id w:val="-1548064227"/>
           <w:citation/>
         </w:sdtPr>
+        <w:sdtEndPr/>
         <w:sdtContent>
           <w:r>
             <w:fldChar w:fldCharType="begin"/>
@@ -9550,7 +9626,15 @@
           <w:noProof/>
           <w:lang w:val="en-US"/>
         </w:rPr>
-        <w:t xml:space="preserve"> Residents of Australia may not take kindly to using a form of sterotype in the game and may demand for either a censored version such as by changing the weapon or changing the character models, or simply not permitting it for sale in Australia. As Australia is not new to banning certain games</w:t>
+        <w:t xml:space="preserve"> Residents of Australia may not take kindly to </w:t>
+      </w:r>
+      <w:r>
+        <w:rPr>
+          <w:noProof/>
+          <w:lang w:val="en-US"/>
+        </w:rPr>
+        <w:lastRenderedPageBreak/>
+        <w:t>using a form of sterotype in the game and may demand for either a censored version such as by changing the weapon or changing the character models, or simply not permitting it for sale in Australia. As Australia is not new to banning certain games</w:t>
       </w:r>
       <w:r>
         <w:rPr>
@@ -9568,6 +9652,7 @@
           <w:id w:val="-992864588"/>
           <w:citation/>
         </w:sdtPr>
+        <w:sdtEndPr/>
         <w:sdtContent>
           <w:r>
             <w:rPr>
@@ -9609,15 +9694,7 @@
           <w:noProof/>
           <w:lang w:val="en-US"/>
         </w:rPr>
-        <w:t xml:space="preserve"> though most of these games are mostly for a mature audience their reasons can stem for violence, </w:t>
-      </w:r>
-      <w:r>
-        <w:rPr>
-          <w:noProof/>
-          <w:lang w:val="en-US"/>
-        </w:rPr>
-        <w:lastRenderedPageBreak/>
-        <w:t xml:space="preserve">sex </w:t>
+        <w:t xml:space="preserve"> though most of these games are mostly for a mature audience their reasons can stem for violence, sex </w:t>
       </w:r>
       <w:r>
         <w:rPr>
@@ -9650,6 +9727,7 @@
           <w:id w:val="1458917569"/>
           <w:citation/>
         </w:sdtPr>
+        <w:sdtEndPr/>
         <w:sdtContent>
           <w:r>
             <w:rPr>
@@ -9960,6 +10038,7 @@
           <w:noProof/>
           <w:lang w:val="en-US"/>
         </w:rPr>
+        <w:lastRenderedPageBreak/>
         <w:drawing>
           <wp:inline distT="0" distB="0" distL="0" distR="0" wp14:anchorId="4F816802" wp14:editId="412E15CC">
             <wp:extent cx="5731510" cy="3194050"/>
@@ -10006,7 +10085,6 @@
           <w:noProof/>
           <w:lang w:val="en-US"/>
         </w:rPr>
-        <w:lastRenderedPageBreak/>
         <w:drawing>
           <wp:anchor distT="0" distB="0" distL="114300" distR="114300" simplePos="0" relativeHeight="251678720" behindDoc="0" locked="0" layoutInCell="1" allowOverlap="1" wp14:anchorId="748739B7" wp14:editId="166FF260">
             <wp:simplePos x="0" y="0"/>
@@ -10387,6 +10465,7 @@
       </w:pPr>
       <w:bookmarkStart w:id="27" w:name="_Toc7681066"/>
       <w:r>
+        <w:lastRenderedPageBreak/>
         <w:t xml:space="preserve">5. </w:t>
       </w:r>
       <w:r>
@@ -10539,6 +10618,7 @@
     </w:p>
     <w:p>
       <w:r>
+        <w:lastRenderedPageBreak/>
         <w:t xml:space="preserve">With the programmer struggling with the unreal engine, I had to help them too. </w:t>
       </w:r>
       <w:r>
@@ -10800,6 +10880,7 @@
         <w:jc w:val="both"/>
       </w:pPr>
       <w:r>
+        <w:lastRenderedPageBreak/>
         <w:t>-Implementing features (47:</w:t>
       </w:r>
       <w:r>
@@ -10912,7 +10993,6 @@
         <w:jc w:val="both"/>
       </w:pPr>
       <w:r>
-        <w:lastRenderedPageBreak/>
         <w:t xml:space="preserve">QA </w:t>
       </w:r>
       <w:r>
@@ -11213,6 +11293,7 @@
                 <w:rPr>
                   <w:noProof/>
                 </w:rPr>
+                <w:lastRenderedPageBreak/>
                 <w:t xml:space="preserve">Mochizuki, T. (2018). Sony Cracks Down on Sexually Explicit Content in Games. </w:t>
               </w:r>
               <w:r>
@@ -11845,10 +11926,7 @@
         <w:pStyle w:val="CommentText"/>
       </w:pPr>
       <w:r>
-        <w:t>Both quotes appear to be from education/</w:t>
-      </w:r>
-      <w:r>
-        <w:t>career based websites.  What would be really strong here would be to contrast these with views from some actual developers, whether this is through conference talks, interviews or books they have written.</w:t>
+        <w:t>Both quotes appear to be from education/career based websites.  What would be really strong here would be to contrast these with views from some actual developers, whether this is through conference talks, interviews or books they have written.</w:t>
       </w:r>
     </w:p>
     <w:p>
@@ -16116,7 +16194,7 @@
         <b:Corporate>Sokanu</b:Corporate>
       </b:Author>
     </b:Author>
-    <b:RefOrder>12</b:RefOrder>
+    <b:RefOrder>13</b:RefOrder>
   </b:Source>
   <b:Source>
     <b:Tag>Ful18</b:Tag>
@@ -16253,7 +16331,7 @@
     </b:Author>
     <b:Month>May</b:Month>
     <b:Day>25</b:Day>
-    <b:RefOrder>6</b:RefOrder>
+    <b:RefOrder>7</b:RefOrder>
   </b:Source>
   <b:Source>
     <b:Tag>Ash18</b:Tag>
@@ -16281,7 +16359,7 @@
     <b:Year>2018</b:Year>
     <b:Month>August</b:Month>
     <b:Day>14</b:Day>
-    <b:RefOrder>9</b:RefOrder>
+    <b:RefOrder>10</b:RefOrder>
   </b:Source>
   <b:Source>
     <b:Tag>The</b:Tag>
@@ -16301,7 +16379,7 @@
     <b:JournalName>The Wall Street Journal</b:JournalName>
     <b:Year>2018</b:Year>
     <b:Pages>1</b:Pages>
-    <b:RefOrder>7</b:RefOrder>
+    <b:RefOrder>8</b:RefOrder>
   </b:Source>
   <b:Source>
     <b:Tag>Nat19</b:Tag>
@@ -16321,7 +16399,7 @@
         </b:NameList>
       </b:Author>
     </b:Author>
-    <b:RefOrder>8</b:RefOrder>
+    <b:RefOrder>9</b:RefOrder>
   </b:Source>
   <b:Source>
     <b:Tag>Hay08</b:Tag>
@@ -16341,7 +16419,7 @@
     </b:Author>
     <b:JournalName>Gamasutra</b:JournalName>
     <b:Pages>1-3</b:Pages>
-    <b:RefOrder>13</b:RefOrder>
+    <b:RefOrder>6</b:RefOrder>
   </b:Source>
   <b:Source>
     <b:Tag>Ale18</b:Tag>
@@ -16361,7 +16439,7 @@
     <b:JournalName>Kotaku</b:JournalName>
     <b:Year>2018</b:Year>
     <b:Pages>1</b:Pages>
-    <b:RefOrder>10</b:RefOrder>
+    <b:RefOrder>11</b:RefOrder>
   </b:Source>
   <b:Source>
     <b:Tag>Dav18</b:Tag>
@@ -16381,13 +16459,13 @@
     <b:JournalName>BBC NEWS</b:JournalName>
     <b:Year>2018</b:Year>
     <b:Pages>1</b:Pages>
-    <b:RefOrder>11</b:RefOrder>
+    <b:RefOrder>12</b:RefOrder>
   </b:Source>
 </b:Sources>
 </file>
 
 <file path=customXml/itemProps1.xml><?xml version="1.0" encoding="utf-8"?>
-<ds:datastoreItem xmlns:ds="http://schemas.openxmlformats.org/officeDocument/2006/customXml" ds:itemID="{4A4B99F5-D18A-4BCE-AFD2-5FDB6C2878B3}">
+<ds:datastoreItem xmlns:ds="http://schemas.openxmlformats.org/officeDocument/2006/customXml" ds:itemID="{9CF50AF8-A9F2-4AF6-A67D-F1188BCA9644}">
   <ds:schemaRefs>
     <ds:schemaRef ds:uri="http://schemas.openxmlformats.org/officeDocument/2006/bibliography"/>
   </ds:schemaRefs>

</xml_diff>

<commit_message>
added to abstract aded more to mike bithell bit
</commit_message>
<xml_diff>
--- a/MCDONALDBradley_Draft_Dissertation006.docx
+++ b/MCDONALDBradley_Draft_Dissertation006.docx
@@ -6052,12 +6052,6 @@
         </w:rPr>
         <w:t>Abstract</w:t>
       </w:r>
-      <w:r>
-        <w:rPr>
-          <w:u w:val="single"/>
-        </w:rPr>
-        <w:t xml:space="preserve"> (Do Last)</w:t>
-      </w:r>
       <w:bookmarkEnd w:id="0"/>
     </w:p>
     <w:p>
@@ -6072,6 +6066,27 @@
       </w:r>
       <w:r>
         <w:t xml:space="preserve"> with relevant literature and </w:t>
+      </w:r>
+      <w:r>
+        <w:t xml:space="preserve">reliable sources. The topics mentions were a key part of development may that be in the start, middle or end. Topics such as technical art, testing and </w:t>
+      </w:r>
+      <w:r>
+        <w:t>an</w:t>
+      </w:r>
+      <w:r>
+        <w:t xml:space="preserve"> intricate detailed look of how the project could be perceived after</w:t>
+      </w:r>
+      <w:r>
+        <w:t xml:space="preserve"> if it was</w:t>
+      </w:r>
+      <w:r>
+        <w:t xml:space="preserve"> </w:t>
+      </w:r>
+      <w:r>
+        <w:t>released</w:t>
+      </w:r>
+      <w:r>
+        <w:t xml:space="preserve">. </w:t>
       </w:r>
     </w:p>
     <w:p/>
@@ -6079,21 +6094,12 @@
       <w:pPr>
         <w:pStyle w:val="Heading1"/>
         <w:jc w:val="both"/>
-        <w:rPr>
-          <w:u w:val="single"/>
-        </w:rPr>
       </w:pPr>
       <w:bookmarkStart w:id="1" w:name="_Toc7681050"/>
       <w:r>
-        <w:rPr>
-          <w:u w:val="single"/>
-        </w:rPr>
         <w:t>1.</w:t>
       </w:r>
       <w:r>
-        <w:rPr>
-          <w:u w:val="single"/>
-        </w:rPr>
         <w:t>Background</w:t>
       </w:r>
       <w:bookmarkEnd w:id="1"/>
@@ -6170,37 +6176,50 @@
         <w:t xml:space="preserve"> the same genre, a 3D platformer. A 3D platformer as described </w:t>
       </w:r>
       <w:r>
-        <w:rPr>
-          <w:highlight w:val="yellow"/>
-        </w:rPr>
-        <w:t>by…</w:t>
+        <w:t>by</w:t>
       </w:r>
       <w:r>
         <w:t xml:space="preserve"> </w:t>
       </w:r>
       <w:sdt>
         <w:sdtPr>
+          <w:rPr>
+            <w:highlight w:val="yellow"/>
+          </w:rPr>
           <w:id w:val="821858058"/>
           <w:citation/>
         </w:sdtPr>
         <w:sdtEndPr/>
         <w:sdtContent>
           <w:r>
+            <w:rPr>
+              <w:highlight w:val="yellow"/>
+            </w:rPr>
             <w:fldChar w:fldCharType="begin"/>
           </w:r>
           <w:r>
+            <w:rPr>
+              <w:highlight w:val="yellow"/>
+            </w:rPr>
             <w:instrText xml:space="preserve"> CITATION Ton16 \l 2057 </w:instrText>
           </w:r>
           <w:r>
+            <w:rPr>
+              <w:highlight w:val="yellow"/>
+            </w:rPr>
             <w:fldChar w:fldCharType="separate"/>
           </w:r>
           <w:r>
             <w:rPr>
               <w:noProof/>
+              <w:highlight w:val="yellow"/>
             </w:rPr>
             <w:t>(Minkkinen, 2016)</w:t>
           </w:r>
           <w:r>
+            <w:rPr>
+              <w:highlight w:val="yellow"/>
+            </w:rPr>
             <w:fldChar w:fldCharType="end"/>
           </w:r>
         </w:sdtContent>
@@ -6352,7 +6371,6 @@
       <w:bookmarkStart w:id="4" w:name="_Toc7681053"/>
       <w:commentRangeStart w:id="5"/>
       <w:r>
-        <w:lastRenderedPageBreak/>
         <w:t xml:space="preserve">1.3 </w:t>
       </w:r>
       <w:r>
@@ -6389,121 +6407,219 @@
         <w:t>.</w:t>
       </w:r>
       <w:r>
-        <w:t xml:space="preserve"> As quoted by </w:t>
-      </w:r>
-      <w:r>
-        <w:rPr>
+        <w:t xml:space="preserve"> </w:t>
+      </w:r>
+      <w:r>
+        <w:t xml:space="preserve">To quote Mike </w:t>
+      </w:r>
+      <w:proofErr w:type="spellStart"/>
+      <w:r>
+        <w:t>Bithell</w:t>
+      </w:r>
+      <w:proofErr w:type="spellEnd"/>
+      <w:r>
+        <w:t>, an indie game designer, writer</w:t>
+      </w:r>
+      <w:sdt>
+        <w:sdtPr>
+          <w:rPr>
+            <w:highlight w:val="yellow"/>
+          </w:rPr>
+          <w:id w:val="794331709"/>
+          <w:citation/>
+        </w:sdtPr>
+        <w:sdtContent>
+          <w:r>
+            <w:rPr>
+              <w:highlight w:val="yellow"/>
+            </w:rPr>
+            <w:fldChar w:fldCharType="begin"/>
+          </w:r>
+          <w:r>
+            <w:rPr>
+              <w:highlight w:val="yellow"/>
+            </w:rPr>
+            <w:instrText xml:space="preserve"> CITATION Wil15 \l 2057 </w:instrText>
+          </w:r>
+          <w:r>
+            <w:rPr>
+              <w:highlight w:val="yellow"/>
+            </w:rPr>
+            <w:fldChar w:fldCharType="separate"/>
+          </w:r>
+          <w:r>
+            <w:rPr>
+              <w:noProof/>
+              <w:highlight w:val="yellow"/>
+            </w:rPr>
+            <w:t>(Freeman, 2015)</w:t>
+          </w:r>
+          <w:r>
+            <w:rPr>
+              <w:highlight w:val="yellow"/>
+            </w:rPr>
+            <w:fldChar w:fldCharType="end"/>
+          </w:r>
+        </w:sdtContent>
+      </w:sdt>
+      <w:r>
+        <w:t xml:space="preserve"> of the guardian newspaper </w:t>
+      </w:r>
+      <w:r>
+        <w:t>interview</w:t>
+      </w:r>
+      <w:r>
+        <w:t>ed</w:t>
+      </w:r>
+      <w:r>
+        <w:t xml:space="preserve"> </w:t>
+      </w:r>
+      <w:r>
+        <w:t xml:space="preserve">Mike </w:t>
+      </w:r>
+      <w:proofErr w:type="spellStart"/>
+      <w:r>
+        <w:t>Bithell</w:t>
+      </w:r>
+      <w:proofErr w:type="spellEnd"/>
+      <w:r>
+        <w:t xml:space="preserve"> who went onto say when asked the question:</w:t>
+      </w:r>
+      <w:r>
+        <w:t xml:space="preserve"> </w:t>
+      </w:r>
+      <w:r>
+        <w:t xml:space="preserve">How varied is your role? Mike </w:t>
+      </w:r>
+      <w:proofErr w:type="spellStart"/>
+      <w:r>
+        <w:t>Bithell</w:t>
+      </w:r>
+      <w:proofErr w:type="spellEnd"/>
+      <w:r>
+        <w:t xml:space="preserve"> replied ‘</w:t>
+      </w:r>
+      <w:r>
+        <w:rPr>
+          <w:i/>
           <w:highlight w:val="yellow"/>
         </w:rPr>
-        <w:t xml:space="preserve">Mike </w:t>
-      </w:r>
-      <w:proofErr w:type="spellStart"/>
-      <w:r>
-        <w:rPr>
+        <w:t>But then I still design game mechanics, I still do lots of coding, I still write the scripts, and do lots of things. It really doesn’t come under a single banner, so I use designer, because nobody really knows what that is anyway</w:t>
+      </w:r>
+      <w:r>
+        <w:rPr>
+          <w:i/>
           <w:highlight w:val="yellow"/>
         </w:rPr>
-        <w:t>Bithell</w:t>
-      </w:r>
-      <w:proofErr w:type="spellEnd"/>
+        <w:t>’</w:t>
+      </w:r>
       <w:r>
         <w:rPr>
           <w:highlight w:val="yellow"/>
         </w:rPr>
-        <w:t>: 'The highs and lows of creative freedom are very addictive'; Having developed Thomas Was Alone and Volume, the indie games designer is both a one-man studio and a devoted collaborator. But what does his work actually involve? 2015</w:t>
-      </w:r>
-      <w:proofErr w:type="gramStart"/>
-      <w:r>
-        <w:rPr>
-          <w:highlight w:val="yellow"/>
-        </w:rPr>
-        <w:t>, ,</w:t>
-      </w:r>
-      <w:proofErr w:type="gramEnd"/>
-      <w:r>
-        <w:rPr>
-          <w:highlight w:val="yellow"/>
-        </w:rPr>
-        <w:t xml:space="preserve"> Guardian Newspapers</w:t>
-      </w:r>
-      <w:r>
-        <w:rPr>
-          <w:highlight w:val="yellow"/>
-        </w:rPr>
-        <w:t>’</w:t>
-      </w:r>
-      <w:commentRangeStart w:id="6"/>
-      <w:r>
-        <w:rPr>
-          <w:highlight w:val="yellow"/>
-        </w:rPr>
         <w:t>.</w:t>
       </w:r>
+    </w:p>
+    <w:p>
+      <w:r>
+        <w:t>Which implies to use and learn a</w:t>
+      </w:r>
+      <w:r>
+        <w:t xml:space="preserve"> wide</w:t>
+      </w:r>
+      <w:r>
+        <w:t xml:space="preserve"> range of skills within the project</w:t>
+      </w:r>
+      <w:r>
+        <w:t>,</w:t>
+      </w:r>
       <w:r>
         <w:t xml:space="preserve"> </w:t>
       </w:r>
       <w:r>
+        <w:t>this is different</w:t>
+      </w:r>
+      <w:r>
+        <w:t xml:space="preserve"> than being a designer on a large AAA team</w:t>
+      </w:r>
+      <w:r>
+        <w:t>,</w:t>
+      </w:r>
+      <w:r>
+        <w:t xml:space="preserve"> where the role would have been more specific</w:t>
+      </w:r>
+      <w:r>
+        <w:t>, interviews with industry developers such as</w:t>
+      </w:r>
+      <w:sdt>
+        <w:sdtPr>
+          <w:rPr>
+            <w:highlight w:val="yellow"/>
+          </w:rPr>
+          <w:id w:val="1861613487"/>
+          <w:citation/>
+        </w:sdtPr>
+        <w:sdtContent>
+          <w:r>
+            <w:rPr>
+              <w:highlight w:val="yellow"/>
+            </w:rPr>
+            <w:fldChar w:fldCharType="begin"/>
+          </w:r>
+          <w:r>
+            <w:rPr>
+              <w:highlight w:val="yellow"/>
+            </w:rPr>
+            <w:instrText xml:space="preserve"> CITATION Ash18 \l 2057 </w:instrText>
+          </w:r>
+          <w:r>
+            <w:rPr>
+              <w:highlight w:val="yellow"/>
+            </w:rPr>
+            <w:fldChar w:fldCharType="separate"/>
+          </w:r>
+          <w:r>
+            <w:rPr>
+              <w:noProof/>
+              <w:highlight w:val="yellow"/>
+            </w:rPr>
+            <w:t xml:space="preserve"> (Ismail, 2018)</w:t>
+          </w:r>
+          <w:r>
+            <w:rPr>
+              <w:highlight w:val="yellow"/>
+            </w:rPr>
+            <w:fldChar w:fldCharType="end"/>
+          </w:r>
+        </w:sdtContent>
+      </w:sdt>
+      <w:r>
+        <w:t xml:space="preserve"> says how they have specific team members for specific jobs where it be seeing if ancient hieroglyphics are correct or researching locations</w:t>
+      </w:r>
+      <w:r>
+        <w:t>. The role of being a generic de</w:t>
+      </w:r>
+      <w:r>
+        <w:t xml:space="preserve">signer </w:t>
+      </w:r>
+      <w:r>
+        <w:t xml:space="preserve">meant </w:t>
+      </w:r>
+      <w:r>
+        <w:t>going</w:t>
+      </w:r>
+      <w:r>
+        <w:t xml:space="preserve"> into different aspects of game development, such </w:t>
+      </w:r>
+      <w:r>
+        <w:t>as; Gameplay</w:t>
+      </w:r>
+      <w:r>
+        <w:t xml:space="preserve"> Programming, Animating, UI Design, Technical Art and VFX.</w:t>
+      </w:r>
+      <w:r>
         <w:t xml:space="preserve"> </w:t>
       </w:r>
-    </w:p>
-    <w:p>
-      <w:r>
-        <w:t>Which implies to use and learn a</w:t>
-      </w:r>
-      <w:r>
-        <w:t xml:space="preserve"> wide</w:t>
-      </w:r>
-      <w:r>
-        <w:t xml:space="preserve"> range of skills within the project</w:t>
-      </w:r>
-      <w:r>
-        <w:t>,</w:t>
-      </w:r>
-      <w:r>
-        <w:t xml:space="preserve"> </w:t>
-      </w:r>
-      <w:r>
-        <w:t>this is different</w:t>
-      </w:r>
-      <w:r>
-        <w:t xml:space="preserve"> than being a designer on a large AAA team</w:t>
-      </w:r>
-      <w:r>
-        <w:t>,</w:t>
-      </w:r>
-      <w:r>
-        <w:t xml:space="preserve"> where the role would have been more specific. </w:t>
-      </w:r>
-      <w:commentRangeEnd w:id="6"/>
-      <w:r>
-        <w:rPr>
-          <w:rStyle w:val="CommentReference"/>
-        </w:rPr>
-        <w:commentReference w:id="6"/>
-      </w:r>
-      <w:r>
-        <w:t>The role of being a generic de</w:t>
-      </w:r>
-      <w:r>
-        <w:t xml:space="preserve">signer </w:t>
-      </w:r>
-      <w:r>
-        <w:t xml:space="preserve">meant </w:t>
-      </w:r>
-      <w:r>
-        <w:t>going</w:t>
-      </w:r>
-      <w:r>
-        <w:t xml:space="preserve"> into different aspects of game development, such </w:t>
-      </w:r>
-      <w:r>
-        <w:t>as; Gameplay</w:t>
-      </w:r>
-      <w:r>
-        <w:t xml:space="preserve"> Programming, Animating, UI Design, Technical Art and VFX.</w:t>
-      </w:r>
-      <w:r>
-        <w:t xml:space="preserve"> </w:t>
-      </w:r>
       <w:r>
         <w:t>This allows for constant</w:t>
       </w:r>
@@ -6527,24 +6643,24 @@
       <w:pPr>
         <w:pStyle w:val="Heading2"/>
       </w:pPr>
-      <w:bookmarkStart w:id="7" w:name="_Toc7681054"/>
-      <w:commentRangeStart w:id="8"/>
+      <w:bookmarkStart w:id="6" w:name="_Toc7681054"/>
+      <w:commentRangeStart w:id="7"/>
       <w:r>
         <w:t xml:space="preserve">1.4 </w:t>
       </w:r>
       <w:r>
         <w:t>The state of production from first milestone</w:t>
       </w:r>
-      <w:commentRangeEnd w:id="8"/>
+      <w:commentRangeEnd w:id="7"/>
       <w:r>
         <w:rPr>
           <w:rStyle w:val="CommentReference"/>
           <w:rFonts w:asciiTheme="minorHAnsi" w:eastAsiaTheme="minorHAnsi" w:hAnsiTheme="minorHAnsi" w:cstheme="minorBidi"/>
           <w:color w:val="auto"/>
         </w:rPr>
-        <w:commentReference w:id="8"/>
-      </w:r>
-      <w:bookmarkEnd w:id="7"/>
+        <w:commentReference w:id="7"/>
+      </w:r>
+      <w:bookmarkEnd w:id="6"/>
     </w:p>
     <w:p>
       <w:r>
@@ -6785,7 +6901,7 @@
           <w:sz w:val="32"/>
         </w:rPr>
       </w:pPr>
-      <w:bookmarkStart w:id="9" w:name="_Toc7681055"/>
+      <w:bookmarkStart w:id="8" w:name="_Toc7681055"/>
       <w:r>
         <w:rPr>
           <w:sz w:val="32"/>
@@ -6798,7 +6914,7 @@
         </w:rPr>
         <w:t>Introduction</w:t>
       </w:r>
-      <w:bookmarkEnd w:id="9"/>
+      <w:bookmarkEnd w:id="8"/>
     </w:p>
     <w:p>
       <w:r>
@@ -6849,6 +6965,7 @@
     </w:p>
     <w:p>
       <w:r>
+        <w:lastRenderedPageBreak/>
         <w:t>The author will relate back to previous submitted work at relevant parts to show how the project developed based upon certain aspects of the submitted work and project. This will primarily be focused upon when discussing testing and implementation of design into the developed project</w:t>
       </w:r>
       <w:r>
@@ -6862,25 +6979,24 @@
       <w:pPr>
         <w:pStyle w:val="Heading1"/>
       </w:pPr>
-      <w:bookmarkStart w:id="10" w:name="_Toc7681056"/>
-      <w:commentRangeStart w:id="11"/>
-      <w:r>
-        <w:lastRenderedPageBreak/>
+      <w:bookmarkStart w:id="9" w:name="_Toc7681056"/>
+      <w:commentRangeStart w:id="10"/>
+      <w:r>
         <w:t>3.</w:t>
       </w:r>
       <w:r>
         <w:t>Technical Art</w:t>
       </w:r>
-      <w:commentRangeEnd w:id="11"/>
+      <w:commentRangeEnd w:id="10"/>
       <w:r>
         <w:rPr>
           <w:rStyle w:val="CommentReference"/>
           <w:rFonts w:asciiTheme="minorHAnsi" w:eastAsiaTheme="minorHAnsi" w:hAnsiTheme="minorHAnsi" w:cstheme="minorBidi"/>
           <w:color w:val="auto"/>
         </w:rPr>
-        <w:commentReference w:id="11"/>
-      </w:r>
-      <w:bookmarkEnd w:id="10"/>
+        <w:commentReference w:id="10"/>
+      </w:r>
+      <w:bookmarkEnd w:id="9"/>
     </w:p>
     <w:p>
       <w:r>
@@ -6930,15 +7046,28 @@
       </w:sdt>
     </w:p>
     <w:p>
+      <w:pPr>
+        <w:rPr>
+          <w:i/>
+        </w:rPr>
+      </w:pPr>
       <w:r>
         <w:rPr>
           <w:highlight w:val="yellow"/>
         </w:rPr>
-        <w:t xml:space="preserve">“Something of a hybrid between an artist and a programmer is the video game technical artist. This person works under the direction of the art director and technical art </w:t>
+        <w:t>“</w:t>
+      </w:r>
+      <w:r>
+        <w:rPr>
+          <w:i/>
+          <w:highlight w:val="yellow"/>
+        </w:rPr>
+        <w:t xml:space="preserve">Something of a hybrid between an artist and a programmer is the video game technical artist. This person works under the direction of the art director and technical art </w:t>
       </w:r>
       <w:proofErr w:type="gramStart"/>
       <w:r>
         <w:rPr>
+          <w:i/>
           <w:highlight w:val="yellow"/>
         </w:rPr>
         <w:t>director, and</w:t>
@@ -6946,6 +7075,7 @@
       <w:proofErr w:type="gramEnd"/>
       <w:r>
         <w:rPr>
+          <w:i/>
           <w:highlight w:val="yellow"/>
         </w:rPr>
         <w:t xml:space="preserve"> is responsible for the systems and tools associated with creating and porting art assets</w:t>
@@ -6954,64 +7084,71 @@
         <w:rPr>
           <w:highlight w:val="yellow"/>
         </w:rPr>
+        <w:t>”.</w:t>
+      </w:r>
+    </w:p>
+    <w:p>
+      <w:pPr>
+        <w:rPr>
+          <w:highlight w:val="yellow"/>
+        </w:rPr>
+      </w:pPr>
+      <w:r>
+        <w:t xml:space="preserve"> </w:t>
+      </w:r>
+      <w:r>
+        <w:t xml:space="preserve">Though that is a </w:t>
+      </w:r>
+      <w:r>
+        <w:t>definition</w:t>
+      </w:r>
+      <w:r>
+        <w:t xml:space="preserve"> of a technical artist, it is not the </w:t>
+      </w:r>
+      <w:r>
+        <w:t>clearest.</w:t>
+      </w:r>
+      <w:r>
+        <w:t xml:space="preserve"> As </w:t>
+      </w:r>
+      <w:r>
+        <w:t>an</w:t>
+      </w:r>
+      <w:r>
+        <w:t xml:space="preserve"> article by </w:t>
+      </w:r>
+      <w:r>
+        <w:rPr>
+          <w:noProof/>
+        </w:rPr>
+        <w:t xml:space="preserve">(Sokanu, 2019) </w:t>
+      </w:r>
+      <w:r>
+        <w:t>states that</w:t>
+      </w:r>
+    </w:p>
+    <w:p>
+      <w:r>
+        <w:t xml:space="preserve"> </w:t>
+      </w:r>
+      <w:r>
+        <w:rPr>
+          <w:highlight w:val="yellow"/>
+        </w:rPr>
+        <w:t>“</w:t>
+      </w:r>
+      <w:r>
+        <w:rPr>
+          <w:i/>
+          <w:highlight w:val="yellow"/>
+        </w:rPr>
+        <w:t>The role of technical artist is a relatively new one, but it is becoming increasingly important as consoles and PC hardware become more complicated. A technical artist works closely with the lead artist and the creative director, as well as the lead programmers. Their responsibilities include setting up and maintaining the workflow of art production, deciding which art packages and tools a studio should use, investigating new techniques, and then going ahead and implementing them</w:t>
+      </w:r>
+      <w:r>
+        <w:rPr>
+          <w:highlight w:val="yellow"/>
+        </w:rPr>
         <w:t>”</w:t>
-      </w:r>
-      <w:r>
-        <w:rPr>
-          <w:highlight w:val="yellow"/>
-        </w:rPr>
-        <w:t>.</w:t>
-      </w:r>
-    </w:p>
-    <w:p>
-      <w:pPr>
-        <w:rPr>
-          <w:highlight w:val="yellow"/>
-        </w:rPr>
-      </w:pPr>
-      <w:r>
-        <w:t xml:space="preserve"> </w:t>
-      </w:r>
-      <w:r>
-        <w:t xml:space="preserve">Though that is a </w:t>
-      </w:r>
-      <w:r>
-        <w:t>definition</w:t>
-      </w:r>
-      <w:r>
-        <w:t xml:space="preserve"> of a technical artist, it is not the </w:t>
-      </w:r>
-      <w:r>
-        <w:t>clearest.</w:t>
-      </w:r>
-      <w:r>
-        <w:t xml:space="preserve"> As </w:t>
-      </w:r>
-      <w:r>
-        <w:t>an</w:t>
-      </w:r>
-      <w:r>
-        <w:t xml:space="preserve"> article by </w:t>
-      </w:r>
-      <w:r>
-        <w:rPr>
-          <w:noProof/>
-        </w:rPr>
-        <w:t xml:space="preserve">(Sokanu, 2019) </w:t>
-      </w:r>
-      <w:r>
-        <w:t>states that</w:t>
-      </w:r>
-    </w:p>
-    <w:p>
-      <w:r>
-        <w:t xml:space="preserve"> </w:t>
-      </w:r>
-      <w:r>
-        <w:rPr>
-          <w:highlight w:val="yellow"/>
-        </w:rPr>
-        <w:t>“The role of technical artist is a relatively new one, but it is becoming increasingly important as consoles and PC hardware become more complicated. A technical artist works closely with the lead artist and the creative director, as well as the lead programmers. Their responsibilities include setting up and maintaining the workflow of art production, deciding which art packages and tools a studio should use, investigating new techniques, and then going ahead and implementing them”</w:t>
       </w:r>
       <w:r>
         <w:t xml:space="preserve">. </w:t>
@@ -7176,7 +7313,14 @@
         <w:rPr>
           <w:highlight w:val="yellow"/>
         </w:rPr>
-        <w:t>“In the beginning we’re focused on creating the pipeline, workflow and the tools the artists can work with</w:t>
+        <w:t>“</w:t>
+      </w:r>
+      <w:r>
+        <w:rPr>
+          <w:i/>
+          <w:highlight w:val="yellow"/>
+        </w:rPr>
+        <w:t>In the beginning we’re focused on creating the pipeline, workflow and the tools the artists can work with</w:t>
       </w:r>
       <w:r>
         <w:rPr>
@@ -7309,10 +7453,20 @@
         </w:sdtContent>
       </w:sdt>
       <w:r>
-        <w:t xml:space="preserve"> in the Chapter ‘What Skills Does a Game Designer Need?’ she foes onto describe “ </w:t>
-      </w:r>
-      <w:r>
-        <w:rPr>
+        <w:t xml:space="preserve"> in the Chapter </w:t>
+      </w:r>
+      <w:r>
+        <w:rPr>
+          <w:highlight w:val="yellow"/>
+        </w:rPr>
+        <w:t>‘What Skills Does a Game Designer Need</w:t>
+      </w:r>
+      <w:r>
+        <w:t xml:space="preserve">?’ she foes onto describe “ </w:t>
+      </w:r>
+      <w:r>
+        <w:rPr>
+          <w:i/>
           <w:highlight w:val="yellow"/>
         </w:rPr>
         <w:t>In Short, all of them. Almost anything that can be good at can become a useful skill for a game designer</w:t>
@@ -7839,7 +7993,16 @@
         <w:t xml:space="preserve"> to optimise the game the author researched a variety of methods to </w:t>
       </w:r>
       <w:r>
-        <w:t xml:space="preserve">optimise the game. Originally in the design of the game the player was to gradually gain their abilities such as double jump and roll, with this in mind the author researched ‘Composition over inheritance’ </w:t>
+        <w:t>optimise the game. Originally in the design of the game the player was to gradually gain their abilities such as double jump and roll, with this in mind the author researched ‘</w:t>
+      </w:r>
+      <w:r>
+        <w:rPr>
+          <w:highlight w:val="yellow"/>
+        </w:rPr>
+        <w:t>Composition over inheritance’</w:t>
+      </w:r>
+      <w:r>
+        <w:t xml:space="preserve"> </w:t>
       </w:r>
       <w:r>
         <w:t xml:space="preserve">a </w:t>
@@ -7955,7 +8118,7 @@
           <w:u w:val="single"/>
         </w:rPr>
       </w:pPr>
-      <w:bookmarkStart w:id="12" w:name="_Toc7681057"/>
+      <w:bookmarkStart w:id="11" w:name="_Toc7681057"/>
       <w:r>
         <w:rPr>
           <w:u w:val="single"/>
@@ -7986,7 +8149,7 @@
         </w:rPr>
         <w:t xml:space="preserve"> tools</w:t>
       </w:r>
-      <w:bookmarkEnd w:id="12"/>
+      <w:bookmarkEnd w:id="11"/>
     </w:p>
     <w:p>
       <w:r>
@@ -8076,8 +8239,8 @@
                                 <w:noProof/>
                               </w:rPr>
                             </w:pPr>
-                            <w:bookmarkStart w:id="13" w:name="_Toc6402518"/>
-                            <w:bookmarkStart w:id="14" w:name="_Toc6577879"/>
+                            <w:bookmarkStart w:id="12" w:name="_Toc6402518"/>
+                            <w:bookmarkStart w:id="13" w:name="_Toc6577879"/>
                             <w:r>
                               <w:t xml:space="preserve">Figure </w:t>
                             </w:r>
@@ -8114,8 +8277,8 @@
                             <w:r>
                               <w:t>- Moving Platform Tool</w:t>
                             </w:r>
+                            <w:bookmarkEnd w:id="12"/>
                             <w:bookmarkEnd w:id="13"/>
-                            <w:bookmarkEnd w:id="14"/>
                           </w:p>
                         </w:txbxContent>
                       </wps:txbx>
@@ -8143,8 +8306,8 @@
                           <w:noProof/>
                         </w:rPr>
                       </w:pPr>
-                      <w:bookmarkStart w:id="15" w:name="_Toc6402518"/>
-                      <w:bookmarkStart w:id="16" w:name="_Toc6577879"/>
+                      <w:bookmarkStart w:id="14" w:name="_Toc6402518"/>
+                      <w:bookmarkStart w:id="15" w:name="_Toc6577879"/>
                       <w:r>
                         <w:t xml:space="preserve">Figure </w:t>
                       </w:r>
@@ -8181,8 +8344,8 @@
                       <w:r>
                         <w:t>- Moving Platform Tool</w:t>
                       </w:r>
+                      <w:bookmarkEnd w:id="14"/>
                       <w:bookmarkEnd w:id="15"/>
-                      <w:bookmarkEnd w:id="16"/>
                     </w:p>
                   </w:txbxContent>
                 </v:textbox>
@@ -8421,7 +8584,7 @@
       <w:pPr>
         <w:pStyle w:val="Caption"/>
       </w:pPr>
-      <w:bookmarkStart w:id="17" w:name="_Toc6577880"/>
+      <w:bookmarkStart w:id="16" w:name="_Toc6577880"/>
       <w:r>
         <w:t xml:space="preserve">Figure </w:t>
       </w:r>
@@ -8458,7 +8621,7 @@
       <w:r>
         <w:t>- Fence Tool</w:t>
       </w:r>
-      <w:bookmarkEnd w:id="17"/>
+      <w:bookmarkEnd w:id="16"/>
     </w:p>
     <w:p/>
     <w:p>
@@ -8469,14 +8632,14 @@
           <w:u w:val="single"/>
         </w:rPr>
       </w:pPr>
-      <w:bookmarkStart w:id="18" w:name="_Toc7681058"/>
+      <w:bookmarkStart w:id="17" w:name="_Toc7681058"/>
       <w:r>
         <w:rPr>
           <w:u w:val="single"/>
         </w:rPr>
         <w:t>3.1.1 Brief discussion of relevant literature</w:t>
       </w:r>
-      <w:bookmarkEnd w:id="18"/>
+      <w:bookmarkEnd w:id="17"/>
     </w:p>
     <w:p>
       <w:hyperlink r:id="rId20" w:history="1">
@@ -8489,11 +8652,12 @@
       </w:hyperlink>
     </w:p>
     <w:p>
-      <w:proofErr w:type="spellStart"/>
       <w:r>
         <w:t>A</w:t>
       </w:r>
-      <w:proofErr w:type="spellEnd"/>
+      <w:r>
+        <w:t>n</w:t>
+      </w:r>
       <w:r>
         <w:t xml:space="preserve"> article </w:t>
       </w:r>
@@ -8511,6 +8675,7 @@
           <w:id w:val="1403709373"/>
           <w:citation/>
         </w:sdtPr>
+        <w:sdtEndPr/>
         <w:sdtContent>
           <w:r>
             <w:rPr>
@@ -8555,12 +8720,7 @@
         <w:t>(page 2</w:t>
       </w:r>
       <w:r>
-        <w:t xml:space="preserve">), for instance the tools programmer, of which was briefly just discussed above, goes onto agree with how the tools technical artist develops tools to assist in pipeline such as the artist. It used to be the job of </w:t>
-      </w:r>
-      <w:bookmarkStart w:id="19" w:name="_GoBack"/>
-      <w:bookmarkEnd w:id="19"/>
-      <w:r>
-        <w:t xml:space="preserve">the programmer to make these tools, but he goes onto say how the programmers had trouble communicating with artists, but as the technical artist role has become more apparent in the industry, a person with experience in both art and programming the communication problem seems to dissipate.  </w:t>
+        <w:t xml:space="preserve">), for instance the tools programmer, of which was briefly just discussed above, goes onto agree with how the tools technical artist develops tools to assist in pipeline such as the artist. It used to be the job of the programmer to make these tools, but he goes onto say how the programmers had trouble communicating with artists, but as the technical artist role has become more apparent in the industry, a person with experience in both art and programming the communication problem seems to dissipate.  </w:t>
       </w:r>
     </w:p>
     <w:p/>
@@ -8572,7 +8732,7 @@
           <w:u w:val="single"/>
         </w:rPr>
       </w:pPr>
-      <w:bookmarkStart w:id="20" w:name="_Toc7681059"/>
+      <w:bookmarkStart w:id="18" w:name="_Toc7681059"/>
       <w:r>
         <w:rPr>
           <w:u w:val="single"/>
@@ -8585,7 +8745,7 @@
         </w:rPr>
         <w:t>How this work was approached (design etc)</w:t>
       </w:r>
-      <w:bookmarkEnd w:id="20"/>
+      <w:bookmarkEnd w:id="18"/>
     </w:p>
     <w:p>
       <w:r>
@@ -8742,11 +8902,11 @@
       <w:pPr>
         <w:pStyle w:val="Heading2"/>
       </w:pPr>
-      <w:bookmarkStart w:id="21" w:name="_Toc7681060"/>
+      <w:bookmarkStart w:id="19" w:name="_Toc7681060"/>
       <w:r>
         <w:t>3.1.3 Problems, solutions and evaluation of this work in comparison to research undertaken</w:t>
       </w:r>
-      <w:bookmarkEnd w:id="21"/>
+      <w:bookmarkEnd w:id="19"/>
     </w:p>
     <w:p/>
     <w:p>
@@ -8847,14 +9007,14 @@
         <w:pStyle w:val="Heading2"/>
         <w:jc w:val="both"/>
       </w:pPr>
-      <w:bookmarkStart w:id="22" w:name="_Toc7681061"/>
+      <w:bookmarkStart w:id="20" w:name="_Toc7681061"/>
       <w:r>
         <w:t xml:space="preserve">3.2 </w:t>
       </w:r>
       <w:r>
         <w:t>Testing method</w:t>
       </w:r>
-      <w:bookmarkEnd w:id="22"/>
+      <w:bookmarkEnd w:id="20"/>
     </w:p>
     <w:p>
       <w:r>
@@ -9391,14 +9551,14 @@
           <w:u w:val="single"/>
         </w:rPr>
       </w:pPr>
-      <w:bookmarkStart w:id="23" w:name="_Toc7681062"/>
+      <w:bookmarkStart w:id="21" w:name="_Toc7681062"/>
       <w:r>
         <w:rPr>
           <w:u w:val="single"/>
         </w:rPr>
         <w:t>3.2.1 Brief discussion of relevant literature</w:t>
       </w:r>
-      <w:bookmarkEnd w:id="23"/>
+      <w:bookmarkEnd w:id="21"/>
     </w:p>
     <w:p>
       <w:pPr>
@@ -9414,14 +9574,14 @@
           <w:u w:val="single"/>
         </w:rPr>
       </w:pPr>
-      <w:bookmarkStart w:id="24" w:name="_Toc7681063"/>
+      <w:bookmarkStart w:id="22" w:name="_Toc7681063"/>
       <w:r>
         <w:rPr>
           <w:u w:val="single"/>
         </w:rPr>
         <w:t>3.2.2 How this work was approached (design etc)</w:t>
       </w:r>
-      <w:bookmarkEnd w:id="24"/>
+      <w:bookmarkEnd w:id="22"/>
     </w:p>
     <w:p>
       <w:pPr>
@@ -9432,11 +9592,11 @@
       <w:pPr>
         <w:pStyle w:val="Heading2"/>
       </w:pPr>
-      <w:bookmarkStart w:id="25" w:name="_Toc7681064"/>
+      <w:bookmarkStart w:id="23" w:name="_Toc7681064"/>
       <w:r>
         <w:t>3.2.3 Problems, solutions and evaluation of this work in comparison to research undertaken</w:t>
       </w:r>
-      <w:bookmarkEnd w:id="25"/>
+      <w:bookmarkEnd w:id="23"/>
     </w:p>
     <w:p/>
     <w:p/>
@@ -9445,14 +9605,14 @@
       <w:pPr>
         <w:pStyle w:val="Heading1"/>
       </w:pPr>
-      <w:bookmarkStart w:id="26" w:name="_Toc7681065"/>
+      <w:bookmarkStart w:id="24" w:name="_Toc7681065"/>
       <w:r>
         <w:t xml:space="preserve">4. </w:t>
       </w:r>
       <w:r>
         <w:t>Potential political views on the project</w:t>
       </w:r>
-      <w:bookmarkEnd w:id="26"/>
+      <w:bookmarkEnd w:id="24"/>
     </w:p>
     <w:p/>
     <w:p>
@@ -10463,7 +10623,7 @@
         <w:pStyle w:val="Heading2"/>
         <w:jc w:val="both"/>
       </w:pPr>
-      <w:bookmarkStart w:id="27" w:name="_Toc7681066"/>
+      <w:bookmarkStart w:id="25" w:name="_Toc7681066"/>
       <w:r>
         <w:lastRenderedPageBreak/>
         <w:t xml:space="preserve">5. </w:t>
@@ -10471,7 +10631,7 @@
       <w:r>
         <w:t>Reflection</w:t>
       </w:r>
-      <w:bookmarkEnd w:id="27"/>
+      <w:bookmarkEnd w:id="25"/>
     </w:p>
     <w:p>
       <w:r>
@@ -10664,14 +10824,14 @@
         <w:pStyle w:val="Heading2"/>
         <w:jc w:val="both"/>
       </w:pPr>
-      <w:bookmarkStart w:id="28" w:name="_Toc7681067"/>
+      <w:bookmarkStart w:id="26" w:name="_Toc7681067"/>
       <w:r>
         <w:t xml:space="preserve">6. </w:t>
       </w:r>
       <w:r>
         <w:t>Conclusion</w:t>
       </w:r>
-      <w:bookmarkEnd w:id="28"/>
+      <w:bookmarkEnd w:id="26"/>
     </w:p>
     <w:p/>
     <w:p/>
@@ -11016,14 +11176,14 @@
           <w:u w:val="single"/>
         </w:rPr>
       </w:pPr>
-      <w:bookmarkStart w:id="29" w:name="_Toc7681068"/>
+      <w:bookmarkStart w:id="27" w:name="_Toc7681068"/>
       <w:r>
         <w:rPr>
           <w:u w:val="single"/>
         </w:rPr>
         <w:t>Bibliography</w:t>
       </w:r>
-      <w:bookmarkEnd w:id="29"/>
+      <w:bookmarkEnd w:id="27"/>
     </w:p>
     <w:p/>
     <w:p>
@@ -11060,7 +11220,7 @@
         <w:t xml:space="preserve"> PR Newswire Association LLC, New York</w:t>
       </w:r>
     </w:p>
-    <w:bookmarkStart w:id="30" w:name="_Toc7681069" w:displacedByCustomXml="next"/>
+    <w:bookmarkStart w:id="28" w:name="_Toc7681069" w:displacedByCustomXml="next"/>
     <w:sdt>
       <w:sdtPr>
         <w:rPr>
@@ -11084,7 +11244,7 @@
           <w:r>
             <w:t>Bibliography</w:t>
           </w:r>
-          <w:bookmarkEnd w:id="30"/>
+          <w:bookmarkEnd w:id="28"/>
         </w:p>
         <w:p/>
         <w:p/>
@@ -11264,6 +11424,36 @@
                 <w:rPr>
                   <w:noProof/>
                 </w:rPr>
+                <w:t xml:space="preserve">Lee, D. (2018). Top video games depict unrealistic drugs use says study. </w:t>
+              </w:r>
+              <w:r>
+                <w:rPr>
+                  <w:i/>
+                  <w:iCs/>
+                  <w:noProof/>
+                </w:rPr>
+                <w:t>BBC NEWS</w:t>
+              </w:r>
+              <w:r>
+                <w:rPr>
+                  <w:noProof/>
+                </w:rPr>
+                <w:t>, 1.</w:t>
+              </w:r>
+            </w:p>
+            <w:p>
+              <w:pPr>
+                <w:pStyle w:val="Bibliography"/>
+                <w:ind w:left="720" w:hanging="720"/>
+                <w:rPr>
+                  <w:noProof/>
+                </w:rPr>
+              </w:pPr>
+              <w:r>
+                <w:rPr>
+                  <w:noProof/>
+                </w:rPr>
+                <w:lastRenderedPageBreak/>
                 <w:t xml:space="preserve">Minkkinen, T. (2016). </w:t>
               </w:r>
               <w:r>
@@ -11293,7 +11483,6 @@
                 <w:rPr>
                   <w:noProof/>
                 </w:rPr>
-                <w:lastRenderedPageBreak/>
                 <w:t xml:space="preserve">Mochizuki, T. (2018). Sony Cracks Down on Sexually Explicit Content in Games. </w:t>
               </w:r>
               <w:r>
@@ -11396,6 +11585,35 @@
                   <w:noProof/>
                 </w:rPr>
                 <w:t xml:space="preserve"> Retrieved from Youtube: https://www.youtube.com/watch?v=mJCkPqpn_Zk</w:t>
+              </w:r>
+            </w:p>
+            <w:p>
+              <w:pPr>
+                <w:pStyle w:val="Bibliography"/>
+                <w:ind w:left="720" w:hanging="720"/>
+                <w:rPr>
+                  <w:noProof/>
+                </w:rPr>
+              </w:pPr>
+              <w:r>
+                <w:rPr>
+                  <w:noProof/>
+                </w:rPr>
+                <w:t xml:space="preserve">Walker, A. (2018). A Look Back At Some Of The Games Australia Has Banned. </w:t>
+              </w:r>
+              <w:r>
+                <w:rPr>
+                  <w:i/>
+                  <w:iCs/>
+                  <w:noProof/>
+                </w:rPr>
+                <w:t>Kotaku</w:t>
+              </w:r>
+              <w:r>
+                <w:rPr>
+                  <w:noProof/>
+                </w:rPr>
+                <w:t>, 1.</w:t>
               </w:r>
             </w:p>
             <w:p>
@@ -11513,6 +11731,16 @@
                 <w:t xml:space="preserve"> Central. [1 April 2019].</w:t>
               </w:r>
             </w:p>
+            <w:p>
+              <w:pPr>
+                <w:jc w:val="both"/>
+                <w:rPr>
+                  <w:rFonts w:ascii="Times New Roman" w:hAnsi="Times New Roman" w:cs="Times New Roman"/>
+                </w:rPr>
+              </w:pPr>
+              <w:bookmarkStart w:id="29" w:name="_GoBack"/>
+              <w:bookmarkEnd w:id="29"/>
+            </w:p>
             <w:p/>
           </w:sdtContent>
         </w:sdt>
@@ -11537,7 +11765,19 @@
           <w:rPr>
             <w:rStyle w:val="Hyperlink"/>
           </w:rPr>
-          <w:t>https://www.theseus.fi/bitstream/handle/10024/119612/Thesis%20-%20Toni%20Minkkinen.pdf?sequence=1</w:t>
+          <w:t>https://www.theseus.fi/bitstream/handle/1</w:t>
+        </w:r>
+        <w:r>
+          <w:rPr>
+            <w:rStyle w:val="Hyperlink"/>
+          </w:rPr>
+          <w:t>0</w:t>
+        </w:r>
+        <w:r>
+          <w:rPr>
+            <w:rStyle w:val="Hyperlink"/>
+          </w:rPr>
+          <w:t>024/119612/Thesis%20-%20Toni%20Minkkinen.pdf?sequence=1</w:t>
         </w:r>
       </w:hyperlink>
     </w:p>
@@ -11695,23 +11935,7 @@
       </w:r>
     </w:p>
   </w:comment>
-  <w:comment w:id="6" w:author="Mayhew, Rebecca" w:date="2019-04-17T15:27:00Z" w:initials="MR">
-    <w:p>
-      <w:pPr>
-        <w:pStyle w:val="CommentText"/>
-      </w:pPr>
-      <w:r>
-        <w:rPr>
-          <w:rStyle w:val="CommentReference"/>
-        </w:rPr>
-        <w:annotationRef/>
-      </w:r>
-      <w:r>
-        <w:t>Good use of soft language to show what you have deduced from the reference about your own role without making sweeping statements.  It would be good to have a reference to also back up your point about the more specific roles given in AAA studios.</w:t>
-      </w:r>
-    </w:p>
-  </w:comment>
-  <w:comment w:id="8" w:author="Mayhew, Rebecca" w:date="2019-04-17T15:29:00Z" w:initials="MR">
+  <w:comment w:id="7" w:author="Mayhew, Rebecca" w:date="2019-04-17T15:29:00Z" w:initials="MR">
     <w:p>
       <w:pPr>
         <w:pStyle w:val="CommentText"/>
@@ -11797,7 +12021,7 @@
       </w:r>
     </w:p>
   </w:comment>
-  <w:comment w:id="11" w:author="Mayhew, Rebecca" w:date="2019-04-17T15:38:00Z" w:initials="MR">
+  <w:comment w:id="10" w:author="Mayhew, Rebecca" w:date="2019-04-17T15:38:00Z" w:initials="MR">
     <w:p>
       <w:pPr>
         <w:pStyle w:val="CommentText"/>
@@ -11962,7 +12186,6 @@
 <file path=word/commentsExtended.xml><?xml version="1.0" encoding="utf-8"?>
 <w15:commentsEx xmlns:wpc="http://schemas.microsoft.com/office/word/2010/wordprocessingCanvas" xmlns:cx="http://schemas.microsoft.com/office/drawing/2014/chartex" xmlns:cx1="http://schemas.microsoft.com/office/drawing/2015/9/8/chartex" xmlns:cx2="http://schemas.microsoft.com/office/drawing/2015/10/21/chartex" xmlns:cx3="http://schemas.microsoft.com/office/drawing/2016/5/9/chartex" xmlns:cx4="http://schemas.microsoft.com/office/drawing/2016/5/10/chartex" xmlns:cx5="http://schemas.microsoft.com/office/drawing/2016/5/11/chartex" xmlns:cx6="http://schemas.microsoft.com/office/drawing/2016/5/12/chartex" xmlns:cx7="http://schemas.microsoft.com/office/drawing/2016/5/13/chartex" xmlns:cx8="http://schemas.microsoft.com/office/drawing/2016/5/14/chartex" xmlns:mc="http://schemas.openxmlformats.org/markup-compatibility/2006" xmlns:aink="http://schemas.microsoft.com/office/drawing/2016/ink" xmlns:am3d="http://schemas.microsoft.com/office/drawing/2017/model3d" xmlns:o="urn:schemas-microsoft-com:office:office" xmlns:r="http://schemas.openxmlformats.org/officeDocument/2006/relationships" xmlns:m="http://schemas.openxmlformats.org/officeDocument/2006/math" xmlns:v="urn:schemas-microsoft-com:vml" xmlns:wp14="http://schemas.microsoft.com/office/word/2010/wordprocessingDrawing" xmlns:wp="http://schemas.openxmlformats.org/drawingml/2006/wordprocessingDrawing" xmlns:w10="urn:schemas-microsoft-com:office:word" xmlns:w="http://schemas.openxmlformats.org/wordprocessingml/2006/main" xmlns:w14="http://schemas.microsoft.com/office/word/2010/wordml" xmlns:w15="http://schemas.microsoft.com/office/word/2012/wordml" xmlns:w16cid="http://schemas.microsoft.com/office/word/2016/wordml/cid" xmlns:w16se="http://schemas.microsoft.com/office/word/2015/wordml/symex" xmlns:wpg="http://schemas.microsoft.com/office/word/2010/wordprocessingGroup" xmlns:wpi="http://schemas.microsoft.com/office/word/2010/wordprocessingInk" xmlns:wne="http://schemas.microsoft.com/office/word/2006/wordml" xmlns:wps="http://schemas.microsoft.com/office/word/2010/wordprocessingShape" mc:Ignorable="w14 w15 w16se w16cid wp14">
   <w15:commentEx w15:paraId="5B0BAB1A" w15:done="0"/>
-  <w15:commentEx w15:paraId="52623649" w15:done="0"/>
   <w15:commentEx w15:paraId="193D88B7" w15:done="0"/>
   <w15:commentEx w15:paraId="290E050E" w15:done="0"/>
 </w15:commentsEx>
@@ -11971,7 +12194,6 @@
 <file path=word/commentsIds.xml><?xml version="1.0" encoding="utf-8"?>
 <w16cid:commentsIds xmlns:wpc="http://schemas.microsoft.com/office/word/2010/wordprocessingCanvas" xmlns:cx="http://schemas.microsoft.com/office/drawing/2014/chartex" xmlns:cx1="http://schemas.microsoft.com/office/drawing/2015/9/8/chartex" xmlns:cx2="http://schemas.microsoft.com/office/drawing/2015/10/21/chartex" xmlns:cx3="http://schemas.microsoft.com/office/drawing/2016/5/9/chartex" xmlns:cx4="http://schemas.microsoft.com/office/drawing/2016/5/10/chartex" xmlns:cx5="http://schemas.microsoft.com/office/drawing/2016/5/11/chartex" xmlns:cx6="http://schemas.microsoft.com/office/drawing/2016/5/12/chartex" xmlns:cx7="http://schemas.microsoft.com/office/drawing/2016/5/13/chartex" xmlns:cx8="http://schemas.microsoft.com/office/drawing/2016/5/14/chartex" xmlns:mc="http://schemas.openxmlformats.org/markup-compatibility/2006" xmlns:aink="http://schemas.microsoft.com/office/drawing/2016/ink" xmlns:am3d="http://schemas.microsoft.com/office/drawing/2017/model3d" xmlns:o="urn:schemas-microsoft-com:office:office" xmlns:r="http://schemas.openxmlformats.org/officeDocument/2006/relationships" xmlns:m="http://schemas.openxmlformats.org/officeDocument/2006/math" xmlns:v="urn:schemas-microsoft-com:vml" xmlns:wp14="http://schemas.microsoft.com/office/word/2010/wordprocessingDrawing" xmlns:wp="http://schemas.openxmlformats.org/drawingml/2006/wordprocessingDrawing" xmlns:w10="urn:schemas-microsoft-com:office:word" xmlns:w="http://schemas.openxmlformats.org/wordprocessingml/2006/main" xmlns:w14="http://schemas.microsoft.com/office/word/2010/wordml" xmlns:w15="http://schemas.microsoft.com/office/word/2012/wordml" xmlns:w16cid="http://schemas.microsoft.com/office/word/2016/wordml/cid" xmlns:w16se="http://schemas.microsoft.com/office/word/2015/wordml/symex" xmlns:wpg="http://schemas.microsoft.com/office/word/2010/wordprocessingGroup" xmlns:wpi="http://schemas.microsoft.com/office/word/2010/wordprocessingInk" xmlns:wne="http://schemas.microsoft.com/office/word/2006/wordml" xmlns:wps="http://schemas.microsoft.com/office/word/2010/wordprocessingShape" mc:Ignorable="w14 w15 w16se w16cid wp14">
   <w16cid:commentId w16cid:paraId="5B0BAB1A" w16cid:durableId="2061C3BD"/>
-  <w16cid:commentId w16cid:paraId="52623649" w16cid:durableId="2061C459"/>
   <w16cid:commentId w16cid:paraId="193D88B7" w16cid:durableId="2061C4E6"/>
   <w16cid:commentId w16cid:paraId="290E050E" w16cid:durableId="2061C6E3"/>
 </w16cid:commentsIds>
@@ -16194,7 +16416,7 @@
         <b:Corporate>Sokanu</b:Corporate>
       </b:Author>
     </b:Author>
-    <b:RefOrder>13</b:RefOrder>
+    <b:RefOrder>14</b:RefOrder>
   </b:Source>
   <b:Source>
     <b:Tag>Ful18</b:Tag>
@@ -16209,7 +16431,7 @@
     <b:InternetSiteTitle>GetInMedia.com</b:InternetSiteTitle>
     <b:Year>2018</b:Year>
     <b:URL>http://getinmedia.com/careers/technical-artist</b:URL>
-    <b:RefOrder>2</b:RefOrder>
+    <b:RefOrder>4</b:RefOrder>
   </b:Source>
   <b:Source>
     <b:Tag>Joh15</b:Tag>
@@ -16232,7 +16454,7 @@
     <b:Month>9</b:Month>
     <b:Day>20</b:Day>
     <b:URL>https://medium.com/humans-create-software/composition-over-inheritance-cb6f88070205</b:URL>
-    <b:RefOrder>5</b:RefOrder>
+    <b:RefOrder>7</b:RefOrder>
   </b:Source>
   <b:Source>
     <b:Tag>Ubi16</b:Tag>
@@ -16263,7 +16485,7 @@
         <b:Corporate>Ubisoft</b:Corporate>
       </b:Author>
     </b:Author>
-    <b:RefOrder>3</b:RefOrder>
+    <b:RefOrder>5</b:RefOrder>
   </b:Source>
   <b:Source>
     <b:Tag>Jes08</b:Tag>
@@ -16283,7 +16505,7 @@
     </b:Author>
     <b:City>Boston</b:City>
     <b:Publisher>CRC Press</b:Publisher>
-    <b:RefOrder>4</b:RefOrder>
+    <b:RefOrder>6</b:RefOrder>
   </b:Source>
   <b:Source>
     <b:Tag>Ton16</b:Tag>
@@ -16331,7 +16553,7 @@
     </b:Author>
     <b:Month>May</b:Month>
     <b:Day>25</b:Day>
-    <b:RefOrder>7</b:RefOrder>
+    <b:RefOrder>9</b:RefOrder>
   </b:Source>
   <b:Source>
     <b:Tag>Ash18</b:Tag>
@@ -16359,7 +16581,7 @@
     <b:Year>2018</b:Year>
     <b:Month>August</b:Month>
     <b:Day>14</b:Day>
-    <b:RefOrder>10</b:RefOrder>
+    <b:RefOrder>3</b:RefOrder>
   </b:Source>
   <b:Source>
     <b:Tag>The</b:Tag>
@@ -16379,7 +16601,7 @@
     <b:JournalName>The Wall Street Journal</b:JournalName>
     <b:Year>2018</b:Year>
     <b:Pages>1</b:Pages>
-    <b:RefOrder>8</b:RefOrder>
+    <b:RefOrder>10</b:RefOrder>
   </b:Source>
   <b:Source>
     <b:Tag>Nat19</b:Tag>
@@ -16399,7 +16621,7 @@
         </b:NameList>
       </b:Author>
     </b:Author>
-    <b:RefOrder>9</b:RefOrder>
+    <b:RefOrder>11</b:RefOrder>
   </b:Source>
   <b:Source>
     <b:Tag>Hay08</b:Tag>
@@ -16419,7 +16641,7 @@
     </b:Author>
     <b:JournalName>Gamasutra</b:JournalName>
     <b:Pages>1-3</b:Pages>
-    <b:RefOrder>6</b:RefOrder>
+    <b:RefOrder>8</b:RefOrder>
   </b:Source>
   <b:Source>
     <b:Tag>Ale18</b:Tag>
@@ -16439,7 +16661,7 @@
     <b:JournalName>Kotaku</b:JournalName>
     <b:Year>2018</b:Year>
     <b:Pages>1</b:Pages>
-    <b:RefOrder>11</b:RefOrder>
+    <b:RefOrder>12</b:RefOrder>
   </b:Source>
   <b:Source>
     <b:Tag>Dav18</b:Tag>
@@ -16459,13 +16681,33 @@
     <b:JournalName>BBC NEWS</b:JournalName>
     <b:Year>2018</b:Year>
     <b:Pages>1</b:Pages>
-    <b:RefOrder>12</b:RefOrder>
+    <b:RefOrder>13</b:RefOrder>
+  </b:Source>
+  <b:Source>
+    <b:Tag>Wil15</b:Tag>
+    <b:SourceType>JournalArticle</b:SourceType>
+    <b:Guid>{936FD747-13BC-4AE2-85EE-4BF855C33DF2}</b:Guid>
+    <b:Author>
+      <b:Author>
+        <b:NameList>
+          <b:Person>
+            <b:Last>Freeman</b:Last>
+            <b:First>Will</b:First>
+          </b:Person>
+        </b:NameList>
+      </b:Author>
+    </b:Author>
+    <b:Title>Mike Bithell: ‘The highs and lows of creative freedom are very addictive’</b:Title>
+    <b:JournalName>TheGuardian</b:JournalName>
+    <b:Year>2015</b:Year>
+    <b:Pages>1</b:Pages>
+    <b:RefOrder>2</b:RefOrder>
   </b:Source>
 </b:Sources>
 </file>
 
 <file path=customXml/itemProps1.xml><?xml version="1.0" encoding="utf-8"?>
-<ds:datastoreItem xmlns:ds="http://schemas.openxmlformats.org/officeDocument/2006/customXml" ds:itemID="{9CF50AF8-A9F2-4AF6-A67D-F1188BCA9644}">
+<ds:datastoreItem xmlns:ds="http://schemas.openxmlformats.org/officeDocument/2006/customXml" ds:itemID="{DCFA39DB-5DB8-495B-8239-8BEAE1D0E089}">
   <ds:schemaRefs>
     <ds:schemaRef ds:uri="http://schemas.openxmlformats.org/officeDocument/2006/bibliography"/>
   </ds:schemaRefs>

</xml_diff>

<commit_message>
correct in text figures
</commit_message>
<xml_diff>
--- a/MCDONALDBradley_Draft_Dissertation006.docx
+++ b/MCDONALDBradley_Draft_Dissertation006.docx
@@ -14,6 +14,7 @@
           <w:docPartUnique/>
         </w:docPartObj>
       </w:sdtPr>
+      <w:sdtEndPr/>
       <w:sdtContent>
         <w:p>
           <w:pPr>
@@ -154,6 +155,7 @@
                                       <w:calendar w:val="gregorian"/>
                                     </w:date>
                                   </w:sdtPr>
+                                  <w:sdtEndPr/>
                                   <w:sdtContent>
                                     <w:p>
                                       <w:pPr>
@@ -3677,6 +3679,7 @@
                                     <w:dataBinding w:prefixMappings="xmlns:ns0='http://purl.org/dc/elements/1.1/' xmlns:ns1='http://schemas.openxmlformats.org/package/2006/metadata/core-properties' " w:xpath="/ns1:coreProperties[1]/ns0:title[1]" w:storeItemID="{6C3C8BC8-F283-45AE-878A-BAB7291924A1}"/>
                                     <w:text/>
                                   </w:sdtPr>
+                                  <w:sdtEndPr/>
                                   <w:sdtContent>
                                     <w:r>
                                       <w:rPr>
@@ -3735,6 +3738,7 @@
                                     <w:dataBinding w:prefixMappings="xmlns:ns0='http://purl.org/dc/elements/1.1/' xmlns:ns1='http://schemas.openxmlformats.org/package/2006/metadata/core-properties' " w:xpath="/ns1:coreProperties[1]/ns0:subject[1]" w:storeItemID="{6C3C8BC8-F283-45AE-878A-BAB7291924A1}"/>
                                     <w:text/>
                                   </w:sdtPr>
+                                  <w:sdtEndPr/>
                                   <w:sdtContent>
                                     <w:r>
                                       <w:rPr>
@@ -4059,6 +4063,7 @@
                                     <w:dataBinding w:prefixMappings="xmlns:ns0='http://purl.org/dc/elements/1.1/' xmlns:ns1='http://schemas.openxmlformats.org/package/2006/metadata/core-properties' " w:xpath="/ns1:coreProperties[1]/ns0:creator[1]" w:storeItemID="{6C3C8BC8-F283-45AE-878A-BAB7291924A1}"/>
                                     <w:text/>
                                   </w:sdtPr>
+                                  <w:sdtEndPr/>
                                   <w:sdtContent>
                                     <w:r>
                                       <w:rPr>
@@ -4095,6 +4100,7 @@
                                     <w:dataBinding w:prefixMappings="xmlns:ns0='http://schemas.openxmlformats.org/officeDocument/2006/extended-properties' " w:xpath="/ns0:Properties[1]/ns0:Company[1]" w:storeItemID="{6668398D-A668-4E3E-A5EB-62B293D839F1}"/>
                                     <w:text/>
                                   </w:sdtPr>
+                                  <w:sdtEndPr/>
                                   <w:sdtContent>
                                     <w:r>
                                       <w:rPr>
@@ -6792,10 +6798,7 @@
     </w:p>
     <w:p/>
     <w:p/>
-    <w:p>
-      <w:bookmarkStart w:id="0" w:name="_GoBack"/>
-      <w:bookmarkEnd w:id="0"/>
-    </w:p>
+    <w:p/>
     <w:p/>
     <w:p>
       <w:pPr>
@@ -6805,14 +6808,14 @@
           <w:u w:val="single"/>
         </w:rPr>
       </w:pPr>
-      <w:bookmarkStart w:id="1" w:name="_Toc8062570"/>
+      <w:bookmarkStart w:id="0" w:name="_Toc8062570"/>
       <w:r>
         <w:rPr>
           <w:u w:val="single"/>
         </w:rPr>
         <w:t>Abstract</w:t>
       </w:r>
-      <w:bookmarkEnd w:id="1"/>
+      <w:bookmarkEnd w:id="0"/>
     </w:p>
     <w:p>
       <w:r>
@@ -6855,36 +6858,36 @@
         <w:pStyle w:val="Heading1"/>
         <w:jc w:val="both"/>
       </w:pPr>
-      <w:bookmarkStart w:id="2" w:name="_Toc8062571"/>
+      <w:bookmarkStart w:id="1" w:name="_Toc8062571"/>
       <w:r>
         <w:t>1.</w:t>
       </w:r>
       <w:r>
         <w:t>Background</w:t>
       </w:r>
+      <w:bookmarkEnd w:id="1"/>
+    </w:p>
+    <w:p>
+      <w:r>
+        <w:t>The Team, for this module, created a 3D platforming game. The game was based on a bi-pedal Koala, who has to rescue his friends throughout a variety of worlds by utilising a variety of mechanics. The title of this game was Koala Rama.</w:t>
+      </w:r>
+    </w:p>
+    <w:p/>
+    <w:p>
+      <w:pPr>
+        <w:pStyle w:val="Heading2"/>
+      </w:pPr>
+      <w:bookmarkStart w:id="2" w:name="_Toc8062572"/>
+      <w:r>
+        <w:t xml:space="preserve">1.1 </w:t>
+      </w:r>
+      <w:r>
+        <w:t>Aims of the project</w:t>
+      </w:r>
+      <w:r>
+        <w:t>.</w:t>
+      </w:r>
       <w:bookmarkEnd w:id="2"/>
-    </w:p>
-    <w:p>
-      <w:r>
-        <w:t>The Team, for this module, created a 3D platforming game. The game was based on a bi-pedal Koala, who has to rescue his friends throughout a variety of worlds by utilising a variety of mechanics. The title of this game was Koala Rama.</w:t>
-      </w:r>
-    </w:p>
-    <w:p/>
-    <w:p>
-      <w:pPr>
-        <w:pStyle w:val="Heading2"/>
-      </w:pPr>
-      <w:bookmarkStart w:id="3" w:name="_Toc8062572"/>
-      <w:r>
-        <w:t xml:space="preserve">1.1 </w:t>
-      </w:r>
-      <w:r>
-        <w:t>Aims of the project</w:t>
-      </w:r>
-      <w:r>
-        <w:t>.</w:t>
-      </w:r>
-      <w:bookmarkEnd w:id="3"/>
     </w:p>
     <w:p>
       <w:r>
@@ -6958,6 +6961,7 @@
           <w:id w:val="821858058"/>
           <w:citation/>
         </w:sdtPr>
+        <w:sdtEndPr/>
         <w:sdtContent>
           <w:r>
             <w:rPr>
@@ -7023,7 +7027,7 @@
       <w:pPr>
         <w:pStyle w:val="Heading2"/>
       </w:pPr>
-      <w:bookmarkStart w:id="4" w:name="_Toc8062573"/>
+      <w:bookmarkStart w:id="3" w:name="_Toc8062573"/>
       <w:r>
         <w:t xml:space="preserve">1.2 </w:t>
       </w:r>
@@ -7033,7 +7037,7 @@
       <w:r>
         <w:t xml:space="preserve"> Composition</w:t>
       </w:r>
-      <w:bookmarkEnd w:id="4"/>
+      <w:bookmarkEnd w:id="3"/>
     </w:p>
     <w:p/>
     <w:p>
@@ -7152,7 +7156,7 @@
       <w:pPr>
         <w:pStyle w:val="Heading2"/>
       </w:pPr>
-      <w:bookmarkStart w:id="5" w:name="_Toc8062574"/>
+      <w:bookmarkStart w:id="4" w:name="_Toc8062574"/>
       <w:r>
         <w:t xml:space="preserve">1.3 </w:t>
       </w:r>
@@ -7189,7 +7193,7 @@
       <w:r>
         <w:t>eam</w:t>
       </w:r>
-      <w:bookmarkEnd w:id="5"/>
+      <w:bookmarkEnd w:id="4"/>
     </w:p>
     <w:p>
       <w:r>
@@ -7232,6 +7236,7 @@
           <w:id w:val="794331709"/>
           <w:citation/>
         </w:sdtPr>
+        <w:sdtEndPr/>
         <w:sdtContent>
           <w:r>
             <w:rPr>
@@ -7356,6 +7361,7 @@
           <w:id w:val="1861613487"/>
           <w:citation/>
         </w:sdtPr>
+        <w:sdtEndPr/>
         <w:sdtContent>
           <w:r>
             <w:rPr>
@@ -7455,6 +7461,7 @@
           <w:id w:val="-892497773"/>
           <w:citation/>
         </w:sdtPr>
+        <w:sdtEndPr/>
         <w:sdtContent>
           <w:r>
             <w:rPr>
@@ -7497,7 +7504,7 @@
       <w:pPr>
         <w:pStyle w:val="Heading2"/>
       </w:pPr>
-      <w:bookmarkStart w:id="6" w:name="_Toc8062575"/>
+      <w:bookmarkStart w:id="5" w:name="_Toc8062575"/>
       <w:r>
         <w:t xml:space="preserve">1.4 </w:t>
       </w:r>
@@ -7507,7 +7514,7 @@
       <w:r>
         <w:t>the start of second term.</w:t>
       </w:r>
-      <w:bookmarkEnd w:id="6"/>
+      <w:bookmarkEnd w:id="5"/>
     </w:p>
     <w:p>
       <w:r>
@@ -7601,24 +7608,37 @@
                                 <w:lang w:val="en-US"/>
                               </w:rPr>
                             </w:pPr>
-                            <w:bookmarkStart w:id="7" w:name="_Toc8061823"/>
-                            <w:bookmarkStart w:id="8" w:name="_Toc8062410"/>
+                            <w:bookmarkStart w:id="6" w:name="_Toc8061823"/>
+                            <w:bookmarkStart w:id="7" w:name="_Toc8062410"/>
                             <w:r>
                               <w:t xml:space="preserve">Figure </w:t>
                             </w:r>
-                            <w:fldSimple w:instr=" SEQ Figure \* ARABIC ">
-                              <w:r>
-                                <w:rPr>
-                                  <w:noProof/>
-                                </w:rPr>
-                                <w:t>1</w:t>
-                              </w:r>
-                            </w:fldSimple>
+                            <w:r>
+                              <w:fldChar w:fldCharType="begin"/>
+                            </w:r>
+                            <w:r>
+                              <w:instrText xml:space="preserve"> SEQ Figure \* ARABIC </w:instrText>
+                            </w:r>
+                            <w:r>
+                              <w:fldChar w:fldCharType="separate"/>
+                            </w:r>
+                            <w:r>
+                              <w:rPr>
+                                <w:noProof/>
+                              </w:rPr>
+                              <w:t>1</w:t>
+                            </w:r>
+                            <w:r>
+                              <w:rPr>
+                                <w:noProof/>
+                              </w:rPr>
+                              <w:fldChar w:fldCharType="end"/>
+                            </w:r>
                             <w:r>
                               <w:t>- Old Main Level CAD</w:t>
                             </w:r>
+                            <w:bookmarkEnd w:id="6"/>
                             <w:bookmarkEnd w:id="7"/>
-                            <w:bookmarkEnd w:id="8"/>
                           </w:p>
                         </w:txbxContent>
                       </wps:txbx>
@@ -7802,24 +7822,37 @@
                                 <w:noProof/>
                               </w:rPr>
                             </w:pPr>
-                            <w:bookmarkStart w:id="11" w:name="_Toc8061824"/>
-                            <w:bookmarkStart w:id="12" w:name="_Toc8062411"/>
+                            <w:bookmarkStart w:id="8" w:name="_Toc8061824"/>
+                            <w:bookmarkStart w:id="9" w:name="_Toc8062411"/>
                             <w:r>
                               <w:t xml:space="preserve">Figure </w:t>
                             </w:r>
-                            <w:fldSimple w:instr=" SEQ Figure \* ARABIC ">
-                              <w:r>
-                                <w:rPr>
-                                  <w:noProof/>
-                                </w:rPr>
-                                <w:t>2</w:t>
-                              </w:r>
-                            </w:fldSimple>
+                            <w:r>
+                              <w:fldChar w:fldCharType="begin"/>
+                            </w:r>
+                            <w:r>
+                              <w:instrText xml:space="preserve"> SEQ Figure \* ARABIC </w:instrText>
+                            </w:r>
+                            <w:r>
+                              <w:fldChar w:fldCharType="separate"/>
+                            </w:r>
+                            <w:r>
+                              <w:rPr>
+                                <w:noProof/>
+                              </w:rPr>
+                              <w:t>2</w:t>
+                            </w:r>
+                            <w:r>
+                              <w:rPr>
+                                <w:noProof/>
+                              </w:rPr>
+                              <w:fldChar w:fldCharType="end"/>
+                            </w:r>
                             <w:r>
                               <w:t>- New Main Level CAD</w:t>
                             </w:r>
-                            <w:bookmarkEnd w:id="11"/>
-                            <w:bookmarkEnd w:id="12"/>
+                            <w:bookmarkEnd w:id="8"/>
+                            <w:bookmarkEnd w:id="9"/>
                           </w:p>
                         </w:txbxContent>
                       </wps:txbx>
@@ -7991,7 +8024,7 @@
           <w:sz w:val="32"/>
         </w:rPr>
       </w:pPr>
-      <w:bookmarkStart w:id="15" w:name="_Toc8062576"/>
+      <w:bookmarkStart w:id="10" w:name="_Toc8062576"/>
       <w:r>
         <w:rPr>
           <w:sz w:val="32"/>
@@ -8004,7 +8037,7 @@
         </w:rPr>
         <w:t>Introduction</w:t>
       </w:r>
-      <w:bookmarkEnd w:id="15"/>
+      <w:bookmarkEnd w:id="10"/>
     </w:p>
     <w:p>
       <w:r>
@@ -8068,24 +8101,14 @@
       <w:pPr>
         <w:pStyle w:val="Heading1"/>
       </w:pPr>
-      <w:bookmarkStart w:id="16" w:name="_Toc8062577"/>
-      <w:commentRangeStart w:id="17"/>
+      <w:bookmarkStart w:id="11" w:name="_Toc8062577"/>
       <w:r>
         <w:t>3.</w:t>
       </w:r>
       <w:r>
         <w:t>Technical Art</w:t>
       </w:r>
-      <w:commentRangeEnd w:id="17"/>
-      <w:r>
-        <w:rPr>
-          <w:rStyle w:val="CommentReference"/>
-          <w:rFonts w:asciiTheme="minorHAnsi" w:eastAsiaTheme="minorHAnsi" w:hAnsiTheme="minorHAnsi" w:cstheme="minorBidi"/>
-          <w:color w:val="auto"/>
-        </w:rPr>
-        <w:commentReference w:id="17"/>
-      </w:r>
-      <w:bookmarkEnd w:id="16"/>
+      <w:bookmarkEnd w:id="11"/>
     </w:p>
     <w:p>
       <w:r>
@@ -8107,6 +8130,7 @@
           <w:id w:val="-1802073079"/>
           <w:citation/>
         </w:sdtPr>
+        <w:sdtEndPr/>
         <w:sdtContent>
           <w:r>
             <w:fldChar w:fldCharType="begin"/>
@@ -8261,6 +8285,7 @@
           <w:id w:val="595071971"/>
           <w:citation/>
         </w:sdtPr>
+        <w:sdtEndPr/>
         <w:sdtContent>
           <w:r>
             <w:rPr>
@@ -8352,6 +8377,7 @@
           <w:id w:val="-899742250"/>
           <w:citation/>
         </w:sdtPr>
+        <w:sdtEndPr/>
         <w:sdtContent>
           <w:r>
             <w:rPr>
@@ -8503,6 +8529,7 @@
           <w:id w:val="-1840762569"/>
           <w:citation/>
         </w:sdtPr>
+        <w:sdtEndPr/>
         <w:sdtContent>
           <w:r>
             <w:rPr>
@@ -8693,19 +8720,32 @@
                                 <w:lang w:val="en-US"/>
                               </w:rPr>
                             </w:pPr>
-                            <w:bookmarkStart w:id="18" w:name="_Toc8061825"/>
-                            <w:bookmarkStart w:id="19" w:name="_Toc8062412"/>
+                            <w:bookmarkStart w:id="12" w:name="_Toc8061825"/>
+                            <w:bookmarkStart w:id="13" w:name="_Toc8062412"/>
                             <w:r>
                               <w:t xml:space="preserve">Figure </w:t>
                             </w:r>
-                            <w:fldSimple w:instr=" SEQ Figure \* ARABIC ">
-                              <w:r>
-                                <w:rPr>
-                                  <w:noProof/>
-                                </w:rPr>
-                                <w:t>3</w:t>
-                              </w:r>
-                            </w:fldSimple>
+                            <w:r>
+                              <w:fldChar w:fldCharType="begin"/>
+                            </w:r>
+                            <w:r>
+                              <w:instrText xml:space="preserve"> SEQ Figure \* ARABIC </w:instrText>
+                            </w:r>
+                            <w:r>
+                              <w:fldChar w:fldCharType="separate"/>
+                            </w:r>
+                            <w:r>
+                              <w:rPr>
+                                <w:noProof/>
+                              </w:rPr>
+                              <w:t>3</w:t>
+                            </w:r>
+                            <w:r>
+                              <w:rPr>
+                                <w:noProof/>
+                              </w:rPr>
+                              <w:fldChar w:fldCharType="end"/>
+                            </w:r>
                             <w:r>
                               <w:t>- GPU Profiler ‘</w:t>
                             </w:r>
@@ -8715,8 +8755,8 @@
                             <w:r>
                               <w:t xml:space="preserve"> Optimisation’</w:t>
                             </w:r>
-                            <w:bookmarkEnd w:id="18"/>
-                            <w:bookmarkEnd w:id="19"/>
+                            <w:bookmarkEnd w:id="12"/>
+                            <w:bookmarkEnd w:id="13"/>
                           </w:p>
                         </w:txbxContent>
                       </wps:txbx>
@@ -8809,7 +8849,7 @@
                     </pic:cNvPicPr>
                   </pic:nvPicPr>
                   <pic:blipFill>
-                    <a:blip r:embed="rId24" cstate="print">
+                    <a:blip r:embed="rId21" cstate="print">
                       <a:extLst>
                         <a:ext uri="{28A0092B-C50C-407E-A947-70E740481C1C}">
                           <a14:useLocalDpi xmlns:a14="http://schemas.microsoft.com/office/drawing/2010/main" val="0"/>
@@ -8898,19 +8938,32 @@
                                 <w:lang w:val="en-US"/>
                               </w:rPr>
                             </w:pPr>
-                            <w:bookmarkStart w:id="22" w:name="_Toc8061826"/>
-                            <w:bookmarkStart w:id="23" w:name="_Toc8062413"/>
+                            <w:bookmarkStart w:id="14" w:name="_Toc8061826"/>
+                            <w:bookmarkStart w:id="15" w:name="_Toc8062413"/>
                             <w:r>
                               <w:t xml:space="preserve">Figure </w:t>
                             </w:r>
-                            <w:fldSimple w:instr=" SEQ Figure \* ARABIC ">
-                              <w:r>
-                                <w:rPr>
-                                  <w:noProof/>
-                                </w:rPr>
-                                <w:t>4</w:t>
-                              </w:r>
-                            </w:fldSimple>
+                            <w:r>
+                              <w:fldChar w:fldCharType="begin"/>
+                            </w:r>
+                            <w:r>
+                              <w:instrText xml:space="preserve"> SEQ Figure \* ARABIC </w:instrText>
+                            </w:r>
+                            <w:r>
+                              <w:fldChar w:fldCharType="separate"/>
+                            </w:r>
+                            <w:r>
+                              <w:rPr>
+                                <w:noProof/>
+                              </w:rPr>
+                              <w:t>4</w:t>
+                            </w:r>
+                            <w:r>
+                              <w:rPr>
+                                <w:noProof/>
+                              </w:rPr>
+                              <w:fldChar w:fldCharType="end"/>
+                            </w:r>
                             <w:r>
                               <w:t>- GPU Profiler ‘</w:t>
                             </w:r>
@@ -8920,8 +8973,8 @@
                             <w:r>
                               <w:t xml:space="preserve"> Optimisation’</w:t>
                             </w:r>
-                            <w:bookmarkEnd w:id="22"/>
-                            <w:bookmarkEnd w:id="23"/>
+                            <w:bookmarkEnd w:id="14"/>
+                            <w:bookmarkEnd w:id="15"/>
                           </w:p>
                         </w:txbxContent>
                       </wps:txbx>
@@ -9014,7 +9067,7 @@
                     </pic:cNvPicPr>
                   </pic:nvPicPr>
                   <pic:blipFill>
-                    <a:blip r:embed="rId25" cstate="print">
+                    <a:blip r:embed="rId22" cstate="print">
                       <a:extLst>
                         <a:ext uri="{28A0092B-C50C-407E-A947-70E740481C1C}">
                           <a14:useLocalDpi xmlns:a14="http://schemas.microsoft.com/office/drawing/2010/main" val="0"/>
@@ -9060,7 +9113,10 @@
         <w:rPr>
           <w:highlight w:val="yellow"/>
         </w:rPr>
-        <w:t>figure 1</w:t>
+        <w:t xml:space="preserve">figure </w:t>
+      </w:r>
+      <w:r>
+        <w:t>3</w:t>
       </w:r>
       <w:r>
         <w:t xml:space="preserve"> above, shows the memory usage for the Third Person character. T</w:t>
@@ -9127,6 +9183,7 @@
           <w:id w:val="-1265310253"/>
           <w:citation/>
         </w:sdtPr>
+        <w:sdtEndPr/>
         <w:sdtContent>
           <w:r>
             <w:rPr>
@@ -9237,7 +9294,6 @@
         <w:t xml:space="preserve"> </w:t>
       </w:r>
     </w:p>
-    <w:p/>
     <w:p>
       <w:pPr>
         <w:pStyle w:val="Heading2"/>
@@ -9246,7 +9302,7 @@
           <w:u w:val="single"/>
         </w:rPr>
       </w:pPr>
-      <w:bookmarkStart w:id="26" w:name="_Toc8062578"/>
+      <w:bookmarkStart w:id="16" w:name="_Toc8062578"/>
       <w:r>
         <w:rPr>
           <w:u w:val="single"/>
@@ -9277,7 +9333,7 @@
         </w:rPr>
         <w:t xml:space="preserve"> tools</w:t>
       </w:r>
-      <w:bookmarkEnd w:id="26"/>
+      <w:bookmarkEnd w:id="16"/>
     </w:p>
     <w:p>
       <w:r>
@@ -9293,7 +9349,12 @@
         <w:t>s</w:t>
       </w:r>
       <w:r>
-        <w:t xml:space="preserve"> in prototyping levels and to quickly alter</w:t>
+        <w:t xml:space="preserve"> in prototyping levels a</w:t>
+      </w:r>
+      <w:bookmarkStart w:id="17" w:name="_GoBack"/>
+      <w:bookmarkEnd w:id="17"/>
+      <w:r>
+        <w:t>nd to quickly alter</w:t>
       </w:r>
       <w:r>
         <w:t xml:space="preserve"> levels</w:t>
@@ -9311,23 +9372,29 @@
         <w:rPr>
           <w:highlight w:val="yellow"/>
         </w:rPr>
-        <w:t>figure 3</w:t>
+        <w:t xml:space="preserve">figure </w:t>
+      </w:r>
+      <w:r>
+        <w:t>5</w:t>
       </w:r>
       <w:r>
         <w:t xml:space="preserve"> is the moving platform tool. The designer can place a platform of any mesh they want and designate the location they want it to go, the designer can also decide how long they want the platform to get there over a designated amount of seconds, they can also chose if they want the platform to rotate and in any direction they want, the platform will always go back to its original location and rotation. This made implementing </w:t>
       </w:r>
       <w:r>
+        <w:t>f</w:t>
+      </w:r>
+      <w:r>
+        <w:t>loating platforms and jumping puzzles easy as the designer can simply place them in and with the seconds over time feature</w:t>
+      </w:r>
+      <w:r>
+        <w:t>,</w:t>
+      </w:r>
+      <w:r>
+        <w:t xml:space="preserve"> can easily match up two or more platforms in a row so that they do not </w:t>
+      </w:r>
+      <w:r>
         <w:lastRenderedPageBreak/>
-        <w:t>f</w:t>
-      </w:r>
-      <w:r>
-        <w:t>loating platforms and jumping puzzles easy as the designer can simply place them in and with the seconds over time feature</w:t>
-      </w:r>
-      <w:r>
-        <w:t>,</w:t>
-      </w:r>
-      <w:r>
-        <w:t xml:space="preserve"> can easily match up two or more platforms in a row so that they do not become out of synch. </w:t>
+        <w:t xml:space="preserve">become out of synch. </w:t>
       </w:r>
       <w:r>
         <w:t>This level of customisable features allowed the designed to tailor difficulties of certain jumping puzzle. This was done by adding more platforms in a row of each other, have certain platforms move faster than others, or have the platform rotate so that the player is unable to stand on it after as the platform flips over on itself.</w:t>
@@ -9383,24 +9450,37 @@
                                 <w:lang w:val="en-US"/>
                               </w:rPr>
                             </w:pPr>
-                            <w:bookmarkStart w:id="27" w:name="_Toc8061827"/>
-                            <w:bookmarkStart w:id="28" w:name="_Toc8062414"/>
+                            <w:bookmarkStart w:id="18" w:name="_Toc8061827"/>
+                            <w:bookmarkStart w:id="19" w:name="_Toc8062414"/>
                             <w:r>
                               <w:t xml:space="preserve">Figure </w:t>
                             </w:r>
-                            <w:fldSimple w:instr=" SEQ Figure \* ARABIC ">
-                              <w:r>
-                                <w:rPr>
-                                  <w:noProof/>
-                                </w:rPr>
-                                <w:t>5</w:t>
-                              </w:r>
-                            </w:fldSimple>
+                            <w:r>
+                              <w:fldChar w:fldCharType="begin"/>
+                            </w:r>
+                            <w:r>
+                              <w:instrText xml:space="preserve"> SEQ Figure \* ARABIC </w:instrText>
+                            </w:r>
+                            <w:r>
+                              <w:fldChar w:fldCharType="separate"/>
+                            </w:r>
+                            <w:r>
+                              <w:rPr>
+                                <w:noProof/>
+                              </w:rPr>
+                              <w:t>5</w:t>
+                            </w:r>
+                            <w:r>
+                              <w:rPr>
+                                <w:noProof/>
+                              </w:rPr>
+                              <w:fldChar w:fldCharType="end"/>
+                            </w:r>
                             <w:r>
                               <w:t>- Floating Platform Tool</w:t>
                             </w:r>
-                            <w:bookmarkEnd w:id="27"/>
-                            <w:bookmarkEnd w:id="28"/>
+                            <w:bookmarkEnd w:id="18"/>
+                            <w:bookmarkEnd w:id="19"/>
                           </w:p>
                         </w:txbxContent>
                       </wps:txbx>
@@ -9485,7 +9565,7 @@
                     <pic:cNvPicPr/>
                   </pic:nvPicPr>
                   <pic:blipFill>
-                    <a:blip r:embed="rId26" cstate="print">
+                    <a:blip r:embed="rId23" cstate="print">
                       <a:extLst>
                         <a:ext uri="{28A0092B-C50C-407E-A947-70E740481C1C}">
                           <a14:useLocalDpi xmlns:a14="http://schemas.microsoft.com/office/drawing/2010/main" val="0"/>
@@ -9576,11 +9656,72 @@
       <w:r>
         <w:rPr>
           <w:noProof/>
+          <w:lang w:val="en-US"/>
+        </w:rPr>
+        <w:drawing>
+          <wp:anchor distT="0" distB="0" distL="114300" distR="114300" simplePos="0" relativeHeight="251677696" behindDoc="0" locked="0" layoutInCell="1" allowOverlap="1" wp14:anchorId="34E2EF17" wp14:editId="748831DA">
+            <wp:simplePos x="0" y="0"/>
+            <wp:positionH relativeFrom="margin">
+              <wp:posOffset>-84455</wp:posOffset>
+            </wp:positionH>
+            <wp:positionV relativeFrom="paragraph">
+              <wp:posOffset>2107565</wp:posOffset>
+            </wp:positionV>
+            <wp:extent cx="5462905" cy="2600325"/>
+            <wp:effectExtent l="0" t="0" r="4445" b="9525"/>
+            <wp:wrapSquare wrapText="bothSides"/>
+            <wp:docPr id="40" name="Picture 40"/>
+            <wp:cNvGraphicFramePr>
+              <a:graphicFrameLocks xmlns:a="http://schemas.openxmlformats.org/drawingml/2006/main" noChangeAspect="1"/>
+            </wp:cNvGraphicFramePr>
+            <a:graphic xmlns:a="http://schemas.openxmlformats.org/drawingml/2006/main">
+              <a:graphicData uri="http://schemas.openxmlformats.org/drawingml/2006/picture">
+                <pic:pic xmlns:pic="http://schemas.openxmlformats.org/drawingml/2006/picture">
+                  <pic:nvPicPr>
+                    <pic:cNvPr id="1" name=""/>
+                    <pic:cNvPicPr/>
+                  </pic:nvPicPr>
+                  <pic:blipFill>
+                    <a:blip r:embed="rId24">
+                      <a:extLst>
+                        <a:ext uri="{28A0092B-C50C-407E-A947-70E740481C1C}">
+                          <a14:useLocalDpi xmlns:a14="http://schemas.microsoft.com/office/drawing/2010/main" val="0"/>
+                        </a:ext>
+                      </a:extLst>
+                    </a:blip>
+                    <a:stretch>
+                      <a:fillRect/>
+                    </a:stretch>
+                  </pic:blipFill>
+                  <pic:spPr>
+                    <a:xfrm>
+                      <a:off x="0" y="0"/>
+                      <a:ext cx="5462905" cy="2600325"/>
+                    </a:xfrm>
+                    <a:prstGeom prst="rect">
+                      <a:avLst/>
+                    </a:prstGeom>
+                  </pic:spPr>
+                </pic:pic>
+              </a:graphicData>
+            </a:graphic>
+            <wp14:sizeRelH relativeFrom="page">
+              <wp14:pctWidth>0</wp14:pctWidth>
+            </wp14:sizeRelH>
+            <wp14:sizeRelV relativeFrom="page">
+              <wp14:pctHeight>0</wp14:pctHeight>
+            </wp14:sizeRelV>
+          </wp:anchor>
+        </w:drawing>
+      </w:r>
+      <w:r>
+        <w:rPr>
+          <w:noProof/>
         </w:rPr>
         <mc:AlternateContent>
           <mc:Choice Requires="wps">
             <w:drawing>
-              <wp:anchor distT="0" distB="0" distL="114300" distR="114300" simplePos="0" relativeHeight="251692032" behindDoc="0" locked="0" layoutInCell="1" allowOverlap="1" wp14:anchorId="1E0323FA" wp14:editId="35C6C302">
+              <wp:anchor distT="0" distB="0" distL="114300" distR="114300" simplePos="0" relativeHeight="251692032" behindDoc="0" locked="0" layoutInCell="1" allowOverlap="1" wp14:anchorId="1E0323FA" wp14:editId="0C8DDA4E">
                 <wp:simplePos x="0" y="0"/>
                 <wp:positionH relativeFrom="column">
                   <wp:posOffset>-88265</wp:posOffset>
@@ -9622,24 +9763,37 @@
                                 <w:lang w:val="en-US"/>
                               </w:rPr>
                             </w:pPr>
-                            <w:bookmarkStart w:id="31" w:name="_Toc8061828"/>
-                            <w:bookmarkStart w:id="32" w:name="_Toc8062415"/>
+                            <w:bookmarkStart w:id="20" w:name="_Toc8061828"/>
+                            <w:bookmarkStart w:id="21" w:name="_Toc8062415"/>
                             <w:r>
                               <w:t xml:space="preserve">Figure </w:t>
                             </w:r>
-                            <w:fldSimple w:instr=" SEQ Figure \* ARABIC ">
-                              <w:r>
-                                <w:rPr>
-                                  <w:noProof/>
-                                </w:rPr>
-                                <w:t>6</w:t>
-                              </w:r>
-                            </w:fldSimple>
+                            <w:r>
+                              <w:fldChar w:fldCharType="begin"/>
+                            </w:r>
+                            <w:r>
+                              <w:instrText xml:space="preserve"> SEQ Figure \* ARABIC </w:instrText>
+                            </w:r>
+                            <w:r>
+                              <w:fldChar w:fldCharType="separate"/>
+                            </w:r>
+                            <w:r>
+                              <w:rPr>
+                                <w:noProof/>
+                              </w:rPr>
+                              <w:t>6</w:t>
+                            </w:r>
+                            <w:r>
+                              <w:rPr>
+                                <w:noProof/>
+                              </w:rPr>
+                              <w:fldChar w:fldCharType="end"/>
+                            </w:r>
                             <w:r>
                               <w:t>-Fence Tool</w:t>
                             </w:r>
-                            <w:bookmarkEnd w:id="31"/>
-                            <w:bookmarkEnd w:id="32"/>
+                            <w:bookmarkEnd w:id="20"/>
+                            <w:bookmarkEnd w:id="21"/>
                           </w:p>
                         </w:txbxContent>
                       </wps:txbx>
@@ -9657,7 +9811,11 @@
           </mc:Choice>
           <mc:Fallback>
             <w:pict>
-              <v:shape w14:anchorId="1E0323FA" id="Text Box 54" o:spid="_x0000_s1062" type="#_x0000_t202" style="position:absolute;margin-left:-6.95pt;margin-top:382.8pt;width:451.3pt;height:.05pt;z-index:251692032;visibility:visible;mso-wrap-style:square;mso-wrap-distance-left:9pt;mso-wrap-distance-top:0;mso-wrap-distance-right:9pt;mso-wrap-distance-bottom:0;mso-position-horizontal:absolute;mso-position-horizontal-relative:text;mso-position-vertical:absolute;mso-position-vertical-relative:text;v-text-anchor:top" o:gfxdata="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" stroked="f">
+              <v:shapetype w14:anchorId="1E0323FA" id="_x0000_t202" coordsize="21600,21600" o:spt="202" path="m,l,21600r21600,l21600,xe">
+                <v:stroke joinstyle="miter"/>
+                <v:path gradientshapeok="t" o:connecttype="rect"/>
+              </v:shapetype>
+              <v:shape id="Text Box 54" o:spid="_x0000_s1062" type="#_x0000_t202" style="position:absolute;margin-left:-6.95pt;margin-top:382.8pt;width:451.3pt;height:.05pt;z-index:251692032;visibility:visible;mso-wrap-style:square;mso-wrap-distance-left:9pt;mso-wrap-distance-top:0;mso-wrap-distance-right:9pt;mso-wrap-distance-bottom:0;mso-position-horizontal:absolute;mso-position-horizontal-relative:text;mso-position-vertical:absolute;mso-position-vertical-relative:text;v-text-anchor:top" o:gfxdata="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" stroked="f">
                 <v:textbox style="mso-fit-shape-to-text:t" inset="0,0,0,0">
                   <w:txbxContent>
                     <w:p>
@@ -9668,24 +9826,37 @@
                           <w:lang w:val="en-US"/>
                         </w:rPr>
                       </w:pPr>
-                      <w:bookmarkStart w:id="33" w:name="_Toc8061828"/>
-                      <w:bookmarkStart w:id="34" w:name="_Toc8062415"/>
+                      <w:bookmarkStart w:id="22" w:name="_Toc8061828"/>
+                      <w:bookmarkStart w:id="23" w:name="_Toc8062415"/>
                       <w:r>
                         <w:t xml:space="preserve">Figure </w:t>
                       </w:r>
-                      <w:fldSimple w:instr=" SEQ Figure \* ARABIC ">
-                        <w:r>
-                          <w:rPr>
-                            <w:noProof/>
-                          </w:rPr>
-                          <w:t>6</w:t>
-                        </w:r>
-                      </w:fldSimple>
+                      <w:r>
+                        <w:fldChar w:fldCharType="begin"/>
+                      </w:r>
+                      <w:r>
+                        <w:instrText xml:space="preserve"> SEQ Figure \* ARABIC </w:instrText>
+                      </w:r>
+                      <w:r>
+                        <w:fldChar w:fldCharType="separate"/>
+                      </w:r>
+                      <w:r>
+                        <w:rPr>
+                          <w:noProof/>
+                        </w:rPr>
+                        <w:t>6</w:t>
+                      </w:r>
+                      <w:r>
+                        <w:rPr>
+                          <w:noProof/>
+                        </w:rPr>
+                        <w:fldChar w:fldCharType="end"/>
+                      </w:r>
                       <w:r>
                         <w:t>-Fence Tool</w:t>
                       </w:r>
-                      <w:bookmarkEnd w:id="33"/>
-                      <w:bookmarkEnd w:id="34"/>
+                      <w:bookmarkEnd w:id="22"/>
+                      <w:bookmarkEnd w:id="23"/>
                     </w:p>
                   </w:txbxContent>
                 </v:textbox>
@@ -9696,74 +9867,16 @@
         </mc:AlternateContent>
       </w:r>
       <w:r>
-        <w:rPr>
-          <w:noProof/>
-          <w:lang w:val="en-US"/>
-        </w:rPr>
-        <w:drawing>
-          <wp:anchor distT="0" distB="0" distL="114300" distR="114300" simplePos="0" relativeHeight="251677696" behindDoc="0" locked="0" layoutInCell="1" allowOverlap="1" wp14:anchorId="34E2EF17" wp14:editId="4F1E7491">
-            <wp:simplePos x="0" y="0"/>
-            <wp:positionH relativeFrom="margin">
-              <wp:posOffset>-88265</wp:posOffset>
-            </wp:positionH>
-            <wp:positionV relativeFrom="paragraph">
-              <wp:posOffset>2076450</wp:posOffset>
-            </wp:positionV>
-            <wp:extent cx="5731510" cy="2727960"/>
-            <wp:effectExtent l="0" t="0" r="2540" b="0"/>
-            <wp:wrapSquare wrapText="bothSides"/>
-            <wp:docPr id="40" name="Picture 40"/>
-            <wp:cNvGraphicFramePr>
-              <a:graphicFrameLocks xmlns:a="http://schemas.openxmlformats.org/drawingml/2006/main" noChangeAspect="1"/>
-            </wp:cNvGraphicFramePr>
-            <a:graphic xmlns:a="http://schemas.openxmlformats.org/drawingml/2006/main">
-              <a:graphicData uri="http://schemas.openxmlformats.org/drawingml/2006/picture">
-                <pic:pic xmlns:pic="http://schemas.openxmlformats.org/drawingml/2006/picture">
-                  <pic:nvPicPr>
-                    <pic:cNvPr id="1" name=""/>
-                    <pic:cNvPicPr/>
-                  </pic:nvPicPr>
-                  <pic:blipFill>
-                    <a:blip r:embed="rId27">
-                      <a:extLst>
-                        <a:ext uri="{28A0092B-C50C-407E-A947-70E740481C1C}">
-                          <a14:useLocalDpi xmlns:a14="http://schemas.microsoft.com/office/drawing/2010/main" val="0"/>
-                        </a:ext>
-                      </a:extLst>
-                    </a:blip>
-                    <a:stretch>
-                      <a:fillRect/>
-                    </a:stretch>
-                  </pic:blipFill>
-                  <pic:spPr>
-                    <a:xfrm>
-                      <a:off x="0" y="0"/>
-                      <a:ext cx="5731510" cy="2727960"/>
-                    </a:xfrm>
-                    <a:prstGeom prst="rect">
-                      <a:avLst/>
-                    </a:prstGeom>
-                  </pic:spPr>
-                </pic:pic>
-              </a:graphicData>
-            </a:graphic>
-            <wp14:sizeRelH relativeFrom="page">
-              <wp14:pctWidth>0</wp14:pctWidth>
-            </wp14:sizeRelH>
-            <wp14:sizeRelV relativeFrom="page">
-              <wp14:pctHeight>0</wp14:pctHeight>
-            </wp14:sizeRelV>
-          </wp:anchor>
-        </w:drawing>
-      </w:r>
-      <w:r>
         <w:t xml:space="preserve">The Fence tool as shown below in </w:t>
       </w:r>
       <w:r>
         <w:rPr>
           <w:highlight w:val="yellow"/>
         </w:rPr>
-        <w:t>figure 4</w:t>
+        <w:t xml:space="preserve">figure </w:t>
+      </w:r>
+      <w:r>
+        <w:t>6</w:t>
       </w:r>
       <w:r>
         <w:t xml:space="preserve"> allows the designer to quickly place fences around a given area whilst maintaining the same direction as the previously placed fence as to give the fence aligning some continuity. This feature can be overridden easily by manually adjusting the fence to create more sharp shapes such as for creating corner or to square of a section</w:t>
@@ -9802,10 +9915,12 @@
         <w:t>the feel like part of the world.</w:t>
       </w:r>
       <w:r>
-        <w:t xml:space="preserve"> Creating tools like the fence tools, really helped the patience of the designers, as placing </w:t>
-      </w:r>
-      <w:r>
-        <w:lastRenderedPageBreak/>
+        <w:t xml:space="preserve"> Creating tools like the fence tools, really helped the patience of the designers, as placing</w:t>
+      </w:r>
+      <w:r>
+        <w:t xml:space="preserve"> </w:t>
+      </w:r>
+      <w:r>
         <w:t xml:space="preserve">fencing in perfectly was a chore to do, however becomes </w:t>
       </w:r>
       <w:proofErr w:type="gramStart"/>
@@ -9826,11 +9941,12 @@
           <w:u w:val="single"/>
         </w:rPr>
       </w:pPr>
-      <w:bookmarkStart w:id="35" w:name="_Toc8062579"/>
+      <w:bookmarkStart w:id="24" w:name="_Toc8062579"/>
       <w:r>
         <w:rPr>
           <w:u w:val="single"/>
         </w:rPr>
+        <w:lastRenderedPageBreak/>
         <w:t xml:space="preserve">3.1.1 </w:t>
       </w:r>
       <w:r>
@@ -9853,7 +9969,7 @@
         </w:rPr>
         <w:t xml:space="preserve"> Industry</w:t>
       </w:r>
-      <w:bookmarkEnd w:id="35"/>
+      <w:bookmarkEnd w:id="24"/>
     </w:p>
     <w:p/>
     <w:p>
@@ -9880,6 +9996,7 @@
           <w:id w:val="1403709373"/>
           <w:citation/>
         </w:sdtPr>
+        <w:sdtEndPr/>
         <w:sdtContent>
           <w:r>
             <w:rPr>
@@ -9947,7 +10064,7 @@
           <w:u w:val="single"/>
         </w:rPr>
       </w:pPr>
-      <w:bookmarkStart w:id="36" w:name="_Toc8062580"/>
+      <w:bookmarkStart w:id="25" w:name="_Toc8062580"/>
       <w:r>
         <w:rPr>
           <w:u w:val="single"/>
@@ -10022,7 +10139,7 @@
         </w:rPr>
         <w:t>pproached</w:t>
       </w:r>
-      <w:bookmarkEnd w:id="36"/>
+      <w:bookmarkEnd w:id="25"/>
       <w:r>
         <w:rPr>
           <w:u w:val="single"/>
@@ -10074,10 +10191,7 @@
         <w:t xml:space="preserve">Figure </w:t>
       </w:r>
       <w:r>
-        <w:rPr>
-          <w:highlight w:val="red"/>
-        </w:rPr>
-        <w:t>3</w:t>
+        <w:t>7</w:t>
       </w:r>
       <w:r>
         <w:t>. The tool would be requested by a fellow designer and if the author felt that the tools was achievable to make whilst working on their own work it would then be created. Once created it would be sent to the designer who requested it for feedback if the tool was not satisfactory or not what the designer had in mind a clearer detail of the tool was made as well as</w:t>
@@ -10092,7 +10206,6 @@
           <w:noProof/>
           <w:lang w:val="en-US"/>
         </w:rPr>
-        <w:lastRenderedPageBreak/>
         <w:drawing>
           <wp:inline distT="0" distB="0" distL="0" distR="0" wp14:anchorId="4D3FF804" wp14:editId="2A1A7D82">
             <wp:extent cx="4762500" cy="2800350"/>
@@ -10111,7 +10224,7 @@
                     </pic:cNvPicPr>
                   </pic:nvPicPr>
                   <pic:blipFill>
-                    <a:blip r:embed="rId28">
+                    <a:blip r:embed="rId25">
                       <a:extLst>
                         <a:ext uri="{28A0092B-C50C-407E-A947-70E740481C1C}">
                           <a14:useLocalDpi xmlns:a14="http://schemas.microsoft.com/office/drawing/2010/main" val="0"/>
@@ -10147,33 +10260,47 @@
       <w:pPr>
         <w:pStyle w:val="Caption"/>
       </w:pPr>
-      <w:bookmarkStart w:id="37" w:name="_Toc8062416"/>
+      <w:bookmarkStart w:id="26" w:name="_Toc8062416"/>
       <w:r>
         <w:t xml:space="preserve">Figure </w:t>
       </w:r>
-      <w:fldSimple w:instr=" SEQ Figure \* ARABIC ">
-        <w:r>
-          <w:rPr>
-            <w:noProof/>
-          </w:rPr>
-          <w:t>7</w:t>
-        </w:r>
-      </w:fldSimple>
+      <w:r>
+        <w:fldChar w:fldCharType="begin"/>
+      </w:r>
+      <w:r>
+        <w:instrText xml:space="preserve"> SEQ Figure \* ARABIC </w:instrText>
+      </w:r>
+      <w:r>
+        <w:fldChar w:fldCharType="separate"/>
+      </w:r>
+      <w:r>
+        <w:rPr>
+          <w:noProof/>
+        </w:rPr>
+        <w:t>7</w:t>
+      </w:r>
+      <w:r>
+        <w:rPr>
+          <w:noProof/>
+        </w:rPr>
+        <w:fldChar w:fldCharType="end"/>
+      </w:r>
       <w:r>
         <w:t>-Volition's flowchart for feature requests as well as a change to management plan</w:t>
       </w:r>
-      <w:bookmarkEnd w:id="37"/>
+      <w:bookmarkEnd w:id="26"/>
     </w:p>
     <w:p/>
     <w:p>
       <w:pPr>
         <w:pStyle w:val="Heading2"/>
       </w:pPr>
-      <w:bookmarkStart w:id="38" w:name="_Toc8062581"/>
-      <w:r>
+      <w:bookmarkStart w:id="27" w:name="_Toc8062581"/>
+      <w:r>
+        <w:lastRenderedPageBreak/>
         <w:t>3.1.3 Problems, solutions and evaluation of this work in comparison to research undertaken</w:t>
       </w:r>
-      <w:bookmarkEnd w:id="38"/>
+      <w:bookmarkEnd w:id="27"/>
     </w:p>
     <w:p/>
     <w:p>
@@ -10190,7 +10317,10 @@
         <w:rPr>
           <w:highlight w:val="yellow"/>
         </w:rPr>
-        <w:t>Figure 1</w:t>
+        <w:t xml:space="preserve">Figure </w:t>
+      </w:r>
+      <w:r>
+        <w:t>3</w:t>
       </w:r>
       <w:r>
         <w:t xml:space="preserve"> and </w:t>
@@ -10199,7 +10329,10 @@
         <w:rPr>
           <w:highlight w:val="yellow"/>
         </w:rPr>
-        <w:t>Figure 2</w:t>
+        <w:t xml:space="preserve">Figure </w:t>
+      </w:r>
+      <w:r>
+        <w:t>4</w:t>
       </w:r>
       <w:r>
         <w:t xml:space="preserve"> to developing tools for the designers and researching how to create the tools within the engine whilst also updating and maintaining the tools to keep the demand of the </w:t>
@@ -10226,7 +10359,10 @@
         <w:rPr>
           <w:highlight w:val="yellow"/>
         </w:rPr>
-        <w:t>figure 3</w:t>
+        <w:t xml:space="preserve">figure </w:t>
+      </w:r>
+      <w:r>
+        <w:t>7</w:t>
       </w:r>
       <w:r>
         <w:t>.</w:t>
@@ -10265,15 +10401,14 @@
         <w:pStyle w:val="Heading2"/>
         <w:jc w:val="both"/>
       </w:pPr>
-      <w:bookmarkStart w:id="39" w:name="_Toc8062582"/>
-      <w:r>
-        <w:lastRenderedPageBreak/>
+      <w:bookmarkStart w:id="28" w:name="_Toc8062582"/>
+      <w:r>
         <w:t xml:space="preserve">3.2 </w:t>
       </w:r>
       <w:r>
         <w:t>Testing method</w:t>
       </w:r>
-      <w:bookmarkEnd w:id="39"/>
+      <w:bookmarkEnd w:id="28"/>
     </w:p>
     <w:p>
       <w:r>
@@ -10335,6 +10470,7 @@
           <w:id w:val="1033005503"/>
           <w:citation/>
         </w:sdtPr>
+        <w:sdtEndPr/>
         <w:sdtContent>
           <w:r>
             <w:fldChar w:fldCharType="begin"/>
@@ -10486,7 +10622,11 @@
         <w:t>,</w:t>
       </w:r>
       <w:r>
-        <w:t xml:space="preserve"> which we would fix before the next build and repeat the process. If the next build</w:t>
+        <w:t xml:space="preserve"> which we would fix before the </w:t>
+      </w:r>
+      <w:r>
+        <w:lastRenderedPageBreak/>
+        <w:t>next build and repeat the process. If the next build</w:t>
       </w:r>
       <w:r>
         <w:t>s</w:t>
@@ -10741,7 +10881,6 @@
         </w:numPr>
       </w:pPr>
       <w:r>
-        <w:lastRenderedPageBreak/>
         <w:t>Added second path in MichaelLevel02</w:t>
       </w:r>
     </w:p>
@@ -10806,28 +10945,29 @@
       <w:pPr>
         <w:pStyle w:val="Heading1"/>
       </w:pPr>
-      <w:bookmarkStart w:id="40" w:name="_Toc8062583"/>
+      <w:bookmarkStart w:id="29" w:name="_Toc8062583"/>
       <w:r>
         <w:t xml:space="preserve">4. </w:t>
       </w:r>
       <w:r>
         <w:t>Potential political views on the project</w:t>
       </w:r>
-      <w:bookmarkEnd w:id="40"/>
+      <w:bookmarkEnd w:id="29"/>
     </w:p>
     <w:p/>
     <w:p>
       <w:pPr>
         <w:pStyle w:val="Heading2"/>
       </w:pPr>
-      <w:bookmarkStart w:id="41" w:name="_Toc8062584"/>
-      <w:r>
+      <w:bookmarkStart w:id="30" w:name="_Toc8062584"/>
+      <w:r>
+        <w:lastRenderedPageBreak/>
         <w:t xml:space="preserve">4.1 </w:t>
       </w:r>
       <w:r>
         <w:t>Australian Culture</w:t>
       </w:r>
-      <w:bookmarkEnd w:id="41"/>
+      <w:bookmarkEnd w:id="30"/>
     </w:p>
     <w:p>
       <w:pPr>
@@ -10841,140 +10981,6 @@
       <w:pPr>
         <w:pStyle w:val="ListParagraph"/>
       </w:pPr>
-      <w:r>
-        <w:rPr>
-          <w:noProof/>
-        </w:rPr>
-        <mc:AlternateContent>
-          <mc:Choice Requires="wps">
-            <w:drawing>
-              <wp:anchor distT="0" distB="0" distL="114300" distR="114300" simplePos="0" relativeHeight="251697152" behindDoc="0" locked="0" layoutInCell="1" allowOverlap="1" wp14:anchorId="7829B77A" wp14:editId="5AFB152D">
-                <wp:simplePos x="0" y="0"/>
-                <wp:positionH relativeFrom="margin">
-                  <wp:posOffset>445135</wp:posOffset>
-                </wp:positionH>
-                <wp:positionV relativeFrom="paragraph">
-                  <wp:posOffset>5199380</wp:posOffset>
-                </wp:positionV>
-                <wp:extent cx="2696845" cy="635"/>
-                <wp:effectExtent l="0" t="0" r="8255" b="0"/>
-                <wp:wrapSquare wrapText="bothSides"/>
-                <wp:docPr id="58" name="Text Box 58"/>
-                <wp:cNvGraphicFramePr/>
-                <a:graphic xmlns:a="http://schemas.openxmlformats.org/drawingml/2006/main">
-                  <a:graphicData uri="http://schemas.microsoft.com/office/word/2010/wordprocessingShape">
-                    <wps:wsp>
-                      <wps:cNvSpPr txBox="1"/>
-                      <wps:spPr>
-                        <a:xfrm>
-                          <a:off x="0" y="0"/>
-                          <a:ext cx="2696845" cy="635"/>
-                        </a:xfrm>
-                        <a:prstGeom prst="rect">
-                          <a:avLst/>
-                        </a:prstGeom>
-                        <a:solidFill>
-                          <a:prstClr val="white"/>
-                        </a:solidFill>
-                        <a:ln>
-                          <a:noFill/>
-                        </a:ln>
-                      </wps:spPr>
-                      <wps:txbx>
-                        <w:txbxContent>
-                          <w:p>
-                            <w:pPr>
-                              <w:pStyle w:val="Caption"/>
-                              <w:rPr>
-                                <w:noProof/>
-                                <w:lang w:val="en-US"/>
-                              </w:rPr>
-                            </w:pPr>
-                            <w:bookmarkStart w:id="42" w:name="_Toc8062417"/>
-                            <w:r>
-                              <w:t xml:space="preserve">Figure </w:t>
-                            </w:r>
-                            <w:fldSimple w:instr=" SEQ Figure \* ARABIC ">
-                              <w:r>
-                                <w:rPr>
-                                  <w:noProof/>
-                                </w:rPr>
-                                <w:t>8</w:t>
-                              </w:r>
-                            </w:fldSimple>
-                            <w:r>
-                              <w:t xml:space="preserve">- </w:t>
-                            </w:r>
-                            <w:proofErr w:type="spellStart"/>
-                            <w:r>
-                              <w:t>Kuthbert</w:t>
-                            </w:r>
-                            <w:proofErr w:type="spellEnd"/>
-                            <w:r>
-                              <w:t xml:space="preserve"> Aiming Boomerang</w:t>
-                            </w:r>
-                            <w:bookmarkEnd w:id="42"/>
-                          </w:p>
-                        </w:txbxContent>
-                      </wps:txbx>
-                      <wps:bodyPr rot="0" spcFirstLastPara="0" vertOverflow="overflow" horzOverflow="overflow" vert="horz" wrap="square" lIns="0" tIns="0" rIns="0" bIns="0" numCol="1" spcCol="0" rtlCol="0" fromWordArt="0" anchor="t" anchorCtr="0" forceAA="0" compatLnSpc="1">
-                        <a:prstTxWarp prst="textNoShape">
-                          <a:avLst/>
-                        </a:prstTxWarp>
-                        <a:spAutoFit/>
-                      </wps:bodyPr>
-                    </wps:wsp>
-                  </a:graphicData>
-                </a:graphic>
-              </wp:anchor>
-            </w:drawing>
-          </mc:Choice>
-          <mc:Fallback>
-            <w:pict>
-              <v:shape w14:anchorId="7829B77A" id="Text Box 58" o:spid="_x0000_s1063" type="#_x0000_t202" style="position:absolute;left:0;text-align:left;margin-left:35.05pt;margin-top:409.4pt;width:212.35pt;height:.05pt;z-index:251697152;visibility:visible;mso-wrap-style:square;mso-wrap-distance-left:9pt;mso-wrap-distance-top:0;mso-wrap-distance-right:9pt;mso-wrap-distance-bottom:0;mso-position-horizontal:absolute;mso-position-horizontal-relative:margin;mso-position-vertical:absolute;mso-position-vertical-relative:text;v-text-anchor:top" o:gfxdata="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" stroked="f">
-                <v:textbox style="mso-fit-shape-to-text:t" inset="0,0,0,0">
-                  <w:txbxContent>
-                    <w:p>
-                      <w:pPr>
-                        <w:pStyle w:val="Caption"/>
-                        <w:rPr>
-                          <w:noProof/>
-                          <w:lang w:val="en-US"/>
-                        </w:rPr>
-                      </w:pPr>
-                      <w:bookmarkStart w:id="43" w:name="_Toc8062417"/>
-                      <w:r>
-                        <w:t xml:space="preserve">Figure </w:t>
-                      </w:r>
-                      <w:fldSimple w:instr=" SEQ Figure \* ARABIC ">
-                        <w:r>
-                          <w:rPr>
-                            <w:noProof/>
-                          </w:rPr>
-                          <w:t>8</w:t>
-                        </w:r>
-                      </w:fldSimple>
-                      <w:r>
-                        <w:t xml:space="preserve">- </w:t>
-                      </w:r>
-                      <w:proofErr w:type="spellStart"/>
-                      <w:r>
-                        <w:t>Kuthbert</w:t>
-                      </w:r>
-                      <w:proofErr w:type="spellEnd"/>
-                      <w:r>
-                        <w:t xml:space="preserve"> Aiming Boomerang</w:t>
-                      </w:r>
-                      <w:bookmarkEnd w:id="43"/>
-                    </w:p>
-                  </w:txbxContent>
-                </v:textbox>
-                <w10:wrap type="square" anchorx="margin"/>
-              </v:shape>
-            </w:pict>
-          </mc:Fallback>
-        </mc:AlternateContent>
-      </w:r>
       <w:r>
         <w:t>With the increase in political movement</w:t>
       </w:r>
@@ -10992,6 +10998,7 @@
           <w:id w:val="-451862580"/>
           <w:citation/>
         </w:sdtPr>
+        <w:sdtEndPr/>
         <w:sdtContent>
           <w:r>
             <w:fldChar w:fldCharType="begin"/>
@@ -11028,6 +11035,7 @@
           <w:id w:val="-1548064227"/>
           <w:citation/>
         </w:sdtPr>
+        <w:sdtEndPr/>
         <w:sdtContent>
           <w:r>
             <w:rPr>
@@ -11079,6 +11087,7 @@
           <w:id w:val="-47384168"/>
           <w:citation/>
         </w:sdtPr>
+        <w:sdtEndPr/>
         <w:sdtContent>
           <w:r>
             <w:rPr>
@@ -11163,6 +11172,7 @@
           <w:id w:val="-992864588"/>
           <w:citation/>
         </w:sdtPr>
+        <w:sdtEndPr/>
         <w:sdtContent>
           <w:r>
             <w:rPr>
@@ -11245,6 +11255,7 @@
           <w:id w:val="1458917569"/>
           <w:citation/>
         </w:sdtPr>
+        <w:sdtEndPr/>
         <w:sdtContent>
           <w:r>
             <w:rPr>
@@ -11305,7 +11316,166 @@
         <w:rPr>
           <w:noProof/>
         </w:rPr>
-        <w:lastRenderedPageBreak/>
+        <mc:AlternateContent>
+          <mc:Choice Requires="wps">
+            <w:drawing>
+              <wp:anchor distT="0" distB="0" distL="114300" distR="114300" simplePos="0" relativeHeight="251697152" behindDoc="0" locked="0" layoutInCell="1" allowOverlap="1" wp14:anchorId="7829B77A" wp14:editId="1430A761">
+                <wp:simplePos x="0" y="0"/>
+                <wp:positionH relativeFrom="margin">
+                  <wp:posOffset>349885</wp:posOffset>
+                </wp:positionH>
+                <wp:positionV relativeFrom="paragraph">
+                  <wp:posOffset>2043430</wp:posOffset>
+                </wp:positionV>
+                <wp:extent cx="2696845" cy="635"/>
+                <wp:effectExtent l="0" t="0" r="8255" b="0"/>
+                <wp:wrapSquare wrapText="bothSides"/>
+                <wp:docPr id="58" name="Text Box 58"/>
+                <wp:cNvGraphicFramePr/>
+                <a:graphic xmlns:a="http://schemas.openxmlformats.org/drawingml/2006/main">
+                  <a:graphicData uri="http://schemas.microsoft.com/office/word/2010/wordprocessingShape">
+                    <wps:wsp>
+                      <wps:cNvSpPr txBox="1"/>
+                      <wps:spPr>
+                        <a:xfrm>
+                          <a:off x="0" y="0"/>
+                          <a:ext cx="2696845" cy="635"/>
+                        </a:xfrm>
+                        <a:prstGeom prst="rect">
+                          <a:avLst/>
+                        </a:prstGeom>
+                        <a:solidFill>
+                          <a:prstClr val="white"/>
+                        </a:solidFill>
+                        <a:ln>
+                          <a:noFill/>
+                        </a:ln>
+                      </wps:spPr>
+                      <wps:txbx>
+                        <w:txbxContent>
+                          <w:p>
+                            <w:pPr>
+                              <w:pStyle w:val="Caption"/>
+                              <w:rPr>
+                                <w:noProof/>
+                                <w:lang w:val="en-US"/>
+                              </w:rPr>
+                            </w:pPr>
+                            <w:bookmarkStart w:id="31" w:name="_Toc8062417"/>
+                            <w:r>
+                              <w:t xml:space="preserve">Figure </w:t>
+                            </w:r>
+                            <w:r>
+                              <w:fldChar w:fldCharType="begin"/>
+                            </w:r>
+                            <w:r>
+                              <w:instrText xml:space="preserve"> SEQ Figure \* ARABIC </w:instrText>
+                            </w:r>
+                            <w:r>
+                              <w:fldChar w:fldCharType="separate"/>
+                            </w:r>
+                            <w:r>
+                              <w:rPr>
+                                <w:noProof/>
+                              </w:rPr>
+                              <w:t>8</w:t>
+                            </w:r>
+                            <w:r>
+                              <w:rPr>
+                                <w:noProof/>
+                              </w:rPr>
+                              <w:fldChar w:fldCharType="end"/>
+                            </w:r>
+                            <w:r>
+                              <w:t xml:space="preserve">- </w:t>
+                            </w:r>
+                            <w:proofErr w:type="spellStart"/>
+                            <w:r>
+                              <w:t>Kuthbert</w:t>
+                            </w:r>
+                            <w:proofErr w:type="spellEnd"/>
+                            <w:r>
+                              <w:t xml:space="preserve"> Aiming Boomerang</w:t>
+                            </w:r>
+                            <w:bookmarkEnd w:id="31"/>
+                          </w:p>
+                        </w:txbxContent>
+                      </wps:txbx>
+                      <wps:bodyPr rot="0" spcFirstLastPara="0" vertOverflow="overflow" horzOverflow="overflow" vert="horz" wrap="square" lIns="0" tIns="0" rIns="0" bIns="0" numCol="1" spcCol="0" rtlCol="0" fromWordArt="0" anchor="t" anchorCtr="0" forceAA="0" compatLnSpc="1">
+                        <a:prstTxWarp prst="textNoShape">
+                          <a:avLst/>
+                        </a:prstTxWarp>
+                        <a:spAutoFit/>
+                      </wps:bodyPr>
+                    </wps:wsp>
+                  </a:graphicData>
+                </a:graphic>
+              </wp:anchor>
+            </w:drawing>
+          </mc:Choice>
+          <mc:Fallback>
+            <w:pict>
+              <v:shape w14:anchorId="7829B77A" id="Text Box 58" o:spid="_x0000_s1063" type="#_x0000_t202" style="position:absolute;left:0;text-align:left;margin-left:27.55pt;margin-top:160.9pt;width:212.35pt;height:.05pt;z-index:251697152;visibility:visible;mso-wrap-style:square;mso-wrap-distance-left:9pt;mso-wrap-distance-top:0;mso-wrap-distance-right:9pt;mso-wrap-distance-bottom:0;mso-position-horizontal:absolute;mso-position-horizontal-relative:margin;mso-position-vertical:absolute;mso-position-vertical-relative:text;v-text-anchor:top" o:gfxdata="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" stroked="f">
+                <v:textbox style="mso-fit-shape-to-text:t" inset="0,0,0,0">
+                  <w:txbxContent>
+                    <w:p>
+                      <w:pPr>
+                        <w:pStyle w:val="Caption"/>
+                        <w:rPr>
+                          <w:noProof/>
+                          <w:lang w:val="en-US"/>
+                        </w:rPr>
+                      </w:pPr>
+                      <w:bookmarkStart w:id="32" w:name="_Toc8062417"/>
+                      <w:r>
+                        <w:t xml:space="preserve">Figure </w:t>
+                      </w:r>
+                      <w:r>
+                        <w:fldChar w:fldCharType="begin"/>
+                      </w:r>
+                      <w:r>
+                        <w:instrText xml:space="preserve"> SEQ Figure \* ARABIC </w:instrText>
+                      </w:r>
+                      <w:r>
+                        <w:fldChar w:fldCharType="separate"/>
+                      </w:r>
+                      <w:r>
+                        <w:rPr>
+                          <w:noProof/>
+                        </w:rPr>
+                        <w:t>8</w:t>
+                      </w:r>
+                      <w:r>
+                        <w:rPr>
+                          <w:noProof/>
+                        </w:rPr>
+                        <w:fldChar w:fldCharType="end"/>
+                      </w:r>
+                      <w:r>
+                        <w:t xml:space="preserve">- </w:t>
+                      </w:r>
+                      <w:proofErr w:type="spellStart"/>
+                      <w:r>
+                        <w:t>Kuthbert</w:t>
+                      </w:r>
+                      <w:proofErr w:type="spellEnd"/>
+                      <w:r>
+                        <w:t xml:space="preserve"> Aiming Boomerang</w:t>
+                      </w:r>
+                      <w:bookmarkEnd w:id="32"/>
+                    </w:p>
+                  </w:txbxContent>
+                </v:textbox>
+                <w10:wrap type="square" anchorx="margin"/>
+              </v:shape>
+            </w:pict>
+          </mc:Fallback>
+        </mc:AlternateContent>
+      </w:r>
+      <w:r>
+        <w:rPr>
+          <w:noProof/>
+        </w:rPr>
         <mc:AlternateContent>
           <mc:Choice Requires="wps">
             <w:drawing>
@@ -11351,18 +11521,31 @@
                                 <w:lang w:val="en-US"/>
                               </w:rPr>
                             </w:pPr>
-                            <w:bookmarkStart w:id="44" w:name="_Toc8062418"/>
+                            <w:bookmarkStart w:id="33" w:name="_Toc8062418"/>
                             <w:r>
                               <w:t xml:space="preserve">Figure </w:t>
                             </w:r>
-                            <w:fldSimple w:instr=" SEQ Figure \* ARABIC ">
-                              <w:r>
-                                <w:rPr>
-                                  <w:noProof/>
-                                </w:rPr>
-                                <w:t>9</w:t>
-                              </w:r>
-                            </w:fldSimple>
+                            <w:r>
+                              <w:fldChar w:fldCharType="begin"/>
+                            </w:r>
+                            <w:r>
+                              <w:instrText xml:space="preserve"> SEQ Figure \* ARABIC </w:instrText>
+                            </w:r>
+                            <w:r>
+                              <w:fldChar w:fldCharType="separate"/>
+                            </w:r>
+                            <w:r>
+                              <w:rPr>
+                                <w:noProof/>
+                              </w:rPr>
+                              <w:t>9</w:t>
+                            </w:r>
+                            <w:r>
+                              <w:rPr>
+                                <w:noProof/>
+                              </w:rPr>
+                              <w:fldChar w:fldCharType="end"/>
+                            </w:r>
                             <w:r>
                               <w:t xml:space="preserve">- </w:t>
                             </w:r>
@@ -11374,7 +11557,7 @@
                             <w:r>
                               <w:t xml:space="preserve"> With Enemy</w:t>
                             </w:r>
-                            <w:bookmarkEnd w:id="44"/>
+                            <w:bookmarkEnd w:id="33"/>
                           </w:p>
                         </w:txbxContent>
                       </wps:txbx>
@@ -11465,7 +11648,7 @@
                     <pic:cNvPicPr/>
                   </pic:nvPicPr>
                   <pic:blipFill>
-                    <a:blip r:embed="rId29">
+                    <a:blip r:embed="rId26">
                       <a:extLst>
                         <a:ext uri="{28A0092B-C50C-407E-A947-70E740481C1C}">
                           <a14:useLocalDpi xmlns:a14="http://schemas.microsoft.com/office/drawing/2010/main" val="0"/>
@@ -11526,7 +11709,7 @@
                     <pic:cNvPicPr/>
                   </pic:nvPicPr>
                   <pic:blipFill>
-                    <a:blip r:embed="rId30" cstate="print">
+                    <a:blip r:embed="rId27" cstate="print">
                       <a:extLst>
                         <a:ext uri="{28A0092B-C50C-407E-A947-70E740481C1C}">
                           <a14:useLocalDpi xmlns:a14="http://schemas.microsoft.com/office/drawing/2010/main" val="0"/>
@@ -11592,14 +11775,14 @@
       <w:pPr>
         <w:pStyle w:val="Heading2"/>
       </w:pPr>
-      <w:bookmarkStart w:id="46" w:name="_Toc8062585"/>
+      <w:bookmarkStart w:id="34" w:name="_Toc8062585"/>
       <w:r>
         <w:t xml:space="preserve">4.2 </w:t>
       </w:r>
       <w:r>
         <w:t>Fantasy Animal Violence</w:t>
       </w:r>
-      <w:bookmarkEnd w:id="46"/>
+      <w:bookmarkEnd w:id="34"/>
     </w:p>
     <w:p>
       <w:pPr>
@@ -11695,7 +11878,13 @@
         <w:t>Pokémon</w:t>
       </w:r>
       <w:r>
-        <w:t>. This was to represent a movement of real-world caged animals of which are captured and made to perform tricks for amusement. Which is very similar to the project where the main objective is to find correctly corresponding keys to free your captured friends.</w:t>
+        <w:t>. This was to represent a movement of real-world caged animals of which are captured and made to perform tricks for amusement. Which is very similar to the project where the main objective is to find correctly corresponding keys to free your captured friends</w:t>
+      </w:r>
+      <w:r>
+        <w:t xml:space="preserve"> (figure 10)</w:t>
+      </w:r>
+      <w:r>
+        <w:t>.</w:t>
       </w:r>
     </w:p>
     <w:p>
@@ -11708,6 +11897,7 @@
           <w:noProof/>
           <w:lang w:val="en-US"/>
         </w:rPr>
+        <w:lastRenderedPageBreak/>
         <w:drawing>
           <wp:inline distT="0" distB="0" distL="0" distR="0" wp14:anchorId="4F816802" wp14:editId="412E15CC">
             <wp:extent cx="5731510" cy="3194050"/>
@@ -11724,7 +11914,7 @@
                     <pic:cNvPicPr/>
                   </pic:nvPicPr>
                   <pic:blipFill>
-                    <a:blip r:embed="rId31"/>
+                    <a:blip r:embed="rId28"/>
                     <a:stretch>
                       <a:fillRect/>
                     </a:stretch>
@@ -11749,37 +11939,49 @@
       <w:pPr>
         <w:pStyle w:val="Caption"/>
       </w:pPr>
-      <w:bookmarkStart w:id="47" w:name="_Toc8062419"/>
+      <w:bookmarkStart w:id="35" w:name="_Toc8062419"/>
       <w:r>
         <w:t xml:space="preserve">Figure </w:t>
       </w:r>
-      <w:fldSimple w:instr=" SEQ Figure \* ARABIC ">
-        <w:r>
-          <w:rPr>
-            <w:noProof/>
-          </w:rPr>
-          <w:t>10</w:t>
-        </w:r>
-      </w:fldSimple>
-      <w:r>
-        <w:t xml:space="preserve">- Trapped </w:t>
-      </w:r>
-      <w:proofErr w:type="spellStart"/>
-      <w:r>
-        <w:t>Quoka</w:t>
-      </w:r>
-      <w:bookmarkEnd w:id="47"/>
-      <w:proofErr w:type="spellEnd"/>
-    </w:p>
-    <w:p>
-      <w:pPr>
-        <w:pStyle w:val="ListParagraph"/>
-      </w:pPr>
+      <w:r>
+        <w:fldChar w:fldCharType="begin"/>
+      </w:r>
+      <w:r>
+        <w:instrText xml:space="preserve"> SEQ Figure \* ARABIC </w:instrText>
+      </w:r>
+      <w:r>
+        <w:fldChar w:fldCharType="separate"/>
+      </w:r>
       <w:r>
         <w:rPr>
           <w:noProof/>
         </w:rPr>
-        <w:lastRenderedPageBreak/>
+        <w:t>10</w:t>
+      </w:r>
+      <w:r>
+        <w:rPr>
+          <w:noProof/>
+        </w:rPr>
+        <w:fldChar w:fldCharType="end"/>
+      </w:r>
+      <w:r>
+        <w:t xml:space="preserve">- Trapped </w:t>
+      </w:r>
+      <w:proofErr w:type="spellStart"/>
+      <w:r>
+        <w:t>Quoka</w:t>
+      </w:r>
+      <w:bookmarkEnd w:id="35"/>
+      <w:proofErr w:type="spellEnd"/>
+    </w:p>
+    <w:p>
+      <w:pPr>
+        <w:pStyle w:val="ListParagraph"/>
+      </w:pPr>
+      <w:r>
+        <w:rPr>
+          <w:noProof/>
+        </w:rPr>
         <mc:AlternateContent>
           <mc:Choice Requires="wps">
             <w:drawing>
@@ -11825,22 +12027,35 @@
                                 <w:lang w:val="en-US"/>
                               </w:rPr>
                             </w:pPr>
-                            <w:bookmarkStart w:id="48" w:name="_Toc8062420"/>
+                            <w:bookmarkStart w:id="36" w:name="_Toc8062420"/>
                             <w:r>
                               <w:t xml:space="preserve">Figure </w:t>
                             </w:r>
-                            <w:fldSimple w:instr=" SEQ Figure \* ARABIC ">
-                              <w:r>
-                                <w:rPr>
-                                  <w:noProof/>
-                                </w:rPr>
-                                <w:t>11</w:t>
-                              </w:r>
-                            </w:fldSimple>
+                            <w:r>
+                              <w:fldChar w:fldCharType="begin"/>
+                            </w:r>
+                            <w:r>
+                              <w:instrText xml:space="preserve"> SEQ Figure \* ARABIC </w:instrText>
+                            </w:r>
+                            <w:r>
+                              <w:fldChar w:fldCharType="separate"/>
+                            </w:r>
+                            <w:r>
+                              <w:rPr>
+                                <w:noProof/>
+                              </w:rPr>
+                              <w:t>11</w:t>
+                            </w:r>
+                            <w:r>
+                              <w:rPr>
+                                <w:noProof/>
+                              </w:rPr>
+                              <w:fldChar w:fldCharType="end"/>
+                            </w:r>
                             <w:r>
                               <w:t>- In front of World Portal</w:t>
                             </w:r>
-                            <w:bookmarkEnd w:id="48"/>
+                            <w:bookmarkEnd w:id="36"/>
                           </w:p>
                         </w:txbxContent>
                       </wps:txbx>
@@ -11925,7 +12140,7 @@
                     </pic:cNvPicPr>
                   </pic:nvPicPr>
                   <pic:blipFill>
-                    <a:blip r:embed="rId32" cstate="print">
+                    <a:blip r:embed="rId29" cstate="print">
                       <a:extLst>
                         <a:ext uri="{28A0092B-C50C-407E-A947-70E740481C1C}">
                           <a14:useLocalDpi xmlns:a14="http://schemas.microsoft.com/office/drawing/2010/main" val="0"/>
@@ -11967,7 +12182,7 @@
       <w:pPr>
         <w:pStyle w:val="Heading2"/>
       </w:pPr>
-      <w:bookmarkStart w:id="50" w:name="_Toc8062586"/>
+      <w:bookmarkStart w:id="37" w:name="_Toc8062586"/>
       <w:r>
         <w:t xml:space="preserve">4.3 </w:t>
       </w:r>
@@ -11977,7 +12192,7 @@
       <w:r>
         <w:t xml:space="preserve"> propaganda</w:t>
       </w:r>
-      <w:bookmarkEnd w:id="50"/>
+      <w:bookmarkEnd w:id="37"/>
     </w:p>
     <w:p>
       <w:pPr>
@@ -12005,6 +12220,7 @@
           <w:id w:val="-1830361806"/>
           <w:citation/>
         </w:sdtPr>
+        <w:sdtEndPr/>
         <w:sdtContent>
           <w:r>
             <w:rPr>
@@ -12064,14 +12280,14 @@
       <w:pPr>
         <w:pStyle w:val="Heading2"/>
       </w:pPr>
-      <w:bookmarkStart w:id="51" w:name="_Toc8062587"/>
+      <w:bookmarkStart w:id="38" w:name="_Toc8062587"/>
       <w:r>
         <w:t xml:space="preserve">4.4 </w:t>
       </w:r>
       <w:r>
         <w:t>Censorship</w:t>
       </w:r>
-      <w:bookmarkEnd w:id="51"/>
+      <w:bookmarkEnd w:id="38"/>
     </w:p>
     <w:p>
       <w:pPr>
@@ -12165,6 +12381,7 @@
           <w:id w:val="-929880211"/>
           <w:citation/>
         </w:sdtPr>
+        <w:sdtEndPr/>
         <w:sdtContent>
           <w:r>
             <w:rPr>
@@ -12238,6 +12455,7 @@
         <w:pStyle w:val="ListParagraph"/>
       </w:pPr>
       <w:r>
+        <w:lastRenderedPageBreak/>
         <w:t xml:space="preserve">An example of a released game </w:t>
       </w:r>
       <w:r>
@@ -12266,6 +12484,7 @@
           <w:id w:val="1127272732"/>
           <w:citation/>
         </w:sdtPr>
+        <w:sdtEndPr/>
         <w:sdtContent>
           <w:r>
             <w:rPr>
@@ -12352,21 +12571,21 @@
         <w:pStyle w:val="Heading2"/>
         <w:jc w:val="both"/>
       </w:pPr>
-      <w:bookmarkStart w:id="52" w:name="_Toc8062588"/>
+      <w:bookmarkStart w:id="39" w:name="_Toc8062588"/>
       <w:r>
         <w:t xml:space="preserve">5. </w:t>
       </w:r>
       <w:r>
         <w:t>Reflection</w:t>
       </w:r>
-      <w:bookmarkEnd w:id="52"/>
+      <w:bookmarkEnd w:id="39"/>
     </w:p>
     <w:p/>
     <w:p>
       <w:pPr>
         <w:pStyle w:val="Heading2"/>
       </w:pPr>
-      <w:bookmarkStart w:id="53" w:name="_Toc8062589"/>
+      <w:bookmarkStart w:id="40" w:name="_Toc8062589"/>
       <w:r>
         <w:t xml:space="preserve">5.1 </w:t>
       </w:r>
@@ -12376,7 +12595,7 @@
       <w:r>
         <w:t xml:space="preserve"> (Evaluation)</w:t>
       </w:r>
-      <w:bookmarkEnd w:id="53"/>
+      <w:bookmarkEnd w:id="40"/>
     </w:p>
     <w:p>
       <w:r>
@@ -12419,136 +12638,133 @@
         <w:t xml:space="preserve"> the team would have</w:t>
       </w:r>
       <w:r>
-        <w:t xml:space="preserve"> had a clearer understanding of the game and </w:t>
-      </w:r>
+        <w:t xml:space="preserve"> had a clearer understanding of the game and what was too be made</w:t>
+      </w:r>
+      <w:r>
+        <w:t>.</w:t>
+      </w:r>
+      <w:r>
+        <w:t xml:space="preserve"> </w:t>
+      </w:r>
+      <w:r>
+        <w:t>This would have</w:t>
+      </w:r>
+      <w:r>
+        <w:t xml:space="preserve"> result</w:t>
+      </w:r>
+      <w:r>
+        <w:t>ed</w:t>
+      </w:r>
+      <w:r>
+        <w:t xml:space="preserve"> in more efficient working as a clearer vision of the game was </w:t>
+      </w:r>
+      <w:r>
+        <w:t>available to all the team members.</w:t>
+      </w:r>
+    </w:p>
+    <w:p>
+      <w:r>
+        <w:t xml:space="preserve">In the first few weeks of development the team experimented with source control for the first time, some got to grips with the source control faster than others </w:t>
+      </w:r>
+      <w:r>
+        <w:t xml:space="preserve">this meant that some people were using it incorrectly, such as committing and pushing certain objects that was conflict with other to create merge errors. These errors occurred mostly with the map file as it is binary and any alteration results in an entirely different file. This </w:t>
+      </w:r>
+      <w:r>
+        <w:t xml:space="preserve">cause confusion for a while as some members of the team didn’t understand </w:t>
+      </w:r>
+      <w:r>
+        <w:t>not understand why they would get certain errors and when attempting to resolve it they would accidently remove the file</w:t>
+      </w:r>
+      <w:r>
+        <w:t xml:space="preserve">. This </w:t>
+      </w:r>
+      <w:r>
+        <w:t>led</w:t>
+      </w:r>
+      <w:r>
+        <w:t xml:space="preserve"> to a lot of backtracking as some people would accidently delete their work or someone </w:t>
+      </w:r>
+      <w:r>
+        <w:t>else’s</w:t>
+      </w:r>
+      <w:r>
+        <w:t>.</w:t>
+      </w:r>
+      <w:r>
+        <w:t xml:space="preserve"> Never the less after many weeks of practise and using the software the team finally got to grips with the software and were able to utilise it so that development and implementation could run a lot faster. </w:t>
+      </w:r>
+      <w:r>
+        <w:t xml:space="preserve"> </w:t>
+      </w:r>
+    </w:p>
+    <w:p>
+      <w:r>
+        <w:t>When in the middle of development, the work load was not shared equally, as some people in the group either did not do the work</w:t>
+      </w:r>
+      <w:r>
+        <w:t>,</w:t>
+      </w:r>
+      <w:r>
+        <w:t xml:space="preserve"> or did it too such poor quality that somebody else had to do</w:t>
+      </w:r>
+      <w:r>
+        <w:t xml:space="preserve"> their work</w:t>
+      </w:r>
+      <w:r>
+        <w:t>, needless to say the work got done in the end</w:t>
+      </w:r>
+      <w:r>
+        <w:t xml:space="preserve"> or at least till the next milestone.</w:t>
+      </w:r>
+      <w:r>
+        <w:t xml:space="preserve"> This created a lot of stress for those team members and effected their other work as more time had to be dedicated to this project.</w:t>
+      </w:r>
+    </w:p>
+    <w:p>
+      <w:r>
+        <w:t>Towards the end</w:t>
+      </w:r>
+      <w:r>
+        <w:t>,</w:t>
+      </w:r>
+      <w:r>
+        <w:t xml:space="preserve"> once </w:t>
+      </w:r>
+      <w:r>
+        <w:t>the team</w:t>
+      </w:r>
+      <w:r>
+        <w:t xml:space="preserve"> fixed all the problems with how to make a successful build</w:t>
+      </w:r>
+      <w:r>
+        <w:t>,</w:t>
+      </w:r>
+      <w:r>
+        <w:t xml:space="preserve"> it was all polish</w:t>
+      </w:r>
+      <w:r>
+        <w:t>. This was done by</w:t>
+      </w:r>
+      <w:r>
+        <w:t xml:space="preserve"> adding sounds, particles and testing the game. Fixing any problems found, I do wish we tested more externally sooner before deadline so that all the bugs found would have had longer to fix and polish. The majority of them were fixed and it was better to know about them and learn how to fix them than to not know of them at all. </w:t>
+      </w:r>
+    </w:p>
+    <w:p/>
+    <w:p>
+      <w:pPr>
+        <w:pStyle w:val="Heading2"/>
+      </w:pPr>
       <w:r>
         <w:lastRenderedPageBreak/>
-        <w:t>what was too be made</w:t>
-      </w:r>
-      <w:r>
-        <w:t>.</w:t>
+        <w:t xml:space="preserve">          </w:t>
       </w:r>
       <w:r>
         <w:t xml:space="preserve"> </w:t>
       </w:r>
       <w:r>
-        <w:t>This would have</w:t>
-      </w:r>
-      <w:r>
-        <w:t xml:space="preserve"> result</w:t>
-      </w:r>
-      <w:r>
-        <w:t>ed</w:t>
-      </w:r>
-      <w:r>
-        <w:t xml:space="preserve"> in more efficient working as a clearer vision of the game was </w:t>
-      </w:r>
-      <w:r>
-        <w:t>available to all the team members.</w:t>
-      </w:r>
-    </w:p>
-    <w:p>
-      <w:r>
-        <w:t xml:space="preserve">In the first few weeks of development the team experimented with source control for the first time, some got to grips with the source control faster than others </w:t>
-      </w:r>
-      <w:r>
-        <w:t xml:space="preserve">this meant that some people were using it incorrectly, such as committing and pushing certain objects that was conflict with other to create merge errors. These errors occurred mostly with the map file as it is binary and any alteration results in an entirely different file. This </w:t>
-      </w:r>
-      <w:r>
-        <w:t xml:space="preserve">cause confusion for a while as some members of the team didn’t understand </w:t>
-      </w:r>
-      <w:r>
-        <w:t>not understand why they would get certain errors and when attempting to resolve it they would accidently remove the file</w:t>
-      </w:r>
-      <w:r>
-        <w:t xml:space="preserve">. This </w:t>
-      </w:r>
-      <w:r>
-        <w:t>led</w:t>
-      </w:r>
-      <w:r>
-        <w:t xml:space="preserve"> to a lot of backtracking as some people would accidently delete their work or someone </w:t>
-      </w:r>
-      <w:r>
-        <w:t>else’s</w:t>
-      </w:r>
-      <w:r>
-        <w:t>.</w:t>
-      </w:r>
-      <w:r>
-        <w:t xml:space="preserve"> Never the less after many weeks of practise and using the software the team finally got to grips with the software and were able to utilise it so that development and implementation could run a lot faster. </w:t>
-      </w:r>
-      <w:r>
         <w:t xml:space="preserve"> </w:t>
       </w:r>
-    </w:p>
-    <w:p>
-      <w:r>
-        <w:t>When in the middle of development, the work load was not shared equally, as some people in the group either did not do the work</w:t>
-      </w:r>
-      <w:r>
-        <w:t>,</w:t>
-      </w:r>
-      <w:r>
-        <w:t xml:space="preserve"> or did it too such poor quality that somebody else had to do</w:t>
-      </w:r>
-      <w:r>
-        <w:t xml:space="preserve"> their work</w:t>
-      </w:r>
-      <w:r>
-        <w:t>, needless to say the work got done in the end</w:t>
-      </w:r>
-      <w:r>
-        <w:t xml:space="preserve"> or at least till the next milestone.</w:t>
-      </w:r>
-      <w:r>
-        <w:t xml:space="preserve"> This created a lot of stress for those team members and effected their other work as more time had to be dedicated to this project.</w:t>
-      </w:r>
-    </w:p>
-    <w:p>
-      <w:r>
-        <w:t>Towards the end</w:t>
-      </w:r>
-      <w:r>
-        <w:t>,</w:t>
-      </w:r>
-      <w:r>
-        <w:t xml:space="preserve"> once </w:t>
-      </w:r>
-      <w:r>
-        <w:t>the team</w:t>
-      </w:r>
-      <w:r>
-        <w:t xml:space="preserve"> fixed all the problems with how to make a successful build</w:t>
-      </w:r>
-      <w:r>
-        <w:t>,</w:t>
-      </w:r>
-      <w:r>
-        <w:t xml:space="preserve"> it was all polish</w:t>
-      </w:r>
-      <w:r>
-        <w:t>. This was done by</w:t>
-      </w:r>
-      <w:r>
-        <w:t xml:space="preserve"> adding sounds, particles and testing the game. Fixing any problems found, I do wish we tested more externally sooner before deadline so that all the bugs found would have had longer to fix and polish. The majority of them were fixed and it was better to know about them and learn how to fix them than to not know of them at all. </w:t>
-      </w:r>
-    </w:p>
-    <w:p/>
-    <w:p>
-      <w:pPr>
-        <w:pStyle w:val="Heading2"/>
-      </w:pPr>
-      <w:r>
-        <w:t xml:space="preserve">          </w:t>
-      </w:r>
-      <w:r>
-        <w:t xml:space="preserve"> </w:t>
-      </w:r>
-      <w:r>
-        <w:t xml:space="preserve"> </w:t>
-      </w:r>
-      <w:bookmarkStart w:id="54" w:name="_Toc8062590"/>
+      <w:bookmarkStart w:id="41" w:name="_Toc8062590"/>
       <w:r>
         <w:t>5.</w:t>
       </w:r>
@@ -12561,7 +12777,7 @@
       <w:r>
         <w:t xml:space="preserve"> Reflection</w:t>
       </w:r>
-      <w:bookmarkEnd w:id="54"/>
+      <w:bookmarkEnd w:id="41"/>
     </w:p>
     <w:p>
       <w:r>
@@ -12624,22 +12840,18 @@
       <w:pPr>
         <w:pStyle w:val="Heading2"/>
       </w:pPr>
-      <w:bookmarkStart w:id="55" w:name="_Toc8062591"/>
+      <w:bookmarkStart w:id="42" w:name="_Toc8062591"/>
       <w:r>
         <w:t>5.3</w:t>
       </w:r>
       <w:r>
         <w:t>Team Contribution</w:t>
       </w:r>
-      <w:bookmarkEnd w:id="55"/>
-    </w:p>
-    <w:p>
-      <w:r>
-        <w:t xml:space="preserve">I do feel that when working on this project some people worked harder than others to deliver a better product, and this came with multiple reasonings. Now though the designers were using </w:t>
-      </w:r>
-      <w:r>
-        <w:lastRenderedPageBreak/>
-        <w:t xml:space="preserve">blueprints when implementing into the game, the skill level between the designers was massive. So, when a lower blueprint skilled designer made </w:t>
+      <w:bookmarkEnd w:id="42"/>
+    </w:p>
+    <w:p>
+      <w:r>
+        <w:t xml:space="preserve">I do feel that when working on this project some people worked harder than others to deliver a better product, and this came with multiple reasonings. Now though the designers were using blueprints when implementing into the game, the skill level between the designers was massive. So, when a lower blueprint skilled designer made </w:t>
       </w:r>
       <w:r>
         <w:t>an</w:t>
@@ -12701,19 +12913,23 @@
         <w:pStyle w:val="Heading2"/>
         <w:jc w:val="both"/>
       </w:pPr>
-      <w:bookmarkStart w:id="56" w:name="_Toc8062592"/>
+      <w:bookmarkStart w:id="43" w:name="_Toc8062592"/>
       <w:r>
         <w:t xml:space="preserve">6. </w:t>
       </w:r>
       <w:r>
         <w:t>Conclusion</w:t>
       </w:r>
-      <w:bookmarkEnd w:id="56"/>
+      <w:bookmarkEnd w:id="43"/>
     </w:p>
     <w:p/>
     <w:p>
       <w:r>
-        <w:t xml:space="preserve">At being at university provided the author with many skills both as personal character development and as to the desired job within the games industry. Through the university course gave an exposure to the insider knowledge and work ethic that is to be expected come when coming to the industry. Something one cannot find in many places. This knowledge and ethic came into great practise for when developing the group project. </w:t>
+        <w:t xml:space="preserve">At being at university provided the author with many skills both as personal character development and as to the desired job within the games industry. Through the university course gave an exposure to the insider knowledge and work ethic that is to be expected come when coming to the industry. </w:t>
+      </w:r>
+      <w:r>
+        <w:lastRenderedPageBreak/>
+        <w:t xml:space="preserve">Something one cannot find in many places. This knowledge and ethic came into great practise for when developing the group project. </w:t>
       </w:r>
     </w:p>
     <w:p>
@@ -12772,7 +12988,7 @@
       <w:r>
         <w:t xml:space="preserve">Ashraf Ismail (Game Director) of Assassins creed- </w:t>
       </w:r>
-      <w:hyperlink r:id="rId33" w:history="1">
+      <w:hyperlink r:id="rId30" w:history="1">
         <w:r>
           <w:rPr>
             <w:rStyle w:val="Hyperlink"/>
@@ -12818,7 +13034,7 @@
       <w:r>
         <w:t>-</w:t>
       </w:r>
-      <w:hyperlink r:id="rId34" w:history="1">
+      <w:hyperlink r:id="rId31" w:history="1">
         <w:r>
           <w:rPr>
             <w:rStyle w:val="Hyperlink"/>
@@ -12876,7 +13092,7 @@
       <w:r>
         <w:t xml:space="preserve">) </w:t>
       </w:r>
-      <w:hyperlink r:id="rId35" w:history="1">
+      <w:hyperlink r:id="rId32" w:history="1">
         <w:r>
           <w:rPr>
             <w:rStyle w:val="Hyperlink"/>
@@ -12909,6 +13125,7 @@
         <w:jc w:val="both"/>
       </w:pPr>
       <w:r>
+        <w:lastRenderedPageBreak/>
         <w:t>42:50-) “think like an experience doctor, evaluate the data from experience rather than from knee jerk reaction”</w:t>
       </w:r>
     </w:p>
@@ -12935,7 +13152,7 @@
       <w:r>
         <w:t xml:space="preserve">Creative director) </w:t>
       </w:r>
-      <w:hyperlink r:id="rId36" w:history="1">
+      <w:hyperlink r:id="rId33" w:history="1">
         <w:r>
           <w:rPr>
             <w:rStyle w:val="Hyperlink"/>
@@ -13047,7 +13264,7 @@
       <w:pPr>
         <w:jc w:val="both"/>
       </w:pPr>
-      <w:hyperlink r:id="rId37" w:history="1">
+      <w:hyperlink r:id="rId34" w:history="1">
         <w:r>
           <w:rPr>
             <w:rStyle w:val="Hyperlink"/>
@@ -13061,7 +13278,6 @@
         <w:jc w:val="both"/>
       </w:pPr>
       <w:r>
-        <w:lastRenderedPageBreak/>
         <w:t xml:space="preserve">QA </w:t>
       </w:r>
       <w:r>
@@ -13103,7 +13319,7 @@
         <w:t xml:space="preserve"> PR Newswire Association LLC, New York</w:t>
       </w:r>
     </w:p>
-    <w:bookmarkStart w:id="57" w:name="_Toc8062593" w:displacedByCustomXml="next"/>
+    <w:bookmarkStart w:id="44" w:name="_Toc8062593" w:displacedByCustomXml="next"/>
     <w:sdt>
       <w:sdtPr>
         <w:rPr>
@@ -13118,6 +13334,7 @@
           <w:docPartUnique/>
         </w:docPartObj>
       </w:sdtPr>
+      <w:sdtEndPr/>
       <w:sdtContent>
         <w:p>
           <w:pPr>
@@ -13129,7 +13346,7 @@
           <w:r>
             <w:t>Bibliography</w:t>
           </w:r>
-          <w:bookmarkEnd w:id="57"/>
+          <w:bookmarkEnd w:id="44"/>
         </w:p>
         <w:p/>
         <w:p/>
@@ -13138,6 +13355,7 @@
             <w:id w:val="111145805"/>
             <w:bibliography/>
           </w:sdtPr>
+          <w:sdtEndPr/>
           <w:sdtContent>
             <w:p>
               <w:pPr>
@@ -13308,6 +13526,7 @@
                 <w:rPr>
                   <w:noProof/>
                 </w:rPr>
+                <w:lastRenderedPageBreak/>
                 <w:t xml:space="preserve">Lee, D. (2018). Top video games depict unrealistic drugs use says study. </w:t>
               </w:r>
               <w:r>
@@ -13524,7 +13743,7 @@
                 </w:rPr>
                 <w:t xml:space="preserve">Freeman, W. (2015, Oct 13). Mike bithell: 'the highs and lows of creative freedom are very addictive'. The Observer Retrieved from </w:t>
               </w:r>
-              <w:hyperlink r:id="rId38" w:history="1">
+              <w:hyperlink r:id="rId35" w:history="1">
                 <w:r>
                   <w:rPr>
                     <w:rStyle w:val="Hyperlink"/>
@@ -13688,7 +13907,6 @@
                   <w:color w:val="auto"/>
                   <w:u w:val="none"/>
                 </w:rPr>
-                <w:lastRenderedPageBreak/>
                 <w:t xml:space="preserve">Toys </w:t>
               </w:r>
               <w:proofErr w:type="gramStart"/>
@@ -13746,7 +13964,7 @@
       <w:pPr>
         <w:jc w:val="both"/>
       </w:pPr>
-      <w:hyperlink r:id="rId39" w:history="1">
+      <w:hyperlink r:id="rId36" w:history="1">
         <w:r>
           <w:rPr>
             <w:rStyle w:val="Hyperlink"/>
@@ -13762,7 +13980,7 @@
           <w:rStyle w:val="Hyperlink"/>
         </w:rPr>
       </w:pPr>
-      <w:hyperlink r:id="rId40" w:history="1">
+      <w:hyperlink r:id="rId37" w:history="1">
         <w:r>
           <w:rPr>
             <w:rStyle w:val="Hyperlink"/>
@@ -13924,7 +14142,7 @@
                     <pic:cNvPicPr/>
                   </pic:nvPicPr>
                   <pic:blipFill>
-                    <a:blip r:embed="rId41"/>
+                    <a:blip r:embed="rId38"/>
                     <a:stretch>
                       <a:fillRect/>
                     </a:stretch>
@@ -13946,8 +14164,8 @@
       </w:r>
     </w:p>
     <w:sectPr>
-      <w:headerReference w:type="default" r:id="rId42"/>
-      <w:footerReference w:type="default" r:id="rId43"/>
+      <w:headerReference w:type="default" r:id="rId39"/>
+      <w:footerReference w:type="default" r:id="rId40"/>
       <w:pgSz w:w="11906" w:h="16838"/>
       <w:pgMar w:top="1440" w:right="1440" w:bottom="1440" w:left="1440" w:header="708" w:footer="708" w:gutter="0"/>
       <w:pgNumType w:start="0"/>
@@ -13957,182 +14175,6 @@
     </w:sectPr>
   </w:body>
 </w:document>
-</file>
-
-<file path=word/comments.xml><?xml version="1.0" encoding="utf-8"?>
-<w:comments xmlns:wpc="http://schemas.microsoft.com/office/word/2010/wordprocessingCanvas" xmlns:cx="http://schemas.microsoft.com/office/drawing/2014/chartex" xmlns:cx1="http://schemas.microsoft.com/office/drawing/2015/9/8/chartex" xmlns:cx2="http://schemas.microsoft.com/office/drawing/2015/10/21/chartex" xmlns:cx3="http://schemas.microsoft.com/office/drawing/2016/5/9/chartex" xmlns:cx4="http://schemas.microsoft.com/office/drawing/2016/5/10/chartex" xmlns:cx5="http://schemas.microsoft.com/office/drawing/2016/5/11/chartex" xmlns:cx6="http://schemas.microsoft.com/office/drawing/2016/5/12/chartex" xmlns:cx7="http://schemas.microsoft.com/office/drawing/2016/5/13/chartex" xmlns:cx8="http://schemas.microsoft.com/office/drawing/2016/5/14/chartex" xmlns:mc="http://schemas.openxmlformats.org/markup-compatibility/2006" xmlns:aink="http://schemas.microsoft.com/office/drawing/2016/ink" xmlns:am3d="http://schemas.microsoft.com/office/drawing/2017/model3d" xmlns:o="urn:schemas-microsoft-com:office:office" xmlns:r="http://schemas.openxmlformats.org/officeDocument/2006/relationships" xmlns:m="http://schemas.openxmlformats.org/officeDocument/2006/math" xmlns:v="urn:schemas-microsoft-com:vml" xmlns:wp14="http://schemas.microsoft.com/office/word/2010/wordprocessingDrawing" xmlns:wp="http://schemas.openxmlformats.org/drawingml/2006/wordprocessingDrawing" xmlns:w10="urn:schemas-microsoft-com:office:word" xmlns:w="http://schemas.openxmlformats.org/wordprocessingml/2006/main" xmlns:w14="http://schemas.microsoft.com/office/word/2010/wordml" xmlns:w15="http://schemas.microsoft.com/office/word/2012/wordml" xmlns:w16cid="http://schemas.microsoft.com/office/word/2016/wordml/cid" xmlns:w16se="http://schemas.microsoft.com/office/word/2015/wordml/symex" xmlns:wpg="http://schemas.microsoft.com/office/word/2010/wordprocessingGroup" xmlns:wpi="http://schemas.microsoft.com/office/word/2010/wordprocessingInk" xmlns:wne="http://schemas.microsoft.com/office/word/2006/wordml" xmlns:wps="http://schemas.microsoft.com/office/word/2010/wordprocessingShape" mc:Ignorable="w14 w15 w16se w16cid wp14">
-  <w:comment w:id="17" w:author="Mayhew, Rebecca" w:date="2019-04-17T15:38:00Z" w:initials="MR">
-    <w:p>
-      <w:pPr>
-        <w:pStyle w:val="CommentText"/>
-      </w:pPr>
-      <w:r>
-        <w:rPr>
-          <w:rStyle w:val="CommentReference"/>
-        </w:rPr>
-        <w:annotationRef/>
-      </w:r>
-      <w:r>
-        <w:t>Consider breaking into subsections after the introductory sentence, with this first part being about the role in industry.</w:t>
-      </w:r>
-    </w:p>
-    <w:p>
-      <w:pPr>
-        <w:pStyle w:val="CommentText"/>
-      </w:pPr>
-    </w:p>
-    <w:p>
-      <w:pPr>
-        <w:pStyle w:val="CommentText"/>
-      </w:pPr>
-      <w:r>
-        <w:t>When including the name of an author within text, you do not need to have it in the brackets.  Instead, you can say e.g. “Bob (2019), reported that all the biscuits had been eaten.”  However, if you aren’t mentioning the author name in the text, this is different e.g. “It was reported that all the biscuits had been eaten (Bob, 2019).</w:t>
-      </w:r>
-    </w:p>
-    <w:p>
-      <w:pPr>
-        <w:pStyle w:val="CommentText"/>
-      </w:pPr>
-    </w:p>
-    <w:p>
-      <w:pPr>
-        <w:pStyle w:val="CommentText"/>
-      </w:pPr>
-      <w:r>
-        <w:t>Rather than describing the first definition as not being the clearest, consider instead saying that other definitions differ or even something which sounds more academic, such as that there is a level of ambiguity.</w:t>
-      </w:r>
-    </w:p>
-    <w:p>
-      <w:pPr>
-        <w:pStyle w:val="CommentText"/>
-      </w:pPr>
-    </w:p>
-    <w:p>
-      <w:pPr>
-        <w:pStyle w:val="CommentText"/>
-      </w:pPr>
-      <w:r>
-        <w:t>Consider:</w:t>
-      </w:r>
-    </w:p>
-    <w:p>
-      <w:pPr>
-        <w:pStyle w:val="CommentText"/>
-      </w:pPr>
-    </w:p>
-    <w:p>
-      <w:pPr>
-        <w:pStyle w:val="CommentText"/>
-        <w:numPr>
-          <w:ilvl w:val="0"/>
-          <w:numId w:val="22"/>
-        </w:numPr>
-      </w:pPr>
-      <w:r>
-        <w:t xml:space="preserve"> Setting these quotes apart from the rest of the text rather than being part of one big paragraph (this is often seen in books, especially with longer quotes).</w:t>
-      </w:r>
-    </w:p>
-    <w:p>
-      <w:pPr>
-        <w:pStyle w:val="CommentText"/>
-      </w:pPr>
-    </w:p>
-    <w:p>
-      <w:pPr>
-        <w:pStyle w:val="CommentText"/>
-        <w:numPr>
-          <w:ilvl w:val="0"/>
-          <w:numId w:val="22"/>
-        </w:numPr>
-      </w:pPr>
-      <w:r>
-        <w:t xml:space="preserve"> Making some use of para-phrasing rather than using both quotes in their entirety.</w:t>
-      </w:r>
-    </w:p>
-    <w:p>
-      <w:pPr>
-        <w:pStyle w:val="CommentText"/>
-      </w:pPr>
-    </w:p>
-    <w:p>
-      <w:pPr>
-        <w:pStyle w:val="ListParagraph"/>
-      </w:pPr>
-    </w:p>
-    <w:p>
-      <w:pPr>
-        <w:pStyle w:val="CommentText"/>
-      </w:pPr>
-      <w:r>
-        <w:t>The approach taken with the above is ultimately up to you but the ability to explain points yourself and then also analyse them shows better understanding than simply quoting.</w:t>
-      </w:r>
-    </w:p>
-    <w:p>
-      <w:pPr>
-        <w:pStyle w:val="CommentText"/>
-      </w:pPr>
-    </w:p>
-    <w:p>
-      <w:pPr>
-        <w:pStyle w:val="CommentText"/>
-      </w:pPr>
-      <w:r>
-        <w:t>Good use of comparison here, drawing on the similarities and differences.  Hopefully, you will go on to explain which of the definitions you would most liken your own role to and why…</w:t>
-      </w:r>
-    </w:p>
-    <w:p>
-      <w:pPr>
-        <w:pStyle w:val="CommentText"/>
-      </w:pPr>
-    </w:p>
-    <w:p>
-      <w:pPr>
-        <w:pStyle w:val="CommentText"/>
-      </w:pPr>
-      <w:r>
-        <w:t>Both quotes appear to be from education/career based websites.  What would be really strong here would be to contrast these with views from some actual developers, whether this is through conference talks, interviews or books they have written.</w:t>
-      </w:r>
-    </w:p>
-    <w:p>
-      <w:pPr>
-        <w:pStyle w:val="CommentText"/>
-      </w:pPr>
-    </w:p>
-    <w:p>
-      <w:pPr>
-        <w:pStyle w:val="CommentText"/>
-      </w:pPr>
-      <w:r>
-        <w:t>Look at sentence structure in this section.  Some very short sentences that could be incorporated into others using commas instead.</w:t>
-      </w:r>
-    </w:p>
-    <w:p>
-      <w:pPr>
-        <w:pStyle w:val="CommentText"/>
-      </w:pPr>
-    </w:p>
-    <w:p>
-      <w:pPr>
-        <w:pStyle w:val="CommentText"/>
-      </w:pPr>
-      <w:r>
-        <w:t>This section feels a bit report-like in places.  This could be resolved by backing up more of the points made or decisions explained with literature.  Your explanations of what actually happened do remain quite concise though, which is good.</w:t>
-      </w:r>
-    </w:p>
-  </w:comment>
-</w:comments>
-</file>
-
-<file path=word/commentsExtended.xml><?xml version="1.0" encoding="utf-8"?>
-<w15:commentsEx xmlns:wpc="http://schemas.microsoft.com/office/word/2010/wordprocessingCanvas" xmlns:cx="http://schemas.microsoft.com/office/drawing/2014/chartex" xmlns:cx1="http://schemas.microsoft.com/office/drawing/2015/9/8/chartex" xmlns:cx2="http://schemas.microsoft.com/office/drawing/2015/10/21/chartex" xmlns:cx3="http://schemas.microsoft.com/office/drawing/2016/5/9/chartex" xmlns:cx4="http://schemas.microsoft.com/office/drawing/2016/5/10/chartex" xmlns:cx5="http://schemas.microsoft.com/office/drawing/2016/5/11/chartex" xmlns:cx6="http://schemas.microsoft.com/office/drawing/2016/5/12/chartex" xmlns:cx7="http://schemas.microsoft.com/office/drawing/2016/5/13/chartex" xmlns:cx8="http://schemas.microsoft.com/office/drawing/2016/5/14/chartex" xmlns:mc="http://schemas.openxmlformats.org/markup-compatibility/2006" xmlns:aink="http://schemas.microsoft.com/office/drawing/2016/ink" xmlns:am3d="http://schemas.microsoft.com/office/drawing/2017/model3d" xmlns:o="urn:schemas-microsoft-com:office:office" xmlns:r="http://schemas.openxmlformats.org/officeDocument/2006/relationships" xmlns:m="http://schemas.openxmlformats.org/officeDocument/2006/math" xmlns:v="urn:schemas-microsoft-com:vml" xmlns:wp14="http://schemas.microsoft.com/office/word/2010/wordprocessingDrawing" xmlns:wp="http://schemas.openxmlformats.org/drawingml/2006/wordprocessingDrawing" xmlns:w10="urn:schemas-microsoft-com:office:word" xmlns:w="http://schemas.openxmlformats.org/wordprocessingml/2006/main" xmlns:w14="http://schemas.microsoft.com/office/word/2010/wordml" xmlns:w15="http://schemas.microsoft.com/office/word/2012/wordml" xmlns:w16cid="http://schemas.microsoft.com/office/word/2016/wordml/cid" xmlns:w16se="http://schemas.microsoft.com/office/word/2015/wordml/symex" xmlns:wpg="http://schemas.microsoft.com/office/word/2010/wordprocessingGroup" xmlns:wpi="http://schemas.microsoft.com/office/word/2010/wordprocessingInk" xmlns:wne="http://schemas.microsoft.com/office/word/2006/wordml" xmlns:wps="http://schemas.microsoft.com/office/word/2010/wordprocessingShape" mc:Ignorable="w14 w15 w16se w16cid wp14">
-  <w15:commentEx w15:paraId="290E050E" w15:done="0"/>
-</w15:commentsEx>
-</file>
-
-<file path=word/commentsIds.xml><?xml version="1.0" encoding="utf-8"?>
-<w16cid:commentsIds xmlns:wpc="http://schemas.microsoft.com/office/word/2010/wordprocessingCanvas" xmlns:cx="http://schemas.microsoft.com/office/drawing/2014/chartex" xmlns:cx1="http://schemas.microsoft.com/office/drawing/2015/9/8/chartex" xmlns:cx2="http://schemas.microsoft.com/office/drawing/2015/10/21/chartex" xmlns:cx3="http://schemas.microsoft.com/office/drawing/2016/5/9/chartex" xmlns:cx4="http://schemas.microsoft.com/office/drawing/2016/5/10/chartex" xmlns:cx5="http://schemas.microsoft.com/office/drawing/2016/5/11/chartex" xmlns:cx6="http://schemas.microsoft.com/office/drawing/2016/5/12/chartex" xmlns:cx7="http://schemas.microsoft.com/office/drawing/2016/5/13/chartex" xmlns:cx8="http://schemas.microsoft.com/office/drawing/2016/5/14/chartex" xmlns:mc="http://schemas.openxmlformats.org/markup-compatibility/2006" xmlns:aink="http://schemas.microsoft.com/office/drawing/2016/ink" xmlns:am3d="http://schemas.microsoft.com/office/drawing/2017/model3d" xmlns:o="urn:schemas-microsoft-com:office:office" xmlns:r="http://schemas.openxmlformats.org/officeDocument/2006/relationships" xmlns:m="http://schemas.openxmlformats.org/officeDocument/2006/math" xmlns:v="urn:schemas-microsoft-com:vml" xmlns:wp14="http://schemas.microsoft.com/office/word/2010/wordprocessingDrawing" xmlns:wp="http://schemas.openxmlformats.org/drawingml/2006/wordprocessingDrawing" xmlns:w10="urn:schemas-microsoft-com:office:word" xmlns:w="http://schemas.openxmlformats.org/wordprocessingml/2006/main" xmlns:w14="http://schemas.microsoft.com/office/word/2010/wordml" xmlns:w15="http://schemas.microsoft.com/office/word/2012/wordml" xmlns:w16cid="http://schemas.microsoft.com/office/word/2016/wordml/cid" xmlns:w16se="http://schemas.microsoft.com/office/word/2015/wordml/symex" xmlns:wpg="http://schemas.microsoft.com/office/word/2010/wordprocessingGroup" xmlns:wpi="http://schemas.microsoft.com/office/word/2010/wordprocessingInk" xmlns:wne="http://schemas.microsoft.com/office/word/2006/wordml" xmlns:wps="http://schemas.microsoft.com/office/word/2010/wordprocessingShape" mc:Ignorable="w14 w15 w16se w16cid wp14">
-  <w16cid:commentId w16cid:paraId="290E050E" w16cid:durableId="2061C6E3"/>
-</w16cid:commentsIds>
 </file>
 
 <file path=word/endnotes.xml><?xml version="1.0" encoding="utf-8"?>
@@ -17139,14 +17181,6 @@
     <w:abstractNumId w:val="13"/>
   </w:num>
 </w:numbering>
-</file>
-
-<file path=word/people.xml><?xml version="1.0" encoding="utf-8"?>
-<w15:people xmlns:wpc="http://schemas.microsoft.com/office/word/2010/wordprocessingCanvas" xmlns:cx="http://schemas.microsoft.com/office/drawing/2014/chartex" xmlns:cx1="http://schemas.microsoft.com/office/drawing/2015/9/8/chartex" xmlns:cx2="http://schemas.microsoft.com/office/drawing/2015/10/21/chartex" xmlns:cx3="http://schemas.microsoft.com/office/drawing/2016/5/9/chartex" xmlns:cx4="http://schemas.microsoft.com/office/drawing/2016/5/10/chartex" xmlns:cx5="http://schemas.microsoft.com/office/drawing/2016/5/11/chartex" xmlns:cx6="http://schemas.microsoft.com/office/drawing/2016/5/12/chartex" xmlns:cx7="http://schemas.microsoft.com/office/drawing/2016/5/13/chartex" xmlns:cx8="http://schemas.microsoft.com/office/drawing/2016/5/14/chartex" xmlns:mc="http://schemas.openxmlformats.org/markup-compatibility/2006" xmlns:aink="http://schemas.microsoft.com/office/drawing/2016/ink" xmlns:am3d="http://schemas.microsoft.com/office/drawing/2017/model3d" xmlns:o="urn:schemas-microsoft-com:office:office" xmlns:r="http://schemas.openxmlformats.org/officeDocument/2006/relationships" xmlns:m="http://schemas.openxmlformats.org/officeDocument/2006/math" xmlns:v="urn:schemas-microsoft-com:vml" xmlns:wp14="http://schemas.microsoft.com/office/word/2010/wordprocessingDrawing" xmlns:wp="http://schemas.openxmlformats.org/drawingml/2006/wordprocessingDrawing" xmlns:w10="urn:schemas-microsoft-com:office:word" xmlns:w="http://schemas.openxmlformats.org/wordprocessingml/2006/main" xmlns:w14="http://schemas.microsoft.com/office/word/2010/wordml" xmlns:w15="http://schemas.microsoft.com/office/word/2012/wordml" xmlns:w16cid="http://schemas.microsoft.com/office/word/2016/wordml/cid" xmlns:w16se="http://schemas.microsoft.com/office/word/2015/wordml/symex" xmlns:wpg="http://schemas.microsoft.com/office/word/2010/wordprocessingGroup" xmlns:wpi="http://schemas.microsoft.com/office/word/2010/wordprocessingInk" xmlns:wne="http://schemas.microsoft.com/office/word/2006/wordml" xmlns:wps="http://schemas.microsoft.com/office/word/2010/wordprocessingShape" mc:Ignorable="w14 w15 w16se w16cid wp14">
-  <w15:person w15:author="Mayhew, Rebecca">
-    <w15:presenceInfo w15:providerId="None" w15:userId="Mayhew, Rebecca"/>
-  </w15:person>
-</w15:people>
 </file>
 
 <file path=word/styles.xml><?xml version="1.0" encoding="utf-8"?>
@@ -17594,6 +17628,7 @@
   <w:style w:type="character" w:default="1" w:styleId="DefaultParagraphFont">
     <w:name w:val="Default Paragraph Font"/>
     <w:uiPriority w:val="1"/>
+    <w:semiHidden/>
     <w:unhideWhenUsed/>
   </w:style>
   <w:style w:type="table" w:default="1" w:styleId="TableNormal">
@@ -18662,7 +18697,7 @@
 </file>
 
 <file path=customXml/itemProps1.xml><?xml version="1.0" encoding="utf-8"?>
-<ds:datastoreItem xmlns:ds="http://schemas.openxmlformats.org/officeDocument/2006/customXml" ds:itemID="{50EA1CF2-02F0-4673-A6E4-65C0418FA46C}">
+<ds:datastoreItem xmlns:ds="http://schemas.openxmlformats.org/officeDocument/2006/customXml" ds:itemID="{FE22840D-2074-4661-8B92-F3E11B5263B5}">
   <ds:schemaRefs>
     <ds:schemaRef ds:uri="http://schemas.openxmlformats.org/officeDocument/2006/bibliography"/>
   </ds:schemaRefs>

</xml_diff>

<commit_message>
references- before puting in testing documents
</commit_message>
<xml_diff>
--- a/MCDONALDBradley_Draft_Dissertation006.docx
+++ b/MCDONALDBradley_Draft_Dissertation006.docx
@@ -14,7 +14,6 @@
           <w:docPartUnique/>
         </w:docPartObj>
       </w:sdtPr>
-      <w:sdtEndPr/>
       <w:sdtContent>
         <w:p>
           <w:pPr>
@@ -155,7 +154,6 @@
                                       <w:calendar w:val="gregorian"/>
                                     </w:date>
                                   </w:sdtPr>
-                                  <w:sdtEndPr/>
                                   <w:sdtContent>
                                     <w:p>
                                       <w:pPr>
@@ -3679,7 +3677,6 @@
                                     <w:dataBinding w:prefixMappings="xmlns:ns0='http://purl.org/dc/elements/1.1/' xmlns:ns1='http://schemas.openxmlformats.org/package/2006/metadata/core-properties' " w:xpath="/ns1:coreProperties[1]/ns0:title[1]" w:storeItemID="{6C3C8BC8-F283-45AE-878A-BAB7291924A1}"/>
                                     <w:text/>
                                   </w:sdtPr>
-                                  <w:sdtEndPr/>
                                   <w:sdtContent>
                                     <w:r>
                                       <w:rPr>
@@ -3738,7 +3735,6 @@
                                     <w:dataBinding w:prefixMappings="xmlns:ns0='http://purl.org/dc/elements/1.1/' xmlns:ns1='http://schemas.openxmlformats.org/package/2006/metadata/core-properties' " w:xpath="/ns1:coreProperties[1]/ns0:subject[1]" w:storeItemID="{6C3C8BC8-F283-45AE-878A-BAB7291924A1}"/>
                                     <w:text/>
                                   </w:sdtPr>
-                                  <w:sdtEndPr/>
                                   <w:sdtContent>
                                     <w:r>
                                       <w:rPr>
@@ -4063,7 +4059,6 @@
                                     <w:dataBinding w:prefixMappings="xmlns:ns0='http://purl.org/dc/elements/1.1/' xmlns:ns1='http://schemas.openxmlformats.org/package/2006/metadata/core-properties' " w:xpath="/ns1:coreProperties[1]/ns0:creator[1]" w:storeItemID="{6C3C8BC8-F283-45AE-878A-BAB7291924A1}"/>
                                     <w:text/>
                                   </w:sdtPr>
-                                  <w:sdtEndPr/>
                                   <w:sdtContent>
                                     <w:r>
                                       <w:rPr>
@@ -4100,7 +4095,6 @@
                                     <w:dataBinding w:prefixMappings="xmlns:ns0='http://schemas.openxmlformats.org/officeDocument/2006/extended-properties' " w:xpath="/ns0:Properties[1]/ns0:Company[1]" w:storeItemID="{6668398D-A668-4E3E-A5EB-62B293D839F1}"/>
                                     <w:text/>
                                   </w:sdtPr>
-                                  <w:sdtEndPr/>
                                   <w:sdtContent>
                                     <w:r>
                                       <w:rPr>
@@ -6961,7 +6955,6 @@
           <w:id w:val="821858058"/>
           <w:citation/>
         </w:sdtPr>
-        <w:sdtEndPr/>
         <w:sdtContent>
           <w:r>
             <w:rPr>
@@ -7236,7 +7229,6 @@
           <w:id w:val="794331709"/>
           <w:citation/>
         </w:sdtPr>
-        <w:sdtEndPr/>
         <w:sdtContent>
           <w:r>
             <w:rPr>
@@ -7261,6 +7253,13 @@
               <w:noProof/>
               <w:highlight w:val="yellow"/>
             </w:rPr>
+            <w:t xml:space="preserve"> </w:t>
+          </w:r>
+          <w:r>
+            <w:rPr>
+              <w:noProof/>
+              <w:highlight w:val="yellow"/>
+            </w:rPr>
             <w:t>(Freeman, 2015)</w:t>
           </w:r>
           <w:r>
@@ -7361,7 +7360,6 @@
           <w:id w:val="1861613487"/>
           <w:citation/>
         </w:sdtPr>
-        <w:sdtEndPr/>
         <w:sdtContent>
           <w:r>
             <w:rPr>
@@ -7386,7 +7384,14 @@
               <w:noProof/>
               <w:highlight w:val="yellow"/>
             </w:rPr>
-            <w:t xml:space="preserve"> (Ismail, 2018)</w:t>
+            <w:t xml:space="preserve"> </w:t>
+          </w:r>
+          <w:r>
+            <w:rPr>
+              <w:noProof/>
+              <w:highlight w:val="yellow"/>
+            </w:rPr>
+            <w:t>(Ismail, 2018)</w:t>
           </w:r>
           <w:r>
             <w:rPr>
@@ -7461,7 +7466,6 @@
           <w:id w:val="-892497773"/>
           <w:citation/>
         </w:sdtPr>
-        <w:sdtEndPr/>
         <w:sdtContent>
           <w:r>
             <w:rPr>
@@ -7613,27 +7617,14 @@
                             <w:r>
                               <w:t xml:space="preserve">Figure </w:t>
                             </w:r>
-                            <w:r>
-                              <w:fldChar w:fldCharType="begin"/>
-                            </w:r>
-                            <w:r>
-                              <w:instrText xml:space="preserve"> SEQ Figure \* ARABIC </w:instrText>
-                            </w:r>
-                            <w:r>
-                              <w:fldChar w:fldCharType="separate"/>
-                            </w:r>
-                            <w:r>
-                              <w:rPr>
-                                <w:noProof/>
-                              </w:rPr>
-                              <w:t>1</w:t>
-                            </w:r>
-                            <w:r>
-                              <w:rPr>
-                                <w:noProof/>
-                              </w:rPr>
-                              <w:fldChar w:fldCharType="end"/>
-                            </w:r>
+                            <w:fldSimple w:instr=" SEQ Figure \* ARABIC ">
+                              <w:r>
+                                <w:rPr>
+                                  <w:noProof/>
+                                </w:rPr>
+                                <w:t>1</w:t>
+                              </w:r>
+                            </w:fldSimple>
                             <w:r>
                               <w:t>- Old Main Level CAD</w:t>
                             </w:r>
@@ -7667,8 +7658,8 @@
                           <w:lang w:val="en-US"/>
                         </w:rPr>
                       </w:pPr>
-                      <w:bookmarkStart w:id="9" w:name="_Toc8061823"/>
-                      <w:bookmarkStart w:id="10" w:name="_Toc8062410"/>
+                      <w:bookmarkStart w:id="8" w:name="_Toc8061823"/>
+                      <w:bookmarkStart w:id="9" w:name="_Toc8062410"/>
                       <w:r>
                         <w:t xml:space="preserve">Figure </w:t>
                       </w:r>
@@ -7683,8 +7674,8 @@
                       <w:r>
                         <w:t>- Old Main Level CAD</w:t>
                       </w:r>
+                      <w:bookmarkEnd w:id="8"/>
                       <w:bookmarkEnd w:id="9"/>
-                      <w:bookmarkEnd w:id="10"/>
                     </w:p>
                   </w:txbxContent>
                 </v:textbox>
@@ -7822,37 +7813,24 @@
                                 <w:noProof/>
                               </w:rPr>
                             </w:pPr>
-                            <w:bookmarkStart w:id="8" w:name="_Toc8061824"/>
-                            <w:bookmarkStart w:id="9" w:name="_Toc8062411"/>
+                            <w:bookmarkStart w:id="10" w:name="_Toc8061824"/>
+                            <w:bookmarkStart w:id="11" w:name="_Toc8062411"/>
                             <w:r>
                               <w:t xml:space="preserve">Figure </w:t>
                             </w:r>
-                            <w:r>
-                              <w:fldChar w:fldCharType="begin"/>
-                            </w:r>
-                            <w:r>
-                              <w:instrText xml:space="preserve"> SEQ Figure \* ARABIC </w:instrText>
-                            </w:r>
-                            <w:r>
-                              <w:fldChar w:fldCharType="separate"/>
-                            </w:r>
-                            <w:r>
-                              <w:rPr>
-                                <w:noProof/>
-                              </w:rPr>
-                              <w:t>2</w:t>
-                            </w:r>
-                            <w:r>
-                              <w:rPr>
-                                <w:noProof/>
-                              </w:rPr>
-                              <w:fldChar w:fldCharType="end"/>
-                            </w:r>
+                            <w:fldSimple w:instr=" SEQ Figure \* ARABIC ">
+                              <w:r>
+                                <w:rPr>
+                                  <w:noProof/>
+                                </w:rPr>
+                                <w:t>2</w:t>
+                              </w:r>
+                            </w:fldSimple>
                             <w:r>
                               <w:t>- New Main Level CAD</w:t>
                             </w:r>
-                            <w:bookmarkEnd w:id="8"/>
-                            <w:bookmarkEnd w:id="9"/>
+                            <w:bookmarkEnd w:id="10"/>
+                            <w:bookmarkEnd w:id="11"/>
                           </w:p>
                         </w:txbxContent>
                       </wps:txbx>
@@ -7880,8 +7858,8 @@
                           <w:noProof/>
                         </w:rPr>
                       </w:pPr>
-                      <w:bookmarkStart w:id="13" w:name="_Toc8061824"/>
-                      <w:bookmarkStart w:id="14" w:name="_Toc8062411"/>
+                      <w:bookmarkStart w:id="12" w:name="_Toc8061824"/>
+                      <w:bookmarkStart w:id="13" w:name="_Toc8062411"/>
                       <w:r>
                         <w:t xml:space="preserve">Figure </w:t>
                       </w:r>
@@ -7896,8 +7874,8 @@
                       <w:r>
                         <w:t>- New Main Level CAD</w:t>
                       </w:r>
+                      <w:bookmarkEnd w:id="12"/>
                       <w:bookmarkEnd w:id="13"/>
-                      <w:bookmarkEnd w:id="14"/>
                     </w:p>
                   </w:txbxContent>
                 </v:textbox>
@@ -8024,7 +8002,7 @@
           <w:sz w:val="32"/>
         </w:rPr>
       </w:pPr>
-      <w:bookmarkStart w:id="10" w:name="_Toc8062576"/>
+      <w:bookmarkStart w:id="14" w:name="_Toc8062576"/>
       <w:r>
         <w:rPr>
           <w:sz w:val="32"/>
@@ -8037,7 +8015,7 @@
         </w:rPr>
         <w:t>Introduction</w:t>
       </w:r>
-      <w:bookmarkEnd w:id="10"/>
+      <w:bookmarkEnd w:id="14"/>
     </w:p>
     <w:p>
       <w:r>
@@ -8101,14 +8079,14 @@
       <w:pPr>
         <w:pStyle w:val="Heading1"/>
       </w:pPr>
-      <w:bookmarkStart w:id="11" w:name="_Toc8062577"/>
+      <w:bookmarkStart w:id="15" w:name="_Toc8062577"/>
       <w:r>
         <w:t>3.</w:t>
       </w:r>
       <w:r>
         <w:t>Technical Art</w:t>
       </w:r>
-      <w:bookmarkEnd w:id="11"/>
+      <w:bookmarkEnd w:id="15"/>
     </w:p>
     <w:p>
       <w:r>
@@ -8130,7 +8108,6 @@
           <w:id w:val="-1802073079"/>
           <w:citation/>
         </w:sdtPr>
-        <w:sdtEndPr/>
         <w:sdtContent>
           <w:r>
             <w:fldChar w:fldCharType="begin"/>
@@ -8285,7 +8262,6 @@
           <w:id w:val="595071971"/>
           <w:citation/>
         </w:sdtPr>
-        <w:sdtEndPr/>
         <w:sdtContent>
           <w:r>
             <w:rPr>
@@ -8377,7 +8353,6 @@
           <w:id w:val="-899742250"/>
           <w:citation/>
         </w:sdtPr>
-        <w:sdtEndPr/>
         <w:sdtContent>
           <w:r>
             <w:rPr>
@@ -8529,7 +8504,6 @@
           <w:id w:val="-1840762569"/>
           <w:citation/>
         </w:sdtPr>
-        <w:sdtEndPr/>
         <w:sdtContent>
           <w:r>
             <w:rPr>
@@ -8720,43 +8694,24 @@
                                 <w:lang w:val="en-US"/>
                               </w:rPr>
                             </w:pPr>
-                            <w:bookmarkStart w:id="12" w:name="_Toc8061825"/>
-                            <w:bookmarkStart w:id="13" w:name="_Toc8062412"/>
+                            <w:bookmarkStart w:id="16" w:name="_Toc8061825"/>
+                            <w:bookmarkStart w:id="17" w:name="_Toc8062412"/>
                             <w:r>
                               <w:t xml:space="preserve">Figure </w:t>
                             </w:r>
+                            <w:fldSimple w:instr=" SEQ Figure \* ARABIC ">
+                              <w:r>
+                                <w:rPr>
+                                  <w:noProof/>
+                                </w:rPr>
+                                <w:t>3</w:t>
+                              </w:r>
+                            </w:fldSimple>
                             <w:r>
-                              <w:fldChar w:fldCharType="begin"/>
+                              <w:t>- GPU Profiler ‘Before Optimisation’</w:t>
                             </w:r>
-                            <w:r>
-                              <w:instrText xml:space="preserve"> SEQ Figure \* ARABIC </w:instrText>
-                            </w:r>
-                            <w:r>
-                              <w:fldChar w:fldCharType="separate"/>
-                            </w:r>
-                            <w:r>
-                              <w:rPr>
-                                <w:noProof/>
-                              </w:rPr>
-                              <w:t>3</w:t>
-                            </w:r>
-                            <w:r>
-                              <w:rPr>
-                                <w:noProof/>
-                              </w:rPr>
-                              <w:fldChar w:fldCharType="end"/>
-                            </w:r>
-                            <w:r>
-                              <w:t>- GPU Profiler ‘</w:t>
-                            </w:r>
-                            <w:r>
-                              <w:t>Before</w:t>
-                            </w:r>
-                            <w:r>
-                              <w:t xml:space="preserve"> Optimisation’</w:t>
-                            </w:r>
-                            <w:bookmarkEnd w:id="12"/>
-                            <w:bookmarkEnd w:id="13"/>
+                            <w:bookmarkEnd w:id="16"/>
+                            <w:bookmarkEnd w:id="17"/>
                           </w:p>
                         </w:txbxContent>
                       </wps:txbx>
@@ -8785,8 +8740,8 @@
                           <w:lang w:val="en-US"/>
                         </w:rPr>
                       </w:pPr>
-                      <w:bookmarkStart w:id="20" w:name="_Toc8061825"/>
-                      <w:bookmarkStart w:id="21" w:name="_Toc8062412"/>
+                      <w:bookmarkStart w:id="18" w:name="_Toc8061825"/>
+                      <w:bookmarkStart w:id="19" w:name="_Toc8062412"/>
                       <w:r>
                         <w:t xml:space="preserve">Figure </w:t>
                       </w:r>
@@ -8799,16 +8754,10 @@
                         </w:r>
                       </w:fldSimple>
                       <w:r>
-                        <w:t>- GPU Profiler ‘</w:t>
+                        <w:t>- GPU Profiler ‘Before Optimisation’</w:t>
                       </w:r>
-                      <w:r>
-                        <w:t>Before</w:t>
-                      </w:r>
-                      <w:r>
-                        <w:t xml:space="preserve"> Optimisation’</w:t>
-                      </w:r>
-                      <w:bookmarkEnd w:id="20"/>
-                      <w:bookmarkEnd w:id="21"/>
+                      <w:bookmarkEnd w:id="18"/>
+                      <w:bookmarkEnd w:id="19"/>
                     </w:p>
                   </w:txbxContent>
                 </v:textbox>
@@ -8938,43 +8887,24 @@
                                 <w:lang w:val="en-US"/>
                               </w:rPr>
                             </w:pPr>
-                            <w:bookmarkStart w:id="14" w:name="_Toc8061826"/>
-                            <w:bookmarkStart w:id="15" w:name="_Toc8062413"/>
+                            <w:bookmarkStart w:id="20" w:name="_Toc8061826"/>
+                            <w:bookmarkStart w:id="21" w:name="_Toc8062413"/>
                             <w:r>
                               <w:t xml:space="preserve">Figure </w:t>
                             </w:r>
+                            <w:fldSimple w:instr=" SEQ Figure \* ARABIC ">
+                              <w:r>
+                                <w:rPr>
+                                  <w:noProof/>
+                                </w:rPr>
+                                <w:t>4</w:t>
+                              </w:r>
+                            </w:fldSimple>
                             <w:r>
-                              <w:fldChar w:fldCharType="begin"/>
+                              <w:t>- GPU Profiler ‘After Optimisation’</w:t>
                             </w:r>
-                            <w:r>
-                              <w:instrText xml:space="preserve"> SEQ Figure \* ARABIC </w:instrText>
-                            </w:r>
-                            <w:r>
-                              <w:fldChar w:fldCharType="separate"/>
-                            </w:r>
-                            <w:r>
-                              <w:rPr>
-                                <w:noProof/>
-                              </w:rPr>
-                              <w:t>4</w:t>
-                            </w:r>
-                            <w:r>
-                              <w:rPr>
-                                <w:noProof/>
-                              </w:rPr>
-                              <w:fldChar w:fldCharType="end"/>
-                            </w:r>
-                            <w:r>
-                              <w:t>- GPU Profiler ‘</w:t>
-                            </w:r>
-                            <w:r>
-                              <w:t>After</w:t>
-                            </w:r>
-                            <w:r>
-                              <w:t xml:space="preserve"> Optimisation’</w:t>
-                            </w:r>
-                            <w:bookmarkEnd w:id="14"/>
-                            <w:bookmarkEnd w:id="15"/>
+                            <w:bookmarkEnd w:id="20"/>
+                            <w:bookmarkEnd w:id="21"/>
                           </w:p>
                         </w:txbxContent>
                       </wps:txbx>
@@ -9003,8 +8933,8 @@
                           <w:lang w:val="en-US"/>
                         </w:rPr>
                       </w:pPr>
-                      <w:bookmarkStart w:id="24" w:name="_Toc8061826"/>
-                      <w:bookmarkStart w:id="25" w:name="_Toc8062413"/>
+                      <w:bookmarkStart w:id="22" w:name="_Toc8061826"/>
+                      <w:bookmarkStart w:id="23" w:name="_Toc8062413"/>
                       <w:r>
                         <w:t xml:space="preserve">Figure </w:t>
                       </w:r>
@@ -9017,16 +8947,10 @@
                         </w:r>
                       </w:fldSimple>
                       <w:r>
-                        <w:t>- GPU Profiler ‘</w:t>
+                        <w:t>- GPU Profiler ‘After Optimisation’</w:t>
                       </w:r>
-                      <w:r>
-                        <w:t>After</w:t>
-                      </w:r>
-                      <w:r>
-                        <w:t xml:space="preserve"> Optimisation’</w:t>
-                      </w:r>
-                      <w:bookmarkEnd w:id="24"/>
-                      <w:bookmarkEnd w:id="25"/>
+                      <w:bookmarkEnd w:id="22"/>
+                      <w:bookmarkEnd w:id="23"/>
                     </w:p>
                   </w:txbxContent>
                 </v:textbox>
@@ -9183,7 +9107,6 @@
           <w:id w:val="-1265310253"/>
           <w:citation/>
         </w:sdtPr>
-        <w:sdtEndPr/>
         <w:sdtContent>
           <w:r>
             <w:rPr>
@@ -9302,7 +9225,7 @@
           <w:u w:val="single"/>
         </w:rPr>
       </w:pPr>
-      <w:bookmarkStart w:id="16" w:name="_Toc8062578"/>
+      <w:bookmarkStart w:id="24" w:name="_Toc8062578"/>
       <w:r>
         <w:rPr>
           <w:u w:val="single"/>
@@ -9333,7 +9256,7 @@
         </w:rPr>
         <w:t xml:space="preserve"> tools</w:t>
       </w:r>
-      <w:bookmarkEnd w:id="16"/>
+      <w:bookmarkEnd w:id="24"/>
     </w:p>
     <w:p>
       <w:r>
@@ -9349,12 +9272,7 @@
         <w:t>s</w:t>
       </w:r>
       <w:r>
-        <w:t xml:space="preserve"> in prototyping levels a</w:t>
-      </w:r>
-      <w:bookmarkStart w:id="17" w:name="_GoBack"/>
-      <w:bookmarkEnd w:id="17"/>
-      <w:r>
-        <w:t>nd to quickly alter</w:t>
+        <w:t xml:space="preserve"> in prototyping levels and to quickly alter</w:t>
       </w:r>
       <w:r>
         <w:t xml:space="preserve"> levels</w:t>
@@ -9450,37 +9368,24 @@
                                 <w:lang w:val="en-US"/>
                               </w:rPr>
                             </w:pPr>
-                            <w:bookmarkStart w:id="18" w:name="_Toc8061827"/>
-                            <w:bookmarkStart w:id="19" w:name="_Toc8062414"/>
+                            <w:bookmarkStart w:id="25" w:name="_Toc8061827"/>
+                            <w:bookmarkStart w:id="26" w:name="_Toc8062414"/>
                             <w:r>
                               <w:t xml:space="preserve">Figure </w:t>
                             </w:r>
-                            <w:r>
-                              <w:fldChar w:fldCharType="begin"/>
-                            </w:r>
-                            <w:r>
-                              <w:instrText xml:space="preserve"> SEQ Figure \* ARABIC </w:instrText>
-                            </w:r>
-                            <w:r>
-                              <w:fldChar w:fldCharType="separate"/>
-                            </w:r>
-                            <w:r>
-                              <w:rPr>
-                                <w:noProof/>
-                              </w:rPr>
-                              <w:t>5</w:t>
-                            </w:r>
-                            <w:r>
-                              <w:rPr>
-                                <w:noProof/>
-                              </w:rPr>
-                              <w:fldChar w:fldCharType="end"/>
-                            </w:r>
+                            <w:fldSimple w:instr=" SEQ Figure \* ARABIC ">
+                              <w:r>
+                                <w:rPr>
+                                  <w:noProof/>
+                                </w:rPr>
+                                <w:t>5</w:t>
+                              </w:r>
+                            </w:fldSimple>
                             <w:r>
                               <w:t>- Floating Platform Tool</w:t>
                             </w:r>
-                            <w:bookmarkEnd w:id="18"/>
-                            <w:bookmarkEnd w:id="19"/>
+                            <w:bookmarkEnd w:id="25"/>
+                            <w:bookmarkEnd w:id="26"/>
                           </w:p>
                         </w:txbxContent>
                       </wps:txbx>
@@ -9509,8 +9414,8 @@
                           <w:lang w:val="en-US"/>
                         </w:rPr>
                       </w:pPr>
-                      <w:bookmarkStart w:id="29" w:name="_Toc8061827"/>
-                      <w:bookmarkStart w:id="30" w:name="_Toc8062414"/>
+                      <w:bookmarkStart w:id="27" w:name="_Toc8061827"/>
+                      <w:bookmarkStart w:id="28" w:name="_Toc8062414"/>
                       <w:r>
                         <w:t xml:space="preserve">Figure </w:t>
                       </w:r>
@@ -9525,8 +9430,8 @@
                       <w:r>
                         <w:t>- Floating Platform Tool</w:t>
                       </w:r>
-                      <w:bookmarkEnd w:id="29"/>
-                      <w:bookmarkEnd w:id="30"/>
+                      <w:bookmarkEnd w:id="27"/>
+                      <w:bookmarkEnd w:id="28"/>
                     </w:p>
                   </w:txbxContent>
                 </v:textbox>
@@ -9763,37 +9668,24 @@
                                 <w:lang w:val="en-US"/>
                               </w:rPr>
                             </w:pPr>
-                            <w:bookmarkStart w:id="20" w:name="_Toc8061828"/>
-                            <w:bookmarkStart w:id="21" w:name="_Toc8062415"/>
+                            <w:bookmarkStart w:id="29" w:name="_Toc8061828"/>
+                            <w:bookmarkStart w:id="30" w:name="_Toc8062415"/>
                             <w:r>
                               <w:t xml:space="preserve">Figure </w:t>
                             </w:r>
-                            <w:r>
-                              <w:fldChar w:fldCharType="begin"/>
-                            </w:r>
-                            <w:r>
-                              <w:instrText xml:space="preserve"> SEQ Figure \* ARABIC </w:instrText>
-                            </w:r>
-                            <w:r>
-                              <w:fldChar w:fldCharType="separate"/>
-                            </w:r>
-                            <w:r>
-                              <w:rPr>
-                                <w:noProof/>
-                              </w:rPr>
-                              <w:t>6</w:t>
-                            </w:r>
-                            <w:r>
-                              <w:rPr>
-                                <w:noProof/>
-                              </w:rPr>
-                              <w:fldChar w:fldCharType="end"/>
-                            </w:r>
+                            <w:fldSimple w:instr=" SEQ Figure \* ARABIC ">
+                              <w:r>
+                                <w:rPr>
+                                  <w:noProof/>
+                                </w:rPr>
+                                <w:t>6</w:t>
+                              </w:r>
+                            </w:fldSimple>
                             <w:r>
                               <w:t>-Fence Tool</w:t>
                             </w:r>
-                            <w:bookmarkEnd w:id="20"/>
-                            <w:bookmarkEnd w:id="21"/>
+                            <w:bookmarkEnd w:id="29"/>
+                            <w:bookmarkEnd w:id="30"/>
                           </w:p>
                         </w:txbxContent>
                       </wps:txbx>
@@ -9811,11 +9703,7 @@
           </mc:Choice>
           <mc:Fallback>
             <w:pict>
-              <v:shapetype w14:anchorId="1E0323FA" id="_x0000_t202" coordsize="21600,21600" o:spt="202" path="m,l,21600r21600,l21600,xe">
-                <v:stroke joinstyle="miter"/>
-                <v:path gradientshapeok="t" o:connecttype="rect"/>
-              </v:shapetype>
-              <v:shape id="Text Box 54" o:spid="_x0000_s1062" type="#_x0000_t202" style="position:absolute;margin-left:-6.95pt;margin-top:382.8pt;width:451.3pt;height:.05pt;z-index:251692032;visibility:visible;mso-wrap-style:square;mso-wrap-distance-left:9pt;mso-wrap-distance-top:0;mso-wrap-distance-right:9pt;mso-wrap-distance-bottom:0;mso-position-horizontal:absolute;mso-position-horizontal-relative:text;mso-position-vertical:absolute;mso-position-vertical-relative:text;v-text-anchor:top" o:gfxdata="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" stroked="f">
+              <v:shape w14:anchorId="1E0323FA" id="Text Box 54" o:spid="_x0000_s1062" type="#_x0000_t202" style="position:absolute;margin-left:-6.95pt;margin-top:382.8pt;width:451.3pt;height:.05pt;z-index:251692032;visibility:visible;mso-wrap-style:square;mso-wrap-distance-left:9pt;mso-wrap-distance-top:0;mso-wrap-distance-right:9pt;mso-wrap-distance-bottom:0;mso-position-horizontal:absolute;mso-position-horizontal-relative:text;mso-position-vertical:absolute;mso-position-vertical-relative:text;v-text-anchor:top" o:gfxdata="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" stroked="f">
                 <v:textbox style="mso-fit-shape-to-text:t" inset="0,0,0,0">
                   <w:txbxContent>
                     <w:p>
@@ -9826,37 +9714,24 @@
                           <w:lang w:val="en-US"/>
                         </w:rPr>
                       </w:pPr>
-                      <w:bookmarkStart w:id="22" w:name="_Toc8061828"/>
-                      <w:bookmarkStart w:id="23" w:name="_Toc8062415"/>
+                      <w:bookmarkStart w:id="31" w:name="_Toc8061828"/>
+                      <w:bookmarkStart w:id="32" w:name="_Toc8062415"/>
                       <w:r>
                         <w:t xml:space="preserve">Figure </w:t>
                       </w:r>
-                      <w:r>
-                        <w:fldChar w:fldCharType="begin"/>
-                      </w:r>
-                      <w:r>
-                        <w:instrText xml:space="preserve"> SEQ Figure \* ARABIC </w:instrText>
-                      </w:r>
-                      <w:r>
-                        <w:fldChar w:fldCharType="separate"/>
-                      </w:r>
-                      <w:r>
-                        <w:rPr>
-                          <w:noProof/>
-                        </w:rPr>
-                        <w:t>6</w:t>
-                      </w:r>
-                      <w:r>
-                        <w:rPr>
-                          <w:noProof/>
-                        </w:rPr>
-                        <w:fldChar w:fldCharType="end"/>
-                      </w:r>
+                      <w:fldSimple w:instr=" SEQ Figure \* ARABIC ">
+                        <w:r>
+                          <w:rPr>
+                            <w:noProof/>
+                          </w:rPr>
+                          <w:t>6</w:t>
+                        </w:r>
+                      </w:fldSimple>
                       <w:r>
                         <w:t>-Fence Tool</w:t>
                       </w:r>
-                      <w:bookmarkEnd w:id="22"/>
-                      <w:bookmarkEnd w:id="23"/>
+                      <w:bookmarkEnd w:id="31"/>
+                      <w:bookmarkEnd w:id="32"/>
                     </w:p>
                   </w:txbxContent>
                 </v:textbox>
@@ -9941,7 +9816,7 @@
           <w:u w:val="single"/>
         </w:rPr>
       </w:pPr>
-      <w:bookmarkStart w:id="24" w:name="_Toc8062579"/>
+      <w:bookmarkStart w:id="33" w:name="_Toc8062579"/>
       <w:r>
         <w:rPr>
           <w:u w:val="single"/>
@@ -9969,7 +9844,7 @@
         </w:rPr>
         <w:t xml:space="preserve"> Industry</w:t>
       </w:r>
-      <w:bookmarkEnd w:id="24"/>
+      <w:bookmarkEnd w:id="33"/>
     </w:p>
     <w:p/>
     <w:p>
@@ -9996,7 +9871,6 @@
           <w:id w:val="1403709373"/>
           <w:citation/>
         </w:sdtPr>
-        <w:sdtEndPr/>
         <w:sdtContent>
           <w:r>
             <w:rPr>
@@ -10064,7 +9938,7 @@
           <w:u w:val="single"/>
         </w:rPr>
       </w:pPr>
-      <w:bookmarkStart w:id="25" w:name="_Toc8062580"/>
+      <w:bookmarkStart w:id="34" w:name="_Toc8062580"/>
       <w:r>
         <w:rPr>
           <w:u w:val="single"/>
@@ -10139,7 +10013,7 @@
         </w:rPr>
         <w:t>pproached</w:t>
       </w:r>
-      <w:bookmarkEnd w:id="25"/>
+      <w:bookmarkEnd w:id="34"/>
       <w:r>
         <w:rPr>
           <w:u w:val="single"/>
@@ -10260,47 +10134,34 @@
       <w:pPr>
         <w:pStyle w:val="Caption"/>
       </w:pPr>
-      <w:bookmarkStart w:id="26" w:name="_Toc8062416"/>
+      <w:bookmarkStart w:id="35" w:name="_Toc8062416"/>
       <w:r>
         <w:t xml:space="preserve">Figure </w:t>
       </w:r>
-      <w:r>
-        <w:fldChar w:fldCharType="begin"/>
-      </w:r>
-      <w:r>
-        <w:instrText xml:space="preserve"> SEQ Figure \* ARABIC </w:instrText>
-      </w:r>
-      <w:r>
-        <w:fldChar w:fldCharType="separate"/>
-      </w:r>
-      <w:r>
-        <w:rPr>
-          <w:noProof/>
-        </w:rPr>
-        <w:t>7</w:t>
-      </w:r>
-      <w:r>
-        <w:rPr>
-          <w:noProof/>
-        </w:rPr>
-        <w:fldChar w:fldCharType="end"/>
-      </w:r>
+      <w:fldSimple w:instr=" SEQ Figure \* ARABIC ">
+        <w:r>
+          <w:rPr>
+            <w:noProof/>
+          </w:rPr>
+          <w:t>7</w:t>
+        </w:r>
+      </w:fldSimple>
       <w:r>
         <w:t>-Volition's flowchart for feature requests as well as a change to management plan</w:t>
       </w:r>
-      <w:bookmarkEnd w:id="26"/>
+      <w:bookmarkEnd w:id="35"/>
     </w:p>
     <w:p/>
     <w:p>
       <w:pPr>
         <w:pStyle w:val="Heading2"/>
       </w:pPr>
-      <w:bookmarkStart w:id="27" w:name="_Toc8062581"/>
+      <w:bookmarkStart w:id="36" w:name="_Toc8062581"/>
       <w:r>
         <w:lastRenderedPageBreak/>
         <w:t>3.1.3 Problems, solutions and evaluation of this work in comparison to research undertaken</w:t>
       </w:r>
-      <w:bookmarkEnd w:id="27"/>
+      <w:bookmarkEnd w:id="36"/>
     </w:p>
     <w:p/>
     <w:p>
@@ -10401,14 +10262,14 @@
         <w:pStyle w:val="Heading2"/>
         <w:jc w:val="both"/>
       </w:pPr>
-      <w:bookmarkStart w:id="28" w:name="_Toc8062582"/>
+      <w:bookmarkStart w:id="37" w:name="_Toc8062582"/>
       <w:r>
         <w:t xml:space="preserve">3.2 </w:t>
       </w:r>
       <w:r>
         <w:t>Testing method</w:t>
       </w:r>
-      <w:bookmarkEnd w:id="28"/>
+      <w:bookmarkEnd w:id="37"/>
     </w:p>
     <w:p>
       <w:r>
@@ -10470,7 +10331,6 @@
           <w:id w:val="1033005503"/>
           <w:citation/>
         </w:sdtPr>
-        <w:sdtEndPr/>
         <w:sdtContent>
           <w:r>
             <w:fldChar w:fldCharType="begin"/>
@@ -10945,21 +10805,21 @@
       <w:pPr>
         <w:pStyle w:val="Heading1"/>
       </w:pPr>
-      <w:bookmarkStart w:id="29" w:name="_Toc8062583"/>
+      <w:bookmarkStart w:id="38" w:name="_Toc8062583"/>
       <w:r>
         <w:t xml:space="preserve">4. </w:t>
       </w:r>
       <w:r>
         <w:t>Potential political views on the project</w:t>
       </w:r>
-      <w:bookmarkEnd w:id="29"/>
+      <w:bookmarkEnd w:id="38"/>
     </w:p>
     <w:p/>
     <w:p>
       <w:pPr>
         <w:pStyle w:val="Heading2"/>
       </w:pPr>
-      <w:bookmarkStart w:id="30" w:name="_Toc8062584"/>
+      <w:bookmarkStart w:id="39" w:name="_Toc8062584"/>
       <w:r>
         <w:lastRenderedPageBreak/>
         <w:t xml:space="preserve">4.1 </w:t>
@@ -10967,7 +10827,7 @@
       <w:r>
         <w:t>Australian Culture</w:t>
       </w:r>
-      <w:bookmarkEnd w:id="30"/>
+      <w:bookmarkEnd w:id="39"/>
     </w:p>
     <w:p>
       <w:pPr>
@@ -10998,7 +10858,6 @@
           <w:id w:val="-451862580"/>
           <w:citation/>
         </w:sdtPr>
-        <w:sdtEndPr/>
         <w:sdtContent>
           <w:r>
             <w:fldChar w:fldCharType="begin"/>
@@ -11035,7 +10894,6 @@
           <w:id w:val="-1548064227"/>
           <w:citation/>
         </w:sdtPr>
-        <w:sdtEndPr/>
         <w:sdtContent>
           <w:r>
             <w:rPr>
@@ -11060,7 +10918,14 @@
               <w:noProof/>
               <w:highlight w:val="yellow"/>
             </w:rPr>
-            <w:t xml:space="preserve"> (Grayson, 2019)</w:t>
+            <w:t xml:space="preserve"> </w:t>
+          </w:r>
+          <w:r>
+            <w:rPr>
+              <w:noProof/>
+              <w:highlight w:val="yellow"/>
+            </w:rPr>
+            <w:t>(Grayson, 2019)</w:t>
           </w:r>
           <w:r>
             <w:rPr>
@@ -11087,7 +10952,6 @@
           <w:id w:val="-47384168"/>
           <w:citation/>
         </w:sdtPr>
-        <w:sdtEndPr/>
         <w:sdtContent>
           <w:r>
             <w:rPr>
@@ -11172,7 +11036,6 @@
           <w:id w:val="-992864588"/>
           <w:citation/>
         </w:sdtPr>
-        <w:sdtEndPr/>
         <w:sdtContent>
           <w:r>
             <w:rPr>
@@ -11255,7 +11118,6 @@
           <w:id w:val="1458917569"/>
           <w:citation/>
         </w:sdtPr>
-        <w:sdtEndPr/>
         <w:sdtContent>
           <w:r>
             <w:rPr>
@@ -11361,31 +11223,18 @@
                                 <w:lang w:val="en-US"/>
                               </w:rPr>
                             </w:pPr>
-                            <w:bookmarkStart w:id="31" w:name="_Toc8062417"/>
+                            <w:bookmarkStart w:id="40" w:name="_Toc8062417"/>
                             <w:r>
                               <w:t xml:space="preserve">Figure </w:t>
                             </w:r>
-                            <w:r>
-                              <w:fldChar w:fldCharType="begin"/>
-                            </w:r>
-                            <w:r>
-                              <w:instrText xml:space="preserve"> SEQ Figure \* ARABIC </w:instrText>
-                            </w:r>
-                            <w:r>
-                              <w:fldChar w:fldCharType="separate"/>
-                            </w:r>
-                            <w:r>
-                              <w:rPr>
-                                <w:noProof/>
-                              </w:rPr>
-                              <w:t>8</w:t>
-                            </w:r>
-                            <w:r>
-                              <w:rPr>
-                                <w:noProof/>
-                              </w:rPr>
-                              <w:fldChar w:fldCharType="end"/>
-                            </w:r>
+                            <w:fldSimple w:instr=" SEQ Figure \* ARABIC ">
+                              <w:r>
+                                <w:rPr>
+                                  <w:noProof/>
+                                </w:rPr>
+                                <w:t>8</w:t>
+                              </w:r>
+                            </w:fldSimple>
                             <w:r>
                               <w:t xml:space="preserve">- </w:t>
                             </w:r>
@@ -11397,7 +11246,7 @@
                             <w:r>
                               <w:t xml:space="preserve"> Aiming Boomerang</w:t>
                             </w:r>
-                            <w:bookmarkEnd w:id="31"/>
+                            <w:bookmarkEnd w:id="40"/>
                           </w:p>
                         </w:txbxContent>
                       </wps:txbx>
@@ -11426,31 +11275,18 @@
                           <w:lang w:val="en-US"/>
                         </w:rPr>
                       </w:pPr>
-                      <w:bookmarkStart w:id="32" w:name="_Toc8062417"/>
+                      <w:bookmarkStart w:id="41" w:name="_Toc8062417"/>
                       <w:r>
                         <w:t xml:space="preserve">Figure </w:t>
                       </w:r>
-                      <w:r>
-                        <w:fldChar w:fldCharType="begin"/>
-                      </w:r>
-                      <w:r>
-                        <w:instrText xml:space="preserve"> SEQ Figure \* ARABIC </w:instrText>
-                      </w:r>
-                      <w:r>
-                        <w:fldChar w:fldCharType="separate"/>
-                      </w:r>
-                      <w:r>
-                        <w:rPr>
-                          <w:noProof/>
-                        </w:rPr>
-                        <w:t>8</w:t>
-                      </w:r>
-                      <w:r>
-                        <w:rPr>
-                          <w:noProof/>
-                        </w:rPr>
-                        <w:fldChar w:fldCharType="end"/>
-                      </w:r>
+                      <w:fldSimple w:instr=" SEQ Figure \* ARABIC ">
+                        <w:r>
+                          <w:rPr>
+                            <w:noProof/>
+                          </w:rPr>
+                          <w:t>8</w:t>
+                        </w:r>
+                      </w:fldSimple>
                       <w:r>
                         <w:t xml:space="preserve">- </w:t>
                       </w:r>
@@ -11462,7 +11298,7 @@
                       <w:r>
                         <w:t xml:space="preserve"> Aiming Boomerang</w:t>
                       </w:r>
-                      <w:bookmarkEnd w:id="32"/>
+                      <w:bookmarkEnd w:id="41"/>
                     </w:p>
                   </w:txbxContent>
                 </v:textbox>
@@ -11521,31 +11357,18 @@
                                 <w:lang w:val="en-US"/>
                               </w:rPr>
                             </w:pPr>
-                            <w:bookmarkStart w:id="33" w:name="_Toc8062418"/>
+                            <w:bookmarkStart w:id="42" w:name="_Toc8062418"/>
                             <w:r>
                               <w:t xml:space="preserve">Figure </w:t>
                             </w:r>
-                            <w:r>
-                              <w:fldChar w:fldCharType="begin"/>
-                            </w:r>
-                            <w:r>
-                              <w:instrText xml:space="preserve"> SEQ Figure \* ARABIC </w:instrText>
-                            </w:r>
-                            <w:r>
-                              <w:fldChar w:fldCharType="separate"/>
-                            </w:r>
-                            <w:r>
-                              <w:rPr>
-                                <w:noProof/>
-                              </w:rPr>
-                              <w:t>9</w:t>
-                            </w:r>
-                            <w:r>
-                              <w:rPr>
-                                <w:noProof/>
-                              </w:rPr>
-                              <w:fldChar w:fldCharType="end"/>
-                            </w:r>
+                            <w:fldSimple w:instr=" SEQ Figure \* ARABIC ">
+                              <w:r>
+                                <w:rPr>
+                                  <w:noProof/>
+                                </w:rPr>
+                                <w:t>9</w:t>
+                              </w:r>
+                            </w:fldSimple>
                             <w:r>
                               <w:t xml:space="preserve">- </w:t>
                             </w:r>
@@ -11557,7 +11380,7 @@
                             <w:r>
                               <w:t xml:space="preserve"> With Enemy</w:t>
                             </w:r>
-                            <w:bookmarkEnd w:id="33"/>
+                            <w:bookmarkEnd w:id="42"/>
                           </w:p>
                         </w:txbxContent>
                       </wps:txbx>
@@ -11586,7 +11409,7 @@
                           <w:lang w:val="en-US"/>
                         </w:rPr>
                       </w:pPr>
-                      <w:bookmarkStart w:id="45" w:name="_Toc8062418"/>
+                      <w:bookmarkStart w:id="43" w:name="_Toc8062418"/>
                       <w:r>
                         <w:t xml:space="preserve">Figure </w:t>
                       </w:r>
@@ -11609,7 +11432,7 @@
                       <w:r>
                         <w:t xml:space="preserve"> With Enemy</w:t>
                       </w:r>
-                      <w:bookmarkEnd w:id="45"/>
+                      <w:bookmarkEnd w:id="43"/>
                     </w:p>
                   </w:txbxContent>
                 </v:textbox>
@@ -11775,14 +11598,14 @@
       <w:pPr>
         <w:pStyle w:val="Heading2"/>
       </w:pPr>
-      <w:bookmarkStart w:id="34" w:name="_Toc8062585"/>
+      <w:bookmarkStart w:id="44" w:name="_Toc8062585"/>
       <w:r>
         <w:t xml:space="preserve">4.2 </w:t>
       </w:r>
       <w:r>
         <w:t>Fantasy Animal Violence</w:t>
       </w:r>
-      <w:bookmarkEnd w:id="34"/>
+      <w:bookmarkEnd w:id="44"/>
     </w:p>
     <w:p>
       <w:pPr>
@@ -11939,31 +11762,18 @@
       <w:pPr>
         <w:pStyle w:val="Caption"/>
       </w:pPr>
-      <w:bookmarkStart w:id="35" w:name="_Toc8062419"/>
+      <w:bookmarkStart w:id="45" w:name="_Toc8062419"/>
       <w:r>
         <w:t xml:space="preserve">Figure </w:t>
       </w:r>
-      <w:r>
-        <w:fldChar w:fldCharType="begin"/>
-      </w:r>
-      <w:r>
-        <w:instrText xml:space="preserve"> SEQ Figure \* ARABIC </w:instrText>
-      </w:r>
-      <w:r>
-        <w:fldChar w:fldCharType="separate"/>
-      </w:r>
-      <w:r>
-        <w:rPr>
-          <w:noProof/>
-        </w:rPr>
-        <w:t>10</w:t>
-      </w:r>
-      <w:r>
-        <w:rPr>
-          <w:noProof/>
-        </w:rPr>
-        <w:fldChar w:fldCharType="end"/>
-      </w:r>
+      <w:fldSimple w:instr=" SEQ Figure \* ARABIC ">
+        <w:r>
+          <w:rPr>
+            <w:noProof/>
+          </w:rPr>
+          <w:t>10</w:t>
+        </w:r>
+      </w:fldSimple>
       <w:r>
         <w:t xml:space="preserve">- Trapped </w:t>
       </w:r>
@@ -11971,7 +11781,7 @@
       <w:r>
         <w:t>Quoka</w:t>
       </w:r>
-      <w:bookmarkEnd w:id="35"/>
+      <w:bookmarkEnd w:id="45"/>
       <w:proofErr w:type="spellEnd"/>
     </w:p>
     <w:p>
@@ -12027,35 +11837,22 @@
                                 <w:lang w:val="en-US"/>
                               </w:rPr>
                             </w:pPr>
-                            <w:bookmarkStart w:id="36" w:name="_Toc8062420"/>
+                            <w:bookmarkStart w:id="46" w:name="_Toc8062420"/>
                             <w:r>
                               <w:t xml:space="preserve">Figure </w:t>
                             </w:r>
-                            <w:r>
-                              <w:fldChar w:fldCharType="begin"/>
-                            </w:r>
-                            <w:r>
-                              <w:instrText xml:space="preserve"> SEQ Figure \* ARABIC </w:instrText>
-                            </w:r>
-                            <w:r>
-                              <w:fldChar w:fldCharType="separate"/>
-                            </w:r>
-                            <w:r>
-                              <w:rPr>
-                                <w:noProof/>
-                              </w:rPr>
-                              <w:t>11</w:t>
-                            </w:r>
-                            <w:r>
-                              <w:rPr>
-                                <w:noProof/>
-                              </w:rPr>
-                              <w:fldChar w:fldCharType="end"/>
-                            </w:r>
+                            <w:fldSimple w:instr=" SEQ Figure \* ARABIC ">
+                              <w:r>
+                                <w:rPr>
+                                  <w:noProof/>
+                                </w:rPr>
+                                <w:t>11</w:t>
+                              </w:r>
+                            </w:fldSimple>
                             <w:r>
                               <w:t>- In front of World Portal</w:t>
                             </w:r>
-                            <w:bookmarkEnd w:id="36"/>
+                            <w:bookmarkEnd w:id="46"/>
                           </w:p>
                         </w:txbxContent>
                       </wps:txbx>
@@ -12084,7 +11881,7 @@
                           <w:lang w:val="en-US"/>
                         </w:rPr>
                       </w:pPr>
-                      <w:bookmarkStart w:id="49" w:name="_Toc8062420"/>
+                      <w:bookmarkStart w:id="47" w:name="_Toc8062420"/>
                       <w:r>
                         <w:t xml:space="preserve">Figure </w:t>
                       </w:r>
@@ -12099,7 +11896,7 @@
                       <w:r>
                         <w:t>- In front of World Portal</w:t>
                       </w:r>
-                      <w:bookmarkEnd w:id="49"/>
+                      <w:bookmarkEnd w:id="47"/>
                     </w:p>
                   </w:txbxContent>
                 </v:textbox>
@@ -12182,7 +11979,7 @@
       <w:pPr>
         <w:pStyle w:val="Heading2"/>
       </w:pPr>
-      <w:bookmarkStart w:id="37" w:name="_Toc8062586"/>
+      <w:bookmarkStart w:id="48" w:name="_Toc8062586"/>
       <w:r>
         <w:t xml:space="preserve">4.3 </w:t>
       </w:r>
@@ -12192,7 +11989,7 @@
       <w:r>
         <w:t xml:space="preserve"> propaganda</w:t>
       </w:r>
-      <w:bookmarkEnd w:id="37"/>
+      <w:bookmarkEnd w:id="48"/>
     </w:p>
     <w:p>
       <w:pPr>
@@ -12220,7 +12017,6 @@
           <w:id w:val="-1830361806"/>
           <w:citation/>
         </w:sdtPr>
-        <w:sdtEndPr/>
         <w:sdtContent>
           <w:r>
             <w:rPr>
@@ -12280,14 +12076,14 @@
       <w:pPr>
         <w:pStyle w:val="Heading2"/>
       </w:pPr>
-      <w:bookmarkStart w:id="38" w:name="_Toc8062587"/>
+      <w:bookmarkStart w:id="49" w:name="_Toc8062587"/>
       <w:r>
         <w:t xml:space="preserve">4.4 </w:t>
       </w:r>
       <w:r>
         <w:t>Censorship</w:t>
       </w:r>
-      <w:bookmarkEnd w:id="38"/>
+      <w:bookmarkEnd w:id="49"/>
     </w:p>
     <w:p>
       <w:pPr>
@@ -12381,7 +12177,6 @@
           <w:id w:val="-929880211"/>
           <w:citation/>
         </w:sdtPr>
-        <w:sdtEndPr/>
         <w:sdtContent>
           <w:r>
             <w:rPr>
@@ -12484,7 +12279,6 @@
           <w:id w:val="1127272732"/>
           <w:citation/>
         </w:sdtPr>
-        <w:sdtEndPr/>
         <w:sdtContent>
           <w:r>
             <w:rPr>
@@ -12571,21 +12365,21 @@
         <w:pStyle w:val="Heading2"/>
         <w:jc w:val="both"/>
       </w:pPr>
-      <w:bookmarkStart w:id="39" w:name="_Toc8062588"/>
+      <w:bookmarkStart w:id="50" w:name="_Toc8062588"/>
       <w:r>
         <w:t xml:space="preserve">5. </w:t>
       </w:r>
       <w:r>
         <w:t>Reflection</w:t>
       </w:r>
-      <w:bookmarkEnd w:id="39"/>
+      <w:bookmarkEnd w:id="50"/>
     </w:p>
     <w:p/>
     <w:p>
       <w:pPr>
         <w:pStyle w:val="Heading2"/>
       </w:pPr>
-      <w:bookmarkStart w:id="40" w:name="_Toc8062589"/>
+      <w:bookmarkStart w:id="51" w:name="_Toc8062589"/>
       <w:r>
         <w:t xml:space="preserve">5.1 </w:t>
       </w:r>
@@ -12595,7 +12389,7 @@
       <w:r>
         <w:t xml:space="preserve"> (Evaluation)</w:t>
       </w:r>
-      <w:bookmarkEnd w:id="40"/>
+      <w:bookmarkEnd w:id="51"/>
     </w:p>
     <w:p>
       <w:r>
@@ -12764,7 +12558,7 @@
       <w:r>
         <w:t xml:space="preserve"> </w:t>
       </w:r>
-      <w:bookmarkStart w:id="41" w:name="_Toc8062590"/>
+      <w:bookmarkStart w:id="52" w:name="_Toc8062590"/>
       <w:r>
         <w:t>5.</w:t>
       </w:r>
@@ -12777,7 +12571,7 @@
       <w:r>
         <w:t xml:space="preserve"> Reflection</w:t>
       </w:r>
-      <w:bookmarkEnd w:id="41"/>
+      <w:bookmarkEnd w:id="52"/>
     </w:p>
     <w:p>
       <w:r>
@@ -12840,14 +12634,14 @@
       <w:pPr>
         <w:pStyle w:val="Heading2"/>
       </w:pPr>
-      <w:bookmarkStart w:id="42" w:name="_Toc8062591"/>
+      <w:bookmarkStart w:id="53" w:name="_Toc8062591"/>
       <w:r>
         <w:t>5.3</w:t>
       </w:r>
       <w:r>
         <w:t>Team Contribution</w:t>
       </w:r>
-      <w:bookmarkEnd w:id="42"/>
+      <w:bookmarkEnd w:id="53"/>
     </w:p>
     <w:p>
       <w:r>
@@ -12907,29 +12701,30 @@
         <w:t>.</w:t>
       </w:r>
     </w:p>
+    <w:p/>
+    <w:p/>
+    <w:p/>
+    <w:p/>
     <w:p/>
     <w:p>
       <w:pPr>
         <w:pStyle w:val="Heading2"/>
         <w:jc w:val="both"/>
       </w:pPr>
-      <w:bookmarkStart w:id="43" w:name="_Toc8062592"/>
-      <w:r>
+      <w:bookmarkStart w:id="54" w:name="_Toc8062592"/>
+      <w:r>
+        <w:lastRenderedPageBreak/>
         <w:t xml:space="preserve">6. </w:t>
       </w:r>
       <w:r>
         <w:t>Conclusion</w:t>
       </w:r>
-      <w:bookmarkEnd w:id="43"/>
+      <w:bookmarkEnd w:id="54"/>
     </w:p>
     <w:p/>
     <w:p>
       <w:r>
-        <w:t xml:space="preserve">At being at university provided the author with many skills both as personal character development and as to the desired job within the games industry. Through the university course gave an exposure to the insider knowledge and work ethic that is to be expected come when coming to the industry. </w:t>
-      </w:r>
-      <w:r>
-        <w:lastRenderedPageBreak/>
-        <w:t xml:space="preserve">Something one cannot find in many places. This knowledge and ethic came into great practise for when developing the group project. </w:t>
+        <w:t xml:space="preserve">At being at university provided the author with many skills both as personal character development and as to the desired job within the games industry. Through the university course gave an exposure to the insider knowledge and work ethic that is to be expected come when coming to the industry. Something one cannot find in many places. This knowledge and ethic came into great practise for when developing the group project. </w:t>
       </w:r>
     </w:p>
     <w:p>
@@ -12961,6 +12756,16 @@
         <w:t xml:space="preserve"> </w:t>
       </w:r>
     </w:p>
+    <w:p/>
+    <w:p/>
+    <w:p/>
+    <w:p/>
+    <w:p/>
+    <w:p/>
+    <w:p/>
+    <w:p/>
+    <w:p/>
+    <w:p/>
     <w:p/>
     <w:p>
       <w:pPr>
@@ -12978,6 +12783,7 @@
         <w:rPr>
           <w:u w:val="single"/>
         </w:rPr>
+        <w:lastRenderedPageBreak/>
         <w:t>Audio Notes</w:t>
       </w:r>
     </w:p>
@@ -13125,7 +12931,6 @@
         <w:jc w:val="both"/>
       </w:pPr>
       <w:r>
-        <w:lastRenderedPageBreak/>
         <w:t>42:50-) “think like an experience doctor, evaluate the data from experience rather than from knee jerk reaction”</w:t>
       </w:r>
     </w:p>
@@ -13264,62 +13069,175 @@
       <w:pPr>
         <w:jc w:val="both"/>
       </w:pPr>
-      <w:hyperlink r:id="rId34" w:history="1">
-        <w:r>
-          <w:rPr>
-            <w:rStyle w:val="Hyperlink"/>
-          </w:rPr>
-          <w:t>https://www.theseus.fi/bitstream/handle/10024/94503/Ruuska_Essi.pdf?sequence=1</w:t>
-        </w:r>
-      </w:hyperlink>
     </w:p>
     <w:p>
       <w:pPr>
         <w:jc w:val="both"/>
       </w:pPr>
-      <w:r>
-        <w:t xml:space="preserve">QA </w:t>
-      </w:r>
-      <w:r>
-        <w:t>Thesis</w:t>
-      </w:r>
-    </w:p>
-    <w:p/>
+    </w:p>
     <w:p>
       <w:pPr>
         <w:jc w:val="both"/>
-        <w:rPr>
-          <w:rFonts w:ascii="Times New Roman" w:hAnsi="Times New Roman" w:cs="Times New Roman"/>
-        </w:rPr>
-      </w:pPr>
-      <w:r>
-        <w:rPr>
-          <w:rFonts w:ascii="Helvetica" w:hAnsi="Helvetica" w:cs="Helvetica"/>
-          <w:color w:val="555555"/>
-          <w:sz w:val="21"/>
-          <w:szCs w:val="21"/>
-          <w:shd w:val="clear" w:color="auto" w:fill="FFFFFF"/>
-        </w:rPr>
-        <w:t>HacknPlan</w:t>
-      </w:r>
+      </w:pPr>
     </w:p>
     <w:p>
       <w:pPr>
         <w:jc w:val="both"/>
       </w:pPr>
-      <w:r>
-        <w:t>Unique New Academic Degree in Visual &amp; Game Programming for Southern California; Curriculum to Train 'Technical Artists' for Animation and Video Game Industries 2006</w:t>
-      </w:r>
-      <w:proofErr w:type="gramStart"/>
-      <w:r>
-        <w:t>, ,</w:t>
-      </w:r>
-      <w:proofErr w:type="gramEnd"/>
-      <w:r>
-        <w:t xml:space="preserve"> PR Newswire Association LLC, New York</w:t>
-      </w:r>
-    </w:p>
-    <w:bookmarkStart w:id="44" w:name="_Toc8062593" w:displacedByCustomXml="next"/>
+    </w:p>
+    <w:p>
+      <w:pPr>
+        <w:jc w:val="both"/>
+      </w:pPr>
+    </w:p>
+    <w:p>
+      <w:pPr>
+        <w:jc w:val="both"/>
+      </w:pPr>
+    </w:p>
+    <w:p>
+      <w:pPr>
+        <w:jc w:val="both"/>
+      </w:pPr>
+    </w:p>
+    <w:p>
+      <w:pPr>
+        <w:jc w:val="both"/>
+      </w:pPr>
+    </w:p>
+    <w:p>
+      <w:pPr>
+        <w:jc w:val="both"/>
+      </w:pPr>
+    </w:p>
+    <w:p>
+      <w:pPr>
+        <w:jc w:val="both"/>
+      </w:pPr>
+    </w:p>
+    <w:p>
+      <w:pPr>
+        <w:jc w:val="both"/>
+      </w:pPr>
+    </w:p>
+    <w:p>
+      <w:pPr>
+        <w:jc w:val="both"/>
+      </w:pPr>
+    </w:p>
+    <w:p>
+      <w:pPr>
+        <w:jc w:val="both"/>
+      </w:pPr>
+    </w:p>
+    <w:p>
+      <w:pPr>
+        <w:jc w:val="both"/>
+      </w:pPr>
+    </w:p>
+    <w:p>
+      <w:pPr>
+        <w:jc w:val="both"/>
+      </w:pPr>
+    </w:p>
+    <w:p>
+      <w:pPr>
+        <w:jc w:val="both"/>
+      </w:pPr>
+    </w:p>
+    <w:p>
+      <w:pPr>
+        <w:jc w:val="both"/>
+      </w:pPr>
+    </w:p>
+    <w:p>
+      <w:pPr>
+        <w:jc w:val="both"/>
+      </w:pPr>
+    </w:p>
+    <w:p>
+      <w:pPr>
+        <w:jc w:val="both"/>
+      </w:pPr>
+    </w:p>
+    <w:p>
+      <w:pPr>
+        <w:jc w:val="both"/>
+      </w:pPr>
+    </w:p>
+    <w:p>
+      <w:pPr>
+        <w:jc w:val="both"/>
+      </w:pPr>
+    </w:p>
+    <w:p>
+      <w:pPr>
+        <w:jc w:val="both"/>
+      </w:pPr>
+    </w:p>
+    <w:p>
+      <w:pPr>
+        <w:jc w:val="both"/>
+      </w:pPr>
+    </w:p>
+    <w:p>
+      <w:pPr>
+        <w:jc w:val="both"/>
+      </w:pPr>
+    </w:p>
+    <w:p>
+      <w:pPr>
+        <w:jc w:val="both"/>
+      </w:pPr>
+    </w:p>
+    <w:p>
+      <w:pPr>
+        <w:jc w:val="both"/>
+      </w:pPr>
+    </w:p>
+    <w:p>
+      <w:pPr>
+        <w:jc w:val="both"/>
+      </w:pPr>
+    </w:p>
+    <w:p>
+      <w:pPr>
+        <w:jc w:val="both"/>
+      </w:pPr>
+    </w:p>
+    <w:p>
+      <w:pPr>
+        <w:jc w:val="both"/>
+      </w:pPr>
+    </w:p>
+    <w:p>
+      <w:pPr>
+        <w:jc w:val="both"/>
+      </w:pPr>
+    </w:p>
+    <w:p>
+      <w:pPr>
+        <w:jc w:val="both"/>
+      </w:pPr>
+    </w:p>
+    <w:p>
+      <w:pPr>
+        <w:jc w:val="both"/>
+      </w:pPr>
+    </w:p>
+    <w:p>
+      <w:pPr>
+        <w:jc w:val="both"/>
+      </w:pPr>
+    </w:p>
+    <w:p>
+      <w:pPr>
+        <w:jc w:val="both"/>
+      </w:pPr>
+      <w:bookmarkStart w:id="55" w:name="_GoBack"/>
+      <w:bookmarkEnd w:id="55"/>
+    </w:p>
+    <w:bookmarkStart w:id="56" w:name="_Toc8062593" w:displacedByCustomXml="next"/>
     <w:sdt>
       <w:sdtPr>
         <w:rPr>
@@ -13334,7 +13252,6 @@
           <w:docPartUnique/>
         </w:docPartObj>
       </w:sdtPr>
-      <w:sdtEndPr/>
       <w:sdtContent>
         <w:p>
           <w:pPr>
@@ -13346,16 +13263,14 @@
           <w:r>
             <w:t>Bibliography</w:t>
           </w:r>
-          <w:bookmarkEnd w:id="44"/>
+          <w:bookmarkEnd w:id="56"/>
         </w:p>
-        <w:p/>
         <w:p/>
         <w:sdt>
           <w:sdtPr>
             <w:id w:val="111145805"/>
             <w:bibliography/>
           </w:sdtPr>
-          <w:sdtEndPr/>
           <w:sdtContent>
             <w:p>
               <w:pPr>
@@ -13380,8 +13295,142 @@
                 <w:rPr>
                   <w:noProof/>
                 </w:rPr>
+                <w:t xml:space="preserve">Ashcraft, B. (2010). How Video Games Taught Me Everthing About Capitalism. </w:t>
+              </w:r>
+              <w:r>
+                <w:rPr>
+                  <w:i/>
+                  <w:iCs/>
+                  <w:noProof/>
+                </w:rPr>
+                <w:t>Kotaku</w:t>
+              </w:r>
+              <w:r>
+                <w:rPr>
+                  <w:noProof/>
+                </w:rPr>
+                <w:t>, 1.</w:t>
+              </w:r>
+            </w:p>
+            <w:p>
+              <w:pPr>
+                <w:pStyle w:val="Bibliography"/>
+                <w:ind w:left="720" w:hanging="720"/>
+                <w:rPr>
+                  <w:noProof/>
+                </w:rPr>
+              </w:pPr>
+              <w:r>
+                <w:rPr>
+                  <w:noProof/>
+                </w:rPr>
                 <w:t>Barlog, C. (2018, May 25). God of War's Cory Barlog. (T. Price, Interviewer)</w:t>
               </w:r>
+            </w:p>
+            <w:p>
+              <w:pPr>
+                <w:jc w:val="both"/>
+                <w:rPr>
+                  <w:rFonts w:ascii="Times New Roman" w:hAnsi="Times New Roman" w:cs="Times New Roman"/>
+                </w:rPr>
+              </w:pPr>
+              <w:r>
+                <w:rPr>
+                  <w:rFonts w:ascii="Times New Roman" w:hAnsi="Times New Roman" w:cs="Times New Roman"/>
+                </w:rPr>
+                <w:t xml:space="preserve">EPIC GAMES. (1998) </w:t>
+              </w:r>
+              <w:r>
+                <w:rPr>
+                  <w:rFonts w:ascii="Times New Roman" w:hAnsi="Times New Roman" w:cs="Times New Roman"/>
+                  <w:i/>
+                </w:rPr>
+                <w:t xml:space="preserve">Unreal Engine. </w:t>
+              </w:r>
+              <w:r>
+                <w:rPr>
+                  <w:rFonts w:ascii="Times New Roman" w:hAnsi="Times New Roman" w:cs="Times New Roman"/>
+                </w:rPr>
+                <w:t>[Software] Unreal Engine 4.</w:t>
+              </w:r>
+              <w:r>
+                <w:rPr>
+                  <w:rFonts w:ascii="Times New Roman" w:hAnsi="Times New Roman" w:cs="Times New Roman"/>
+                </w:rPr>
+                <w:t>20</w:t>
+              </w:r>
+              <w:r>
+                <w:rPr>
+                  <w:rFonts w:ascii="Times New Roman" w:hAnsi="Times New Roman" w:cs="Times New Roman"/>
+                </w:rPr>
+                <w:t>.</w:t>
+              </w:r>
+              <w:r>
+                <w:rPr>
+                  <w:rFonts w:ascii="Times New Roman" w:hAnsi="Times New Roman" w:cs="Times New Roman"/>
+                </w:rPr>
+                <w:t>3</w:t>
+              </w:r>
+              <w:r>
+                <w:rPr>
+                  <w:rFonts w:ascii="Times New Roman" w:hAnsi="Times New Roman" w:cs="Times New Roman"/>
+                </w:rPr>
+                <w:t xml:space="preserve"> Cary, NC: EPIC GAMES.</w:t>
+              </w:r>
+            </w:p>
+            <w:p>
+              <w:pPr>
+                <w:pStyle w:val="Bibliography"/>
+                <w:ind w:left="720" w:hanging="720"/>
+                <w:rPr>
+                  <w:noProof/>
+                </w:rPr>
+              </w:pPr>
+              <w:r>
+                <w:rPr>
+                  <w:noProof/>
+                </w:rPr>
+                <w:t xml:space="preserve">Freeman, W. (2015). Mike Bithell: ‘The highs and lows of creative freedom are very addictive’. </w:t>
+              </w:r>
+              <w:r>
+                <w:rPr>
+                  <w:i/>
+                  <w:iCs/>
+                  <w:noProof/>
+                </w:rPr>
+                <w:t>TheGuardian</w:t>
+              </w:r>
+              <w:r>
+                <w:rPr>
+                  <w:noProof/>
+                </w:rPr>
+                <w:t>, 1.</w:t>
+              </w:r>
+            </w:p>
+            <w:p>
+              <w:pPr>
+                <w:rPr>
+                  <w:bCs/>
+                  <w:noProof/>
+                </w:rPr>
+              </w:pPr>
+              <w:r>
+                <w:rPr>
+                  <w:bCs/>
+                  <w:noProof/>
+                </w:rPr>
+                <w:t xml:space="preserve">Freeman, W. (2015, Oct 13). Mike bithell: 'the highs and lows of creative freedom are very addictive'. The Observer Retrieved from </w:t>
+              </w:r>
+              <w:hyperlink r:id="rId34" w:history="1">
+                <w:r>
+                  <w:rPr>
+                    <w:rStyle w:val="Hyperlink"/>
+                    <w:bCs/>
+                    <w:noProof/>
+                  </w:rPr>
+                  <w:t>https://search-proquest-com.ezproxy.bolton.ac.uk/docview/1721796971?accountid=9653</w:t>
+                </w:r>
+              </w:hyperlink>
             </w:p>
             <w:p>
               <w:pPr>
@@ -13439,6 +13488,34 @@
                   <w:noProof/>
                 </w:rPr>
                 <w:t>, 1.</w:t>
+              </w:r>
+            </w:p>
+            <w:p>
+              <w:pPr>
+                <w:jc w:val="both"/>
+                <w:rPr>
+                  <w:rFonts w:ascii="Times New Roman" w:hAnsi="Times New Roman" w:cs="Times New Roman"/>
+                </w:rPr>
+              </w:pPr>
+              <w:r>
+                <w:rPr>
+                  <w:rFonts w:ascii="Times New Roman" w:hAnsi="Times New Roman" w:cs="Times New Roman"/>
+                </w:rPr>
+                <w:t xml:space="preserve">Hawkins, BM 2005, Real-Time Cinematography for Games, Charles River Media, Hingham. Available from: ProQuest </w:t>
+              </w:r>
+              <w:proofErr w:type="spellStart"/>
+              <w:r>
+                <w:rPr>
+                  <w:rFonts w:ascii="Times New Roman" w:hAnsi="Times New Roman" w:cs="Times New Roman"/>
+                </w:rPr>
+                <w:t>Ebook</w:t>
+              </w:r>
+              <w:proofErr w:type="spellEnd"/>
+              <w:r>
+                <w:rPr>
+                  <w:rFonts w:ascii="Times New Roman" w:hAnsi="Times New Roman" w:cs="Times New Roman"/>
+                </w:rPr>
+                <w:t xml:space="preserve"> Central. [1 April 2019].</w:t>
               </w:r>
             </w:p>
             <w:p>
@@ -13526,7 +13603,6 @@
                 <w:rPr>
                   <w:noProof/>
                 </w:rPr>
-                <w:lastRenderedPageBreak/>
                 <w:t xml:space="preserve">Lee, D. (2018). Top video games depict unrealistic drugs use says study. </w:t>
               </w:r>
               <w:r>
@@ -13600,6 +13676,91 @@
                   <w:noProof/>
                 </w:rPr>
                 <w:t>, 1.</w:t>
+              </w:r>
+            </w:p>
+            <w:p>
+              <w:pPr>
+                <w:jc w:val="both"/>
+              </w:pPr>
+              <w:r>
+                <w:rPr>
+                  <w:rStyle w:val="Hyperlink"/>
+                  <w:color w:val="auto"/>
+                  <w:u w:val="none"/>
+                </w:rPr>
+                <w:t xml:space="preserve">Nintendo Entertainment Planning &amp; </w:t>
+              </w:r>
+              <w:proofErr w:type="gramStart"/>
+              <w:r>
+                <w:rPr>
+                  <w:rStyle w:val="Hyperlink"/>
+                  <w:color w:val="auto"/>
+                  <w:u w:val="none"/>
+                </w:rPr>
+                <w:t>Development</w:t>
+              </w:r>
+              <w:r>
+                <w:rPr>
+                  <w:rStyle w:val="Hyperlink"/>
+                  <w:color w:val="auto"/>
+                  <w:u w:val="none"/>
+                </w:rPr>
+                <w:t>.(</w:t>
+              </w:r>
+              <w:proofErr w:type="gramEnd"/>
+              <w:r>
+                <w:rPr>
+                  <w:rStyle w:val="Hyperlink"/>
+                  <w:color w:val="auto"/>
+                  <w:u w:val="none"/>
+                </w:rPr>
+                <w:t xml:space="preserve">2017) </w:t>
+              </w:r>
+              <w:r>
+                <w:rPr>
+                  <w:rStyle w:val="Hyperlink"/>
+                  <w:i/>
+                  <w:color w:val="auto"/>
+                  <w:u w:val="none"/>
+                </w:rPr>
+                <w:t>Super Mario Odyssey</w:t>
+              </w:r>
+              <w:r>
+                <w:rPr>
+                  <w:rStyle w:val="Hyperlink"/>
+                  <w:color w:val="auto"/>
+                  <w:u w:val="none"/>
+                </w:rPr>
+                <w:t>.[Download] Nintendo Switch. Kyoto, Japan: Nintendo</w:t>
+              </w:r>
+            </w:p>
+            <w:p>
+              <w:pPr>
+                <w:pStyle w:val="Bibliography"/>
+                <w:ind w:left="720" w:hanging="720"/>
+                <w:rPr>
+                  <w:noProof/>
+                </w:rPr>
+              </w:pPr>
+              <w:r>
+                <w:rPr>
+                  <w:noProof/>
+                </w:rPr>
+                <w:t xml:space="preserve">Russka, E. (2015). </w:t>
+              </w:r>
+              <w:r>
+                <w:rPr>
+                  <w:i/>
+                  <w:iCs/>
+                  <w:noProof/>
+                </w:rPr>
+                <w:t>QUALITY ASSURANCE TESTING IN VIDEO GAMES.</w:t>
+              </w:r>
+              <w:r>
+                <w:rPr>
+                  <w:noProof/>
+                </w:rPr>
+                <w:t xml:space="preserve"> Tampere: Tampere University of Applied Sciences.</w:t>
               </w:r>
             </w:p>
             <w:p>
@@ -13736,163 +13897,6 @@
               <w:r>
                 <w:t xml:space="preserve"> </w:t>
               </w:r>
-              <w:r>
-                <w:rPr>
-                  <w:bCs/>
-                  <w:noProof/>
-                </w:rPr>
-                <w:t xml:space="preserve">Freeman, W. (2015, Oct 13). Mike bithell: 'the highs and lows of creative freedom are very addictive'. The Observer Retrieved from </w:t>
-              </w:r>
-              <w:hyperlink r:id="rId35" w:history="1">
-                <w:r>
-                  <w:rPr>
-                    <w:rStyle w:val="Hyperlink"/>
-                    <w:bCs/>
-                    <w:noProof/>
-                  </w:rPr>
-                  <w:t>https://search-proquest-com.ezproxy.bolton.ac.uk/docview/1721796971?accountid=9653</w:t>
-                </w:r>
-              </w:hyperlink>
-            </w:p>
-            <w:p>
-              <w:pPr>
-                <w:jc w:val="both"/>
-                <w:rPr>
-                  <w:rFonts w:ascii="Times New Roman" w:hAnsi="Times New Roman" w:cs="Times New Roman"/>
-                </w:rPr>
-              </w:pPr>
-              <w:r>
-                <w:rPr>
-                  <w:rFonts w:ascii="Times New Roman" w:hAnsi="Times New Roman" w:cs="Times New Roman"/>
-                </w:rPr>
-                <w:t xml:space="preserve">EPIC GAMES. (1998) </w:t>
-              </w:r>
-              <w:r>
-                <w:rPr>
-                  <w:rFonts w:ascii="Times New Roman" w:hAnsi="Times New Roman" w:cs="Times New Roman"/>
-                  <w:i/>
-                </w:rPr>
-                <w:t xml:space="preserve">Unreal Engine. </w:t>
-              </w:r>
-              <w:r>
-                <w:rPr>
-                  <w:rFonts w:ascii="Times New Roman" w:hAnsi="Times New Roman" w:cs="Times New Roman"/>
-                </w:rPr>
-                <w:t>[Software] Unreal Engine 4.</w:t>
-              </w:r>
-              <w:r>
-                <w:rPr>
-                  <w:rFonts w:ascii="Times New Roman" w:hAnsi="Times New Roman" w:cs="Times New Roman"/>
-                </w:rPr>
-                <w:t>20</w:t>
-              </w:r>
-              <w:r>
-                <w:rPr>
-                  <w:rFonts w:ascii="Times New Roman" w:hAnsi="Times New Roman" w:cs="Times New Roman"/>
-                </w:rPr>
-                <w:t>.</w:t>
-              </w:r>
-              <w:r>
-                <w:rPr>
-                  <w:rFonts w:ascii="Times New Roman" w:hAnsi="Times New Roman" w:cs="Times New Roman"/>
-                </w:rPr>
-                <w:t>3</w:t>
-              </w:r>
-              <w:r>
-                <w:rPr>
-                  <w:rFonts w:ascii="Times New Roman" w:hAnsi="Times New Roman" w:cs="Times New Roman"/>
-                </w:rPr>
-                <w:t xml:space="preserve"> Cary, NC: EPIC GAMES.</w:t>
-              </w:r>
-            </w:p>
-            <w:p>
-              <w:pPr>
-                <w:jc w:val="both"/>
-                <w:rPr>
-                  <w:rFonts w:ascii="Times New Roman" w:hAnsi="Times New Roman" w:cs="Times New Roman"/>
-                </w:rPr>
-              </w:pPr>
-              <w:r>
-                <w:rPr>
-                  <w:rFonts w:ascii="Times New Roman" w:hAnsi="Times New Roman" w:cs="Times New Roman"/>
-                </w:rPr>
-                <w:t xml:space="preserve">Hawkins, BM 2005, Real-Time Cinematography for Games, Charles River Media, Hingham. Available from: ProQuest </w:t>
-              </w:r>
-              <w:proofErr w:type="spellStart"/>
-              <w:r>
-                <w:rPr>
-                  <w:rFonts w:ascii="Times New Roman" w:hAnsi="Times New Roman" w:cs="Times New Roman"/>
-                </w:rPr>
-                <w:t>Ebook</w:t>
-              </w:r>
-              <w:proofErr w:type="spellEnd"/>
-              <w:r>
-                <w:rPr>
-                  <w:rFonts w:ascii="Times New Roman" w:hAnsi="Times New Roman" w:cs="Times New Roman"/>
-                </w:rPr>
-                <w:t xml:space="preserve"> Central. [1 April 2019].</w:t>
-              </w:r>
-            </w:p>
-            <w:p>
-              <w:pPr>
-                <w:jc w:val="both"/>
-                <w:rPr>
-                  <w:rStyle w:val="Hyperlink"/>
-                  <w:color w:val="auto"/>
-                  <w:u w:val="none"/>
-                </w:rPr>
-              </w:pPr>
-              <w:r>
-                <w:rPr>
-                  <w:rStyle w:val="Hyperlink"/>
-                  <w:color w:val="auto"/>
-                  <w:u w:val="none"/>
-                </w:rPr>
-                <w:t xml:space="preserve">Nintendo Entertainment Planning &amp; </w:t>
-              </w:r>
-              <w:proofErr w:type="gramStart"/>
-              <w:r>
-                <w:rPr>
-                  <w:rStyle w:val="Hyperlink"/>
-                  <w:color w:val="auto"/>
-                  <w:u w:val="none"/>
-                </w:rPr>
-                <w:t>Development</w:t>
-              </w:r>
-              <w:r>
-                <w:rPr>
-                  <w:rStyle w:val="Hyperlink"/>
-                  <w:color w:val="auto"/>
-                  <w:u w:val="none"/>
-                </w:rPr>
-                <w:t>.(</w:t>
-              </w:r>
-              <w:proofErr w:type="gramEnd"/>
-              <w:r>
-                <w:rPr>
-                  <w:rStyle w:val="Hyperlink"/>
-                  <w:color w:val="auto"/>
-                  <w:u w:val="none"/>
-                </w:rPr>
-                <w:t xml:space="preserve">2017) </w:t>
-              </w:r>
-              <w:r>
-                <w:rPr>
-                  <w:rStyle w:val="Hyperlink"/>
-                  <w:i/>
-                  <w:color w:val="auto"/>
-                  <w:u w:val="none"/>
-                </w:rPr>
-                <w:t>Super Mario Odyssey</w:t>
-              </w:r>
-              <w:r>
-                <w:rPr>
-                  <w:rStyle w:val="Hyperlink"/>
-                  <w:color w:val="auto"/>
-                  <w:u w:val="none"/>
-                </w:rPr>
-                <w:t>.[Download] Nintendo Switch. Kyoto, Japan: Nintendo</w:t>
-              </w:r>
             </w:p>
             <w:p>
               <w:pPr>
@@ -13945,6 +13949,169 @@
                 <w:t>. [Disc] PlayStation 4. Santa Monica, CA: Activision</w:t>
               </w:r>
             </w:p>
+            <w:p>
+              <w:pPr>
+                <w:jc w:val="both"/>
+              </w:pPr>
+              <w:r>
+                <w:lastRenderedPageBreak/>
+                <w:t>Unique New Academic Degree in Visual &amp; Game Programming for Southern California; Curriculum to Train 'Technical Artists' for Animation and Video Game Industries 2006</w:t>
+              </w:r>
+              <w:proofErr w:type="gramStart"/>
+              <w:r>
+                <w:t>, ,</w:t>
+              </w:r>
+              <w:proofErr w:type="gramEnd"/>
+              <w:r>
+                <w:t xml:space="preserve"> PR Newswire Association LLC, New York</w:t>
+              </w:r>
+            </w:p>
+            <w:p>
+              <w:pPr>
+                <w:jc w:val="both"/>
+                <w:rPr>
+                  <w:rStyle w:val="Hyperlink"/>
+                  <w:color w:val="auto"/>
+                  <w:u w:val="none"/>
+                </w:rPr>
+              </w:pPr>
+              <w:r>
+                <w:rPr>
+                  <w:rStyle w:val="Hyperlink"/>
+                  <w:color w:val="auto"/>
+                  <w:u w:val="none"/>
+                </w:rPr>
+                <w:t xml:space="preserve">Nintendo. (1996) </w:t>
+              </w:r>
+              <w:r>
+                <w:rPr>
+                  <w:rStyle w:val="Hyperlink"/>
+                  <w:i/>
+                  <w:color w:val="auto"/>
+                  <w:u w:val="none"/>
+                </w:rPr>
+                <w:t>Pokémon Red and Blue</w:t>
+              </w:r>
+              <w:r>
+                <w:rPr>
+                  <w:rStyle w:val="Hyperlink"/>
+                  <w:color w:val="auto"/>
+                  <w:u w:val="none"/>
+                </w:rPr>
+                <w:t>. [Disc] Game Boy.</w:t>
+              </w:r>
+              <w:r>
+                <w:rPr>
+                  <w:rStyle w:val="Hyperlink"/>
+                  <w:color w:val="auto"/>
+                  <w:u w:val="none"/>
+                </w:rPr>
+                <w:t xml:space="preserve"> Kyoto, Japan: Nintendo</w:t>
+              </w:r>
+            </w:p>
+            <w:p>
+              <w:pPr>
+                <w:jc w:val="both"/>
+                <w:rPr>
+                  <w:rStyle w:val="Hyperlink"/>
+                  <w:color w:val="auto"/>
+                  <w:u w:val="none"/>
+                </w:rPr>
+              </w:pPr>
+              <w:r>
+                <w:rPr>
+                  <w:rStyle w:val="Hyperlink"/>
+                  <w:color w:val="auto"/>
+                  <w:u w:val="none"/>
+                </w:rPr>
+                <w:t xml:space="preserve">Ubisoft Montreal. (2017) </w:t>
+              </w:r>
+              <w:r>
+                <w:rPr>
+                  <w:rStyle w:val="Hyperlink"/>
+                  <w:i/>
+                  <w:color w:val="auto"/>
+                  <w:u w:val="none"/>
+                </w:rPr>
+                <w:t>Assassin’s Creed: Origins</w:t>
+              </w:r>
+              <w:r>
+                <w:rPr>
+                  <w:rStyle w:val="Hyperlink"/>
+                  <w:color w:val="auto"/>
+                  <w:u w:val="none"/>
+                </w:rPr>
+                <w:t>. [Disc] PlayStation 4. Montreuil, France: Ubisoft</w:t>
+              </w:r>
+            </w:p>
+            <w:p>
+              <w:pPr>
+                <w:jc w:val="both"/>
+                <w:rPr>
+                  <w:rStyle w:val="Hyperlink"/>
+                  <w:color w:val="auto"/>
+                  <w:u w:val="none"/>
+                </w:rPr>
+              </w:pPr>
+              <w:proofErr w:type="gramStart"/>
+              <w:r>
+                <w:rPr>
+                  <w:rStyle w:val="Hyperlink"/>
+                  <w:color w:val="auto"/>
+                  <w:u w:val="none"/>
+                </w:rPr>
+                <w:t>Capcom.(</w:t>
+              </w:r>
+              <w:proofErr w:type="gramEnd"/>
+              <w:r>
+                <w:rPr>
+                  <w:rStyle w:val="Hyperlink"/>
+                  <w:color w:val="auto"/>
+                  <w:u w:val="none"/>
+                </w:rPr>
+                <w:t>2018)</w:t>
+              </w:r>
+              <w:r>
+                <w:rPr>
+                  <w:rStyle w:val="Hyperlink"/>
+                  <w:i/>
+                  <w:color w:val="auto"/>
+                  <w:u w:val="none"/>
+                </w:rPr>
+                <w:t>Devil May Cry 5</w:t>
+              </w:r>
+              <w:r>
+                <w:rPr>
+                  <w:rStyle w:val="Hyperlink"/>
+                  <w:color w:val="auto"/>
+                  <w:u w:val="none"/>
+                </w:rPr>
+                <w:t>. [Disc] PlayStation 4. Osaka, Japan: Capcom</w:t>
+              </w:r>
+            </w:p>
+            <w:p>
+              <w:pPr>
+                <w:jc w:val="both"/>
+                <w:rPr>
+                  <w:rStyle w:val="Hyperlink"/>
+                  <w:color w:val="auto"/>
+                  <w:u w:val="none"/>
+                </w:rPr>
+              </w:pPr>
+            </w:p>
+            <w:p>
+              <w:pPr>
+                <w:jc w:val="both"/>
+                <w:rPr>
+                  <w:rStyle w:val="Hyperlink"/>
+                </w:rPr>
+              </w:pPr>
+            </w:p>
+            <w:p>
+              <w:pPr>
+                <w:jc w:val="both"/>
+              </w:pPr>
+            </w:p>
             <w:p/>
           </w:sdtContent>
         </w:sdt>
@@ -13958,67 +14125,6 @@
     <w:p>
       <w:pPr>
         <w:jc w:val="both"/>
-      </w:pPr>
-    </w:p>
-    <w:p>
-      <w:pPr>
-        <w:jc w:val="both"/>
-      </w:pPr>
-      <w:hyperlink r:id="rId36" w:history="1">
-        <w:r>
-          <w:rPr>
-            <w:rStyle w:val="Hyperlink"/>
-          </w:rPr>
-          <w:t>https://www.theseus.fi/bitstream/handle/10024/119612/Thesis%20-%20Toni%20Minkkinen.pdf?sequence=1</w:t>
-        </w:r>
-      </w:hyperlink>
-    </w:p>
-    <w:p>
-      <w:pPr>
-        <w:jc w:val="both"/>
-        <w:rPr>
-          <w:rStyle w:val="Hyperlink"/>
-        </w:rPr>
-      </w:pPr>
-      <w:hyperlink r:id="rId37" w:history="1">
-        <w:r>
-          <w:rPr>
-            <w:rStyle w:val="Hyperlink"/>
-          </w:rPr>
-          <w:t>https://www.gamesindustry.biz/articles/2013-10-28-going-indie-im-more-scared-of-staying-in-aaa-right-now</w:t>
-        </w:r>
-      </w:hyperlink>
-    </w:p>
-    <w:p>
-      <w:pPr>
-        <w:jc w:val="both"/>
-        <w:rPr>
-          <w:rStyle w:val="Hyperlink"/>
-        </w:rPr>
-      </w:pPr>
-    </w:p>
-    <w:p>
-      <w:pPr>
-        <w:jc w:val="both"/>
-        <w:rPr>
-          <w:rStyle w:val="Hyperlink"/>
-        </w:rPr>
-      </w:pPr>
-    </w:p>
-    <w:p>
-      <w:pPr>
-        <w:jc w:val="both"/>
-        <w:rPr>
-          <w:rStyle w:val="Hyperlink"/>
-        </w:rPr>
-      </w:pPr>
-    </w:p>
-    <w:p>
-      <w:pPr>
-        <w:jc w:val="both"/>
-        <w:rPr>
-          <w:rStyle w:val="Hyperlink"/>
-        </w:rPr>
       </w:pPr>
     </w:p>
     <w:p>
@@ -14142,7 +14248,7 @@
                     <pic:cNvPicPr/>
                   </pic:nvPicPr>
                   <pic:blipFill>
-                    <a:blip r:embed="rId38"/>
+                    <a:blip r:embed="rId35"/>
                     <a:stretch>
                       <a:fillRect/>
                     </a:stretch>
@@ -14164,8 +14270,8 @@
       </w:r>
     </w:p>
     <w:sectPr>
-      <w:headerReference w:type="default" r:id="rId39"/>
-      <w:footerReference w:type="default" r:id="rId40"/>
+      <w:headerReference w:type="default" r:id="rId36"/>
+      <w:footerReference w:type="default" r:id="rId37"/>
       <w:pgSz w:w="11906" w:h="16838"/>
       <w:pgMar w:top="1440" w:right="1440" w:bottom="1440" w:left="1440" w:header="708" w:footer="708" w:gutter="0"/>
       <w:pgNumType w:start="0"/>
@@ -18693,11 +18799,31 @@
     <b:Pages>1</b:Pages>
     <b:RefOrder>14</b:RefOrder>
   </b:Source>
+  <b:Source>
+    <b:Tag>Ess15</b:Tag>
+    <b:SourceType>Report</b:SourceType>
+    <b:Guid>{EBF34338-1F4E-4E07-BDA1-FAFA1993E7A1}</b:Guid>
+    <b:Title>QUALITY ASSURANCE TESTING IN VIDEO GAMES</b:Title>
+    <b:Year>2015</b:Year>
+    <b:Author>
+      <b:Author>
+        <b:NameList>
+          <b:Person>
+            <b:Last>Russka</b:Last>
+            <b:First>Essi</b:First>
+          </b:Person>
+        </b:NameList>
+      </b:Author>
+    </b:Author>
+    <b:Publisher>Tampere University of Applied Sciences</b:Publisher>
+    <b:City>Tampere</b:City>
+    <b:RefOrder>16</b:RefOrder>
+  </b:Source>
 </b:Sources>
 </file>
 
 <file path=customXml/itemProps1.xml><?xml version="1.0" encoding="utf-8"?>
-<ds:datastoreItem xmlns:ds="http://schemas.openxmlformats.org/officeDocument/2006/customXml" ds:itemID="{FE22840D-2074-4661-8B92-F3E11B5263B5}">
+<ds:datastoreItem xmlns:ds="http://schemas.openxmlformats.org/officeDocument/2006/customXml" ds:itemID="{624D8FCA-4BCE-4CA6-8449-A3DF9E535D6F}">
   <ds:schemaRefs>
     <ds:schemaRef ds:uri="http://schemas.openxmlformats.org/officeDocument/2006/bibliography"/>
   </ds:schemaRefs>

</xml_diff>